<commit_message>
Added more details to the cover letter
</commit_message>
<xml_diff>
--- a/Manuscripts/eTRF Offspring/Mulcahy-eTRFandoffspring-MainDocument_R2.docx
+++ b/Manuscripts/eTRF Offspring/Mulcahy-eTRFandoffspring-MainDocument_R2.docx
@@ -561,45 +561,7 @@
     <w:p>
       <w:pPr>
         <w:pStyle w:val="Default"/>
-        <w:rPr>
-          <w:b/>
-          <w:bCs/>
-        </w:rPr>
-      </w:pPr>
-      <w:r>
-        <w:rPr>
-          <w:b/>
-          <w:bCs/>
-        </w:rPr>
-        <w:t xml:space="preserve">Disclosure: </w:t>
-      </w:r>
-      <w:r>
-        <w:t>Dr</w:t>
-      </w:r>
-      <w:r>
-        <w:t>s</w:t>
-      </w:r>
-      <w:r>
-        <w:t xml:space="preserve">. Bridges </w:t>
-      </w:r>
-      <w:r>
-        <w:t xml:space="preserve">and Gregg </w:t>
-      </w:r>
-      <w:r>
-        <w:t xml:space="preserve">reports grants from National Institutes of </w:t>
-      </w:r>
-      <w:proofErr w:type="gramStart"/>
-      <w:r>
-        <w:t>Health,  during</w:t>
-      </w:r>
-      <w:proofErr w:type="gramEnd"/>
-      <w:r>
-        <w:t xml:space="preserve"> the conduct of the study</w:t>
-      </w:r>
-    </w:p>
-    <w:p>
-      <w:pPr>
-        <w:pStyle w:val="Default"/>
+        <w:spacing w:line="480" w:lineRule="auto"/>
         <w:rPr>
           <w:b/>
           <w:bCs/>
@@ -611,6 +573,47 @@
           <w:docGrid w:linePitch="360"/>
         </w:sectPr>
       </w:pPr>
+      <w:r>
+        <w:rPr>
+          <w:b/>
+          <w:bCs/>
+        </w:rPr>
+        <w:t xml:space="preserve">Disclosure: </w:t>
+      </w:r>
+      <w:r>
+        <w:t>Dr</w:t>
+      </w:r>
+      <w:r>
+        <w:t>s</w:t>
+      </w:r>
+      <w:r>
+        <w:t xml:space="preserve">. Bridges </w:t>
+      </w:r>
+      <w:r>
+        <w:t xml:space="preserve">and Gregg </w:t>
+      </w:r>
+      <w:r>
+        <w:t>reports grants from National Institutes of Health, during the conduct of the stud</w:t>
+      </w:r>
+      <w:r>
+        <w:t xml:space="preserve">y.  A preprint describing this work was previously </w:t>
+      </w:r>
+      <w:commentRangeStart w:id="0"/>
+      <w:r>
+        <w:t>published</w:t>
+      </w:r>
+      <w:commentRangeEnd w:id="0"/>
+      <w:r>
+        <w:rPr>
+          <w:rStyle w:val="CommentReference"/>
+          <w:rFonts w:asciiTheme="minorHAnsi" w:hAnsiTheme="minorHAnsi" w:cstheme="minorBidi"/>
+          <w:color w:val="auto"/>
+        </w:rPr>
+        <w:commentReference w:id="0"/>
+      </w:r>
+      <w:r>
+        <w:t xml:space="preserve"> </w:t>
+      </w:r>
     </w:p>
     <w:p>
       <w:pPr>
@@ -1587,9 +1590,9 @@
         </w:rPr>
         <w:t xml:space="preserve"> </w:t>
       </w:r>
-      <w:commentRangeStart w:id="0"/>
       <w:commentRangeStart w:id="1"/>
       <w:commentRangeStart w:id="2"/>
+      <w:commentRangeStart w:id="3"/>
       <w:r>
         <w:rPr>
           <w:rFonts w:ascii="Times New Roman" w:hAnsi="Times New Roman" w:cs="Times New Roman"/>
@@ -1645,64 +1648,64 @@
         </w:rPr>
         <w:t xml:space="preserve"> </w:t>
       </w:r>
-      <w:commentRangeStart w:id="3"/>
+      <w:commentRangeStart w:id="4"/>
       <w:r>
         <w:rPr>
           <w:rFonts w:ascii="Times New Roman" w:hAnsi="Times New Roman" w:cs="Times New Roman"/>
         </w:rPr>
         <w:t>metabolism</w:t>
       </w:r>
+      <w:commentRangeEnd w:id="4"/>
+      <w:r>
+        <w:rPr>
+          <w:rStyle w:val="CommentReference"/>
+        </w:rPr>
+        <w:commentReference w:id="4"/>
+      </w:r>
+      <w:r>
+        <w:rPr>
+          <w:rFonts w:ascii="Times New Roman" w:hAnsi="Times New Roman" w:cs="Times New Roman"/>
+        </w:rPr>
+        <w:t xml:space="preserve"> </w:t>
+      </w:r>
+      <w:r>
+        <w:rPr>
+          <w:rFonts w:ascii="Times New Roman" w:hAnsi="Times New Roman" w:cs="Times New Roman"/>
+        </w:rPr>
+        <w:t>.</w:t>
+      </w:r>
+      <w:r>
+        <w:rPr>
+          <w:rFonts w:ascii="Times New Roman" w:hAnsi="Times New Roman" w:cs="Times New Roman"/>
+        </w:rPr>
+        <w:t xml:space="preserve"> </w:t>
+      </w:r>
+      <w:r>
+        <w:rPr>
+          <w:rFonts w:ascii="Times New Roman" w:hAnsi="Times New Roman" w:cs="Times New Roman"/>
+        </w:rPr>
+        <w:t xml:space="preserve">This </w:t>
+      </w:r>
+      <w:commentRangeEnd w:id="1"/>
+      <w:r>
+        <w:rPr>
+          <w:rStyle w:val="CommentReference"/>
+        </w:rPr>
+        <w:commentReference w:id="1"/>
+      </w:r>
+      <w:commentRangeEnd w:id="2"/>
+      <w:r>
+        <w:rPr>
+          <w:rStyle w:val="CommentReference"/>
+        </w:rPr>
+        <w:commentReference w:id="2"/>
+      </w:r>
       <w:commentRangeEnd w:id="3"/>
       <w:r>
         <w:rPr>
           <w:rStyle w:val="CommentReference"/>
         </w:rPr>
         <w:commentReference w:id="3"/>
-      </w:r>
-      <w:r>
-        <w:rPr>
-          <w:rFonts w:ascii="Times New Roman" w:hAnsi="Times New Roman" w:cs="Times New Roman"/>
-        </w:rPr>
-        <w:t xml:space="preserve"> </w:t>
-      </w:r>
-      <w:r>
-        <w:rPr>
-          <w:rFonts w:ascii="Times New Roman" w:hAnsi="Times New Roman" w:cs="Times New Roman"/>
-        </w:rPr>
-        <w:t>.</w:t>
-      </w:r>
-      <w:r>
-        <w:rPr>
-          <w:rFonts w:ascii="Times New Roman" w:hAnsi="Times New Roman" w:cs="Times New Roman"/>
-        </w:rPr>
-        <w:t xml:space="preserve"> </w:t>
-      </w:r>
-      <w:r>
-        <w:rPr>
-          <w:rFonts w:ascii="Times New Roman" w:hAnsi="Times New Roman" w:cs="Times New Roman"/>
-        </w:rPr>
-        <w:t xml:space="preserve">This </w:t>
-      </w:r>
-      <w:commentRangeEnd w:id="0"/>
-      <w:r>
-        <w:rPr>
-          <w:rStyle w:val="CommentReference"/>
-        </w:rPr>
-        <w:commentReference w:id="0"/>
-      </w:r>
-      <w:commentRangeEnd w:id="1"/>
-      <w:r>
-        <w:rPr>
-          <w:rStyle w:val="CommentReference"/>
-        </w:rPr>
-        <w:commentReference w:id="1"/>
-      </w:r>
-      <w:commentRangeEnd w:id="2"/>
-      <w:r>
-        <w:rPr>
-          <w:rStyle w:val="CommentReference"/>
-        </w:rPr>
-        <w:commentReference w:id="2"/>
       </w:r>
       <w:r>
         <w:rPr>
@@ -2251,6 +2254,51 @@
           <w:rFonts w:ascii="Times New Roman" w:hAnsi="Times New Roman" w:cs="Times New Roman"/>
         </w:rPr>
         <w:t>current and future health status</w:t>
+      </w:r>
+      <w:r>
+        <w:rPr>
+          <w:rFonts w:ascii="Times New Roman" w:hAnsi="Times New Roman" w:cs="Times New Roman"/>
+        </w:rPr>
+        <w:t xml:space="preserve"> </w:t>
+      </w:r>
+      <w:commentRangeStart w:id="6"/>
+      <w:r>
+        <w:rPr>
+          <w:rFonts w:ascii="Times New Roman" w:hAnsi="Times New Roman" w:cs="Times New Roman"/>
+        </w:rPr>
+        <w:fldChar w:fldCharType="begin"/>
+      </w:r>
+      <w:r>
+        <w:rPr>
+          <w:rFonts w:ascii="Times New Roman" w:hAnsi="Times New Roman" w:cs="Times New Roman"/>
+        </w:rPr>
+        <w:instrText xml:space="preserve"> ADDIN ZOTERO_ITEM CSL_CITATION {"citationID":"sAV5tMbx","properties":{"formattedCitation":"(5)","plainCitation":"(5)","noteIndex":0},"citationItems":[{"id":759,"uris":["http://zotero.org/users/5073745/items/VQ7EYNYD"],"itemData":{"id":759,"type":"article-journal","abstract":"Circadian rhythms optimize physiology and health by temporally coordinating cellular function, tissue function, and behavior. These endogenous rhythms dampen with age and thus compromise temporal coordination. Feeding-fasting patterns are an external cue that profoundly influence the robustness of daily biological rhythms. Erratic eating patterns can disrupt the temporal coordination of metabolism and physiology leading to chronic diseases that are also characteristic of aging. However, sustaining a robust feeding-fasting cycle, even without altering nutrition quality or quantity, can prevent or reverse these chronic diseases in experimental models. In humans, epidemiological studies have shown erratic eating patterns increase the risk of disease, whereas sustained feeding-fasting cycles, or prolonged overnight fasting, is correlated with protection from breast cancer. Therefore, optimizing the timing of external cues with defined eating patterns can sustain a robust circadian clock, which may prevent disease and improve prognosis.","collection-title":"Nutritional interventions modulating aging and age-associated diseases","container-title":"Ageing Research Reviews","DOI":"10.1016/j.arr.2016.12.006","ISSN":"1568-1637","journalAbbreviation":"Ageing Research Reviews","language":"en","page":"59-67","source":"ScienceDirect","title":"Circadian rhythms, time-restricted feeding, and healthy aging","volume":"39","author":[{"family":"Manoogian","given":"Emily N. C."},{"family":"Panda","given":"Satchidananda"}],"issued":{"date-parts":[["2017",10,1]]}}}],"schema":"https://github.com/citation-style-language/schema/raw/master/csl-citation.json"} </w:instrText>
+      </w:r>
+      <w:r>
+        <w:rPr>
+          <w:rFonts w:ascii="Times New Roman" w:hAnsi="Times New Roman" w:cs="Times New Roman"/>
+        </w:rPr>
+        <w:fldChar w:fldCharType="separate"/>
+      </w:r>
+      <w:r>
+        <w:rPr>
+          <w:rFonts w:ascii="Times New Roman" w:hAnsi="Times New Roman" w:cs="Times New Roman"/>
+          <w:noProof/>
+        </w:rPr>
+        <w:t>(5)</w:t>
+      </w:r>
+      <w:r>
+        <w:rPr>
+          <w:rFonts w:ascii="Times New Roman" w:hAnsi="Times New Roman" w:cs="Times New Roman"/>
+        </w:rPr>
+        <w:fldChar w:fldCharType="end"/>
+      </w:r>
+      <w:commentRangeEnd w:id="6"/>
+      <w:r>
+        <w:rPr>
+          <w:rStyle w:val="CommentReference"/>
+        </w:rPr>
+        <w:commentReference w:id="6"/>
       </w:r>
       <w:r>
         <w:rPr>
@@ -3177,6 +3225,7 @@
         </w:rPr>
         <w:t xml:space="preserve">Other groups have demonstrated that circadian rhythm and entrainment with external cues, like phase shifts in lighting, during gestation can affect perinatal health outcomes in rodent models. In fact, chronic use of photoperiod shifts during gestation and early postnatal life in rats can result in altered oscillations of hormones and behaviors in dams, to impact gestational age and birth weight, and to cause endocrine abnormalities, elevations in mean glucose, and glucose intolerance in adult male offspring </w:t>
       </w:r>
+      <w:commentRangeStart w:id="7"/>
       <w:r>
         <w:rPr>
           <w:rFonts w:ascii="Times New Roman" w:hAnsi="Times New Roman" w:cs="Times New Roman"/>
@@ -3208,6 +3257,13 @@
         </w:rPr>
         <w:fldChar w:fldCharType="end"/>
       </w:r>
+      <w:commentRangeEnd w:id="7"/>
+      <w:r>
+        <w:rPr>
+          <w:rStyle w:val="CommentReference"/>
+        </w:rPr>
+        <w:commentReference w:id="7"/>
+      </w:r>
       <w:r>
         <w:rPr>
           <w:rFonts w:ascii="Times New Roman" w:hAnsi="Times New Roman" w:cs="Times New Roman"/>
@@ -3269,15 +3325,10 @@
         <w:rPr>
           <w:rFonts w:ascii="Times New Roman" w:hAnsi="Times New Roman" w:cs="Times New Roman"/>
         </w:rPr>
-        <w:t xml:space="preserve">. This is important, because it demonstrates that external cues, impact health </w:t>
-      </w:r>
-      <w:r>
-        <w:rPr>
-          <w:rFonts w:ascii="Times New Roman" w:hAnsi="Times New Roman" w:cs="Times New Roman"/>
-        </w:rPr>
-        <w:lastRenderedPageBreak/>
-        <w:t xml:space="preserve">outcomes during pregnancy. Light cues are the most powerful zeitgebers, but other external cues like the timing of food intake haven’t been investigated in pregnant populations. </w:t>
-      </w:r>
+        <w:t xml:space="preserve">. This is important, because it demonstrates that external cues, impact health outcomes during pregnancy. </w:t>
+      </w:r>
+      <w:bookmarkStart w:id="8" w:name="_GoBack"/>
+      <w:bookmarkEnd w:id="8"/>
     </w:p>
     <w:p>
       <w:pPr>
@@ -3914,9 +3965,9 @@
         </w:rPr>
         <w:t xml:space="preserve"> </w:t>
       </w:r>
-      <w:commentRangeStart w:id="6"/>
-      <w:commentRangeStart w:id="7"/>
-      <w:commentRangeStart w:id="8"/>
+      <w:commentRangeStart w:id="9"/>
+      <w:commentRangeStart w:id="10"/>
+      <w:commentRangeStart w:id="11"/>
       <w:r>
         <w:rPr>
           <w:rFonts w:ascii="Times New Roman" w:hAnsi="Times New Roman" w:cs="Times New Roman"/>
@@ -3961,26 +4012,26 @@
         </w:rPr>
         <w:t xml:space="preserve"> exposed offspring unexamined. </w:t>
       </w:r>
-      <w:commentRangeEnd w:id="6"/>
+      <w:commentRangeEnd w:id="9"/>
       <w:r>
         <w:rPr>
           <w:rStyle w:val="CommentReference"/>
         </w:rPr>
-        <w:commentReference w:id="6"/>
-      </w:r>
-      <w:commentRangeEnd w:id="7"/>
+        <w:commentReference w:id="9"/>
+      </w:r>
+      <w:commentRangeEnd w:id="10"/>
       <w:r>
         <w:rPr>
           <w:rStyle w:val="CommentReference"/>
         </w:rPr>
-        <w:commentReference w:id="7"/>
-      </w:r>
-      <w:commentRangeEnd w:id="8"/>
+        <w:commentReference w:id="10"/>
+      </w:r>
+      <w:commentRangeEnd w:id="11"/>
       <w:r>
         <w:rPr>
           <w:rStyle w:val="CommentReference"/>
         </w:rPr>
-        <w:commentReference w:id="8"/>
+        <w:commentReference w:id="11"/>
       </w:r>
     </w:p>
     <w:p>
@@ -4195,7 +4246,7 @@
         </w:rPr>
         <w:t xml:space="preserve">. </w:t>
       </w:r>
-      <w:commentRangeStart w:id="9"/>
+      <w:commentRangeStart w:id="12"/>
       <w:r>
         <w:rPr>
           <w:rFonts w:ascii="Times New Roman" w:hAnsi="Times New Roman" w:cs="Times New Roman"/>
@@ -4278,56 +4329,310 @@
         <w:rPr>
           <w:rFonts w:ascii="Times New Roman" w:hAnsi="Times New Roman" w:cs="Times New Roman"/>
         </w:rPr>
-        <w:t xml:space="preserve">s </w:t>
+        <w:t>s can vary between</w:t>
+      </w:r>
+      <w:r>
+        <w:rPr>
+          <w:rFonts w:ascii="Times New Roman" w:hAnsi="Times New Roman" w:cs="Times New Roman"/>
+        </w:rPr>
+        <w:t xml:space="preserve"> </w:t>
+      </w:r>
+      <w:r>
+        <w:rPr>
+          <w:rFonts w:ascii="Times New Roman" w:hAnsi="Times New Roman" w:cs="Times New Roman"/>
+        </w:rPr>
+        <w:t>4</w:t>
+      </w:r>
+      <w:r>
+        <w:rPr>
+          <w:rFonts w:ascii="Times New Roman" w:hAnsi="Times New Roman" w:cs="Times New Roman"/>
+        </w:rPr>
+        <w:t xml:space="preserve"> </w:t>
+      </w:r>
+      <w:r>
+        <w:rPr>
+          <w:rFonts w:ascii="Times New Roman" w:hAnsi="Times New Roman" w:cs="Times New Roman"/>
+        </w:rPr>
+        <w:fldChar w:fldCharType="begin"/>
+      </w:r>
+      <w:r>
+        <w:rPr>
+          <w:rFonts w:ascii="Times New Roman" w:hAnsi="Times New Roman" w:cs="Times New Roman"/>
+        </w:rPr>
+        <w:instrText xml:space="preserve"> ADDIN ZOTERO_ITEM CSL_CITATION {"citationID":"agrv03bvhm","properties":{"formattedCitation":"(17)","plainCitation":"(17)","noteIndex":0},"citationItems":[{"id":313,"uris":["http://zotero.org/users/5073745/items/XCTAMLBK"],"itemData":{"id":313,"type":"article-journal","container-title":"Cell Metabolism","DOI":"10.1016/j.cmet.2020.06.018","ISSN":"1550-4131","issue":"3","journalAbbreviation":"Cell Metabolism","language":"English","note":"publisher: Elsevier\nPMID: 32673591","page":"366-378.e3","source":"www.cell.com","title":"Effects of 4- and 6-h Time-Restricted Feeding on Weight and Cardiometabolic Health: A Randomized Controlled Trial in Adults with Obesity","title-short":"Effects of 4- and 6-h Time-Restricted Feeding on Weight and Cardiometabolic Health","volume":"32","author":[{"family":"Cienfuegos","given":"Sofia"},{"family":"Gabel","given":"Kelsey"},{"family":"Kalam","given":"Faiza"},{"family":"Ezpeleta","given":"Mark"},{"family":"Wiseman","given":"Eric"},{"family":"Pavlou","given":"Vasiliki"},{"family":"Lin","given":"Shuhao"},{"family":"Oliveira","given":"Manoela Lima"},{"family":"Varady","given":"Krista A."}],"issued":{"date-parts":[["2020",9,1]]}}}],"schema":"https://github.com/citation-style-language/schema/raw/master/csl-citation.json"} </w:instrText>
+      </w:r>
+      <w:r>
+        <w:rPr>
+          <w:rFonts w:ascii="Times New Roman" w:hAnsi="Times New Roman" w:cs="Times New Roman"/>
+        </w:rPr>
+        <w:fldChar w:fldCharType="separate"/>
+      </w:r>
+      <w:r>
+        <w:rPr>
+          <w:rFonts w:ascii="Times New Roman" w:hAnsi="Times New Roman" w:cs="Times New Roman"/>
+        </w:rPr>
+        <w:t>(17)</w:t>
+      </w:r>
+      <w:r>
+        <w:rPr>
+          <w:rFonts w:ascii="Times New Roman" w:hAnsi="Times New Roman" w:cs="Times New Roman"/>
+        </w:rPr>
+        <w:fldChar w:fldCharType="end"/>
+      </w:r>
+      <w:r>
+        <w:rPr>
+          <w:rFonts w:ascii="Times New Roman" w:hAnsi="Times New Roman" w:cs="Times New Roman"/>
+        </w:rPr>
+        <w:t xml:space="preserve"> and </w:t>
+      </w:r>
+      <w:r>
+        <w:rPr>
+          <w:rFonts w:ascii="Times New Roman" w:hAnsi="Times New Roman" w:cs="Times New Roman"/>
+        </w:rPr>
+        <w:t>12 hours</w:t>
+      </w:r>
+      <w:r>
+        <w:rPr>
+          <w:rFonts w:ascii="Times New Roman" w:hAnsi="Times New Roman" w:cs="Times New Roman"/>
+        </w:rPr>
+        <w:t xml:space="preserve"> </w:t>
+      </w:r>
+      <w:r>
+        <w:rPr>
+          <w:rFonts w:ascii="Times New Roman" w:hAnsi="Times New Roman" w:cs="Times New Roman"/>
+        </w:rPr>
+        <w:fldChar w:fldCharType="begin"/>
+      </w:r>
+      <w:r>
+        <w:rPr>
+          <w:rFonts w:ascii="Times New Roman" w:hAnsi="Times New Roman" w:cs="Times New Roman"/>
+        </w:rPr>
+        <w:instrText xml:space="preserve"> ADDIN ZOTERO_ITEM CSL_CITATION {"citationID":"au181thub8","properties":{"formattedCitation":"(19)","plainCitation":"(19)","noteIndex":0},"citationItems":[{"id":374,"uris":["http://zotero.org/users/5073745/items/GMSMYKD4"],"itemData":{"id":374,"type":"article-journal","abstract":"A diurnal rhythm of eating-fasting promotes health, but humans’ eating pattern is rarely assessed. Using a mobile app, we monitored ingestion events in healthy adults with no shift-work for several days. Most subjects ate frequently and erratically throughout wakeful hours and overnight fasting duration paralleled time in bed. There was a bias toward eating late, with estimated &lt;25% calories being consumed before noon and &gt;35% after 6pm. “Metabolic jetlag” resulting from weekday/weekend variation in eating pattern akin to travel across time-zones was prevalent. The daily intake duration (95% interval) exceeded 14.75 h for half the cohort. When overweight individuals with &gt;14 h eating duration ate for only 10–11 h daily for 16 weeks assisted by a data visualization (raster plot of dietary intake pattern, “feedogram”) that we developed, they reduced body weight, reported being energetic, and improved sleep. Benefits persisted for a year.,","container-title":"Cell metabolism","DOI":"10.1016/j.cmet.2015.09.005","ISSN":"1550-4131","issue":"5","journalAbbreviation":"Cell Metab","note":"PMID: 26411343\nPMCID: PMC4635036","page":"789-798","source":"PubMed Central","title":"A smartphone app reveals erratic diurnal eating patterns in humans that can be modulated for health benefits","volume":"22","author":[{"family":"Gill","given":"Shubhroz"},{"family":"Panda","given":"Satchidananda"}],"issued":{"date-parts":[["2015",11,3]]}}}],"schema":"https://github.com/citation-style-language/schema/raw/master/csl-citation.json"} </w:instrText>
+      </w:r>
+      <w:r>
+        <w:rPr>
+          <w:rFonts w:ascii="Times New Roman" w:hAnsi="Times New Roman" w:cs="Times New Roman"/>
+        </w:rPr>
+        <w:fldChar w:fldCharType="separate"/>
+      </w:r>
+      <w:r>
+        <w:rPr>
+          <w:rFonts w:ascii="Times New Roman" w:hAnsi="Times New Roman" w:cs="Times New Roman"/>
+        </w:rPr>
+        <w:t>(19)</w:t>
+      </w:r>
+      <w:r>
+        <w:rPr>
+          <w:rFonts w:ascii="Times New Roman" w:hAnsi="Times New Roman" w:cs="Times New Roman"/>
+        </w:rPr>
+        <w:fldChar w:fldCharType="end"/>
+      </w:r>
+      <w:r>
+        <w:rPr>
+          <w:rFonts w:ascii="Times New Roman" w:hAnsi="Times New Roman" w:cs="Times New Roman"/>
+        </w:rPr>
+        <w:t xml:space="preserve">, </w:t>
+      </w:r>
+      <w:r>
+        <w:rPr>
+          <w:rFonts w:ascii="Times New Roman" w:hAnsi="Times New Roman" w:cs="Times New Roman"/>
+        </w:rPr>
+        <w:t>the</w:t>
+      </w:r>
+      <w:r>
+        <w:rPr>
+          <w:rFonts w:ascii="Times New Roman" w:hAnsi="Times New Roman" w:cs="Times New Roman"/>
+        </w:rPr>
+        <w:t xml:space="preserve"> feeding window </w:t>
+      </w:r>
+      <w:r>
+        <w:rPr>
+          <w:rFonts w:ascii="Times New Roman" w:hAnsi="Times New Roman" w:cs="Times New Roman"/>
+        </w:rPr>
+        <w:t xml:space="preserve">can be </w:t>
+      </w:r>
+      <w:r>
+        <w:rPr>
+          <w:rFonts w:ascii="Times New Roman" w:hAnsi="Times New Roman" w:cs="Times New Roman"/>
+        </w:rPr>
+        <w:t>early</w:t>
+      </w:r>
+      <w:r>
+        <w:rPr>
+          <w:rFonts w:ascii="Times New Roman" w:hAnsi="Times New Roman" w:cs="Times New Roman"/>
+        </w:rPr>
+        <w:t xml:space="preserve"> </w:t>
+      </w:r>
+      <w:r>
+        <w:rPr>
+          <w:rFonts w:ascii="Times New Roman" w:hAnsi="Times New Roman" w:cs="Times New Roman"/>
+        </w:rPr>
+        <w:fldChar w:fldCharType="begin"/>
+      </w:r>
+      <w:r>
+        <w:rPr>
+          <w:rFonts w:ascii="Times New Roman" w:hAnsi="Times New Roman" w:cs="Times New Roman"/>
+        </w:rPr>
+        <w:instrText xml:space="preserve"> ADDIN ZOTERO_ITEM CSL_CITATION {"citationID":"aqpj5oeu38","properties":{"formattedCitation":"(23\\uc0\\u8211{}25, 27)","plainCitation":"(23–25, 27)","noteIndex":0},"citationItems":[{"id":385,"uris":["http://zotero.org/users/5073745/items/E89CVTH5"],"itemData":{"id":385,"type":"article-journal","abstract":"Objective This study aimed to assess the effects of 9-hour time-restricted feeding (TRF), early (TRFe) or delayed (TRFd), on glucose tolerance in men at risk for type 2 diabetes. Methods Fifteen men (age 55 ± 3 years, BMI 33.9 ± 0.8 kg/m2) wore a continuous glucose monitor for 7 days of baseline assessment and during two 7-day TRF conditions. Participants were randomized to TRFe (8 am to 5 pm) or TRFd (12 pm to 9 pm), separated by a 2-week washout phase. Glucose, insulin, triglycerides, nonesterified fatty acids, and gastrointestinal hormone incremental areas under the curve were calculated following a standard meal on days 0 and 7 at 8 am (TRFe) or 12 pm (TRFd). Results TRF improved glucose tolerance as assessed by a reduction in glucose incremental area under the curve (P = 0.001) and fasting triglycerides (P = 0.003) on day 7 versus day 0. However, there were no mealtime by TRF interactions in any of the variables examined. There was also no effect of TRF on fasting and postprandial insulin, nonesterified fatty acids, or gastrointestinal hormones. Mean fasting glucose by continuous glucose monitor was lower in TRFe (P = 0.02) but not TRFd (P = 0.17) versus baseline, but there was no difference between TRF conditions. Conclusions While only TRFe lowered mean fasting glucose, TRF improved glycemic responses to a test meal in men at risk for type 2 diabetes regardless of the clock time that TRF was initiated.","container-title":"Obesity","DOI":"10.1002/oby.22449","ISSN":"1930-739X","issue":"5","language":"en","license":"© 2019 The Obesity Society","page":"724-732","source":"Wiley Online Library","title":"Time-Restricted Feeding Improves Glucose Tolerance in Men at Risk for Type 2 Diabetes: A Randomized Crossover Trial","title-short":"Time-Restricted Feeding Improves Glucose Tolerance in Men at Risk for Type 2 Diabetes","volume":"27","author":[{"family":"Hutchison","given":"Amy T."},{"family":"Regmi","given":"Prashant"},{"family":"Manoogian","given":"Emily N. C."},{"family":"Fleischer","given":"Jason G."},{"family":"Wittert","given":"Gary A."},{"family":"Panda","given":"Satchidananda"},{"family":"Heilbronn","given":"Leonie K."}],"issued":{"date-parts":[["2019"]]}}},{"id":438,"uris":["http://zotero.org/users/5073745/items/BQ94UWAX","http://zotero.org/users/5073745/items/XT9WYD3C"],"itemData":{"id":438,"type":"article-journal","abstract":"Intermittent fasting (IF) improves cardiometabolic health; however, it is unknown whether these effects are due solely to weight loss. We conducted the first supervised controlled feeding trial to test whether IF has benefits independent of weight loss by feeding participants enough food to maintain their weight. Our proof-of-concept study also constitutes the first trial of early time-restricted feeding (eTRF), a form of IF that involves eating early in the day to be in alignment with circadian rhythms in metabolism. Men with prediabetes were randomized to eTRF (6-hr feeding period, with dinner before 3 p.m.) or a control schedule (12-hr feeding period) for 5 weeks and later crossed over to the other schedule. eTRF improved insulin sensitivity, β cell responsiveness, blood pressure, oxidative stress, and appetite. We demonstrate for the first time in humans that eTRF improves some aspects of cardiometabolic health and that IF's effects are not solely due to weight loss.","container-title":"Cell Metabolism","DOI":"10.1016/j.cmet.2018.04.010","ISSN":"1932-7420","issue":"6","journalAbbreviation":"Cell Metab.","language":"eng","note":"PMID: 29754952\nPMCID: PMC5990470","page":"1212-1221.e3","source":"PubMed","title":"Early Time-Restricted Feeding Improves Insulin Sensitivity, Blood Pressure, and Oxidative Stress Even without Weight Loss in Men with Prediabetes","volume":"27","author":[{"family":"Sutton","given":"Elizabeth F."},{"family":"Beyl","given":"Robbie"},{"family":"Early","given":"Kate S."},{"family":"Cefalu","given":"William T."},{"family":"Ravussin","given":"Eric"},{"family":"Peterson","given":"Courtney M."}],"issued":{"date-parts":[["2018",6,5]]}}},{"id":237,"uris":["http://zotero.org/users/5073745/items/VZMS82L6"],"itemData":{"id":237,"type":"article-journal","abstract":"Time-restricted feeding (TRF) is a form of intermittent fasting that involves having a longer daily fasting period. Preliminary studies report that TRF improves cardiometabolic health in rodents and humans. Here, we performed the first study to determine how TRF affects gene expression, circulating hormones, and diurnal patterns in cardiometabolic risk factors in humans. Eleven overweight adults participated in a 4-day randomized crossover study where they ate between 8 am and 2 pm (early TRF (eTRF)) and between 8 am and 8 pm (control schedule). Participants underwent continuous glucose monitoring, and blood was drawn to assess cardiometabolic risk factors, hormones, and gene expression in whole blood cells. Relative to the control schedule, eTRF decreased mean 24-hour glucose levels by 4 &amp;plusmn; 1 mg/dl (p = 0.0003) and glycemic excursions by 12 &amp;plusmn; 3 mg/dl (p = 0.001). In the morning before breakfast, eTRF increased ketones, cholesterol, and the expression of the stress response and aging gene SIRT1 and the autophagy gene LC3A (all p &amp;lt; 0.04), while in the evening, it tended to increase brain-derived neurotropic factor (BNDF; p = 0.10) and also increased the expression of MTOR (p = 0.007), a major nutrient-sensing protein that regulates cell growth. eTRF also altered the diurnal patterns in cortisol and the expression of several circadian clock genes (p &amp;lt; 0.05). eTRF improves 24-hour glucose levels, alters lipid metabolism and circadian clock gene expression, and may also increase autophagy and have anti-aging effects in humans.","container-title":"Nutrients","DOI":"10.3390/nu11061234","issue":"6","language":"en","license":"http://creativecommons.org/licenses/by/3.0/","page":"1234","source":"www.mdpi.com","title":"Early Time-Restricted Feeding Improves 24-Hour Glucose Levels and Affects Markers of the Circadian Clock, Aging, and Autophagy in Humans","volume":"11","author":[{"family":"Jamshed","given":"Humaira"},{"family":"Beyl","given":"Robbie A."},{"family":"Della Manna","given":"Deborah L."},{"family":"Yang","given":"Eddy S."},{"family":"Ravussin","given":"Eric"},{"family":"Peterson","given":"Courtney M."}],"issued":{"date-parts":[["2019",6]]}}},{"id":245,"uris":["http://zotero.org/users/5073745/items/NM5GTE54"],"itemData":{"id":245,"type":"article-journal","abstract":"Objective Eating earlier in the daytime to align with circadian rhythms in metabolism enhances weight loss. However, it is unknown whether these benefits are mediated through increased energy expenditure or decreased food intake. Therefore, this study performed the first randomized trial to determine how meal timing affects 24-hour energy metabolism when food intake and meal frequency are matched. Methods Eleven adults with overweight practiced both early time-restricted feeding (eTRF) (eating from 8 am to 2 pm) and a control schedule (eating from 8 am to 8 pm) for 4 days each. On the fourth day, 24-hour energy expenditure and substrate oxidation were measured by whole-room indirect calorimetry, in conjunction with appetite and metabolic hormones. Results eTRF did not affect 24-hour energy expenditure (Δ = 10 ± 16 kcal/d; P = 0.55). Despite the longer daily fast (intermittent fasting), eTRF decreased mean ghrelin levels by 32 ± 10 pg/mL (P = 0.006), made hunger more even-keeled (P = 0.006), and tended to increase fullness (P = 0.06-0.10) and decrease the desire to eat (P = 0.08). eTRF also increased metabolic flexibility (P = 0.0006) and decreased the 24-hour nonprotein respiratory quotient (Δ = −0.021 ± 0.010; P = 0.05). Conclusions Meal-timing interventions facilitate weight loss primarily by decreasing appetite rather than by increasing energy expenditure. eTRF may also increase fat loss by increasing fat oxidation.","container-title":"Obesity","DOI":"10.1002/oby.22518","ISSN":"1930-739X","issue":"8","language":"en","license":"© 2019 The Obesity Society","page":"1244-1254","source":"Wiley Online Library","title":"Early Time-Restricted Feeding Reduces Appetite and Increases Fat Oxidation But Does Not Affect Energy Expenditure in Humans","volume":"27","author":[{"family":"Ravussin","given":"Eric"},{"family":"Beyl","given":"Robbie A."},{"family":"Poggiogalle","given":"Eleonora"},{"family":"Hsia","given":"Daniel S."},{"family":"Peterson","given":"Courtney M."}],"issued":{"date-parts":[["2019"]]}}}],"schema":"https://github.com/citation-style-language/schema/raw/master/csl-citation.json"} </w:instrText>
+      </w:r>
+      <w:r>
+        <w:rPr>
+          <w:rFonts w:ascii="Times New Roman" w:hAnsi="Times New Roman" w:cs="Times New Roman"/>
+        </w:rPr>
+        <w:fldChar w:fldCharType="separate"/>
+      </w:r>
+      <w:r>
+        <w:rPr>
+          <w:rFonts w:ascii="Times New Roman" w:hAnsi="Times New Roman" w:cs="Times New Roman"/>
+        </w:rPr>
+        <w:t>(23–25, 27)</w:t>
+      </w:r>
+      <w:r>
+        <w:rPr>
+          <w:rFonts w:ascii="Times New Roman" w:hAnsi="Times New Roman" w:cs="Times New Roman"/>
+        </w:rPr>
+        <w:fldChar w:fldCharType="end"/>
+      </w:r>
+      <w:r>
+        <w:rPr>
+          <w:rFonts w:ascii="Times New Roman" w:hAnsi="Times New Roman" w:cs="Times New Roman"/>
+        </w:rPr>
+        <w:t xml:space="preserve"> vs late</w:t>
+      </w:r>
+      <w:r>
+        <w:rPr>
+          <w:rFonts w:ascii="Times New Roman" w:hAnsi="Times New Roman" w:cs="Times New Roman"/>
+        </w:rPr>
+        <w:t xml:space="preserve"> </w:t>
+      </w:r>
+      <w:r>
+        <w:rPr>
+          <w:rFonts w:ascii="Times New Roman" w:hAnsi="Times New Roman" w:cs="Times New Roman"/>
+        </w:rPr>
+        <w:fldChar w:fldCharType="begin"/>
+      </w:r>
+      <w:r>
+        <w:rPr>
+          <w:rFonts w:ascii="Times New Roman" w:hAnsi="Times New Roman" w:cs="Times New Roman"/>
+        </w:rPr>
+        <w:instrText xml:space="preserve"> ADDIN ZOTERO_ITEM CSL_CITATION {"citationID":"a2q631rva94","properties":{"formattedCitation":"(20, 22, 24)","plainCitation":"(20, 22, 24)","noteIndex":0},"citationItems":[{"id":239,"uris":["http://zotero.org/users/5073745/items/W9LIWJCV"],"itemData":{"id":239,"type":"article-journal","abstract":"BackgroundIntermittent fasting (IF) is an increasingly popular dietary approach used for weight loss and overall health. While there is an increasing body of evidence demonstrating beneficial effects of IF on blood lipids and other health outcomes in the overweight and obese, limited data are available about the effect of IF in athletes. Thus, the present study sought to investigate the effects of a modified IF protocol (i.e. time-restricted feeding) during resistance training in healthy resistance-trained males.MethodsThirty-four resistance-trained males were randomly assigned to time-restricted feeding (TRF) or normal diet group (ND). TRF subjects consumed 100 % of their energy needs in an 8-h period of time each day, with their caloric intake divided into three meals consumed at 1 p.m., 4 p.m., and 8 p.m. The remaining 16 h per 24-h period made up the fasting period. Subjects in the ND group consumed 100 % of their energy needs divided into three meals consumed at 8 a.m., 1 p.m., and 8 p.m. Groups were matched for kilocalories consumed and macronutrient distribution (TRF 2826 ± 412.3 kcal/day, carbohydrates 53.2 ± 1.4 %, fat 24.7 ± 3.1 %, protein 22.1 ± 2.6 %, ND 3007 ± 444.7 kcal/day, carbohydrates 54.7 ± 2.2 %, fat 23.9 ± 3.5 %, protein 21.4 ± 1.8). Subjects were tested before and after 8 weeks of the assigned diet and standardized resistance training program. Fat mass and fat-free mass were assessed by dual-energy x-ray absorptiometry and muscle area of the thigh and arm were measured using an anthropometric system. Total and free testosterone, insulin-like growth factor 1, blood glucose, insulin, adiponectin, leptin, triiodothyronine, thyroid stimulating hormone, interleukin-6, interleukin-1β, tumor necrosis factor α, total cholesterol, high-density lipoprotein cholesterol, low-density lipoprotein cholesterol, and triglycerides were measured. Bench press and leg press maximal strength, resting energy expenditure, and respiratory ratio were also tested.ResultsAfter 8 weeks, the 2 Way ANOVA (Time * Diet interaction) showed a decrease in fat mass in TRF compared to ND (p = 0.0448), while fat-free mass, muscle area of the arm and thigh, and maximal strength were maintained in both groups. Testosterone and insulin-like growth factor 1 decreased significantly in TRF, with no changes in ND (p = 0.0476; p = 0.0397). Adiponectin increased (p = 0.0000) in TRF while total leptin decreased (p = 0.0001), although not when adjusted for fat mass. Triiodothyronine decreased in TRF, but no significant changes were detected in thyroid-stimulating hormone, total cholesterol, high-density lipoprotein, low-density lipoprotein, or triglycerides. Resting energy expenditure was unchanged, but a significant decrease in respiratory ratio was observed in the TRF group.ConclusionsOur results suggest that an intermittent fasting program in which all calories are consumed in an 8-h window each day, in conjunction with resistance training, could improve some health-related biomarkers, decrease fat mass, and maintain muscle mass in resistance-trained males.","container-title":"Journal of Translational Medicine","DOI":"10.1186/s12967-016-1044-0","ISSN":"1479-5876","issue":"1","journalAbbreviation":"J Transl Med","language":"en","page":"290","source":"Springer Link","title":"Effects of eight weeks of time-restricted feeding (16/8) on basal metabolism, maximal strength, body composition, inflammation, and cardiovascular risk factors in resistance-trained males","volume":"14","author":[{"family":"Moro","given":"Tatiana"},{"family":"Tinsley","given":"Grant"},{"family":"Bianco","given":"Antonino"},{"family":"Marcolin","given":"Giuseppe"},{"family":"Pacelli","given":"Quirico Francesco"},{"family":"Battaglia","given":"Giuseppe"},{"family":"Palma","given":"Antonio"},{"family":"Gentil","given":"Paulo"},{"family":"Neri","given":"Marco"},{"family":"Paoli","given":"Antonio"}],"issued":{"date-parts":[["2016",10,13]]}}},{"id":385,"uris":["http://zotero.org/users/5073745/items/E89CVTH5"],"itemData":{"id":385,"type":"article-journal","abstract":"Objective This study aimed to assess the effects of 9-hour time-restricted feeding (TRF), early (TRFe) or delayed (TRFd), on glucose tolerance in men at risk for type 2 diabetes. Methods Fifteen men (age 55 ± 3 years, BMI 33.9 ± 0.8 kg/m2) wore a continuous glucose monitor for 7 days of baseline assessment and during two 7-day TRF conditions. Participants were randomized to TRFe (8 am to 5 pm) or TRFd (12 pm to 9 pm), separated by a 2-week washout phase. Glucose, insulin, triglycerides, nonesterified fatty acids, and gastrointestinal hormone incremental areas under the curve were calculated following a standard meal on days 0 and 7 at 8 am (TRFe) or 12 pm (TRFd). Results TRF improved glucose tolerance as assessed by a reduction in glucose incremental area under the curve (P = 0.001) and fasting triglycerides (P = 0.003) on day 7 versus day 0. However, there were no mealtime by TRF interactions in any of the variables examined. There was also no effect of TRF on fasting and postprandial insulin, nonesterified fatty acids, or gastrointestinal hormones. Mean fasting glucose by continuous glucose monitor was lower in TRFe (P = 0.02) but not TRFd (P = 0.17) versus baseline, but there was no difference between TRF conditions. Conclusions While only TRFe lowered mean fasting glucose, TRF improved glycemic responses to a test meal in men at risk for type 2 diabetes regardless of the clock time that TRF was initiated.","container-title":"Obesity","DOI":"10.1002/oby.22449","ISSN":"1930-739X","issue":"5","language":"en","license":"© 2019 The Obesity Society","page":"724-732","source":"Wiley Online Library","title":"Time-Restricted Feeding Improves Glucose Tolerance in Men at Risk for Type 2 Diabetes: A Randomized Crossover Trial","title-short":"Time-Restricted Feeding Improves Glucose Tolerance in Men at Risk for Type 2 Diabetes","volume":"27","author":[{"family":"Hutchison","given":"Amy T."},{"family":"Regmi","given":"Prashant"},{"family":"Manoogian","given":"Emily N. C."},{"family":"Fleischer","given":"Jason G."},{"family":"Wittert","given":"Gary A."},{"family":"Panda","given":"Satchidananda"},{"family":"Heilbronn","given":"Leonie K."}],"issued":{"date-parts":[["2019"]]}}},{"id":325,"uris":["http://zotero.org/users/5073745/items/4HHZWM4Z"],"itemData":{"id":325,"type":"article-journal","abstract":"Importance: The efficacy and safety of time-restricted eating have not been explored in large randomized clinical trials.\nObjective: To determine the effect of 16:8-hour time-restricted eating on weight loss and metabolic risk markers.\nInterventions: Participants were randomized such that the consistent meal timing (CMT) group was instructed to eat 3 structured meals per day, and the time-restricted eating (TRE) group was instructed to eat ad libitum from 12:00 pm until 8:00 pm and completely abstain from caloric intake from 8:00 pm until 12:00 pm the following day.\nDesign, Setting, and Participants: This 12-week randomized clinical trial including men and women aged 18 to 64 years with a body mass index (BMI, calculated as weight in kilograms divided by height in meters squared) of 27 to 43 was conducted on a custom mobile study application. Participants received a Bluetooth scale. Participants lived anywhere in the United States, with a subset of 50 participants living near San Francisco, California, who underwent in-person testing.\nMain Outcomes and Measures: The primary outcome was weight loss. Secondary outcomes from the in-person cohort included changes in weight, fat mass, lean mass, fasting insulin, fasting glucose, hemoglobin A1c levels, estimated energy intake, total energy expenditure, and resting energy expenditure.\nResults: Overall, 116 participants (mean [SD] age, 46.5 [10.5] years; 70 [60.3%] men) were included in the study. There was a significant decrease in weight in the TRE (-0.94 kg; 95% CI, -1.68 to -0.20; P = .01), but no significant change in the CMT group (-0.68 kg; 95% CI, -1.41 to 0.05, P = .07) or between groups (-0.26 kg; 95% CI, -1.30 to 0.78; P = .63). In the in-person cohort (n = 25 TRE, n = 25 CMT), there was a significant within-group decrease in weight in the TRE group (-1.70 kg; 95% CI, -2.56 to -0.83; P &lt; .001). There was also a significant difference in appendicular lean mass index between groups (-0.16 kg/m2; 95% CI, -0.27 to -0.05; P = .005). There were no significant changes in any of the other secondary outcomes within or between groups. There were no differences in estimated energy intake between groups.\nConclusions and Relevance: Time-restricted eating, in the absence of other interventions, is not more effective in weight loss than eating throughout the day.\nTrial Registration: ClinicalTrials.gov Identifiers: NCT03393195 and NCT03637855.","container-title":"JAMA internal medicine","DOI":"10.1001/jamainternmed.2020.4153","ISSN":"2168-6114","journalAbbreviation":"JAMA Intern Med","language":"eng","note":"PMID: 32986097\nPMCID: PMC7522780","source":"PubMed","title":"Effects of Time-Restricted Eating on Weight Loss and Other Metabolic Parameters in Women and Men With Overweight and Obesity: The TREAT Randomized Clinical Trial","title-short":"Effects of Time-Restricted Eating on Weight Loss and Other Metabolic Parameters in Women and Men With Overweight and Obesity","author":[{"family":"Lowe","given":"Dylan A."},{"family":"Wu","given":"Nancy"},{"family":"Rohdin-Bibby","given":"Linnea"},{"family":"Moore","given":"A. Holliston"},{"family":"Kelly","given":"Nisa"},{"family":"Liu","given":"Yong En"},{"family":"Philip","given":"Errol"},{"family":"Vittinghoff","given":"Eric"},{"family":"Heymsfield","given":"Steven B."},{"family":"Olgin","given":"Jeffrey E."},{"family":"Shepherd","given":"John A."},{"family":"Weiss","given":"Ethan J."}],"issued":{"date-parts":[["2020",9,28]]}}}],"schema":"https://github.com/citation-style-language/schema/raw/master/csl-citation.json"} </w:instrText>
+      </w:r>
+      <w:r>
+        <w:rPr>
+          <w:rFonts w:ascii="Times New Roman" w:hAnsi="Times New Roman" w:cs="Times New Roman"/>
+        </w:rPr>
+        <w:fldChar w:fldCharType="separate"/>
+      </w:r>
+      <w:r>
+        <w:rPr>
+          <w:rFonts w:ascii="Times New Roman" w:hAnsi="Times New Roman" w:cs="Times New Roman"/>
+        </w:rPr>
+        <w:t>(20, 22, 24)</w:t>
+      </w:r>
+      <w:r>
+        <w:rPr>
+          <w:rFonts w:ascii="Times New Roman" w:hAnsi="Times New Roman" w:cs="Times New Roman"/>
+        </w:rPr>
+        <w:fldChar w:fldCharType="end"/>
+      </w:r>
+      <w:r>
+        <w:rPr>
+          <w:rFonts w:ascii="Times New Roman" w:hAnsi="Times New Roman" w:cs="Times New Roman"/>
+        </w:rPr>
+        <w:t xml:space="preserve"> in the day</w:t>
+      </w:r>
+      <w:r>
+        <w:rPr>
+          <w:rFonts w:ascii="Times New Roman" w:hAnsi="Times New Roman" w:cs="Times New Roman"/>
+        </w:rPr>
+        <w:t xml:space="preserve">, control of caloric intake </w:t>
+      </w:r>
+      <w:proofErr w:type="spellStart"/>
+      <w:r>
+        <w:rPr>
+          <w:rFonts w:ascii="Times New Roman" w:hAnsi="Times New Roman" w:cs="Times New Roman"/>
+        </w:rPr>
+        <w:t>isocaloric</w:t>
+      </w:r>
+      <w:proofErr w:type="spellEnd"/>
+      <w:r>
+        <w:rPr>
+          <w:rFonts w:ascii="Times New Roman" w:hAnsi="Times New Roman" w:cs="Times New Roman"/>
+        </w:rPr>
+        <w:t xml:space="preserve"> </w:t>
+      </w:r>
+      <w:r>
+        <w:rPr>
+          <w:rFonts w:ascii="Times New Roman" w:hAnsi="Times New Roman" w:cs="Times New Roman"/>
+        </w:rPr>
+        <w:fldChar w:fldCharType="begin"/>
+      </w:r>
+      <w:r>
+        <w:rPr>
+          <w:rFonts w:ascii="Times New Roman" w:hAnsi="Times New Roman" w:cs="Times New Roman"/>
+        </w:rPr>
+        <w:instrText xml:space="preserve"> ADDIN ZOTERO_ITEM CSL_CITATION {"citationID":"a1u3ssvm21k","properties":{"formattedCitation":"(23)","plainCitation":"(23)","noteIndex":0},"citationItems":[{"id":438,"uris":["http://zotero.org/users/5073745/items/BQ94UWAX","http://zotero.org/users/5073745/items/XT9WYD3C"],"itemData":{"id":438,"type":"article-journal","abstract":"Intermittent fasting (IF) improves cardiometabolic health; however, it is unknown whether these effects are due solely to weight loss. We conducted the first supervised controlled feeding trial to test whether IF has benefits independent of weight loss by feeding participants enough food to maintain their weight. Our proof-of-concept study also constitutes the first trial of early time-restricted feeding (eTRF), a form of IF that involves eating early in the day to be in alignment with circadian rhythms in metabolism. Men with prediabetes were randomized to eTRF (6-hr feeding period, with dinner before 3 p.m.) or a control schedule (12-hr feeding period) for 5 weeks and later crossed over to the other schedule. eTRF improved insulin sensitivity, β cell responsiveness, blood pressure, oxidative stress, and appetite. We demonstrate for the first time in humans that eTRF improves some aspects of cardiometabolic health and that IF's effects are not solely due to weight loss.","container-title":"Cell Metabolism","DOI":"10.1016/j.cmet.2018.04.010","ISSN":"1932-7420","issue":"6","journalAbbreviation":"Cell Metab.","language":"eng","note":"PMID: 29754952\nPMCID: PMC5990470","page":"1212-1221.e3","source":"PubMed","title":"Early Time-Restricted Feeding Improves Insulin Sensitivity, Blood Pressure, and Oxidative Stress Even without Weight Loss in Men with Prediabetes","volume":"27","author":[{"family":"Sutton","given":"Elizabeth F."},{"family":"Beyl","given":"Robbie"},{"family":"Early","given":"Kate S."},{"family":"Cefalu","given":"William T."},{"family":"Ravussin","given":"Eric"},{"family":"Peterson","given":"Courtney M."}],"issued":{"date-parts":[["2018",6,5]]}}}],"schema":"https://github.com/citation-style-language/schema/raw/master/csl-citation.json"} </w:instrText>
+      </w:r>
+      <w:r>
+        <w:rPr>
+          <w:rFonts w:ascii="Times New Roman" w:hAnsi="Times New Roman" w:cs="Times New Roman"/>
+        </w:rPr>
+        <w:fldChar w:fldCharType="separate"/>
+      </w:r>
+      <w:r>
+        <w:rPr>
+          <w:rFonts w:ascii="Times New Roman" w:hAnsi="Times New Roman" w:cs="Times New Roman"/>
+        </w:rPr>
+        <w:t>(23)</w:t>
+      </w:r>
+      <w:r>
+        <w:rPr>
+          <w:rFonts w:ascii="Times New Roman" w:hAnsi="Times New Roman" w:cs="Times New Roman"/>
+        </w:rPr>
+        <w:fldChar w:fldCharType="end"/>
+      </w:r>
+      <w:r>
+        <w:rPr>
+          <w:rFonts w:ascii="Times New Roman" w:hAnsi="Times New Roman" w:cs="Times New Roman"/>
+        </w:rPr>
+        <w:t xml:space="preserve"> vs </w:t>
+      </w:r>
+      <w:r>
+        <w:rPr>
+          <w:rFonts w:ascii="Times New Roman" w:hAnsi="Times New Roman" w:cs="Times New Roman"/>
+        </w:rPr>
+        <w:t xml:space="preserve">unrestrained caloric intake </w:t>
+      </w:r>
+      <w:r>
+        <w:rPr>
+          <w:rFonts w:ascii="Times New Roman" w:hAnsi="Times New Roman" w:cs="Times New Roman"/>
+        </w:rPr>
+        <w:fldChar w:fldCharType="begin"/>
+      </w:r>
+      <w:r>
+        <w:rPr>
+          <w:rFonts w:ascii="Times New Roman" w:hAnsi="Times New Roman" w:cs="Times New Roman"/>
+        </w:rPr>
+        <w:instrText xml:space="preserve"> ADDIN ZOTERO_ITEM CSL_CITATION {"citationID":"a18vhm28bn2","properties":{"formattedCitation":"(18, 22, 28)","plainCitation":"(18, 22, 28)","noteIndex":0},"citationItems":[{"id":325,"uris":["http://zotero.org/users/5073745/items/4HHZWM4Z"],"itemData":{"id":325,"type":"article-journal","abstract":"Importance: The efficacy and safety of time-restricted eating have not been explored in large randomized clinical trials.\nObjective: To determine the effect of 16:8-hour time-restricted eating on weight loss and metabolic risk markers.\nInterventions: Participants were randomized such that the consistent meal timing (CMT) group was instructed to eat 3 structured meals per day, and the time-restricted eating (TRE) group was instructed to eat ad libitum from 12:00 pm until 8:00 pm and completely abstain from caloric intake from 8:00 pm until 12:00 pm the following day.\nDesign, Setting, and Participants: This 12-week randomized clinical trial including men and women aged 18 to 64 years with a body mass index (BMI, calculated as weight in kilograms divided by height in meters squared) of 27 to 43 was conducted on a custom mobile study application. Participants received a Bluetooth scale. Participants lived anywhere in the United States, with a subset of 50 participants living near San Francisco, California, who underwent in-person testing.\nMain Outcomes and Measures: The primary outcome was weight loss. Secondary outcomes from the in-person cohort included changes in weight, fat mass, lean mass, fasting insulin, fasting glucose, hemoglobin A1c levels, estimated energy intake, total energy expenditure, and resting energy expenditure.\nResults: Overall, 116 participants (mean [SD] age, 46.5 [10.5] years; 70 [60.3%] men) were included in the study. There was a significant decrease in weight in the TRE (-0.94 kg; 95% CI, -1.68 to -0.20; P = .01), but no significant change in the CMT group (-0.68 kg; 95% CI, -1.41 to 0.05, P = .07) or between groups (-0.26 kg; 95% CI, -1.30 to 0.78; P = .63). In the in-person cohort (n = 25 TRE, n = 25 CMT), there was a significant within-group decrease in weight in the TRE group (-1.70 kg; 95% CI, -2.56 to -0.83; P &lt; .001). There was also a significant difference in appendicular lean mass index between groups (-0.16 kg/m2; 95% CI, -0.27 to -0.05; P = .005). There were no significant changes in any of the other secondary outcomes within or between groups. There were no differences in estimated energy intake between groups.\nConclusions and Relevance: Time-restricted eating, in the absence of other interventions, is not more effective in weight loss than eating throughout the day.\nTrial Registration: ClinicalTrials.gov Identifiers: NCT03393195 and NCT03637855.","container-title":"JAMA internal medicine","DOI":"10.1001/jamainternmed.2020.4153","ISSN":"2168-6114","journalAbbreviation":"JAMA Intern Med","language":"eng","note":"PMID: 32986097\nPMCID: PMC7522780","source":"PubMed","title":"Effects of Time-Restricted Eating on Weight Loss and Other Metabolic Parameters in Women and Men With Overweight and Obesity: The TREAT Randomized Clinical Trial","title-short":"Effects of Time-Restricted Eating on Weight Loss and Other Metabolic Parameters in Women and Men With Overweight and Obesity","author":[{"family":"Lowe","given":"Dylan A."},{"family":"Wu","given":"Nancy"},{"family":"Rohdin-Bibby","given":"Linnea"},{"family":"Moore","given":"A. Holliston"},{"family":"Kelly","given":"Nisa"},{"family":"Liu","given":"Yong En"},{"family":"Philip","given":"Errol"},{"family":"Vittinghoff","given":"Eric"},{"family":"Heymsfield","given":"Steven B."},{"family":"Olgin","given":"Jeffrey E."},{"family":"Shepherd","given":"John A."},{"family":"Weiss","given":"Ethan J."}],"issued":{"date-parts":[["2020",9,28]]}}},{"id":506,"uris":["http://zotero.org/users/5073745/items/JQGFN28M"],"itemData":{"id":506,"type":"article-journal","abstract":"BACKGROUND:\nTime restricted feeding decreases energy intake without calorie counting and may be a viable option for weight loss. However, the effect of this diet on body weight in obese subjects has never been examined.\n\nOBJECTIVE:\nThis study investigated the effects of 8-h time restricted feeding on body weight and metabolic disease risk factors in obese adults.\n\nDESIGN:\nObese subjects (n = 23) participated in an 8-h time restricted feeding intervention (ad libitum feeding between 10:00 to 18:00 h, water fasting between 18:00 to 10:00 h) for 12 weeks. Weight loss and other outcomes were compared to a matched historical control group (n = 23).\n\nRESULTS:\nBody weight and energy intake decreased in the time restricted group (–2.6% ± 0.5; –341 ± 53 kcal/d) relative to controls over 12 weeks (P &lt; 0.05). Systolic blood pressure decreased in the time restricted feeding group (–7 ± 2 mm Hg) versus controls (P &lt; 0.05). Fat mass, lean mass, visceral fat mass, diastolic blood pressure, LDL cholesterol, HDL cholesterol, triglycerides, fasting glucose, fasting insulin, HOMA-IR, and homocysteine were not significantly different from controls after 12 weeks (no group×time interaction).\n\nCONCLUSION:\nThese findings suggest that 8-h time restricted feeding produces mild caloric restriction and weight loss, without calorie counting. It may also offer clinical benefits by reducing blood pressure.","container-title":"Nutrition and Healthy Aging","DOI":"10.3233/NHA-170036","ISSN":"2451-9480","issue":"4","journalAbbreviation":"Nutr Healthy Aging","note":"PMID: 29951594\nPMCID: PMC6004924","page":"345-353","source":"PubMed Central","title":"Effects of 8-hour time restricted feeding on body weight and metabolic disease risk factors in obese adults: A pilot study","title-short":"Effects of 8-hour time restricted feeding on body weight and metabolic disease risk factors in obese adults","volume":"4","author":[{"family":"Gabel","given":"Kelsey"},{"family":"Hoddy","given":"Kristin K."},{"family":"Haggerty","given":"Nicole"},{"family":"Song","given":"Jeehee"},{"family":"Kroeger","given":"Cynthia M."},{"family":"Trepanowski","given":"John F."},{"family":"Panda","given":"Satchidananda"},{"family":"Varady","given":"Krista A."}],"issued":{"date-parts":[["2018",6,15]]}}},{"id":311,"uris":["http://zotero.org/users/5073745/items/MT3GZ88S"],"itemData":{"id":311,"type":"article-journal","abstract":"This study examined the effects of time-restricted feeding (TRF; 8-h feeding window/16-h fasting window daily) on sleep. Obese adults (n = 23) followed 8-h TRF for 12 weeks. Pittsburgh Sleep Quality Index (PSQI) total score was below 5 at week 1 (4.7 ± 0.5) and week 12 (4.8 ± 0.7), indicating good sleep quality throughout the trial. Subjective measures of wake time, bedtime, and sleep duration remained unchanged. Findings from this secondary analysis indicate that TRF does not alter sleep quality or duration in subjects with obesity. Novelty This study is the first to show that TRF (8-h feeding window/16-h fasting window daily) does not alter sleep quality or duration in subjects with obesity.","container-title":"Applied Physiology, Nutrition, and Metabolism = Physiologie Appliquee, Nutrition Et Metabolisme","DOI":"10.1139/apnm-2019-0032","ISSN":"1715-5320","issue":"8","journalAbbreviation":"Appl Physiol Nutr Metab","language":"eng","note":"PMID: 30802152","page":"903-906","source":"PubMed","title":"Effect of 8-h time-restricted feeding on sleep quality and duration in adults with obesity","volume":"44","author":[{"family":"Gabel","given":"Kelsey"},{"family":"Hoddy","given":"Kristin K."},{"family":"Burgess","given":"Helen J."},{"family":"Varady","given":"Krista A."}],"issued":{"date-parts":[["2019",8]]}}}],"schema":"https://github.com/citation-style-language/schema/raw/master/csl-citation.json"} </w:instrText>
+      </w:r>
+      <w:r>
+        <w:rPr>
+          <w:rFonts w:ascii="Times New Roman" w:hAnsi="Times New Roman" w:cs="Times New Roman"/>
+        </w:rPr>
+        <w:fldChar w:fldCharType="separate"/>
+      </w:r>
+      <w:r>
+        <w:rPr>
+          <w:rFonts w:ascii="Times New Roman" w:hAnsi="Times New Roman" w:cs="Times New Roman"/>
+        </w:rPr>
+        <w:t xml:space="preserve">(18, </w:t>
       </w:r>
       <w:r>
         <w:rPr>
           <w:rFonts w:ascii="Times New Roman" w:hAnsi="Times New Roman" w:cs="Times New Roman"/>
         </w:rPr>
         <w:lastRenderedPageBreak/>
-        <w:t>can vary between</w:t>
-      </w:r>
-      <w:r>
-        <w:rPr>
-          <w:rFonts w:ascii="Times New Roman" w:hAnsi="Times New Roman" w:cs="Times New Roman"/>
-        </w:rPr>
-        <w:t xml:space="preserve"> </w:t>
-      </w:r>
-      <w:r>
-        <w:rPr>
-          <w:rFonts w:ascii="Times New Roman" w:hAnsi="Times New Roman" w:cs="Times New Roman"/>
-        </w:rPr>
-        <w:t>4</w:t>
-      </w:r>
-      <w:r>
-        <w:rPr>
-          <w:rFonts w:ascii="Times New Roman" w:hAnsi="Times New Roman" w:cs="Times New Roman"/>
-        </w:rPr>
-        <w:t xml:space="preserve"> </w:t>
-      </w:r>
-      <w:r>
-        <w:rPr>
-          <w:rFonts w:ascii="Times New Roman" w:hAnsi="Times New Roman" w:cs="Times New Roman"/>
-        </w:rPr>
-        <w:fldChar w:fldCharType="begin"/>
-      </w:r>
-      <w:r>
-        <w:rPr>
-          <w:rFonts w:ascii="Times New Roman" w:hAnsi="Times New Roman" w:cs="Times New Roman"/>
-        </w:rPr>
-        <w:instrText xml:space="preserve"> ADDIN ZOTERO_ITEM CSL_CITATION {"citationID":"agrv03bvhm","properties":{"formattedCitation":"(17)","plainCitation":"(17)","noteIndex":0},"citationItems":[{"id":313,"uris":["http://zotero.org/users/5073745/items/XCTAMLBK"],"itemData":{"id":313,"type":"article-journal","container-title":"Cell Metabolism","DOI":"10.1016/j.cmet.2020.06.018","ISSN":"1550-4131","issue":"3","journalAbbreviation":"Cell Metabolism","language":"English","note":"publisher: Elsevier\nPMID: 32673591","page":"366-378.e3","source":"www.cell.com","title":"Effects of 4- and 6-h Time-Restricted Feeding on Weight and Cardiometabolic Health: A Randomized Controlled Trial in Adults with Obesity","title-short":"Effects of 4- and 6-h Time-Restricted Feeding on Weight and Cardiometabolic Health","volume":"32","author":[{"family":"Cienfuegos","given":"Sofia"},{"family":"Gabel","given":"Kelsey"},{"family":"Kalam","given":"Faiza"},{"family":"Ezpeleta","given":"Mark"},{"family":"Wiseman","given":"Eric"},{"family":"Pavlou","given":"Vasiliki"},{"family":"Lin","given":"Shuhao"},{"family":"Oliveira","given":"Manoela Lima"},{"family":"Varady","given":"Krista A."}],"issued":{"date-parts":[["2020",9,1]]}}}],"schema":"https://github.com/citation-style-language/schema/raw/master/csl-citation.json"} </w:instrText>
-      </w:r>
-      <w:r>
-        <w:rPr>
-          <w:rFonts w:ascii="Times New Roman" w:hAnsi="Times New Roman" w:cs="Times New Roman"/>
-        </w:rPr>
-        <w:fldChar w:fldCharType="separate"/>
-      </w:r>
-      <w:r>
-        <w:rPr>
-          <w:rFonts w:ascii="Times New Roman" w:hAnsi="Times New Roman" w:cs="Times New Roman"/>
-        </w:rPr>
-        <w:t>(17)</w:t>
+        <w:t>22, 28)</w:t>
       </w:r>
       <w:r>
         <w:rPr>
@@ -4339,266 +4644,12 @@
         <w:rPr>
           <w:rFonts w:ascii="Times New Roman" w:hAnsi="Times New Roman" w:cs="Times New Roman"/>
         </w:rPr>
-        <w:t xml:space="preserve"> and </w:t>
-      </w:r>
-      <w:r>
-        <w:rPr>
-          <w:rFonts w:ascii="Times New Roman" w:hAnsi="Times New Roman" w:cs="Times New Roman"/>
-        </w:rPr>
-        <w:t>12 hours</w:t>
-      </w:r>
-      <w:r>
-        <w:rPr>
-          <w:rFonts w:ascii="Times New Roman" w:hAnsi="Times New Roman" w:cs="Times New Roman"/>
-        </w:rPr>
-        <w:t xml:space="preserve"> </w:t>
-      </w:r>
-      <w:r>
-        <w:rPr>
-          <w:rFonts w:ascii="Times New Roman" w:hAnsi="Times New Roman" w:cs="Times New Roman"/>
-        </w:rPr>
-        <w:fldChar w:fldCharType="begin"/>
-      </w:r>
-      <w:r>
-        <w:rPr>
-          <w:rFonts w:ascii="Times New Roman" w:hAnsi="Times New Roman" w:cs="Times New Roman"/>
-        </w:rPr>
-        <w:instrText xml:space="preserve"> ADDIN ZOTERO_ITEM CSL_CITATION {"citationID":"au181thub8","properties":{"formattedCitation":"(19)","plainCitation":"(19)","noteIndex":0},"citationItems":[{"id":374,"uris":["http://zotero.org/users/5073745/items/GMSMYKD4"],"itemData":{"id":374,"type":"article-journal","abstract":"A diurnal rhythm of eating-fasting promotes health, but humans’ eating pattern is rarely assessed. Using a mobile app, we monitored ingestion events in healthy adults with no shift-work for several days. Most subjects ate frequently and erratically throughout wakeful hours and overnight fasting duration paralleled time in bed. There was a bias toward eating late, with estimated &lt;25% calories being consumed before noon and &gt;35% after 6pm. “Metabolic jetlag” resulting from weekday/weekend variation in eating pattern akin to travel across time-zones was prevalent. The daily intake duration (95% interval) exceeded 14.75 h for half the cohort. When overweight individuals with &gt;14 h eating duration ate for only 10–11 h daily for 16 weeks assisted by a data visualization (raster plot of dietary intake pattern, “feedogram”) that we developed, they reduced body weight, reported being energetic, and improved sleep. Benefits persisted for a year.,","container-title":"Cell metabolism","DOI":"10.1016/j.cmet.2015.09.005","ISSN":"1550-4131","issue":"5","journalAbbreviation":"Cell Metab","note":"PMID: 26411343\nPMCID: PMC4635036","page":"789-798","source":"PubMed Central","title":"A smartphone app reveals erratic diurnal eating patterns in humans that can be modulated for health benefits","volume":"22","author":[{"family":"Gill","given":"Shubhroz"},{"family":"Panda","given":"Satchidananda"}],"issued":{"date-parts":[["2015",11,3]]}}}],"schema":"https://github.com/citation-style-language/schema/raw/master/csl-citation.json"} </w:instrText>
-      </w:r>
-      <w:r>
-        <w:rPr>
-          <w:rFonts w:ascii="Times New Roman" w:hAnsi="Times New Roman" w:cs="Times New Roman"/>
-        </w:rPr>
-        <w:fldChar w:fldCharType="separate"/>
-      </w:r>
-      <w:r>
-        <w:rPr>
-          <w:rFonts w:ascii="Times New Roman" w:hAnsi="Times New Roman" w:cs="Times New Roman"/>
-        </w:rPr>
-        <w:t>(19)</w:t>
-      </w:r>
-      <w:r>
-        <w:rPr>
-          <w:rFonts w:ascii="Times New Roman" w:hAnsi="Times New Roman" w:cs="Times New Roman"/>
-        </w:rPr>
-        <w:fldChar w:fldCharType="end"/>
-      </w:r>
-      <w:r>
-        <w:rPr>
-          <w:rFonts w:ascii="Times New Roman" w:hAnsi="Times New Roman" w:cs="Times New Roman"/>
-        </w:rPr>
         <w:t xml:space="preserve">, </w:t>
       </w:r>
       <w:r>
         <w:rPr>
           <w:rFonts w:ascii="Times New Roman" w:hAnsi="Times New Roman" w:cs="Times New Roman"/>
         </w:rPr>
-        <w:t>the</w:t>
-      </w:r>
-      <w:r>
-        <w:rPr>
-          <w:rFonts w:ascii="Times New Roman" w:hAnsi="Times New Roman" w:cs="Times New Roman"/>
-        </w:rPr>
-        <w:t xml:space="preserve"> feeding window </w:t>
-      </w:r>
-      <w:r>
-        <w:rPr>
-          <w:rFonts w:ascii="Times New Roman" w:hAnsi="Times New Roman" w:cs="Times New Roman"/>
-        </w:rPr>
-        <w:t xml:space="preserve">can be </w:t>
-      </w:r>
-      <w:r>
-        <w:rPr>
-          <w:rFonts w:ascii="Times New Roman" w:hAnsi="Times New Roman" w:cs="Times New Roman"/>
-        </w:rPr>
-        <w:t>early</w:t>
-      </w:r>
-      <w:r>
-        <w:rPr>
-          <w:rFonts w:ascii="Times New Roman" w:hAnsi="Times New Roman" w:cs="Times New Roman"/>
-        </w:rPr>
-        <w:t xml:space="preserve"> </w:t>
-      </w:r>
-      <w:r>
-        <w:rPr>
-          <w:rFonts w:ascii="Times New Roman" w:hAnsi="Times New Roman" w:cs="Times New Roman"/>
-        </w:rPr>
-        <w:fldChar w:fldCharType="begin"/>
-      </w:r>
-      <w:r>
-        <w:rPr>
-          <w:rFonts w:ascii="Times New Roman" w:hAnsi="Times New Roman" w:cs="Times New Roman"/>
-        </w:rPr>
-        <w:instrText xml:space="preserve"> ADDIN ZOTERO_ITEM CSL_CITATION {"citationID":"aqpj5oeu38","properties":{"formattedCitation":"(23\\uc0\\u8211{}25, 27)","plainCitation":"(23–25, 27)","noteIndex":0},"citationItems":[{"id":385,"uris":["http://zotero.org/users/5073745/items/E89CVTH5"],"itemData":{"id":385,"type":"article-journal","abstract":"Objective This study aimed to assess the effects of 9-hour time-restricted feeding (TRF), early (TRFe) or delayed (TRFd), on glucose tolerance in men at risk for type 2 diabetes. Methods Fifteen men (age 55 ± 3 years, BMI 33.9 ± 0.8 kg/m2) wore a continuous glucose monitor for 7 days of baseline assessment and during two 7-day TRF conditions. Participants were randomized to TRFe (8 am to 5 pm) or TRFd (12 pm to 9 pm), separated by a 2-week washout phase. Glucose, insulin, triglycerides, nonesterified fatty acids, and gastrointestinal hormone incremental areas under the curve were calculated following a standard meal on days 0 and 7 at 8 am (TRFe) or 12 pm (TRFd). Results TRF improved glucose tolerance as assessed by a reduction in glucose incremental area under the curve (P = 0.001) and fasting triglycerides (P = 0.003) on day 7 versus day 0. However, there were no mealtime by TRF interactions in any of the variables examined. There was also no effect of TRF on fasting and postprandial insulin, nonesterified fatty acids, or gastrointestinal hormones. Mean fasting glucose by continuous glucose monitor was lower in TRFe (P = 0.02) but not TRFd (P = 0.17) versus baseline, but there was no difference between TRF conditions. Conclusions While only TRFe lowered mean fasting glucose, TRF improved glycemic responses to a test meal in men at risk for type 2 diabetes regardless of the clock time that TRF was initiated.","container-title":"Obesity","DOI":"10.1002/oby.22449","ISSN":"1930-739X","issue":"5","language":"en","license":"© 2019 The Obesity Society","page":"724-732","source":"Wiley Online Library","title":"Time-Restricted Feeding Improves Glucose Tolerance in Men at Risk for Type 2 Diabetes: A Randomized Crossover Trial","title-short":"Time-Restricted Feeding Improves Glucose Tolerance in Men at Risk for Type 2 Diabetes","volume":"27","author":[{"family":"Hutchison","given":"Amy T."},{"family":"Regmi","given":"Prashant"},{"family":"Manoogian","given":"Emily N. C."},{"family":"Fleischer","given":"Jason G."},{"family":"Wittert","given":"Gary A."},{"family":"Panda","given":"Satchidananda"},{"family":"Heilbronn","given":"Leonie K."}],"issued":{"date-parts":[["2019"]]}}},{"id":438,"uris":["http://zotero.org/users/5073745/items/BQ94UWAX","http://zotero.org/users/5073745/items/XT9WYD3C"],"itemData":{"id":438,"type":"article-journal","abstract":"Intermittent fasting (IF) improves cardiometabolic health; however, it is unknown whether these effects are due solely to weight loss. We conducted the first supervised controlled feeding trial to test whether IF has benefits independent of weight loss by feeding participants enough food to maintain their weight. Our proof-of-concept study also constitutes the first trial of early time-restricted feeding (eTRF), a form of IF that involves eating early in the day to be in alignment with circadian rhythms in metabolism. Men with prediabetes were randomized to eTRF (6-hr feeding period, with dinner before 3 p.m.) or a control schedule (12-hr feeding period) for 5 weeks and later crossed over to the other schedule. eTRF improved insulin sensitivity, β cell responsiveness, blood pressure, oxidative stress, and appetite. We demonstrate for the first time in humans that eTRF improves some aspects of cardiometabolic health and that IF's effects are not solely due to weight loss.","container-title":"Cell Metabolism","DOI":"10.1016/j.cmet.2018.04.010","ISSN":"1932-7420","issue":"6","journalAbbreviation":"Cell Metab.","language":"eng","note":"PMID: 29754952\nPMCID: PMC5990470","page":"1212-1221.e3","source":"PubMed","title":"Early Time-Restricted Feeding Improves Insulin Sensitivity, Blood Pressure, and Oxidative Stress Even without Weight Loss in Men with Prediabetes","volume":"27","author":[{"family":"Sutton","given":"Elizabeth F."},{"family":"Beyl","given":"Robbie"},{"family":"Early","given":"Kate S."},{"family":"Cefalu","given":"William T."},{"family":"Ravussin","given":"Eric"},{"family":"Peterson","given":"Courtney M."}],"issued":{"date-parts":[["2018",6,5]]}}},{"id":237,"uris":["http://zotero.org/users/5073745/items/VZMS82L6"],"itemData":{"id":237,"type":"article-journal","abstract":"Time-restricted feeding (TRF) is a form of intermittent fasting that involves having a longer daily fasting period. Preliminary studies report that TRF improves cardiometabolic health in rodents and humans. Here, we performed the first study to determine how TRF affects gene expression, circulating hormones, and diurnal patterns in cardiometabolic risk factors in humans. Eleven overweight adults participated in a 4-day randomized crossover study where they ate between 8 am and 2 pm (early TRF (eTRF)) and between 8 am and 8 pm (control schedule). Participants underwent continuous glucose monitoring, and blood was drawn to assess cardiometabolic risk factors, hormones, and gene expression in whole blood cells. Relative to the control schedule, eTRF decreased mean 24-hour glucose levels by 4 &amp;plusmn; 1 mg/dl (p = 0.0003) and glycemic excursions by 12 &amp;plusmn; 3 mg/dl (p = 0.001). In the morning before breakfast, eTRF increased ketones, cholesterol, and the expression of the stress response and aging gene SIRT1 and the autophagy gene LC3A (all p &amp;lt; 0.04), while in the evening, it tended to increase brain-derived neurotropic factor (BNDF; p = 0.10) and also increased the expression of MTOR (p = 0.007), a major nutrient-sensing protein that regulates cell growth. eTRF also altered the diurnal patterns in cortisol and the expression of several circadian clock genes (p &amp;lt; 0.05). eTRF improves 24-hour glucose levels, alters lipid metabolism and circadian clock gene expression, and may also increase autophagy and have anti-aging effects in humans.","container-title":"Nutrients","DOI":"10.3390/nu11061234","issue":"6","language":"en","license":"http://creativecommons.org/licenses/by/3.0/","page":"1234","source":"www.mdpi.com","title":"Early Time-Restricted Feeding Improves 24-Hour Glucose Levels and Affects Markers of the Circadian Clock, Aging, and Autophagy in Humans","volume":"11","author":[{"family":"Jamshed","given":"Humaira"},{"family":"Beyl","given":"Robbie A."},{"family":"Della Manna","given":"Deborah L."},{"family":"Yang","given":"Eddy S."},{"family":"Ravussin","given":"Eric"},{"family":"Peterson","given":"Courtney M."}],"issued":{"date-parts":[["2019",6]]}}},{"id":245,"uris":["http://zotero.org/users/5073745/items/NM5GTE54"],"itemData":{"id":245,"type":"article-journal","abstract":"Objective Eating earlier in the daytime to align with circadian rhythms in metabolism enhances weight loss. However, it is unknown whether these benefits are mediated through increased energy expenditure or decreased food intake. Therefore, this study performed the first randomized trial to determine how meal timing affects 24-hour energy metabolism when food intake and meal frequency are matched. Methods Eleven adults with overweight practiced both early time-restricted feeding (eTRF) (eating from 8 am to 2 pm) and a control schedule (eating from 8 am to 8 pm) for 4 days each. On the fourth day, 24-hour energy expenditure and substrate oxidation were measured by whole-room indirect calorimetry, in conjunction with appetite and metabolic hormones. Results eTRF did not affect 24-hour energy expenditure (Δ = 10 ± 16 kcal/d; P = 0.55). Despite the longer daily fast (intermittent fasting), eTRF decreased mean ghrelin levels by 32 ± 10 pg/mL (P = 0.006), made hunger more even-keeled (P = 0.006), and tended to increase fullness (P = 0.06-0.10) and decrease the desire to eat (P = 0.08). eTRF also increased metabolic flexibility (P = 0.0006) and decreased the 24-hour nonprotein respiratory quotient (Δ = −0.021 ± 0.010; P = 0.05). Conclusions Meal-timing interventions facilitate weight loss primarily by decreasing appetite rather than by increasing energy expenditure. eTRF may also increase fat loss by increasing fat oxidation.","container-title":"Obesity","DOI":"10.1002/oby.22518","ISSN":"1930-739X","issue":"8","language":"en","license":"© 2019 The Obesity Society","page":"1244-1254","source":"Wiley Online Library","title":"Early Time-Restricted Feeding Reduces Appetite and Increases Fat Oxidation But Does Not Affect Energy Expenditure in Humans","volume":"27","author":[{"family":"Ravussin","given":"Eric"},{"family":"Beyl","given":"Robbie A."},{"family":"Poggiogalle","given":"Eleonora"},{"family":"Hsia","given":"Daniel S."},{"family":"Peterson","given":"Courtney M."}],"issued":{"date-parts":[["2019"]]}}}],"schema":"https://github.com/citation-style-language/schema/raw/master/csl-citation.json"} </w:instrText>
-      </w:r>
-      <w:r>
-        <w:rPr>
-          <w:rFonts w:ascii="Times New Roman" w:hAnsi="Times New Roman" w:cs="Times New Roman"/>
-        </w:rPr>
-        <w:fldChar w:fldCharType="separate"/>
-      </w:r>
-      <w:r>
-        <w:rPr>
-          <w:rFonts w:ascii="Times New Roman" w:hAnsi="Times New Roman" w:cs="Times New Roman"/>
-        </w:rPr>
-        <w:t>(23–25, 27)</w:t>
-      </w:r>
-      <w:r>
-        <w:rPr>
-          <w:rFonts w:ascii="Times New Roman" w:hAnsi="Times New Roman" w:cs="Times New Roman"/>
-        </w:rPr>
-        <w:fldChar w:fldCharType="end"/>
-      </w:r>
-      <w:r>
-        <w:rPr>
-          <w:rFonts w:ascii="Times New Roman" w:hAnsi="Times New Roman" w:cs="Times New Roman"/>
-        </w:rPr>
-        <w:t xml:space="preserve"> vs late</w:t>
-      </w:r>
-      <w:r>
-        <w:rPr>
-          <w:rFonts w:ascii="Times New Roman" w:hAnsi="Times New Roman" w:cs="Times New Roman"/>
-        </w:rPr>
-        <w:t xml:space="preserve"> </w:t>
-      </w:r>
-      <w:r>
-        <w:rPr>
-          <w:rFonts w:ascii="Times New Roman" w:hAnsi="Times New Roman" w:cs="Times New Roman"/>
-        </w:rPr>
-        <w:fldChar w:fldCharType="begin"/>
-      </w:r>
-      <w:r>
-        <w:rPr>
-          <w:rFonts w:ascii="Times New Roman" w:hAnsi="Times New Roman" w:cs="Times New Roman"/>
-        </w:rPr>
-        <w:instrText xml:space="preserve"> ADDIN ZOTERO_ITEM CSL_CITATION {"citationID":"a2q631rva94","properties":{"formattedCitation":"(20, 22, 24)","plainCitation":"(20, 22, 24)","noteIndex":0},"citationItems":[{"id":239,"uris":["http://zotero.org/users/5073745/items/W9LIWJCV"],"itemData":{"id":239,"type":"article-journal","abstract":"BackgroundIntermittent fasting (IF) is an increasingly popular dietary approach used for weight loss and overall health. While there is an increasing body of evidence demonstrating beneficial effects of IF on blood lipids and other health outcomes in the overweight and obese, limited data are available about the effect of IF in athletes. Thus, the present study sought to investigate the effects of a modified IF protocol (i.e. time-restricted feeding) during resistance training in healthy resistance-trained males.MethodsThirty-four resistance-trained males were randomly assigned to time-restricted feeding (TRF) or normal diet group (ND). TRF subjects consumed 100 % of their energy needs in an 8-h period of time each day, with their caloric intake divided into three meals consumed at 1 p.m., 4 p.m., and 8 p.m. The remaining 16 h per 24-h period made up the fasting period. Subjects in the ND group consumed 100 % of their energy needs divided into three meals consumed at 8 a.m., 1 p.m., and 8 p.m. Groups were matched for kilocalories consumed and macronutrient distribution (TRF 2826 ± 412.3 kcal/day, carbohydrates 53.2 ± 1.4 %, fat 24.7 ± 3.1 %, protein 22.1 ± 2.6 %, ND 3007 ± 444.7 kcal/day, carbohydrates 54.7 ± 2.2 %, fat 23.9 ± 3.5 %, protein 21.4 ± 1.8). Subjects were tested before and after 8 weeks of the assigned diet and standardized resistance training program. Fat mass and fat-free mass were assessed by dual-energy x-ray absorptiometry and muscle area of the thigh and arm were measured using an anthropometric system. Total and free testosterone, insulin-like growth factor 1, blood glucose, insulin, adiponectin, leptin, triiodothyronine, thyroid stimulating hormone, interleukin-6, interleukin-1β, tumor necrosis factor α, total cholesterol, high-density lipoprotein cholesterol, low-density lipoprotein cholesterol, and triglycerides were measured. Bench press and leg press maximal strength, resting energy expenditure, and respiratory ratio were also tested.ResultsAfter 8 weeks, the 2 Way ANOVA (Time * Diet interaction) showed a decrease in fat mass in TRF compared to ND (p = 0.0448), while fat-free mass, muscle area of the arm and thigh, and maximal strength were maintained in both groups. Testosterone and insulin-like growth factor 1 decreased significantly in TRF, with no changes in ND (p = 0.0476; p = 0.0397). Adiponectin increased (p = 0.0000) in TRF while total leptin decreased (p = 0.0001), although not when adjusted for fat mass. Triiodothyronine decreased in TRF, but no significant changes were detected in thyroid-stimulating hormone, total cholesterol, high-density lipoprotein, low-density lipoprotein, or triglycerides. Resting energy expenditure was unchanged, but a significant decrease in respiratory ratio was observed in the TRF group.ConclusionsOur results suggest that an intermittent fasting program in which all calories are consumed in an 8-h window each day, in conjunction with resistance training, could improve some health-related biomarkers, decrease fat mass, and maintain muscle mass in resistance-trained males.","container-title":"Journal of Translational Medicine","DOI":"10.1186/s12967-016-1044-0","ISSN":"1479-5876","issue":"1","journalAbbreviation":"J Transl Med","language":"en","page":"290","source":"Springer Link","title":"Effects of eight weeks of time-restricted feeding (16/8) on basal metabolism, maximal strength, body composition, inflammation, and cardiovascular risk factors in resistance-trained males","volume":"14","author":[{"family":"Moro","given":"Tatiana"},{"family":"Tinsley","given":"Grant"},{"family":"Bianco","given":"Antonino"},{"family":"Marcolin","given":"Giuseppe"},{"family":"Pacelli","given":"Quirico Francesco"},{"family":"Battaglia","given":"Giuseppe"},{"family":"Palma","given":"Antonio"},{"family":"Gentil","given":"Paulo"},{"family":"Neri","given":"Marco"},{"family":"Paoli","given":"Antonio"}],"issued":{"date-parts":[["2016",10,13]]}}},{"id":385,"uris":["http://zotero.org/users/5073745/items/E89CVTH5"],"itemData":{"id":385,"type":"article-journal","abstract":"Objective This study aimed to assess the effects of 9-hour time-restricted feeding (TRF), early (TRFe) or delayed (TRFd), on glucose tolerance in men at risk for type 2 diabetes. Methods Fifteen men (age 55 ± 3 years, BMI 33.9 ± 0.8 kg/m2) wore a continuous glucose monitor for 7 days of baseline assessment and during two 7-day TRF conditions. Participants were randomized to TRFe (8 am to 5 pm) or TRFd (12 pm to 9 pm), separated by a 2-week washout phase. Glucose, insulin, triglycerides, nonesterified fatty acids, and gastrointestinal hormone incremental areas under the curve were calculated following a standard meal on days 0 and 7 at 8 am (TRFe) or 12 pm (TRFd). Results TRF improved glucose tolerance as assessed by a reduction in glucose incremental area under the curve (P = 0.001) and fasting triglycerides (P = 0.003) on day 7 versus day 0. However, there were no mealtime by TRF interactions in any of the variables examined. There was also no effect of TRF on fasting and postprandial insulin, nonesterified fatty acids, or gastrointestinal hormones. Mean fasting glucose by continuous glucose monitor was lower in TRFe (P = 0.02) but not TRFd (P = 0.17) versus baseline, but there was no difference between TRF conditions. Conclusions While only TRFe lowered mean fasting glucose, TRF improved glycemic responses to a test meal in men at risk for type 2 diabetes regardless of the clock time that TRF was initiated.","container-title":"Obesity","DOI":"10.1002/oby.22449","ISSN":"1930-739X","issue":"5","language":"en","license":"© 2019 The Obesity Society","page":"724-732","source":"Wiley Online Library","title":"Time-Restricted Feeding Improves Glucose Tolerance in Men at Risk for Type 2 Diabetes: A Randomized Crossover Trial","title-short":"Time-Restricted Feeding Improves Glucose Tolerance in Men at Risk for Type 2 Diabetes","volume":"27","author":[{"family":"Hutchison","given":"Amy T."},{"family":"Regmi","given":"Prashant"},{"family":"Manoogian","given":"Emily N. C."},{"family":"Fleischer","given":"Jason G."},{"family":"Wittert","given":"Gary A."},{"family":"Panda","given":"Satchidananda"},{"family":"Heilbronn","given":"Leonie K."}],"issued":{"date-parts":[["2019"]]}}},{"id":325,"uris":["http://zotero.org/users/5073745/items/4HHZWM4Z"],"itemData":{"id":325,"type":"article-journal","abstract":"Importance: The efficacy and safety of time-restricted eating have not been explored in large randomized clinical trials.\nObjective: To determine the effect of 16:8-hour time-restricted eating on weight loss and metabolic risk markers.\nInterventions: Participants were randomized such that the consistent meal timing (CMT) group was instructed to eat 3 structured meals per day, and the time-restricted eating (TRE) group was instructed to eat ad libitum from 12:00 pm until 8:00 pm and completely abstain from caloric intake from 8:00 pm until 12:00 pm the following day.\nDesign, Setting, and Participants: This 12-week randomized clinical trial including men and women aged 18 to 64 years with a body mass index (BMI, calculated as weight in kilograms divided by height in meters squared) of 27 to 43 was conducted on a custom mobile study application. Participants received a Bluetooth scale. Participants lived anywhere in the United States, with a subset of 50 participants living near San Francisco, California, who underwent in-person testing.\nMain Outcomes and Measures: The primary outcome was weight loss. Secondary outcomes from the in-person cohort included changes in weight, fat mass, lean mass, fasting insulin, fasting glucose, hemoglobin A1c levels, estimated energy intake, total energy expenditure, and resting energy expenditure.\nResults: Overall, 116 participants (mean [SD] age, 46.5 [10.5] years; 70 [60.3%] men) were included in the study. There was a significant decrease in weight in the TRE (-0.94 kg; 95% CI, -1.68 to -0.20; P = .01), but no significant change in the CMT group (-0.68 kg; 95% CI, -1.41 to 0.05, P = .07) or between groups (-0.26 kg; 95% CI, -1.30 to 0.78; P = .63). In the in-person cohort (n = 25 TRE, n = 25 CMT), there was a significant within-group decrease in weight in the TRE group (-1.70 kg; 95% CI, -2.56 to -0.83; P &lt; .001). There was also a significant difference in appendicular lean mass index between groups (-0.16 kg/m2; 95% CI, -0.27 to -0.05; P = .005). There were no significant changes in any of the other secondary outcomes within or between groups. There were no differences in estimated energy intake between groups.\nConclusions and Relevance: Time-restricted eating, in the absence of other interventions, is not more effective in weight loss than eating throughout the day.\nTrial Registration: ClinicalTrials.gov Identifiers: NCT03393195 and NCT03637855.","container-title":"JAMA internal medicine","DOI":"10.1001/jamainternmed.2020.4153","ISSN":"2168-6114","journalAbbreviation":"JAMA Intern Med","language":"eng","note":"PMID: 32986097\nPMCID: PMC7522780","source":"PubMed","title":"Effects of Time-Restricted Eating on Weight Loss and Other Metabolic Parameters in Women and Men With Overweight and Obesity: The TREAT Randomized Clinical Trial","title-short":"Effects of Time-Restricted Eating on Weight Loss and Other Metabolic Parameters in Women and Men With Overweight and Obesity","author":[{"family":"Lowe","given":"Dylan A."},{"family":"Wu","given":"Nancy"},{"family":"Rohdin-Bibby","given":"Linnea"},{"family":"Moore","given":"A. Holliston"},{"family":"Kelly","given":"Nisa"},{"family":"Liu","given":"Yong En"},{"family":"Philip","given":"Errol"},{"family":"Vittinghoff","given":"Eric"},{"family":"Heymsfield","given":"Steven B."},{"family":"Olgin","given":"Jeffrey E."},{"family":"Shepherd","given":"John A."},{"family":"Weiss","given":"Ethan J."}],"issued":{"date-parts":[["2020",9,28]]}}}],"schema":"https://github.com/citation-style-language/schema/raw/master/csl-citation.json"} </w:instrText>
-      </w:r>
-      <w:r>
-        <w:rPr>
-          <w:rFonts w:ascii="Times New Roman" w:hAnsi="Times New Roman" w:cs="Times New Roman"/>
-        </w:rPr>
-        <w:fldChar w:fldCharType="separate"/>
-      </w:r>
-      <w:r>
-        <w:rPr>
-          <w:rFonts w:ascii="Times New Roman" w:hAnsi="Times New Roman" w:cs="Times New Roman"/>
-        </w:rPr>
-        <w:t>(20, 22, 24)</w:t>
-      </w:r>
-      <w:r>
-        <w:rPr>
-          <w:rFonts w:ascii="Times New Roman" w:hAnsi="Times New Roman" w:cs="Times New Roman"/>
-        </w:rPr>
-        <w:fldChar w:fldCharType="end"/>
-      </w:r>
-      <w:r>
-        <w:rPr>
-          <w:rFonts w:ascii="Times New Roman" w:hAnsi="Times New Roman" w:cs="Times New Roman"/>
-        </w:rPr>
-        <w:t xml:space="preserve"> in the day</w:t>
-      </w:r>
-      <w:r>
-        <w:rPr>
-          <w:rFonts w:ascii="Times New Roman" w:hAnsi="Times New Roman" w:cs="Times New Roman"/>
-        </w:rPr>
-        <w:t xml:space="preserve">, control of caloric intake </w:t>
-      </w:r>
-      <w:proofErr w:type="spellStart"/>
-      <w:r>
-        <w:rPr>
-          <w:rFonts w:ascii="Times New Roman" w:hAnsi="Times New Roman" w:cs="Times New Roman"/>
-        </w:rPr>
-        <w:t>isocaloric</w:t>
-      </w:r>
-      <w:proofErr w:type="spellEnd"/>
-      <w:r>
-        <w:rPr>
-          <w:rFonts w:ascii="Times New Roman" w:hAnsi="Times New Roman" w:cs="Times New Roman"/>
-        </w:rPr>
-        <w:t xml:space="preserve"> </w:t>
-      </w:r>
-      <w:r>
-        <w:rPr>
-          <w:rFonts w:ascii="Times New Roman" w:hAnsi="Times New Roman" w:cs="Times New Roman"/>
-        </w:rPr>
-        <w:fldChar w:fldCharType="begin"/>
-      </w:r>
-      <w:r>
-        <w:rPr>
-          <w:rFonts w:ascii="Times New Roman" w:hAnsi="Times New Roman" w:cs="Times New Roman"/>
-        </w:rPr>
-        <w:instrText xml:space="preserve"> ADDIN ZOTERO_ITEM CSL_CITATION {"citationID":"a1u3ssvm21k","properties":{"formattedCitation":"(23)","plainCitation":"(23)","noteIndex":0},"citationItems":[{"id":438,"uris":["http://zotero.org/users/5073745/items/BQ94UWAX","http://zotero.org/users/5073745/items/XT9WYD3C"],"itemData":{"id":438,"type":"article-journal","abstract":"Intermittent fasting (IF) improves cardiometabolic health; however, it is unknown whether these effects are due solely to weight loss. We conducted the first supervised controlled feeding trial to test whether IF has benefits independent of weight loss by feeding participants enough food to maintain their weight. Our proof-of-concept study also constitutes the first trial of early time-restricted feeding (eTRF), a form of IF that involves eating early in the day to be in alignment with circadian rhythms in metabolism. Men with prediabetes were randomized to eTRF (6-hr feeding period, with dinner before 3 p.m.) or a control schedule (12-hr feeding period) for 5 weeks and later crossed over to the other schedule. eTRF improved insulin sensitivity, β cell responsiveness, blood pressure, oxidative stress, and appetite. We demonstrate for the first time in humans that eTRF improves some aspects of cardiometabolic health and that IF's effects are not solely due to weight loss.","container-title":"Cell Metabolism","DOI":"10.1016/j.cmet.2018.04.010","ISSN":"1932-7420","issue":"6","journalAbbreviation":"Cell Metab.","language":"eng","note":"PMID: 29754952\nPMCID: PMC5990470","page":"1212-1221.e3","source":"PubMed","title":"Early Time-Restricted Feeding Improves Insulin Sensitivity, Blood Pressure, and Oxidative Stress Even without Weight Loss in Men with Prediabetes","volume":"27","author":[{"family":"Sutton","given":"Elizabeth F."},{"family":"Beyl","given":"Robbie"},{"family":"Early","given":"Kate S."},{"family":"Cefalu","given":"William T."},{"family":"Ravussin","given":"Eric"},{"family":"Peterson","given":"Courtney M."}],"issued":{"date-parts":[["2018",6,5]]}}}],"schema":"https://github.com/citation-style-language/schema/raw/master/csl-citation.json"} </w:instrText>
-      </w:r>
-      <w:r>
-        <w:rPr>
-          <w:rFonts w:ascii="Times New Roman" w:hAnsi="Times New Roman" w:cs="Times New Roman"/>
-        </w:rPr>
-        <w:fldChar w:fldCharType="separate"/>
-      </w:r>
-      <w:r>
-        <w:rPr>
-          <w:rFonts w:ascii="Times New Roman" w:hAnsi="Times New Roman" w:cs="Times New Roman"/>
-        </w:rPr>
-        <w:t>(23)</w:t>
-      </w:r>
-      <w:r>
-        <w:rPr>
-          <w:rFonts w:ascii="Times New Roman" w:hAnsi="Times New Roman" w:cs="Times New Roman"/>
-        </w:rPr>
-        <w:fldChar w:fldCharType="end"/>
-      </w:r>
-      <w:r>
-        <w:rPr>
-          <w:rFonts w:ascii="Times New Roman" w:hAnsi="Times New Roman" w:cs="Times New Roman"/>
-        </w:rPr>
-        <w:t xml:space="preserve"> vs </w:t>
-      </w:r>
-      <w:r>
-        <w:rPr>
-          <w:rFonts w:ascii="Times New Roman" w:hAnsi="Times New Roman" w:cs="Times New Roman"/>
-        </w:rPr>
-        <w:t xml:space="preserve">unrestrained caloric intake </w:t>
-      </w:r>
-      <w:r>
-        <w:rPr>
-          <w:rFonts w:ascii="Times New Roman" w:hAnsi="Times New Roman" w:cs="Times New Roman"/>
-        </w:rPr>
-        <w:fldChar w:fldCharType="begin"/>
-      </w:r>
-      <w:r>
-        <w:rPr>
-          <w:rFonts w:ascii="Times New Roman" w:hAnsi="Times New Roman" w:cs="Times New Roman"/>
-        </w:rPr>
-        <w:instrText xml:space="preserve"> ADDIN ZOTERO_ITEM CSL_CITATION {"citationID":"a18vhm28bn2","properties":{"formattedCitation":"(18, 22, 28)","plainCitation":"(18, 22, 28)","noteIndex":0},"citationItems":[{"id":325,"uris":["http://zotero.org/users/5073745/items/4HHZWM4Z"],"itemData":{"id":325,"type":"article-journal","abstract":"Importance: The efficacy and safety of time-restricted eating have not been explored in large randomized clinical trials.\nObjective: To determine the effect of 16:8-hour time-restricted eating on weight loss and metabolic risk markers.\nInterventions: Participants were randomized such that the consistent meal timing (CMT) group was instructed to eat 3 structured meals per day, and the time-restricted eating (TRE) group was instructed to eat ad libitum from 12:00 pm until 8:00 pm and completely abstain from caloric intake from 8:00 pm until 12:00 pm the following day.\nDesign, Setting, and Participants: This 12-week randomized clinical trial including men and women aged 18 to 64 years with a body mass index (BMI, calculated as weight in kilograms divided by height in meters squared) of 27 to 43 was conducted on a custom mobile study application. Participants received a Bluetooth scale. Participants lived anywhere in the United States, with a subset of 50 participants living near San Francisco, California, who underwent in-person testing.\nMain Outcomes and Measures: The primary outcome was weight loss. Secondary outcomes from the in-person cohort included changes in weight, fat mass, lean mass, fasting insulin, fasting glucose, hemoglobin A1c levels, estimated energy intake, total energy expenditure, and resting energy expenditure.\nResults: Overall, 116 participants (mean [SD] age, 46.5 [10.5] years; 70 [60.3%] men) were included in the study. There was a significant decrease in weight in the TRE (-0.94 kg; 95% CI, -1.68 to -0.20; P = .01), but no significant change in the CMT group (-0.68 kg; 95% CI, -1.41 to 0.05, P = .07) or between groups (-0.26 kg; 95% CI, -1.30 to 0.78; P = .63). In the in-person cohort (n = 25 TRE, n = 25 CMT), there was a significant within-group decrease in weight in the TRE group (-1.70 kg; 95% CI, -2.56 to -0.83; P &lt; .001). There was also a significant difference in appendicular lean mass index between groups (-0.16 kg/m2; 95% CI, -0.27 to -0.05; P = .005). There were no significant changes in any of the other secondary outcomes within or between groups. There were no differences in estimated energy intake between groups.\nConclusions and Relevance: Time-restricted eating, in the absence of other interventions, is not more effective in weight loss than eating throughout the day.\nTrial Registration: ClinicalTrials.gov Identifiers: NCT03393195 and NCT03637855.","container-title":"JAMA internal medicine","DOI":"10.1001/jamainternmed.2020.4153","ISSN":"2168-6114","journalAbbreviation":"JAMA Intern Med","language":"eng","note":"PMID: 32986097\nPMCID: PMC7522780","source":"PubMed","title":"Effects of Time-Restricted Eating on Weight Loss and Other Metabolic Parameters in Women and Men With Overweight and Obesity: The TREAT Randomized Clinical Trial","title-short":"Effects of Time-Restricted Eating on Weight Loss and Other Metabolic Parameters in Women and Men With Overweight and Obesity","author":[{"family":"Lowe","given":"Dylan A."},{"family":"Wu","given":"Nancy"},{"family":"Rohdin-Bibby","given":"Linnea"},{"family":"Moore","given":"A. Holliston"},{"family":"Kelly","given":"Nisa"},{"family":"Liu","given":"Yong En"},{"family":"Philip","given":"Errol"},{"family":"Vittinghoff","given":"Eric"},{"family":"Heymsfield","given":"Steven B."},{"family":"Olgin","given":"Jeffrey E."},{"family":"Shepherd","given":"John A."},{"family":"Weiss","given":"Ethan J."}],"issued":{"date-parts":[["2020",9,28]]}}},{"id":506,"uris":["http://zotero.org/users/5073745/items/JQGFN28M"],"itemData":{"id":506,"type":"article-journal","abstract":"BACKGROUND:\nTime restricted feeding decreases energy intake without calorie counting and may be a viable option for weight loss. However, the effect of this diet on body weight in obese subjects has never been examined.\n\nOBJECTIVE:\nThis study investigated the effects of 8-h time restricted feeding on body weight and metabolic disease risk factors in obese adults.\n\nDESIGN:\nObese subjects (n = 23) participated in an 8-h time restricted feeding intervention (ad libitum feeding between 10:00 to 18:00 h, water fasting between 18:00 to 10:00 h) for 12 weeks. Weight loss and other outcomes were compared to a matched historical control group (n = 23).\n\nRESULTS:\nBody weight and energy intake decreased in the time restricted group (–2.6% ± 0.5; –341 ± 53 kcal/d) relative to controls over 12 weeks (P &lt; 0.05). Systolic blood pressure decreased in the time restricted feeding group (–7 ± 2 mm Hg) versus controls (P &lt; 0.05). Fat mass, lean mass, visceral fat mass, diastolic blood pressure, LDL cholesterol, HDL cholesterol, triglycerides, fasting glucose, fasting insulin, HOMA-IR, and homocysteine were not significantly different from controls after 12 weeks (no group×time interaction).\n\nCONCLUSION:\nThese findings suggest that 8-h time restricted feeding produces mild caloric restriction and weight loss, without calorie counting. It may also offer clinical benefits by reducing blood pressure.","container-title":"Nutrition and Healthy Aging","DOI":"10.3233/NHA-170036","ISSN":"2451-9480","issue":"4","journalAbbreviation":"Nutr Healthy Aging","note":"PMID: 29951594\nPMCID: PMC6004924","page":"345-353","source":"PubMed Central","title":"Effects of 8-hour time restricted feeding on body weight and metabolic disease risk factors in obese adults: A pilot study","title-short":"Effects of 8-hour time restricted feeding on body weight and metabolic disease risk factors in obese adults","volume":"4","author":[{"family":"Gabel","given":"Kelsey"},{"family":"Hoddy","given":"Kristin K."},{"family":"Haggerty","given":"Nicole"},{"family":"Song","given":"Jeehee"},{"family":"Kroeger","given":"Cynthia M."},{"family":"Trepanowski","given":"John F."},{"family":"Panda","given":"Satchidananda"},{"family":"Varady","given":"Krista A."}],"issued":{"date-parts":[["2018",6,15]]}}},{"id":311,"uris":["http://zotero.org/users/5073745/items/MT3GZ88S"],"itemData":{"id":311,"type":"article-journal","abstract":"This study examined the effects of time-restricted feeding (TRF; 8-h feeding window/16-h fasting window daily) on sleep. Obese adults (n = 23) followed 8-h TRF for 12 weeks. Pittsburgh Sleep Quality Index (PSQI) total score was below 5 at week 1 (4.7 ± 0.5) and week 12 (4.8 ± 0.7), indicating good sleep quality throughout the trial. Subjective measures of wake time, bedtime, and sleep duration remained unchanged. Findings from this secondary analysis indicate that TRF does not alter sleep quality or duration in subjects with obesity. Novelty This study is the first to show that TRF (8-h feeding window/16-h fasting window daily) does not alter sleep quality or duration in subjects with obesity.","container-title":"Applied Physiology, Nutrition, and Metabolism = Physiologie Appliquee, Nutrition Et Metabolisme","DOI":"10.1139/apnm-2019-0032","ISSN":"1715-5320","issue":"8","journalAbbreviation":"Appl Physiol Nutr Metab","language":"eng","note":"PMID: 30802152","page":"903-906","source":"PubMed","title":"Effect of 8-h time-restricted feeding on sleep quality and duration in adults with obesity","volume":"44","author":[{"family":"Gabel","given":"Kelsey"},{"family":"Hoddy","given":"Kristin K."},{"family":"Burgess","given":"Helen J."},{"family":"Varady","given":"Krista A."}],"issued":{"date-parts":[["2019",8]]}}}],"schema":"https://github.com/citation-style-language/schema/raw/master/csl-citation.json"} </w:instrText>
-      </w:r>
-      <w:r>
-        <w:rPr>
-          <w:rFonts w:ascii="Times New Roman" w:hAnsi="Times New Roman" w:cs="Times New Roman"/>
-        </w:rPr>
-        <w:fldChar w:fldCharType="separate"/>
-      </w:r>
-      <w:r>
-        <w:rPr>
-          <w:rFonts w:ascii="Times New Roman" w:hAnsi="Times New Roman" w:cs="Times New Roman"/>
-        </w:rPr>
-        <w:t>(18, 22, 28)</w:t>
-      </w:r>
-      <w:r>
-        <w:rPr>
-          <w:rFonts w:ascii="Times New Roman" w:hAnsi="Times New Roman" w:cs="Times New Roman"/>
-        </w:rPr>
-        <w:fldChar w:fldCharType="end"/>
-      </w:r>
-      <w:r>
-        <w:rPr>
-          <w:rFonts w:ascii="Times New Roman" w:hAnsi="Times New Roman" w:cs="Times New Roman"/>
-        </w:rPr>
-        <w:t xml:space="preserve">, </w:t>
-      </w:r>
-      <w:r>
-        <w:rPr>
-          <w:rFonts w:ascii="Times New Roman" w:hAnsi="Times New Roman" w:cs="Times New Roman"/>
-        </w:rPr>
         <w:t xml:space="preserve">and </w:t>
       </w:r>
       <w:r>
@@ -4607,12 +4658,12 @@
         </w:rPr>
         <w:t xml:space="preserve">inpatient </w:t>
       </w:r>
-      <w:commentRangeEnd w:id="9"/>
+      <w:commentRangeEnd w:id="12"/>
       <w:r>
         <w:rPr>
           <w:rStyle w:val="CommentReference"/>
         </w:rPr>
-        <w:commentReference w:id="9"/>
+        <w:commentReference w:id="12"/>
       </w:r>
       <w:r>
         <w:rPr>
@@ -5240,8 +5291,8 @@
         </w:rPr>
         <w:t xml:space="preserve">) cycle in a </w:t>
       </w:r>
-      <w:commentRangeStart w:id="10"/>
-      <w:commentRangeStart w:id="11"/>
+      <w:commentRangeStart w:id="13"/>
+      <w:commentRangeStart w:id="14"/>
       <w:r>
         <w:rPr>
           <w:rFonts w:ascii="Times New Roman" w:hAnsi="Times New Roman" w:cs="Times New Roman"/>
@@ -5266,19 +5317,19 @@
         </w:rPr>
         <w:t xml:space="preserve">controlled </w:t>
       </w:r>
-      <w:commentRangeEnd w:id="10"/>
+      <w:commentRangeEnd w:id="13"/>
       <w:r>
         <w:rPr>
           <w:rStyle w:val="CommentReference"/>
         </w:rPr>
-        <w:commentReference w:id="10"/>
-      </w:r>
-      <w:commentRangeEnd w:id="11"/>
+        <w:commentReference w:id="13"/>
+      </w:r>
+      <w:commentRangeEnd w:id="14"/>
       <w:r>
         <w:rPr>
           <w:rStyle w:val="CommentReference"/>
         </w:rPr>
-        <w:commentReference w:id="11"/>
+        <w:commentReference w:id="14"/>
       </w:r>
       <w:r>
         <w:rPr>
@@ -5464,74 +5515,74 @@
         <w:rPr>
           <w:rFonts w:ascii="Times New Roman" w:hAnsi="Times New Roman" w:cs="Times New Roman"/>
         </w:rPr>
-        <w:t xml:space="preserve"> effect modification </w:t>
+        <w:t xml:space="preserve"> effect modification by cohort</w:t>
+      </w:r>
+      <w:r>
+        <w:rPr>
+          <w:rFonts w:ascii="Times New Roman" w:hAnsi="Times New Roman" w:cs="Times New Roman"/>
+        </w:rPr>
+        <w:t xml:space="preserve"> </w:t>
+      </w:r>
+      <w:r>
+        <w:rPr>
+          <w:rFonts w:ascii="Times New Roman" w:hAnsi="Times New Roman" w:cs="Times New Roman"/>
+        </w:rPr>
+        <w:t xml:space="preserve">(data not shown). </w:t>
+      </w:r>
+      <w:r>
+        <w:rPr>
+          <w:rFonts w:ascii="Times New Roman" w:hAnsi="Times New Roman" w:cs="Times New Roman"/>
+        </w:rPr>
+        <w:t>T</w:t>
+      </w:r>
+      <w:r>
+        <w:rPr>
+          <w:rFonts w:ascii="Times New Roman" w:hAnsi="Times New Roman" w:cs="Times New Roman"/>
+        </w:rPr>
+        <w:t xml:space="preserve">herefore, </w:t>
+      </w:r>
+      <w:r>
+        <w:rPr>
+          <w:rFonts w:ascii="Times New Roman" w:hAnsi="Times New Roman" w:cs="Times New Roman"/>
+        </w:rPr>
+        <w:t>data shown is the combined total from cohorts one and two</w:t>
+      </w:r>
+      <w:r>
+        <w:rPr>
+          <w:rFonts w:ascii="Times New Roman" w:hAnsi="Times New Roman" w:cs="Times New Roman"/>
+        </w:rPr>
+        <w:t xml:space="preserve"> and statistical tests do not include effects of cohort in the model</w:t>
+      </w:r>
+      <w:r>
+        <w:rPr>
+          <w:rFonts w:ascii="Times New Roman" w:hAnsi="Times New Roman" w:cs="Times New Roman"/>
+        </w:rPr>
+        <w:t xml:space="preserve">. </w:t>
+      </w:r>
+      <w:r>
+        <w:rPr>
+          <w:rFonts w:ascii="Times New Roman" w:hAnsi="Times New Roman" w:cs="Times New Roman"/>
+        </w:rPr>
+        <w:t>Dams</w:t>
+      </w:r>
+      <w:r>
+        <w:rPr>
+          <w:rFonts w:ascii="Times New Roman" w:hAnsi="Times New Roman" w:cs="Times New Roman"/>
+        </w:rPr>
+        <w:t xml:space="preserve"> and sires</w:t>
+      </w:r>
+      <w:r>
+        <w:rPr>
+          <w:rFonts w:ascii="Times New Roman" w:hAnsi="Times New Roman" w:cs="Times New Roman"/>
+        </w:rPr>
+        <w:t xml:space="preserve"> fed AL had </w:t>
       </w:r>
       <w:r>
         <w:rPr>
           <w:rFonts w:ascii="Times New Roman" w:hAnsi="Times New Roman" w:cs="Times New Roman"/>
         </w:rPr>
         <w:lastRenderedPageBreak/>
-        <w:t>by cohort</w:t>
-      </w:r>
-      <w:r>
-        <w:rPr>
-          <w:rFonts w:ascii="Times New Roman" w:hAnsi="Times New Roman" w:cs="Times New Roman"/>
-        </w:rPr>
-        <w:t xml:space="preserve"> </w:t>
-      </w:r>
-      <w:r>
-        <w:rPr>
-          <w:rFonts w:ascii="Times New Roman" w:hAnsi="Times New Roman" w:cs="Times New Roman"/>
-        </w:rPr>
-        <w:t xml:space="preserve">(data not shown). </w:t>
-      </w:r>
-      <w:r>
-        <w:rPr>
-          <w:rFonts w:ascii="Times New Roman" w:hAnsi="Times New Roman" w:cs="Times New Roman"/>
-        </w:rPr>
-        <w:t>T</w:t>
-      </w:r>
-      <w:r>
-        <w:rPr>
-          <w:rFonts w:ascii="Times New Roman" w:hAnsi="Times New Roman" w:cs="Times New Roman"/>
-        </w:rPr>
-        <w:t xml:space="preserve">herefore, </w:t>
-      </w:r>
-      <w:r>
-        <w:rPr>
-          <w:rFonts w:ascii="Times New Roman" w:hAnsi="Times New Roman" w:cs="Times New Roman"/>
-        </w:rPr>
-        <w:t>data shown is the combined total from cohorts one and two</w:t>
-      </w:r>
-      <w:r>
-        <w:rPr>
-          <w:rFonts w:ascii="Times New Roman" w:hAnsi="Times New Roman" w:cs="Times New Roman"/>
-        </w:rPr>
-        <w:t xml:space="preserve"> and statistical tests do not include effects of cohort in the model</w:t>
-      </w:r>
-      <w:r>
-        <w:rPr>
-          <w:rFonts w:ascii="Times New Roman" w:hAnsi="Times New Roman" w:cs="Times New Roman"/>
-        </w:rPr>
-        <w:t xml:space="preserve">. </w:t>
-      </w:r>
-      <w:r>
-        <w:rPr>
-          <w:rFonts w:ascii="Times New Roman" w:hAnsi="Times New Roman" w:cs="Times New Roman"/>
-        </w:rPr>
-        <w:t>Dams</w:t>
-      </w:r>
-      <w:r>
-        <w:rPr>
-          <w:rFonts w:ascii="Times New Roman" w:hAnsi="Times New Roman" w:cs="Times New Roman"/>
-        </w:rPr>
-        <w:t xml:space="preserve"> and sires</w:t>
-      </w:r>
-      <w:r>
-        <w:rPr>
-          <w:rFonts w:ascii="Times New Roman" w:hAnsi="Times New Roman" w:cs="Times New Roman"/>
-        </w:rPr>
-        <w:t xml:space="preserve"> fed AL had 24</w:t>
+        <w:t>24</w:t>
       </w:r>
       <w:r>
         <w:rPr>
@@ -6254,98 +6305,98 @@
         <w:rPr>
           <w:rFonts w:ascii="Times New Roman" w:hAnsi="Times New Roman" w:cs="Times New Roman"/>
         </w:rPr>
-        <w:t xml:space="preserve">of pellet shredding or food </w:t>
+        <w:t>of pellet shredding or food los</w:t>
+      </w:r>
+      <w:r>
+        <w:rPr>
+          <w:rFonts w:ascii="Times New Roman" w:hAnsi="Times New Roman" w:cs="Times New Roman"/>
+        </w:rPr>
+        <w:t>s</w:t>
+      </w:r>
+      <w:r>
+        <w:rPr>
+          <w:rFonts w:ascii="Times New Roman" w:hAnsi="Times New Roman" w:cs="Times New Roman"/>
+        </w:rPr>
+        <w:t xml:space="preserve"> from the hopper</w:t>
+      </w:r>
+      <w:r>
+        <w:rPr>
+          <w:rFonts w:ascii="Times New Roman" w:hAnsi="Times New Roman" w:cs="Times New Roman"/>
+        </w:rPr>
+        <w:t>. Cages meeting these criteria for spillage were excluded from statistical</w:t>
+      </w:r>
+      <w:r>
+        <w:rPr>
+          <w:rFonts w:ascii="Times New Roman" w:hAnsi="Times New Roman" w:cs="Times New Roman"/>
+        </w:rPr>
+        <w:t xml:space="preserve"> </w:t>
+      </w:r>
+      <w:r>
+        <w:rPr>
+          <w:rFonts w:ascii="Times New Roman" w:hAnsi="Times New Roman" w:cs="Times New Roman"/>
+        </w:rPr>
+        <w:t>from analysis</w:t>
+      </w:r>
+      <w:r>
+        <w:rPr>
+          <w:rFonts w:ascii="Times New Roman" w:hAnsi="Times New Roman" w:cs="Times New Roman"/>
+        </w:rPr>
+        <w:t xml:space="preserve"> for</w:t>
+      </w:r>
+      <w:r>
+        <w:rPr>
+          <w:rFonts w:ascii="Times New Roman" w:hAnsi="Times New Roman" w:cs="Times New Roman"/>
+        </w:rPr>
+        <w:t xml:space="preserve"> that week</w:t>
+      </w:r>
+      <w:r>
+        <w:rPr>
+          <w:rFonts w:ascii="Times New Roman" w:hAnsi="Times New Roman" w:cs="Times New Roman"/>
+        </w:rPr>
+        <w:t xml:space="preserve">. </w:t>
+      </w:r>
+      <w:r>
+        <w:rPr>
+          <w:rFonts w:ascii="Times New Roman" w:hAnsi="Times New Roman" w:cs="Times New Roman"/>
+        </w:rPr>
+        <w:t xml:space="preserve">After PND 70, all animals </w:t>
+      </w:r>
+      <w:r>
+        <w:rPr>
+          <w:rFonts w:ascii="Times New Roman" w:hAnsi="Times New Roman" w:cs="Times New Roman"/>
+        </w:rPr>
+        <w:t xml:space="preserve">began AL </w:t>
+      </w:r>
+      <w:r>
+        <w:rPr>
+          <w:rFonts w:ascii="Times New Roman" w:hAnsi="Times New Roman" w:cs="Times New Roman"/>
+        </w:rPr>
+        <w:t xml:space="preserve">45% High </w:t>
+      </w:r>
+      <w:r>
+        <w:rPr>
+          <w:rFonts w:ascii="Times New Roman" w:hAnsi="Times New Roman" w:cs="Times New Roman"/>
+        </w:rPr>
+        <w:t>F</w:t>
+      </w:r>
+      <w:r>
+        <w:rPr>
+          <w:rFonts w:ascii="Times New Roman" w:hAnsi="Times New Roman" w:cs="Times New Roman"/>
+        </w:rPr>
+        <w:t>at</w:t>
+      </w:r>
+      <w:r>
+        <w:rPr>
+          <w:rFonts w:ascii="Times New Roman" w:hAnsi="Times New Roman" w:cs="Times New Roman"/>
+        </w:rPr>
+        <w:t xml:space="preserve">, High Sucrose </w:t>
       </w:r>
       <w:r>
         <w:rPr>
           <w:rFonts w:ascii="Times New Roman" w:hAnsi="Times New Roman" w:cs="Times New Roman"/>
         </w:rPr>
         <w:lastRenderedPageBreak/>
-        <w:t>los</w:t>
-      </w:r>
-      <w:r>
-        <w:rPr>
-          <w:rFonts w:ascii="Times New Roman" w:hAnsi="Times New Roman" w:cs="Times New Roman"/>
-        </w:rPr>
-        <w:t>s</w:t>
-      </w:r>
-      <w:r>
-        <w:rPr>
-          <w:rFonts w:ascii="Times New Roman" w:hAnsi="Times New Roman" w:cs="Times New Roman"/>
-        </w:rPr>
-        <w:t xml:space="preserve"> from the hopper</w:t>
-      </w:r>
-      <w:r>
-        <w:rPr>
-          <w:rFonts w:ascii="Times New Roman" w:hAnsi="Times New Roman" w:cs="Times New Roman"/>
-        </w:rPr>
-        <w:t>. Cages meeting these criteria for spillage were excluded from statistical</w:t>
-      </w:r>
-      <w:r>
-        <w:rPr>
-          <w:rFonts w:ascii="Times New Roman" w:hAnsi="Times New Roman" w:cs="Times New Roman"/>
-        </w:rPr>
-        <w:t xml:space="preserve"> </w:t>
-      </w:r>
-      <w:r>
-        <w:rPr>
-          <w:rFonts w:ascii="Times New Roman" w:hAnsi="Times New Roman" w:cs="Times New Roman"/>
-        </w:rPr>
-        <w:t>from analysis</w:t>
-      </w:r>
-      <w:r>
-        <w:rPr>
-          <w:rFonts w:ascii="Times New Roman" w:hAnsi="Times New Roman" w:cs="Times New Roman"/>
-        </w:rPr>
-        <w:t xml:space="preserve"> for</w:t>
-      </w:r>
-      <w:r>
-        <w:rPr>
-          <w:rFonts w:ascii="Times New Roman" w:hAnsi="Times New Roman" w:cs="Times New Roman"/>
-        </w:rPr>
-        <w:t xml:space="preserve"> that week</w:t>
-      </w:r>
-      <w:r>
-        <w:rPr>
-          <w:rFonts w:ascii="Times New Roman" w:hAnsi="Times New Roman" w:cs="Times New Roman"/>
-        </w:rPr>
-        <w:t xml:space="preserve">. </w:t>
-      </w:r>
-      <w:r>
-        <w:rPr>
-          <w:rFonts w:ascii="Times New Roman" w:hAnsi="Times New Roman" w:cs="Times New Roman"/>
-        </w:rPr>
-        <w:t xml:space="preserve">After PND 70, all animals </w:t>
-      </w:r>
-      <w:r>
-        <w:rPr>
-          <w:rFonts w:ascii="Times New Roman" w:hAnsi="Times New Roman" w:cs="Times New Roman"/>
-        </w:rPr>
-        <w:t xml:space="preserve">began AL </w:t>
-      </w:r>
-      <w:r>
-        <w:rPr>
-          <w:rFonts w:ascii="Times New Roman" w:hAnsi="Times New Roman" w:cs="Times New Roman"/>
-        </w:rPr>
-        <w:t xml:space="preserve">45% High </w:t>
-      </w:r>
-      <w:r>
-        <w:rPr>
-          <w:rFonts w:ascii="Times New Roman" w:hAnsi="Times New Roman" w:cs="Times New Roman"/>
-        </w:rPr>
-        <w:t>F</w:t>
-      </w:r>
-      <w:r>
-        <w:rPr>
-          <w:rFonts w:ascii="Times New Roman" w:hAnsi="Times New Roman" w:cs="Times New Roman"/>
-        </w:rPr>
-        <w:t>at</w:t>
-      </w:r>
-      <w:r>
-        <w:rPr>
-          <w:rFonts w:ascii="Times New Roman" w:hAnsi="Times New Roman" w:cs="Times New Roman"/>
-        </w:rPr>
-        <w:t xml:space="preserve">, High Sucrose Diet </w:t>
+        <w:t xml:space="preserve">Diet </w:t>
       </w:r>
       <w:r>
         <w:rPr>
@@ -7052,135 +7103,141 @@
         <w:rPr>
           <w:rFonts w:ascii="Times New Roman" w:hAnsi="Times New Roman" w:cs="Times New Roman"/>
         </w:rPr>
+        <w:t>eTRF</w:t>
+      </w:r>
+      <w:proofErr w:type="spellEnd"/>
+      <w:r>
+        <w:rPr>
+          <w:rFonts w:ascii="Times New Roman" w:hAnsi="Times New Roman" w:cs="Times New Roman"/>
+        </w:rPr>
+        <w:t xml:space="preserve"> females = 1</w:t>
+      </w:r>
+      <w:r>
+        <w:rPr>
+          <w:rFonts w:ascii="Times New Roman" w:hAnsi="Times New Roman" w:cs="Times New Roman"/>
+        </w:rPr>
+        <w:t>8</w:t>
+      </w:r>
+      <w:r>
+        <w:rPr>
+          <w:rFonts w:ascii="Times New Roman" w:hAnsi="Times New Roman" w:cs="Times New Roman"/>
+        </w:rPr>
+        <w:t>, AL males = 1</w:t>
+      </w:r>
+      <w:r>
+        <w:rPr>
+          <w:rFonts w:ascii="Times New Roman" w:hAnsi="Times New Roman" w:cs="Times New Roman"/>
+        </w:rPr>
+        <w:t>8</w:t>
+      </w:r>
+      <w:r>
+        <w:rPr>
+          <w:rFonts w:ascii="Times New Roman" w:hAnsi="Times New Roman" w:cs="Times New Roman"/>
+        </w:rPr>
+        <w:t>, AL females =1</w:t>
+      </w:r>
+      <w:r>
+        <w:rPr>
+          <w:rFonts w:ascii="Times New Roman" w:hAnsi="Times New Roman" w:cs="Times New Roman"/>
+        </w:rPr>
+        <w:t>8</w:t>
+      </w:r>
+      <w:r>
+        <w:rPr>
+          <w:rFonts w:ascii="Times New Roman" w:hAnsi="Times New Roman" w:cs="Times New Roman"/>
+        </w:rPr>
+        <w:t>)</w:t>
+      </w:r>
+      <w:r>
+        <w:rPr>
+          <w:rFonts w:ascii="Times New Roman" w:hAnsi="Times New Roman" w:cs="Times New Roman"/>
+        </w:rPr>
+        <w:t xml:space="preserve"> </w:t>
+      </w:r>
+      <w:r>
+        <w:rPr>
+          <w:rFonts w:ascii="Times New Roman" w:hAnsi="Times New Roman" w:cs="Times New Roman"/>
+        </w:rPr>
+        <w:t>(insulin dose 2.5</w:t>
+      </w:r>
+      <w:r>
+        <w:rPr>
+          <w:rFonts w:ascii="Times New Roman" w:hAnsi="Times New Roman" w:cs="Times New Roman"/>
+        </w:rPr>
+        <w:t>U</w:t>
+      </w:r>
+      <w:r>
+        <w:rPr>
+          <w:rFonts w:ascii="Times New Roman" w:hAnsi="Times New Roman" w:cs="Times New Roman"/>
+        </w:rPr>
+        <w:t>/kg lean</w:t>
+      </w:r>
+      <w:r>
+        <w:rPr>
+          <w:rFonts w:ascii="Times New Roman" w:hAnsi="Times New Roman" w:cs="Times New Roman"/>
+        </w:rPr>
+        <w:t xml:space="preserve"> mass, glucose dose </w:t>
+      </w:r>
+      <w:r>
+        <w:rPr>
+          <w:rFonts w:ascii="Times New Roman" w:hAnsi="Times New Roman" w:cs="Times New Roman"/>
+        </w:rPr>
+        <w:t>1.0</w:t>
+      </w:r>
+      <w:r>
+        <w:rPr>
+          <w:rFonts w:ascii="Times New Roman" w:hAnsi="Times New Roman" w:cs="Times New Roman"/>
+        </w:rPr>
+        <w:t>g</w:t>
+      </w:r>
+      <w:r>
+        <w:rPr>
+          <w:rFonts w:ascii="Times New Roman" w:hAnsi="Times New Roman" w:cs="Times New Roman"/>
+        </w:rPr>
+        <w:t>/kg lean mass</w:t>
+      </w:r>
+      <w:r>
+        <w:rPr>
+          <w:rFonts w:ascii="Times New Roman" w:hAnsi="Times New Roman" w:cs="Times New Roman"/>
+        </w:rPr>
+        <w:t>)</w:t>
+      </w:r>
+      <w:r>
+        <w:rPr>
+          <w:rFonts w:ascii="Times New Roman" w:hAnsi="Times New Roman" w:cs="Times New Roman"/>
+        </w:rPr>
+        <w:t xml:space="preserve">. </w:t>
+      </w:r>
+      <w:r>
+        <w:rPr>
+          <w:rFonts w:ascii="Times New Roman" w:hAnsi="Times New Roman" w:cs="Times New Roman"/>
+        </w:rPr>
+        <w:t>Area under curve was calculated</w:t>
+      </w:r>
+      <w:r>
+        <w:rPr>
+          <w:rFonts w:ascii="Times New Roman" w:hAnsi="Times New Roman" w:cs="Times New Roman"/>
+        </w:rPr>
+        <w:t xml:space="preserve"> for each animal</w:t>
+      </w:r>
+      <w:r>
+        <w:rPr>
+          <w:rFonts w:ascii="Times New Roman" w:hAnsi="Times New Roman" w:cs="Times New Roman"/>
+        </w:rPr>
+        <w:t xml:space="preserve"> by </w:t>
+      </w:r>
+      <w:r>
+        <w:rPr>
+          <w:rFonts w:ascii="Times New Roman" w:hAnsi="Times New Roman" w:cs="Times New Roman"/>
+        </w:rPr>
+        <w:t xml:space="preserve">taking the sum of </w:t>
+      </w:r>
+      <w:r>
+        <w:rPr>
+          <w:rFonts w:ascii="Times New Roman" w:hAnsi="Times New Roman" w:cs="Times New Roman"/>
+        </w:rPr>
         <w:lastRenderedPageBreak/>
-        <w:t>eTRF</w:t>
-      </w:r>
-      <w:proofErr w:type="spellEnd"/>
-      <w:r>
-        <w:rPr>
-          <w:rFonts w:ascii="Times New Roman" w:hAnsi="Times New Roman" w:cs="Times New Roman"/>
-        </w:rPr>
-        <w:t xml:space="preserve"> females = 1</w:t>
-      </w:r>
-      <w:r>
-        <w:rPr>
-          <w:rFonts w:ascii="Times New Roman" w:hAnsi="Times New Roman" w:cs="Times New Roman"/>
-        </w:rPr>
-        <w:t>8</w:t>
-      </w:r>
-      <w:r>
-        <w:rPr>
-          <w:rFonts w:ascii="Times New Roman" w:hAnsi="Times New Roman" w:cs="Times New Roman"/>
-        </w:rPr>
-        <w:t>, AL males = 1</w:t>
-      </w:r>
-      <w:r>
-        <w:rPr>
-          <w:rFonts w:ascii="Times New Roman" w:hAnsi="Times New Roman" w:cs="Times New Roman"/>
-        </w:rPr>
-        <w:t>8</w:t>
-      </w:r>
-      <w:r>
-        <w:rPr>
-          <w:rFonts w:ascii="Times New Roman" w:hAnsi="Times New Roman" w:cs="Times New Roman"/>
-        </w:rPr>
-        <w:t>, AL females =1</w:t>
-      </w:r>
-      <w:r>
-        <w:rPr>
-          <w:rFonts w:ascii="Times New Roman" w:hAnsi="Times New Roman" w:cs="Times New Roman"/>
-        </w:rPr>
-        <w:t>8</w:t>
-      </w:r>
-      <w:r>
-        <w:rPr>
-          <w:rFonts w:ascii="Times New Roman" w:hAnsi="Times New Roman" w:cs="Times New Roman"/>
-        </w:rPr>
-        <w:t>)</w:t>
-      </w:r>
-      <w:r>
-        <w:rPr>
-          <w:rFonts w:ascii="Times New Roman" w:hAnsi="Times New Roman" w:cs="Times New Roman"/>
-        </w:rPr>
-        <w:t xml:space="preserve"> </w:t>
-      </w:r>
-      <w:r>
-        <w:rPr>
-          <w:rFonts w:ascii="Times New Roman" w:hAnsi="Times New Roman" w:cs="Times New Roman"/>
-        </w:rPr>
-        <w:t>(insulin dose 2.5</w:t>
-      </w:r>
-      <w:r>
-        <w:rPr>
-          <w:rFonts w:ascii="Times New Roman" w:hAnsi="Times New Roman" w:cs="Times New Roman"/>
-        </w:rPr>
-        <w:t>U</w:t>
-      </w:r>
-      <w:r>
-        <w:rPr>
-          <w:rFonts w:ascii="Times New Roman" w:hAnsi="Times New Roman" w:cs="Times New Roman"/>
-        </w:rPr>
-        <w:t>/kg lean</w:t>
-      </w:r>
-      <w:r>
-        <w:rPr>
-          <w:rFonts w:ascii="Times New Roman" w:hAnsi="Times New Roman" w:cs="Times New Roman"/>
-        </w:rPr>
-        <w:t xml:space="preserve"> mass, glucose dose </w:t>
-      </w:r>
-      <w:r>
-        <w:rPr>
-          <w:rFonts w:ascii="Times New Roman" w:hAnsi="Times New Roman" w:cs="Times New Roman"/>
-        </w:rPr>
-        <w:t>1.0</w:t>
-      </w:r>
-      <w:r>
-        <w:rPr>
-          <w:rFonts w:ascii="Times New Roman" w:hAnsi="Times New Roman" w:cs="Times New Roman"/>
-        </w:rPr>
-        <w:t>g</w:t>
-      </w:r>
-      <w:r>
-        <w:rPr>
-          <w:rFonts w:ascii="Times New Roman" w:hAnsi="Times New Roman" w:cs="Times New Roman"/>
-        </w:rPr>
-        <w:t>/kg lean mass</w:t>
-      </w:r>
-      <w:r>
-        <w:rPr>
-          <w:rFonts w:ascii="Times New Roman" w:hAnsi="Times New Roman" w:cs="Times New Roman"/>
-        </w:rPr>
-        <w:t>)</w:t>
-      </w:r>
-      <w:r>
-        <w:rPr>
-          <w:rFonts w:ascii="Times New Roman" w:hAnsi="Times New Roman" w:cs="Times New Roman"/>
-        </w:rPr>
-        <w:t xml:space="preserve">. </w:t>
-      </w:r>
-      <w:r>
-        <w:rPr>
-          <w:rFonts w:ascii="Times New Roman" w:hAnsi="Times New Roman" w:cs="Times New Roman"/>
-        </w:rPr>
-        <w:t>Area under curve was calculated</w:t>
-      </w:r>
-      <w:r>
-        <w:rPr>
-          <w:rFonts w:ascii="Times New Roman" w:hAnsi="Times New Roman" w:cs="Times New Roman"/>
-        </w:rPr>
-        <w:t xml:space="preserve"> for each animal</w:t>
-      </w:r>
-      <w:r>
-        <w:rPr>
-          <w:rFonts w:ascii="Times New Roman" w:hAnsi="Times New Roman" w:cs="Times New Roman"/>
-        </w:rPr>
-        <w:t xml:space="preserve"> by </w:t>
-      </w:r>
-      <w:r>
-        <w:rPr>
-          <w:rFonts w:ascii="Times New Roman" w:hAnsi="Times New Roman" w:cs="Times New Roman"/>
-        </w:rPr>
-        <w:t xml:space="preserve">taking the sum of glucose at each time point, and then was averaged by sex and maternal feeding regimen. </w:t>
+        <w:t xml:space="preserve">glucose at each time point, and then was averaged by sex and maternal feeding regimen. </w:t>
       </w:r>
       <w:r>
         <w:rPr>
@@ -7632,14 +7689,98 @@
         <w:rPr>
           <w:rFonts w:ascii="Times New Roman" w:hAnsi="Times New Roman" w:cs="Times New Roman"/>
         </w:rPr>
+        <w:fldChar w:fldCharType="begin"/>
+      </w:r>
+      <w:r>
+        <w:rPr>
+          <w:rFonts w:ascii="Times New Roman" w:hAnsi="Times New Roman" w:cs="Times New Roman"/>
+        </w:rPr>
+        <w:instrText xml:space="preserve"> ADDIN ZOTERO_ITEM CSL_CITATION {"citationID":"pUrMvzui","properties":{"formattedCitation":"(36)","plainCitation":"(36)","noteIndex":0},"citationItems":[{"id":88,"uris":["http://zotero.org/users/5073745/items/2FPE9EQN"],"itemData":{"id":88,"type":"document","publisher":"R Foundation for Statistical Computing","title":"R: A Language and Environment for Statistical Computing","URL":"https://www.R-project.org/","author":[{"family":"R Core Team","given":""}],"issued":{"date-parts":[["2021"]]}}}],"schema":"https://github.com/citation-style-language/schema/raw/master/csl-citation.json"} </w:instrText>
+      </w:r>
+      <w:r>
+        <w:rPr>
+          <w:rFonts w:ascii="Times New Roman" w:hAnsi="Times New Roman" w:cs="Times New Roman"/>
+        </w:rPr>
+        <w:fldChar w:fldCharType="separate"/>
+      </w:r>
+      <w:r>
+        <w:rPr>
+          <w:rFonts w:ascii="Times New Roman" w:hAnsi="Times New Roman" w:cs="Times New Roman"/>
+        </w:rPr>
+        <w:t>(36)</w:t>
+      </w:r>
+      <w:r>
+        <w:rPr>
+          <w:rFonts w:ascii="Times New Roman" w:hAnsi="Times New Roman" w:cs="Times New Roman"/>
+        </w:rPr>
+        <w:fldChar w:fldCharType="end"/>
+      </w:r>
+      <w:r>
+        <w:rPr>
+          <w:rFonts w:ascii="Times New Roman" w:hAnsi="Times New Roman" w:cs="Times New Roman"/>
+        </w:rPr>
+        <w:t xml:space="preserve">. </w:t>
+      </w:r>
+      <w:r>
+        <w:rPr>
+          <w:rFonts w:ascii="Times New Roman" w:hAnsi="Times New Roman" w:cs="Times New Roman"/>
+        </w:rPr>
+        <w:t>Repeated measures, such as body composition, cumulative food intake, and response</w:t>
+      </w:r>
+      <w:r>
+        <w:rPr>
+          <w:rFonts w:ascii="Times New Roman" w:hAnsi="Times New Roman" w:cs="Times New Roman"/>
+        </w:rPr>
+        <w:t>s</w:t>
+      </w:r>
+      <w:r>
+        <w:rPr>
+          <w:rFonts w:ascii="Times New Roman" w:hAnsi="Times New Roman" w:cs="Times New Roman"/>
+        </w:rPr>
+        <w:t xml:space="preserve"> to GTT or ITT were assessed via m</w:t>
+      </w:r>
+      <w:r>
+        <w:rPr>
+          <w:rFonts w:ascii="Times New Roman" w:hAnsi="Times New Roman" w:cs="Times New Roman"/>
+        </w:rPr>
+        <w:t xml:space="preserve">ixed linear effects modeling with random effects of mouse ID </w:t>
+      </w:r>
+      <w:r>
+        <w:rPr>
+          <w:rFonts w:ascii="Times New Roman" w:hAnsi="Times New Roman" w:cs="Times New Roman"/>
+        </w:rPr>
         <w:lastRenderedPageBreak/>
+        <w:t>and dam and fixed effects of maternal dietary treatment, age, and sex</w:t>
+      </w:r>
+      <w:r>
+        <w:rPr>
+          <w:rFonts w:ascii="Times New Roman" w:hAnsi="Times New Roman" w:cs="Times New Roman"/>
+        </w:rPr>
+        <w:t xml:space="preserve"> using lme4 version 1.</w:t>
+      </w:r>
+      <w:r>
+        <w:rPr>
+          <w:rFonts w:ascii="Times New Roman" w:hAnsi="Times New Roman" w:cs="Times New Roman"/>
+        </w:rPr>
+        <w:t>1-26</w:t>
+      </w:r>
+      <w:r>
+        <w:rPr>
+          <w:rFonts w:ascii="Times New Roman" w:hAnsi="Times New Roman" w:cs="Times New Roman"/>
+        </w:rPr>
+        <w:t xml:space="preserve"> </w:t>
+      </w:r>
+      <w:r>
+        <w:rPr>
+          <w:rFonts w:ascii="Times New Roman" w:hAnsi="Times New Roman" w:cs="Times New Roman"/>
+        </w:rPr>
         <w:fldChar w:fldCharType="begin"/>
       </w:r>
       <w:r>
         <w:rPr>
           <w:rFonts w:ascii="Times New Roman" w:hAnsi="Times New Roman" w:cs="Times New Roman"/>
         </w:rPr>
-        <w:instrText xml:space="preserve"> ADDIN ZOTERO_ITEM CSL_CITATION {"citationID":"pUrMvzui","properties":{"formattedCitation":"(36)","plainCitation":"(36)","noteIndex":0},"citationItems":[{"id":88,"uris":["http://zotero.org/users/5073745/items/2FPE9EQN"],"itemData":{"id":88,"type":"document","publisher":"R Foundation for Statistical Computing","title":"R: A Language and Environment for Statistical Computing","URL":"https://www.R-project.org/","author":[{"family":"R Core Team","given":""}],"issued":{"date-parts":[["2021"]]}}}],"schema":"https://github.com/citation-style-language/schema/raw/master/csl-citation.json"} </w:instrText>
+        <w:instrText xml:space="preserve"> ADDIN ZOTERO_ITEM CSL_CITATION {"citationID":"MDmuBprB","properties":{"formattedCitation":"(37)","plainCitation":"(37)","noteIndex":0},"citationItems":[{"id":53,"uris":["http://zotero.org/users/5073745/items/GUUE2ZQS"],"itemData":{"id":53,"type":"article-journal","abstract":"Maximum likelihood or restricted maximum likelihood (REML) estimates of the parameters in linear mixed-effects models can be determined using the lmer function in the lme4 package for R. As for most model-fitting functions in R, the model is described in an lmer call by a formula, in this case including both fixed- and random-effects terms. The formula and data together determine a numerical representation of the model from which the profiled deviance or the profiled REML criterion can be evaluated as a function of some of the model parameters. The appropriate criterion is optimized, using one of the constrained optimization functions in R, to provide the parameter estimates. We describe the structure of the model, the steps in evaluating the profiled deviance or REML criterion, and the structure of classes or types that represents such a model. Sufficient detail is included to allow specialization of these structures by users who wish to write functions to fit specialized linear mixed models, such as models incorporating pedigrees or smoothing splines, that are not easily expressible in the formula language used by lmer.","container-title":"Journal of Statistical Software","DOI":"10.18637/jss.v067.i01","ISSN":"1548-7660","language":"en","license":"Copyright (c) 2015 Douglas Bates, Martin Mächler, Ben Bolker, Steve Walker","page":"1-48","source":"www.jstatsoft.org","title":"Fitting Linear Mixed-Effects Models Using lme4","volume":"67","author":[{"family":"Bates","given":"Douglas"},{"family":"Mächler","given":"Martin"},{"family":"Bolker","given":"Ben"},{"family":"Walker","given":"Steve"}],"issued":{"date-parts":[["2015",10,7]]}}}],"schema":"https://github.com/citation-style-language/schema/raw/master/csl-citation.json"} </w:instrText>
       </w:r>
       <w:r>
         <w:rPr>
@@ -7651,7 +7792,7 @@
         <w:rPr>
           <w:rFonts w:ascii="Times New Roman" w:hAnsi="Times New Roman" w:cs="Times New Roman"/>
         </w:rPr>
-        <w:t>(36)</w:t>
+        <w:t>(37)</w:t>
       </w:r>
       <w:r>
         <w:rPr>
@@ -7663,157 +7804,175 @@
         <w:rPr>
           <w:rFonts w:ascii="Times New Roman" w:hAnsi="Times New Roman" w:cs="Times New Roman"/>
         </w:rPr>
+        <w:t>.</w:t>
+      </w:r>
+      <w:r>
+        <w:rPr>
+          <w:rFonts w:ascii="Times New Roman" w:hAnsi="Times New Roman" w:cs="Times New Roman"/>
+        </w:rPr>
+        <w:t xml:space="preserve"> </w:t>
+      </w:r>
+      <w:r>
+        <w:rPr>
+          <w:rFonts w:ascii="Times New Roman" w:hAnsi="Times New Roman" w:cs="Times New Roman"/>
+        </w:rPr>
+        <w:t xml:space="preserve">Body composition and food intake were measured </w:t>
+      </w:r>
+      <w:r>
+        <w:rPr>
+          <w:rFonts w:ascii="Times New Roman" w:hAnsi="Times New Roman" w:cs="Times New Roman"/>
+        </w:rPr>
+        <w:t xml:space="preserve">repeatedly </w:t>
+      </w:r>
+      <w:r>
+        <w:rPr>
+          <w:rFonts w:ascii="Times New Roman" w:hAnsi="Times New Roman" w:cs="Times New Roman"/>
+        </w:rPr>
+        <w:t xml:space="preserve">in </w:t>
+      </w:r>
+      <w:r>
+        <w:rPr>
+          <w:rFonts w:ascii="Times New Roman" w:hAnsi="Times New Roman" w:cs="Times New Roman"/>
+        </w:rPr>
+        <w:t>two separate conditions</w:t>
+      </w:r>
+      <w:r>
+        <w:rPr>
+          <w:rFonts w:ascii="Times New Roman" w:hAnsi="Times New Roman" w:cs="Times New Roman"/>
+        </w:rPr>
+        <w:t>:</w:t>
+      </w:r>
+      <w:r>
+        <w:rPr>
+          <w:rFonts w:ascii="Times New Roman" w:hAnsi="Times New Roman" w:cs="Times New Roman"/>
+        </w:rPr>
+        <w:t xml:space="preserve"> during NCD feeding, and after being switched to HF</w:t>
+      </w:r>
+      <w:r>
+        <w:rPr>
+          <w:rFonts w:ascii="Times New Roman" w:hAnsi="Times New Roman" w:cs="Times New Roman"/>
+        </w:rPr>
+        <w:t>HS</w:t>
+      </w:r>
+      <w:r>
+        <w:rPr>
+          <w:rFonts w:ascii="Times New Roman" w:hAnsi="Times New Roman" w:cs="Times New Roman"/>
+        </w:rPr>
+        <w:t>. A</w:t>
+      </w:r>
+      <w:r>
+        <w:rPr>
+          <w:rFonts w:ascii="Times New Roman" w:hAnsi="Times New Roman" w:cs="Times New Roman"/>
+        </w:rPr>
+        <w:t xml:space="preserve">nalyses were </w:t>
+      </w:r>
+      <w:r>
+        <w:rPr>
+          <w:rFonts w:ascii="Times New Roman" w:hAnsi="Times New Roman" w:cs="Times New Roman"/>
+        </w:rPr>
+        <w:t xml:space="preserve">tested for </w:t>
+      </w:r>
+      <w:r>
+        <w:rPr>
+          <w:rFonts w:ascii="Times New Roman" w:hAnsi="Times New Roman" w:cs="Times New Roman"/>
+        </w:rPr>
+        <w:t xml:space="preserve">significant </w:t>
+      </w:r>
+      <w:r>
+        <w:rPr>
+          <w:rFonts w:ascii="Times New Roman" w:hAnsi="Times New Roman" w:cs="Times New Roman"/>
+        </w:rPr>
+        <w:t>interaction</w:t>
+      </w:r>
+      <w:r>
+        <w:rPr>
+          <w:rFonts w:ascii="Times New Roman" w:hAnsi="Times New Roman" w:cs="Times New Roman"/>
+        </w:rPr>
+        <w:t>s</w:t>
+      </w:r>
+      <w:r>
+        <w:rPr>
+          <w:rFonts w:ascii="Times New Roman" w:hAnsi="Times New Roman" w:cs="Times New Roman"/>
+        </w:rPr>
+        <w:t xml:space="preserve"> </w:t>
+      </w:r>
+      <w:r>
+        <w:rPr>
+          <w:rFonts w:ascii="Times New Roman" w:hAnsi="Times New Roman" w:cs="Times New Roman"/>
+        </w:rPr>
+        <w:t xml:space="preserve">between </w:t>
+      </w:r>
+      <w:r>
+        <w:rPr>
+          <w:rFonts w:ascii="Times New Roman" w:hAnsi="Times New Roman" w:cs="Times New Roman"/>
+        </w:rPr>
+        <w:t xml:space="preserve">sex and </w:t>
+      </w:r>
+      <w:r>
+        <w:rPr>
+          <w:rFonts w:ascii="Times New Roman" w:hAnsi="Times New Roman" w:cs="Times New Roman"/>
+        </w:rPr>
+        <w:t xml:space="preserve">maternal </w:t>
+      </w:r>
+      <w:r>
+        <w:rPr>
+          <w:rFonts w:ascii="Times New Roman" w:hAnsi="Times New Roman" w:cs="Times New Roman"/>
+        </w:rPr>
+        <w:t>diet</w:t>
+      </w:r>
+      <w:r>
+        <w:rPr>
+          <w:rFonts w:ascii="Times New Roman" w:hAnsi="Times New Roman" w:cs="Times New Roman"/>
+        </w:rPr>
+        <w:t>ary treatment</w:t>
+      </w:r>
+      <w:r>
+        <w:rPr>
+          <w:rFonts w:ascii="Times New Roman" w:hAnsi="Times New Roman" w:cs="Times New Roman"/>
+        </w:rPr>
         <w:t xml:space="preserve">. </w:t>
       </w:r>
       <w:r>
         <w:rPr>
           <w:rFonts w:ascii="Times New Roman" w:hAnsi="Times New Roman" w:cs="Times New Roman"/>
         </w:rPr>
-        <w:t>Repeated measures, such as body composition, cumulative food intake, and response</w:t>
-      </w:r>
-      <w:r>
-        <w:rPr>
-          <w:rFonts w:ascii="Times New Roman" w:hAnsi="Times New Roman" w:cs="Times New Roman"/>
-        </w:rPr>
-        <w:t>s</w:t>
-      </w:r>
-      <w:r>
-        <w:rPr>
-          <w:rFonts w:ascii="Times New Roman" w:hAnsi="Times New Roman" w:cs="Times New Roman"/>
-        </w:rPr>
-        <w:t xml:space="preserve"> to GTT or ITT were assessed via m</w:t>
-      </w:r>
-      <w:r>
-        <w:rPr>
-          <w:rFonts w:ascii="Times New Roman" w:hAnsi="Times New Roman" w:cs="Times New Roman"/>
-        </w:rPr>
-        <w:t>ixed linear effects modeling with random effects of mouse ID and dam and fixed effects of maternal dietary treatment, age, and sex</w:t>
-      </w:r>
-      <w:r>
-        <w:rPr>
-          <w:rFonts w:ascii="Times New Roman" w:hAnsi="Times New Roman" w:cs="Times New Roman"/>
-        </w:rPr>
-        <w:t xml:space="preserve"> using lme4 version 1.</w:t>
-      </w:r>
-      <w:r>
-        <w:rPr>
-          <w:rFonts w:ascii="Times New Roman" w:hAnsi="Times New Roman" w:cs="Times New Roman"/>
-        </w:rPr>
-        <w:t>1-26</w:t>
-      </w:r>
-      <w:r>
-        <w:rPr>
-          <w:rFonts w:ascii="Times New Roman" w:hAnsi="Times New Roman" w:cs="Times New Roman"/>
-        </w:rPr>
-        <w:t xml:space="preserve"> </w:t>
-      </w:r>
-      <w:r>
-        <w:rPr>
-          <w:rFonts w:ascii="Times New Roman" w:hAnsi="Times New Roman" w:cs="Times New Roman"/>
-        </w:rPr>
-        <w:fldChar w:fldCharType="begin"/>
-      </w:r>
-      <w:r>
-        <w:rPr>
-          <w:rFonts w:ascii="Times New Roman" w:hAnsi="Times New Roman" w:cs="Times New Roman"/>
-        </w:rPr>
-        <w:instrText xml:space="preserve"> ADDIN ZOTERO_ITEM CSL_CITATION {"citationID":"MDmuBprB","properties":{"formattedCitation":"(37)","plainCitation":"(37)","noteIndex":0},"citationItems":[{"id":53,"uris":["http://zotero.org/users/5073745/items/GUUE2ZQS"],"itemData":{"id":53,"type":"article-journal","abstract":"Maximum likelihood or restricted maximum likelihood (REML) estimates of the parameters in linear mixed-effects models can be determined using the lmer function in the lme4 package for R. As for most model-fitting functions in R, the model is described in an lmer call by a formula, in this case including both fixed- and random-effects terms. The formula and data together determine a numerical representation of the model from which the profiled deviance or the profiled REML criterion can be evaluated as a function of some of the model parameters. The appropriate criterion is optimized, using one of the constrained optimization functions in R, to provide the parameter estimates. We describe the structure of the model, the steps in evaluating the profiled deviance or REML criterion, and the structure of classes or types that represents such a model. Sufficient detail is included to allow specialization of these structures by users who wish to write functions to fit specialized linear mixed models, such as models incorporating pedigrees or smoothing splines, that are not easily expressible in the formula language used by lmer.","container-title":"Journal of Statistical Software","DOI":"10.18637/jss.v067.i01","ISSN":"1548-7660","language":"en","license":"Copyright (c) 2015 Douglas Bates, Martin Mächler, Ben Bolker, Steve Walker","page":"1-48","source":"www.jstatsoft.org","title":"Fitting Linear Mixed-Effects Models Using lme4","volume":"67","author":[{"family":"Bates","given":"Douglas"},{"family":"Mächler","given":"Martin"},{"family":"Bolker","given":"Ben"},{"family":"Walker","given":"Steve"}],"issued":{"date-parts":[["2015",10,7]]}}}],"schema":"https://github.com/citation-style-language/schema/raw/master/csl-citation.json"} </w:instrText>
-      </w:r>
-      <w:r>
-        <w:rPr>
-          <w:rFonts w:ascii="Times New Roman" w:hAnsi="Times New Roman" w:cs="Times New Roman"/>
-        </w:rPr>
-        <w:fldChar w:fldCharType="separate"/>
-      </w:r>
-      <w:r>
-        <w:rPr>
-          <w:rFonts w:ascii="Times New Roman" w:hAnsi="Times New Roman" w:cs="Times New Roman"/>
-        </w:rPr>
-        <w:t>(37)</w:t>
-      </w:r>
-      <w:r>
-        <w:rPr>
-          <w:rFonts w:ascii="Times New Roman" w:hAnsi="Times New Roman" w:cs="Times New Roman"/>
-        </w:rPr>
-        <w:fldChar w:fldCharType="end"/>
-      </w:r>
-      <w:r>
-        <w:rPr>
-          <w:rFonts w:ascii="Times New Roman" w:hAnsi="Times New Roman" w:cs="Times New Roman"/>
-        </w:rPr>
-        <w:t>.</w:t>
-      </w:r>
-      <w:r>
-        <w:rPr>
-          <w:rFonts w:ascii="Times New Roman" w:hAnsi="Times New Roman" w:cs="Times New Roman"/>
-        </w:rPr>
-        <w:t xml:space="preserve"> </w:t>
-      </w:r>
-      <w:r>
-        <w:rPr>
-          <w:rFonts w:ascii="Times New Roman" w:hAnsi="Times New Roman" w:cs="Times New Roman"/>
-        </w:rPr>
-        <w:t xml:space="preserve">Body composition and food intake were measured </w:t>
-      </w:r>
-      <w:r>
-        <w:rPr>
-          <w:rFonts w:ascii="Times New Roman" w:hAnsi="Times New Roman" w:cs="Times New Roman"/>
-        </w:rPr>
-        <w:t xml:space="preserve">repeatedly </w:t>
-      </w:r>
-      <w:r>
-        <w:rPr>
-          <w:rFonts w:ascii="Times New Roman" w:hAnsi="Times New Roman" w:cs="Times New Roman"/>
-        </w:rPr>
-        <w:t xml:space="preserve">in </w:t>
-      </w:r>
-      <w:r>
-        <w:rPr>
-          <w:rFonts w:ascii="Times New Roman" w:hAnsi="Times New Roman" w:cs="Times New Roman"/>
-        </w:rPr>
-        <w:t>two separate conditions</w:t>
-      </w:r>
-      <w:r>
-        <w:rPr>
-          <w:rFonts w:ascii="Times New Roman" w:hAnsi="Times New Roman" w:cs="Times New Roman"/>
-        </w:rPr>
-        <w:t>:</w:t>
-      </w:r>
-      <w:r>
-        <w:rPr>
-          <w:rFonts w:ascii="Times New Roman" w:hAnsi="Times New Roman" w:cs="Times New Roman"/>
-        </w:rPr>
-        <w:t xml:space="preserve"> during NCD feeding, and after being switched to HF</w:t>
-      </w:r>
-      <w:r>
-        <w:rPr>
-          <w:rFonts w:ascii="Times New Roman" w:hAnsi="Times New Roman" w:cs="Times New Roman"/>
-        </w:rPr>
-        <w:t>HS</w:t>
-      </w:r>
-      <w:r>
-        <w:rPr>
-          <w:rFonts w:ascii="Times New Roman" w:hAnsi="Times New Roman" w:cs="Times New Roman"/>
-        </w:rPr>
-        <w:t>. A</w:t>
-      </w:r>
-      <w:r>
-        <w:rPr>
-          <w:rFonts w:ascii="Times New Roman" w:hAnsi="Times New Roman" w:cs="Times New Roman"/>
-        </w:rPr>
-        <w:t xml:space="preserve">nalyses were </w:t>
-      </w:r>
-      <w:r>
-        <w:rPr>
-          <w:rFonts w:ascii="Times New Roman" w:hAnsi="Times New Roman" w:cs="Times New Roman"/>
-        </w:rPr>
-        <w:t xml:space="preserve">tested for </w:t>
-      </w:r>
-      <w:r>
-        <w:rPr>
-          <w:rFonts w:ascii="Times New Roman" w:hAnsi="Times New Roman" w:cs="Times New Roman"/>
-        </w:rPr>
-        <w:t xml:space="preserve">significant </w:t>
+        <w:t>Models</w:t>
+      </w:r>
+      <w:r>
+        <w:rPr>
+          <w:rFonts w:ascii="Times New Roman" w:hAnsi="Times New Roman" w:cs="Times New Roman"/>
+        </w:rPr>
+        <w:t xml:space="preserve"> were </w:t>
+      </w:r>
+      <w:r>
+        <w:rPr>
+          <w:rFonts w:ascii="Times New Roman" w:hAnsi="Times New Roman" w:cs="Times New Roman"/>
+        </w:rPr>
+        <w:t>assessed</w:t>
+      </w:r>
+      <w:r>
+        <w:rPr>
+          <w:rFonts w:ascii="Times New Roman" w:hAnsi="Times New Roman" w:cs="Times New Roman"/>
+        </w:rPr>
+        <w:t xml:space="preserve"> using a two-way </w:t>
+      </w:r>
+      <w:r>
+        <w:rPr>
+          <w:rFonts w:ascii="Times New Roman" w:hAnsi="Times New Roman" w:cs="Times New Roman"/>
+        </w:rPr>
+        <w:t>ANOVA</w:t>
+      </w:r>
+      <w:r>
+        <w:rPr>
+          <w:rFonts w:ascii="Times New Roman" w:hAnsi="Times New Roman" w:cs="Times New Roman"/>
+        </w:rPr>
+        <w:t xml:space="preserve"> for sex and maternal dietary treatment, with </w:t>
+      </w:r>
+      <w:r>
+        <w:rPr>
+          <w:rFonts w:ascii="Times New Roman" w:hAnsi="Times New Roman" w:cs="Times New Roman"/>
+        </w:rPr>
+        <w:t xml:space="preserve">an </w:t>
       </w:r>
       <w:r>
         <w:rPr>
@@ -7825,43 +7984,7 @@
         <w:rPr>
           <w:rFonts w:ascii="Times New Roman" w:hAnsi="Times New Roman" w:cs="Times New Roman"/>
         </w:rPr>
-        <w:t>s</w:t>
-      </w:r>
-      <w:r>
-        <w:rPr>
-          <w:rFonts w:ascii="Times New Roman" w:hAnsi="Times New Roman" w:cs="Times New Roman"/>
-        </w:rPr>
-        <w:t xml:space="preserve"> </w:t>
-      </w:r>
-      <w:r>
-        <w:rPr>
-          <w:rFonts w:ascii="Times New Roman" w:hAnsi="Times New Roman" w:cs="Times New Roman"/>
-        </w:rPr>
-        <w:t xml:space="preserve">between </w:t>
-      </w:r>
-      <w:r>
-        <w:rPr>
-          <w:rFonts w:ascii="Times New Roman" w:hAnsi="Times New Roman" w:cs="Times New Roman"/>
-        </w:rPr>
-        <w:t xml:space="preserve">sex and </w:t>
-      </w:r>
-      <w:r>
-        <w:rPr>
-          <w:rFonts w:ascii="Times New Roman" w:hAnsi="Times New Roman" w:cs="Times New Roman"/>
-        </w:rPr>
-        <w:t xml:space="preserve">maternal </w:t>
-      </w:r>
-      <w:r>
-        <w:rPr>
-          <w:rFonts w:ascii="Times New Roman" w:hAnsi="Times New Roman" w:cs="Times New Roman"/>
-        </w:rPr>
-        <w:t>diet</w:t>
-      </w:r>
-      <w:r>
-        <w:rPr>
-          <w:rFonts w:ascii="Times New Roman" w:hAnsi="Times New Roman" w:cs="Times New Roman"/>
-        </w:rPr>
-        <w:t>ary treatment</w:t>
+        <w:t xml:space="preserve"> between the two</w:t>
       </w:r>
       <w:r>
         <w:rPr>
@@ -7869,70 +7992,10 @@
         </w:rPr>
         <w:t xml:space="preserve">. </w:t>
       </w:r>
-      <w:r>
-        <w:rPr>
-          <w:rFonts w:ascii="Times New Roman" w:hAnsi="Times New Roman" w:cs="Times New Roman"/>
-        </w:rPr>
-        <w:t>Models</w:t>
-      </w:r>
-      <w:r>
-        <w:rPr>
-          <w:rFonts w:ascii="Times New Roman" w:hAnsi="Times New Roman" w:cs="Times New Roman"/>
-        </w:rPr>
-        <w:t xml:space="preserve"> were </w:t>
-      </w:r>
-      <w:r>
-        <w:rPr>
-          <w:rFonts w:ascii="Times New Roman" w:hAnsi="Times New Roman" w:cs="Times New Roman"/>
-        </w:rPr>
-        <w:t>assessed</w:t>
-      </w:r>
-      <w:r>
-        <w:rPr>
-          <w:rFonts w:ascii="Times New Roman" w:hAnsi="Times New Roman" w:cs="Times New Roman"/>
-        </w:rPr>
-        <w:t xml:space="preserve"> using a two-way </w:t>
-      </w:r>
-      <w:r>
-        <w:rPr>
-          <w:rFonts w:ascii="Times New Roman" w:hAnsi="Times New Roman" w:cs="Times New Roman"/>
-        </w:rPr>
-        <w:t>ANOVA</w:t>
-      </w:r>
-      <w:r>
-        <w:rPr>
-          <w:rFonts w:ascii="Times New Roman" w:hAnsi="Times New Roman" w:cs="Times New Roman"/>
-        </w:rPr>
-        <w:t xml:space="preserve"> for sex and maternal dietary treatment, with </w:t>
-      </w:r>
-      <w:r>
-        <w:rPr>
-          <w:rFonts w:ascii="Times New Roman" w:hAnsi="Times New Roman" w:cs="Times New Roman"/>
-        </w:rPr>
-        <w:t xml:space="preserve">an </w:t>
-      </w:r>
-      <w:r>
-        <w:rPr>
-          <w:rFonts w:ascii="Times New Roman" w:hAnsi="Times New Roman" w:cs="Times New Roman"/>
-        </w:rPr>
-        <w:t>interaction</w:t>
-      </w:r>
-      <w:r>
-        <w:rPr>
-          <w:rFonts w:ascii="Times New Roman" w:hAnsi="Times New Roman" w:cs="Times New Roman"/>
-        </w:rPr>
-        <w:t xml:space="preserve"> between the two</w:t>
-      </w:r>
-      <w:r>
-        <w:rPr>
-          <w:rFonts w:ascii="Times New Roman" w:hAnsi="Times New Roman" w:cs="Times New Roman"/>
-        </w:rPr>
-        <w:t xml:space="preserve">. </w:t>
-      </w:r>
-      <w:commentRangeStart w:id="12"/>
-      <w:commentRangeStart w:id="13"/>
-      <w:commentRangeStart w:id="14"/>
       <w:commentRangeStart w:id="15"/>
+      <w:commentRangeStart w:id="16"/>
+      <w:commentRangeStart w:id="17"/>
+      <w:commentRangeStart w:id="18"/>
       <w:r>
         <w:rPr>
           <w:rFonts w:ascii="Times New Roman" w:hAnsi="Times New Roman" w:cs="Times New Roman"/>
@@ -7963,33 +8026,33 @@
         </w:rPr>
         <w:t xml:space="preserve">p-value for the interaction. </w:t>
       </w:r>
-      <w:commentRangeEnd w:id="12"/>
+      <w:commentRangeEnd w:id="15"/>
       <w:r>
         <w:rPr>
           <w:rStyle w:val="CommentReference"/>
         </w:rPr>
-        <w:commentReference w:id="12"/>
-      </w:r>
-      <w:commentRangeEnd w:id="13"/>
+        <w:commentReference w:id="15"/>
+      </w:r>
+      <w:commentRangeEnd w:id="16"/>
       <w:r>
         <w:rPr>
           <w:rStyle w:val="CommentReference"/>
         </w:rPr>
-        <w:commentReference w:id="13"/>
-      </w:r>
-      <w:commentRangeEnd w:id="14"/>
+        <w:commentReference w:id="16"/>
+      </w:r>
+      <w:commentRangeEnd w:id="17"/>
       <w:r>
         <w:rPr>
           <w:rStyle w:val="CommentReference"/>
         </w:rPr>
-        <w:commentReference w:id="14"/>
-      </w:r>
-      <w:commentRangeEnd w:id="15"/>
+        <w:commentReference w:id="17"/>
+      </w:r>
+      <w:commentRangeEnd w:id="18"/>
       <w:r>
         <w:rPr>
           <w:rStyle w:val="CommentReference"/>
         </w:rPr>
-        <w:commentReference w:id="15"/>
+        <w:commentReference w:id="18"/>
       </w:r>
       <w:r>
         <w:rPr>
@@ -8484,8 +8547,8 @@
         </w:rPr>
         <w:t xml:space="preserve">). </w:t>
       </w:r>
-      <w:commentRangeStart w:id="16"/>
-      <w:commentRangeStart w:id="17"/>
+      <w:commentRangeStart w:id="19"/>
+      <w:commentRangeStart w:id="20"/>
       <w:r>
         <w:rPr>
           <w:rFonts w:ascii="Times New Roman" w:hAnsi="Times New Roman" w:cs="Times New Roman"/>
@@ -8516,19 +8579,19 @@
         </w:rPr>
         <w:t>lactation</w:t>
       </w:r>
-      <w:commentRangeEnd w:id="16"/>
+      <w:commentRangeEnd w:id="19"/>
       <w:r>
         <w:rPr>
           <w:rStyle w:val="CommentReference"/>
         </w:rPr>
-        <w:commentReference w:id="16"/>
-      </w:r>
-      <w:commentRangeEnd w:id="17"/>
+        <w:commentReference w:id="19"/>
+      </w:r>
+      <w:commentRangeEnd w:id="20"/>
       <w:r>
         <w:rPr>
           <w:rStyle w:val="CommentReference"/>
         </w:rPr>
-        <w:commentReference w:id="17"/>
+        <w:commentReference w:id="20"/>
       </w:r>
       <w:r>
         <w:rPr>
@@ -8557,6 +8620,7 @@
         <w:rPr>
           <w:rFonts w:ascii="Times New Roman" w:hAnsi="Times New Roman" w:cs="Times New Roman"/>
         </w:rPr>
+        <w:lastRenderedPageBreak/>
         <w:t xml:space="preserve">The pups </w:t>
       </w:r>
       <w:r>
@@ -9866,14 +9930,7 @@
         <w:rPr>
           <w:rFonts w:ascii="Times New Roman" w:hAnsi="Times New Roman" w:cs="Times New Roman"/>
         </w:rPr>
-        <w:t xml:space="preserve">suggest </w:t>
-      </w:r>
-      <w:r>
-        <w:rPr>
-          <w:rFonts w:ascii="Times New Roman" w:hAnsi="Times New Roman" w:cs="Times New Roman"/>
-        </w:rPr>
-        <w:lastRenderedPageBreak/>
-        <w:t xml:space="preserve">that </w:t>
+        <w:t xml:space="preserve">suggest that </w:t>
       </w:r>
       <w:r>
         <w:rPr>
@@ -9997,6 +10054,7 @@
         <w:rPr>
           <w:rFonts w:ascii="Times New Roman" w:hAnsi="Times New Roman" w:cs="Times New Roman"/>
         </w:rPr>
+        <w:lastRenderedPageBreak/>
         <w:t>Glucose tolerance was similar in young adulthood between groups in both males and females (</w:t>
       </w:r>
       <w:r>
@@ -11060,130 +11118,124 @@
         <w:rPr>
           <w:rFonts w:ascii="Times New Roman" w:hAnsi="Times New Roman" w:cs="Times New Roman"/>
         </w:rPr>
-        <w:t xml:space="preserve"> </w:t>
+        <w:t xml:space="preserve"> and AL </w:t>
+      </w:r>
+      <w:r>
+        <w:rPr>
+          <w:rFonts w:ascii="Times New Roman" w:hAnsi="Times New Roman" w:cs="Times New Roman"/>
+        </w:rPr>
+        <w:t>experienced</w:t>
+      </w:r>
+      <w:r>
+        <w:rPr>
+          <w:rFonts w:ascii="Times New Roman" w:hAnsi="Times New Roman" w:cs="Times New Roman"/>
+        </w:rPr>
+        <w:t xml:space="preserve"> similar </w:t>
+      </w:r>
+      <w:r>
+        <w:rPr>
+          <w:rFonts w:ascii="Times New Roman" w:hAnsi="Times New Roman" w:cs="Times New Roman"/>
+        </w:rPr>
+        <w:t xml:space="preserve">changes in body </w:t>
+      </w:r>
+      <w:r>
+        <w:rPr>
+          <w:rFonts w:ascii="Times New Roman" w:hAnsi="Times New Roman" w:cs="Times New Roman"/>
+        </w:rPr>
+        <w:t>composition</w:t>
+      </w:r>
+      <w:r>
+        <w:rPr>
+          <w:rFonts w:ascii="Times New Roman" w:hAnsi="Times New Roman" w:cs="Times New Roman"/>
+        </w:rPr>
+        <w:t xml:space="preserve"> in response to</w:t>
+      </w:r>
+      <w:r>
+        <w:rPr>
+          <w:rFonts w:ascii="Times New Roman" w:hAnsi="Times New Roman" w:cs="Times New Roman"/>
+        </w:rPr>
+        <w:t xml:space="preserve"> overnutrition</w:t>
+      </w:r>
+      <w:r>
+        <w:rPr>
+          <w:rFonts w:ascii="Times New Roman" w:hAnsi="Times New Roman" w:cs="Times New Roman"/>
+        </w:rPr>
+        <w:t>.</w:t>
+      </w:r>
+      <w:r>
+        <w:rPr>
+          <w:rFonts w:ascii="Times New Roman" w:hAnsi="Times New Roman" w:cs="Times New Roman"/>
+        </w:rPr>
+        <w:t xml:space="preserve"> </w:t>
+      </w:r>
+      <w:r>
+        <w:rPr>
+          <w:rFonts w:ascii="Times New Roman" w:hAnsi="Times New Roman" w:cs="Times New Roman"/>
+        </w:rPr>
+        <w:t>Cumulative HF</w:t>
+      </w:r>
+      <w:r>
+        <w:rPr>
+          <w:rFonts w:ascii="Times New Roman" w:hAnsi="Times New Roman" w:cs="Times New Roman"/>
+        </w:rPr>
+        <w:t>HS</w:t>
+      </w:r>
+      <w:r>
+        <w:rPr>
+          <w:rFonts w:ascii="Times New Roman" w:hAnsi="Times New Roman" w:cs="Times New Roman"/>
+        </w:rPr>
+        <w:t xml:space="preserve"> consumption was comparable between f</w:t>
+      </w:r>
+      <w:r>
+        <w:rPr>
+          <w:rFonts w:ascii="Times New Roman" w:hAnsi="Times New Roman" w:cs="Times New Roman"/>
+        </w:rPr>
+        <w:t>emales and males (</w:t>
+      </w:r>
+      <w:proofErr w:type="spellStart"/>
+      <w:r>
+        <w:rPr>
+          <w:rFonts w:ascii="Times New Roman" w:hAnsi="Times New Roman" w:cs="Times New Roman"/>
+        </w:rPr>
+        <w:t>p</w:t>
+      </w:r>
+      <w:r>
+        <w:rPr>
+          <w:rFonts w:ascii="Times New Roman" w:hAnsi="Times New Roman" w:cs="Times New Roman"/>
+          <w:vertAlign w:val="subscript"/>
+        </w:rPr>
+        <w:t>sex</w:t>
+      </w:r>
+      <w:proofErr w:type="spellEnd"/>
+      <w:r>
+        <w:rPr>
+          <w:rFonts w:ascii="Times New Roman" w:hAnsi="Times New Roman" w:cs="Times New Roman"/>
+        </w:rPr>
+        <w:t>=0.</w:t>
+      </w:r>
+      <w:r>
+        <w:rPr>
+          <w:rFonts w:ascii="Times New Roman" w:hAnsi="Times New Roman" w:cs="Times New Roman"/>
+        </w:rPr>
+        <w:t>72</w:t>
+      </w:r>
+      <w:r>
+        <w:rPr>
+          <w:rFonts w:ascii="Times New Roman" w:hAnsi="Times New Roman" w:cs="Times New Roman"/>
+        </w:rPr>
+        <w:t xml:space="preserve">), </w:t>
+      </w:r>
+      <w:r>
+        <w:rPr>
+          <w:rFonts w:ascii="Times New Roman" w:hAnsi="Times New Roman" w:cs="Times New Roman"/>
+        </w:rPr>
+        <w:t xml:space="preserve">and </w:t>
       </w:r>
       <w:r>
         <w:rPr>
           <w:rFonts w:ascii="Times New Roman" w:hAnsi="Times New Roman" w:cs="Times New Roman"/>
         </w:rPr>
         <w:lastRenderedPageBreak/>
-        <w:t xml:space="preserve">and AL </w:t>
-      </w:r>
-      <w:r>
-        <w:rPr>
-          <w:rFonts w:ascii="Times New Roman" w:hAnsi="Times New Roman" w:cs="Times New Roman"/>
-        </w:rPr>
-        <w:t>experienced</w:t>
-      </w:r>
-      <w:r>
-        <w:rPr>
-          <w:rFonts w:ascii="Times New Roman" w:hAnsi="Times New Roman" w:cs="Times New Roman"/>
-        </w:rPr>
-        <w:t xml:space="preserve"> similar </w:t>
-      </w:r>
-      <w:r>
-        <w:rPr>
-          <w:rFonts w:ascii="Times New Roman" w:hAnsi="Times New Roman" w:cs="Times New Roman"/>
-        </w:rPr>
-        <w:t xml:space="preserve">changes in body </w:t>
-      </w:r>
-      <w:r>
-        <w:rPr>
-          <w:rFonts w:ascii="Times New Roman" w:hAnsi="Times New Roman" w:cs="Times New Roman"/>
-        </w:rPr>
-        <w:t>composition</w:t>
-      </w:r>
-      <w:r>
-        <w:rPr>
-          <w:rFonts w:ascii="Times New Roman" w:hAnsi="Times New Roman" w:cs="Times New Roman"/>
-        </w:rPr>
-        <w:t xml:space="preserve"> in response to</w:t>
-      </w:r>
-      <w:r>
-        <w:rPr>
-          <w:rFonts w:ascii="Times New Roman" w:hAnsi="Times New Roman" w:cs="Times New Roman"/>
-        </w:rPr>
-        <w:t xml:space="preserve"> overnutrition</w:t>
-      </w:r>
-      <w:r>
-        <w:rPr>
-          <w:rFonts w:ascii="Times New Roman" w:hAnsi="Times New Roman" w:cs="Times New Roman"/>
-        </w:rPr>
-        <w:t>.</w:t>
-      </w:r>
-      <w:r>
-        <w:rPr>
-          <w:rFonts w:ascii="Times New Roman" w:hAnsi="Times New Roman" w:cs="Times New Roman"/>
-        </w:rPr>
-        <w:t xml:space="preserve"> </w:t>
-      </w:r>
-      <w:r>
-        <w:rPr>
-          <w:rFonts w:ascii="Times New Roman" w:hAnsi="Times New Roman" w:cs="Times New Roman"/>
-        </w:rPr>
-        <w:t>Cumulative HF</w:t>
-      </w:r>
-      <w:r>
-        <w:rPr>
-          <w:rFonts w:ascii="Times New Roman" w:hAnsi="Times New Roman" w:cs="Times New Roman"/>
-        </w:rPr>
-        <w:t>HS</w:t>
-      </w:r>
-      <w:r>
-        <w:rPr>
-          <w:rFonts w:ascii="Times New Roman" w:hAnsi="Times New Roman" w:cs="Times New Roman"/>
-        </w:rPr>
-        <w:t xml:space="preserve"> consumption was comparable between f</w:t>
-      </w:r>
-      <w:r>
-        <w:rPr>
-          <w:rFonts w:ascii="Times New Roman" w:hAnsi="Times New Roman" w:cs="Times New Roman"/>
-        </w:rPr>
-        <w:t>emales and males (</w:t>
-      </w:r>
-      <w:proofErr w:type="spellStart"/>
-      <w:r>
-        <w:rPr>
-          <w:rFonts w:ascii="Times New Roman" w:hAnsi="Times New Roman" w:cs="Times New Roman"/>
-        </w:rPr>
-        <w:t>p</w:t>
-      </w:r>
-      <w:r>
-        <w:rPr>
-          <w:rFonts w:ascii="Times New Roman" w:hAnsi="Times New Roman" w:cs="Times New Roman"/>
-          <w:vertAlign w:val="subscript"/>
-        </w:rPr>
-        <w:t>sex</w:t>
-      </w:r>
-      <w:proofErr w:type="spellEnd"/>
-      <w:r>
-        <w:rPr>
-          <w:rFonts w:ascii="Times New Roman" w:hAnsi="Times New Roman" w:cs="Times New Roman"/>
-        </w:rPr>
-        <w:t>=0.</w:t>
-      </w:r>
-      <w:r>
-        <w:rPr>
-          <w:rFonts w:ascii="Times New Roman" w:hAnsi="Times New Roman" w:cs="Times New Roman"/>
-        </w:rPr>
-        <w:t>72</w:t>
-      </w:r>
-      <w:r>
-        <w:rPr>
-          <w:rFonts w:ascii="Times New Roman" w:hAnsi="Times New Roman" w:cs="Times New Roman"/>
-        </w:rPr>
-        <w:t xml:space="preserve">), </w:t>
-      </w:r>
-      <w:r>
-        <w:rPr>
-          <w:rFonts w:ascii="Times New Roman" w:hAnsi="Times New Roman" w:cs="Times New Roman"/>
-        </w:rPr>
-        <w:t xml:space="preserve">and </w:t>
-      </w:r>
-      <w:r>
-        <w:rPr>
-          <w:rFonts w:ascii="Times New Roman" w:hAnsi="Times New Roman" w:cs="Times New Roman"/>
-        </w:rPr>
         <w:t xml:space="preserve">maternal restriction groups </w:t>
       </w:r>
       <w:r>
@@ -12645,14 +12697,7 @@
         <w:rPr>
           <w:rFonts w:ascii="Times New Roman" w:hAnsi="Times New Roman" w:cs="Times New Roman"/>
         </w:rPr>
-        <w:t xml:space="preserve"> GTT </w:t>
-      </w:r>
-      <w:r>
-        <w:rPr>
-          <w:rFonts w:ascii="Times New Roman" w:hAnsi="Times New Roman" w:cs="Times New Roman"/>
-        </w:rPr>
-        <w:lastRenderedPageBreak/>
-        <w:t xml:space="preserve">compared to AL females </w:t>
+        <w:t xml:space="preserve"> GTT compared to AL females </w:t>
       </w:r>
       <w:r>
         <w:rPr>
@@ -12887,7 +12932,14 @@
         <w:rPr>
           <w:rFonts w:ascii="Times New Roman" w:hAnsi="Times New Roman" w:cs="Times New Roman"/>
         </w:rPr>
-        <w:t>) but</w:t>
+        <w:t xml:space="preserve">) </w:t>
+      </w:r>
+      <w:r>
+        <w:rPr>
+          <w:rFonts w:ascii="Times New Roman" w:hAnsi="Times New Roman" w:cs="Times New Roman"/>
+        </w:rPr>
+        <w:lastRenderedPageBreak/>
+        <w:t>but</w:t>
       </w:r>
       <w:r>
         <w:rPr>
@@ -15152,8 +15204,8 @@
           <w:rFonts w:ascii="Times New Roman" w:hAnsi="Times New Roman" w:cs="Times New Roman"/>
         </w:rPr>
       </w:pPr>
-      <w:commentRangeStart w:id="18"/>
-      <w:commentRangeStart w:id="19"/>
+      <w:commentRangeStart w:id="21"/>
+      <w:commentRangeStart w:id="22"/>
       <w:r>
         <w:rPr>
           <w:rFonts w:ascii="Times New Roman" w:hAnsi="Times New Roman" w:cs="Times New Roman"/>
@@ -15464,19 +15516,19 @@
         </w:rPr>
         <w:t xml:space="preserve"> (</w:t>
       </w:r>
-      <w:commentRangeStart w:id="20"/>
+      <w:commentRangeStart w:id="23"/>
       <w:r>
         <w:rPr>
           <w:rFonts w:ascii="Times New Roman" w:hAnsi="Times New Roman" w:cs="Times New Roman"/>
         </w:rPr>
         <w:t>REFs</w:t>
       </w:r>
-      <w:commentRangeEnd w:id="20"/>
+      <w:commentRangeEnd w:id="23"/>
       <w:r>
         <w:rPr>
           <w:rStyle w:val="CommentReference"/>
         </w:rPr>
-        <w:commentReference w:id="20"/>
+        <w:commentReference w:id="23"/>
       </w:r>
       <w:r>
         <w:rPr>
@@ -15754,19 +15806,19 @@
         </w:rPr>
         <w:t xml:space="preserve">can </w:t>
       </w:r>
-      <w:commentRangeEnd w:id="18"/>
+      <w:commentRangeEnd w:id="21"/>
       <w:r>
         <w:rPr>
           <w:rStyle w:val="CommentReference"/>
         </w:rPr>
-        <w:commentReference w:id="18"/>
-      </w:r>
-      <w:commentRangeEnd w:id="19"/>
+        <w:commentReference w:id="21"/>
+      </w:r>
+      <w:commentRangeEnd w:id="22"/>
       <w:r>
         <w:rPr>
           <w:rStyle w:val="CommentReference"/>
         </w:rPr>
-        <w:commentReference w:id="19"/>
+        <w:commentReference w:id="22"/>
       </w:r>
       <w:r>
         <w:rPr>
@@ -19015,6 +19067,7 @@
         </w:rPr>
         <w:t xml:space="preserve">, averaged by maternal feeding regimen, and sex. </w:t>
       </w:r>
+      <w:commentRangeStart w:id="24"/>
       <w:r>
         <w:rPr>
           <w:rFonts w:ascii="Times New Roman" w:hAnsi="Times New Roman" w:cs="Times New Roman"/>
@@ -19092,6 +19145,13 @@
           <w:bCs/>
         </w:rPr>
         <w:br/>
+      </w:r>
+      <w:commentRangeEnd w:id="24"/>
+      <w:r>
+        <w:rPr>
+          <w:rStyle w:val="CommentReference"/>
+        </w:rPr>
+        <w:commentReference w:id="24"/>
       </w:r>
     </w:p>
     <w:p>
@@ -19370,7 +19430,7 @@
 
 <file path=word/comments.xml><?xml version="1.0" encoding="utf-8"?>
 <w:comments xmlns:wpc="http://schemas.microsoft.com/office/word/2010/wordprocessingCanvas" xmlns:cx="http://schemas.microsoft.com/office/drawing/2014/chartex" xmlns:cx1="http://schemas.microsoft.com/office/drawing/2015/9/8/chartex" xmlns:cx2="http://schemas.microsoft.com/office/drawing/2015/10/21/chartex" xmlns:cx3="http://schemas.microsoft.com/office/drawing/2016/5/9/chartex" xmlns:cx4="http://schemas.microsoft.com/office/drawing/2016/5/10/chartex" xmlns:cx5="http://schemas.microsoft.com/office/drawing/2016/5/11/chartex" xmlns:cx6="http://schemas.microsoft.com/office/drawing/2016/5/12/chartex" xmlns:cx7="http://schemas.microsoft.com/office/drawing/2016/5/13/chartex" xmlns:cx8="http://schemas.microsoft.com/office/drawing/2016/5/14/chartex" xmlns:mc="http://schemas.openxmlformats.org/markup-compatibility/2006" xmlns:aink="http://schemas.microsoft.com/office/drawing/2016/ink" xmlns:am3d="http://schemas.microsoft.com/office/drawing/2017/model3d" xmlns:o="urn:schemas-microsoft-com:office:office" xmlns:r="http://schemas.openxmlformats.org/officeDocument/2006/relationships" xmlns:m="http://schemas.openxmlformats.org/officeDocument/2006/math" xmlns:v="urn:schemas-microsoft-com:vml" xmlns:wp14="http://schemas.microsoft.com/office/word/2010/wordprocessingDrawing" xmlns:wp="http://schemas.openxmlformats.org/drawingml/2006/wordprocessingDrawing" xmlns:w10="urn:schemas-microsoft-com:office:word" xmlns:w="http://schemas.openxmlformats.org/wordprocessingml/2006/main" xmlns:w14="http://schemas.microsoft.com/office/word/2010/wordml" xmlns:w15="http://schemas.microsoft.com/office/word/2012/wordml" xmlns:w16cid="http://schemas.microsoft.com/office/word/2016/wordml/cid" xmlns:w16se="http://schemas.microsoft.com/office/word/2015/wordml/symex" xmlns:wpg="http://schemas.microsoft.com/office/word/2010/wordprocessingGroup" xmlns:wpi="http://schemas.microsoft.com/office/word/2010/wordprocessingInk" xmlns:wne="http://schemas.microsoft.com/office/word/2006/wordml" xmlns:wps="http://schemas.microsoft.com/office/word/2010/wordprocessingShape" mc:Ignorable="w14 w15 w16se w16cid wp14">
-  <w:comment w:id="3" w:author="Dave Bridges" w:date="2023-06-01T11:33:00Z" w:initials="DB">
+  <w:comment w:id="0" w:author="Dave Bridges" w:date="2023-06-01T11:54:00Z" w:initials="DB">
     <w:p>
       <w:pPr>
         <w:pStyle w:val="CommentText"/>
@@ -19382,14 +19442,11 @@
         <w:annotationRef/>
       </w:r>
       <w:r>
-        <w:t xml:space="preserve">Add </w:t>
-      </w:r>
-      <w:r>
-        <w:t>https://www.nature.com/articles/s41580-018-0096-9</w:t>
+        <w:t>Add ref to preprint</w:t>
       </w:r>
     </w:p>
   </w:comment>
-  <w:comment w:id="0" w:author="Molly C. MULCAHY" w:date="2023-04-18T10:39:00Z" w:initials="MCM">
+  <w:comment w:id="4" w:author="Dave Bridges" w:date="2023-06-01T11:33:00Z" w:initials="DB">
     <w:p>
       <w:pPr>
         <w:pStyle w:val="CommentText"/>
@@ -19400,22 +19457,15 @@
         </w:rPr>
         <w:annotationRef/>
       </w:r>
-      <w:bookmarkStart w:id="4" w:name="_GoBack"/>
-      <w:bookmarkEnd w:id="4"/>
-      <w:r>
-        <w:t xml:space="preserve">Suggest to remove the </w:t>
-      </w:r>
-      <w:proofErr w:type="spellStart"/>
-      <w:r>
-        <w:t>trx</w:t>
-      </w:r>
-      <w:proofErr w:type="spellEnd"/>
-      <w:r>
-        <w:t xml:space="preserve"> factor system details here since it’s the only time we talk about it in the whole paper. </w:t>
+      <w:r>
+        <w:t xml:space="preserve">Add </w:t>
+      </w:r>
+      <w:r>
+        <w:t>https://www.nature.com/articles/s41580-018-0096-9</w:t>
       </w:r>
     </w:p>
   </w:comment>
-  <w:comment w:id="1" w:author="Molly C. MULCAHY" w:date="2023-04-21T14:17:00Z" w:initials="MCM">
+  <w:comment w:id="1" w:author="Molly C. MULCAHY" w:date="2023-04-18T10:39:00Z" w:initials="MCM">
     <w:p>
       <w:pPr>
         <w:pStyle w:val="CommentText"/>
@@ -19427,19 +19477,43 @@
         <w:annotationRef/>
       </w:r>
       <w:r>
-        <w:t>Reviewers said it was abrupt/</w:t>
+        <w:t xml:space="preserve">Suggest to remove the </w:t>
       </w:r>
       <w:proofErr w:type="spellStart"/>
       <w:r>
-        <w:t>unneccesary</w:t>
+        <w:t>trx</w:t>
       </w:r>
       <w:proofErr w:type="spellEnd"/>
       <w:r>
-        <w:t>.</w:t>
+        <w:t xml:space="preserve"> factor system details here since it’s the only time we talk about it in the whole paper. </w:t>
       </w:r>
     </w:p>
   </w:comment>
-  <w:comment w:id="2" w:author="Dave Bridges" w:date="2023-06-01T11:28:00Z" w:initials="DB">
+  <w:comment w:id="2" w:author="Molly C. MULCAHY" w:date="2023-04-21T14:17:00Z" w:initials="MCM">
+    <w:p>
+      <w:pPr>
+        <w:pStyle w:val="CommentText"/>
+      </w:pPr>
+      <w:r>
+        <w:rPr>
+          <w:rStyle w:val="CommentReference"/>
+        </w:rPr>
+        <w:annotationRef/>
+      </w:r>
+      <w:r>
+        <w:t>Reviewers said it was abrupt/</w:t>
+      </w:r>
+      <w:proofErr w:type="spellStart"/>
+      <w:r>
+        <w:t>unneccesary</w:t>
+      </w:r>
+      <w:proofErr w:type="spellEnd"/>
+      <w:r>
+        <w:t>.</w:t>
+      </w:r>
+    </w:p>
+  </w:comment>
+  <w:comment w:id="3" w:author="Dave Bridges" w:date="2023-06-01T11:28:00Z" w:initials="DB">
     <w:p>
       <w:pPr>
         <w:pStyle w:val="CommentText"/>
@@ -19474,7 +19548,7 @@
       </w:r>
     </w:p>
   </w:comment>
-  <w:comment w:id="6" w:author="Mulcahy, Molly" w:date="2023-04-10T10:39:00Z" w:initials="MM">
+  <w:comment w:id="6" w:author="Dave Bridges" w:date="2023-06-01T12:11:00Z" w:initials="DB">
     <w:p>
       <w:pPr>
         <w:pStyle w:val="CommentText"/>
@@ -19486,27 +19560,175 @@
         <w:annotationRef/>
       </w:r>
       <w:r>
-        <w:t>A reviewer said that the framing of negative effects coming from a longer feeding window merit study in more restrictive windows weird/illogical. I agree. Instead I shifted the focus to show that our repeated measures design is important to understand trajectories. Does this feel like less of a logical leap?</w:t>
+        <w:t>Copied from R1 make sure this is now the right reference</w:t>
       </w:r>
     </w:p>
   </w:comment>
-  <w:comment w:id="7" w:author="Mulcahy, Molly" w:date="2023-04-10T11:02:00Z" w:initials="MM">
+  <w:comment w:id="7" w:author="Dave Bridges" w:date="2023-06-01T12:09:00Z" w:initials="DB">
     <w:p>
       <w:pPr>
+        <w:rPr>
+          <w:rFonts w:ascii="Arial" w:eastAsia="Times New Roman" w:hAnsi="Arial" w:cs="Arial"/>
+          <w:color w:val="222222"/>
+          <w:shd w:val="clear" w:color="auto" w:fill="FFFFFF"/>
+        </w:rPr>
+      </w:pPr>
+      <w:r>
+        <w:rPr>
+          <w:rStyle w:val="CommentReference"/>
+        </w:rPr>
+        <w:annotationRef/>
+      </w:r>
+      <w:r>
+        <w:t>Is this responding to this (</w:t>
+      </w:r>
+      <w:proofErr w:type="spellStart"/>
+      <w:r>
+        <w:t>i</w:t>
+      </w:r>
+      <w:proofErr w:type="spellEnd"/>
+      <w:r>
+        <w:t xml:space="preserve"> </w:t>
+      </w:r>
+      <w:proofErr w:type="spellStart"/>
+      <w:proofErr w:type="gramStart"/>
+      <w:r>
+        <w:t>cant</w:t>
+      </w:r>
+      <w:proofErr w:type="spellEnd"/>
+      <w:proofErr w:type="gramEnd"/>
+      <w:r>
+        <w:t xml:space="preserve"> see the references):</w:t>
+      </w:r>
+      <w:r>
+        <w:br/>
+      </w:r>
+      <w:r>
+        <w:br/>
+        <w:t xml:space="preserve"> </w:t>
+      </w:r>
+      <w:r>
+        <w:rPr>
+          <w:rFonts w:ascii="Arial" w:eastAsia="Times New Roman" w:hAnsi="Arial" w:cs="Arial"/>
+          <w:color w:val="222222"/>
+          <w:shd w:val="clear" w:color="auto" w:fill="FFFFFF"/>
+        </w:rPr>
+        <w:t xml:space="preserve">There is a relevant literature on </w:t>
+      </w:r>
+      <w:proofErr w:type="spellStart"/>
+      <w:r>
+        <w:rPr>
+          <w:rFonts w:ascii="Arial" w:eastAsia="Times New Roman" w:hAnsi="Arial" w:cs="Arial"/>
+          <w:color w:val="222222"/>
+          <w:shd w:val="clear" w:color="auto" w:fill="FFFFFF"/>
+        </w:rPr>
+        <w:t>chronodisruption</w:t>
+      </w:r>
+      <w:proofErr w:type="spellEnd"/>
+      <w:r>
+        <w:rPr>
+          <w:rFonts w:ascii="Arial" w:eastAsia="Times New Roman" w:hAnsi="Arial" w:cs="Arial"/>
+          <w:color w:val="222222"/>
+          <w:shd w:val="clear" w:color="auto" w:fill="FFFFFF"/>
+        </w:rPr>
+        <w:t xml:space="preserve"> by light manipulation during pregnancy that examines impacts on offspring glucose tolerance and seems worthy of brief discussion relative to the results of the present study. Particularly work by Torres-</w:t>
+      </w:r>
+      <w:proofErr w:type="spellStart"/>
+      <w:r>
+        <w:rPr>
+          <w:rFonts w:ascii="Arial" w:eastAsia="Times New Roman" w:hAnsi="Arial" w:cs="Arial"/>
+          <w:color w:val="222222"/>
+          <w:shd w:val="clear" w:color="auto" w:fill="FFFFFF"/>
+        </w:rPr>
+        <w:t>Farfan</w:t>
+      </w:r>
+      <w:proofErr w:type="spellEnd"/>
+      <w:r>
+        <w:rPr>
+          <w:rFonts w:ascii="Arial" w:eastAsia="Times New Roman" w:hAnsi="Arial" w:cs="Arial"/>
+          <w:color w:val="222222"/>
+          <w:shd w:val="clear" w:color="auto" w:fill="FFFFFF"/>
+        </w:rPr>
+        <w:t xml:space="preserve"> (PMID 27802074, 24663672) and </w:t>
+      </w:r>
+      <w:proofErr w:type="spellStart"/>
+      <w:r>
+        <w:rPr>
+          <w:rFonts w:ascii="Arial" w:eastAsia="Times New Roman" w:hAnsi="Arial" w:cs="Arial"/>
+          <w:color w:val="222222"/>
+          <w:shd w:val="clear" w:color="auto" w:fill="FFFFFF"/>
+        </w:rPr>
+        <w:t>Smarr</w:t>
+      </w:r>
+      <w:proofErr w:type="spellEnd"/>
+      <w:r>
+        <w:rPr>
+          <w:rFonts w:ascii="Arial" w:eastAsia="Times New Roman" w:hAnsi="Arial" w:cs="Arial"/>
+          <w:color w:val="222222"/>
+          <w:shd w:val="clear" w:color="auto" w:fill="FFFFFF"/>
+        </w:rPr>
+        <w:t xml:space="preserve"> et </w:t>
+      </w:r>
+      <w:proofErr w:type="gramStart"/>
+      <w:r>
+        <w:rPr>
+          <w:rFonts w:ascii="Arial" w:eastAsia="Times New Roman" w:hAnsi="Arial" w:cs="Arial"/>
+          <w:color w:val="222222"/>
+          <w:shd w:val="clear" w:color="auto" w:fill="FFFFFF"/>
+        </w:rPr>
+        <w:t>al  (</w:t>
+      </w:r>
+      <w:proofErr w:type="gramEnd"/>
+      <w:r>
+        <w:rPr>
+          <w:rFonts w:ascii="Arial" w:eastAsia="Times New Roman" w:hAnsi="Arial" w:cs="Arial"/>
+          <w:color w:val="222222"/>
+          <w:shd w:val="clear" w:color="auto" w:fill="FFFFFF"/>
+        </w:rPr>
+        <w:t>PMID 28607386).</w:t>
+      </w:r>
+    </w:p>
+    <w:p>
+      <w:pPr>
+        <w:rPr>
+          <w:rFonts w:ascii="Times New Roman" w:eastAsia="Times New Roman" w:hAnsi="Times New Roman" w:cs="Times New Roman"/>
+        </w:rPr>
+      </w:pPr>
+    </w:p>
+    <w:p>
+      <w:pPr>
+        <w:rPr>
+          <w:rFonts w:ascii="Times New Roman" w:eastAsia="Times New Roman" w:hAnsi="Times New Roman" w:cs="Times New Roman"/>
+        </w:rPr>
+      </w:pPr>
+      <w:r>
+        <w:rPr>
+          <w:rFonts w:ascii="Times New Roman" w:eastAsia="Times New Roman" w:hAnsi="Times New Roman" w:cs="Times New Roman"/>
+        </w:rPr>
+        <w:t xml:space="preserve">If </w:t>
+      </w:r>
+      <w:proofErr w:type="gramStart"/>
+      <w:r>
+        <w:rPr>
+          <w:rFonts w:ascii="Times New Roman" w:eastAsia="Times New Roman" w:hAnsi="Times New Roman" w:cs="Times New Roman"/>
+        </w:rPr>
+        <w:t>not</w:t>
+      </w:r>
+      <w:proofErr w:type="gramEnd"/>
+      <w:r>
+        <w:rPr>
+          <w:rFonts w:ascii="Times New Roman" w:eastAsia="Times New Roman" w:hAnsi="Times New Roman" w:cs="Times New Roman"/>
+        </w:rPr>
+        <w:t xml:space="preserve"> we should add it</w:t>
+      </w:r>
+    </w:p>
+    <w:p>
+      <w:pPr>
         <w:pStyle w:val="CommentText"/>
       </w:pPr>
-      <w:r>
-        <w:rPr>
-          <w:rStyle w:val="CommentReference"/>
-        </w:rPr>
-        <w:annotationRef/>
-      </w:r>
-      <w:r>
-        <w:t>Would it be better to omit until the discussion?</w:t>
-      </w:r>
     </w:p>
   </w:comment>
-  <w:comment w:id="8" w:author="Dave Bridges" w:date="2023-06-01T11:35:00Z" w:initials="DB">
+  <w:comment w:id="9" w:author="Mulcahy, Molly" w:date="2023-04-10T10:39:00Z" w:initials="MM">
     <w:p>
       <w:pPr>
         <w:pStyle w:val="CommentText"/>
@@ -19518,11 +19740,11 @@
         <w:annotationRef/>
       </w:r>
       <w:r>
-        <w:t>I think this is fine</w:t>
+        <w:t>A reviewer said that the framing of negative effects coming from a longer feeding window merit study in more restrictive windows weird/illogical. I agree. Instead I shifted the focus to show that our repeated measures design is important to understand trajectories. Does this feel like less of a logical leap?</w:t>
       </w:r>
     </w:p>
   </w:comment>
-  <w:comment w:id="9" w:author="Mulcahy, Molly" w:date="2023-04-10T11:07:00Z" w:initials="MM">
+  <w:comment w:id="10" w:author="Mulcahy, Molly" w:date="2023-04-10T11:02:00Z" w:initials="MM">
     <w:p>
       <w:pPr>
         <w:pStyle w:val="CommentText"/>
@@ -19534,11 +19756,11 @@
         <w:annotationRef/>
       </w:r>
       <w:r>
-        <w:t xml:space="preserve">Reviewer thought the statement of 4-12hours of TRF is in literature wasn't very accurate (I think implying that the model we constructed isn't a great one). I added more evidence to show how TRE in humans actually is pretty varied. Hopefully providing better logic that our model fits in that window. </w:t>
+        <w:t>Would it be better to omit until the discussion?</w:t>
       </w:r>
     </w:p>
   </w:comment>
-  <w:comment w:id="10" w:author="Mulcahy, Molly" w:date="2023-04-10T11:10:00Z" w:initials="MM">
+  <w:comment w:id="11" w:author="Dave Bridges" w:date="2023-06-01T11:35:00Z" w:initials="DB">
     <w:p>
       <w:pPr>
         <w:pStyle w:val="CommentText"/>
@@ -19550,11 +19772,11 @@
         <w:annotationRef/>
       </w:r>
       <w:r>
-        <w:t>One reviewer wants the actual ranges here. That seems like a little much to me. Thoughts?</w:t>
+        <w:t>I think this is fine</w:t>
       </w:r>
     </w:p>
   </w:comment>
-  <w:comment w:id="11" w:author="Dave Bridges" w:date="2023-06-01T11:37:00Z" w:initials="DB">
+  <w:comment w:id="12" w:author="Mulcahy, Molly" w:date="2023-04-10T11:07:00Z" w:initials="MM">
     <w:p>
       <w:pPr>
         <w:pStyle w:val="CommentText"/>
@@ -19565,17 +19787,49 @@
         </w:rPr>
         <w:annotationRef/>
       </w:r>
-      <w:proofErr w:type="gramStart"/>
-      <w:r>
-        <w:t>Yes</w:t>
-      </w:r>
-      <w:proofErr w:type="gramEnd"/>
-      <w:r>
-        <w:t xml:space="preserve"> we should add</w:t>
+      <w:r>
+        <w:t xml:space="preserve">Reviewer thought the statement of 4-12hours of TRF is in literature wasn't very accurate (I think implying that the model we constructed isn't a great one). I added more evidence to show how TRE in humans actually is pretty varied. Hopefully providing better logic that our model fits in that window. </w:t>
       </w:r>
     </w:p>
   </w:comment>
-  <w:comment w:id="12" w:author="Mulcahy, Molly" w:date="2023-04-10T11:52:00Z" w:initials="MM">
+  <w:comment w:id="13" w:author="Mulcahy, Molly" w:date="2023-04-10T11:10:00Z" w:initials="MM">
+    <w:p>
+      <w:pPr>
+        <w:pStyle w:val="CommentText"/>
+      </w:pPr>
+      <w:r>
+        <w:rPr>
+          <w:rStyle w:val="CommentReference"/>
+        </w:rPr>
+        <w:annotationRef/>
+      </w:r>
+      <w:r>
+        <w:t>One reviewer wants the actual ranges here. That seems like a little much to me. Thoughts?</w:t>
+      </w:r>
+    </w:p>
+  </w:comment>
+  <w:comment w:id="14" w:author="Dave Bridges" w:date="2023-06-01T11:37:00Z" w:initials="DB">
+    <w:p>
+      <w:pPr>
+        <w:pStyle w:val="CommentText"/>
+      </w:pPr>
+      <w:r>
+        <w:rPr>
+          <w:rStyle w:val="CommentReference"/>
+        </w:rPr>
+        <w:annotationRef/>
+      </w:r>
+      <w:proofErr w:type="gramStart"/>
+      <w:r>
+        <w:t>Yes</w:t>
+      </w:r>
+      <w:proofErr w:type="gramEnd"/>
+      <w:r>
+        <w:t xml:space="preserve"> we should add</w:t>
+      </w:r>
+    </w:p>
+  </w:comment>
+  <w:comment w:id="15" w:author="Mulcahy, Molly" w:date="2023-04-10T11:52:00Z" w:initials="MM">
     <w:p>
       <w:pPr>
         <w:pStyle w:val="CommentText"/>
@@ -19601,7 +19855,7 @@
       </w:r>
     </w:p>
   </w:comment>
-  <w:comment w:id="13" w:author="Mulcahy, Molly" w:date="2023-04-10T12:01:00Z" w:initials="MM">
+  <w:comment w:id="16" w:author="Mulcahy, Molly" w:date="2023-04-10T12:01:00Z" w:initials="MM">
     <w:p>
       <w:pPr>
         <w:pStyle w:val="CommentText"/>
@@ -19625,7 +19879,7 @@
       </w:r>
     </w:p>
   </w:comment>
-  <w:comment w:id="14" w:author="Dave Bridges" w:date="2023-06-01T11:42:00Z" w:initials="DB">
+  <w:comment w:id="17" w:author="Dave Bridges" w:date="2023-06-01T11:42:00Z" w:initials="DB">
     <w:p>
       <w:pPr>
         <w:pStyle w:val="CommentText"/>
@@ -19646,7 +19900,7 @@
       </w:r>
     </w:p>
   </w:comment>
-  <w:comment w:id="15" w:author="Dave Bridges" w:date="2023-06-01T11:44:00Z" w:initials="DB">
+  <w:comment w:id="18" w:author="Dave Bridges" w:date="2023-06-01T11:44:00Z" w:initials="DB">
     <w:p>
       <w:pPr>
         <w:pStyle w:val="CommentText"/>
@@ -19662,7 +19916,7 @@
       </w:r>
     </w:p>
   </w:comment>
-  <w:comment w:id="16" w:author="Mulcahy, Molly" w:date="2023-04-10T11:20:00Z" w:initials="MM">
+  <w:comment w:id="19" w:author="Mulcahy, Molly" w:date="2023-04-10T11:20:00Z" w:initials="MM">
     <w:p>
       <w:pPr>
         <w:pStyle w:val="CommentText"/>
@@ -19678,7 +19932,7 @@
       </w:r>
     </w:p>
   </w:comment>
-  <w:comment w:id="17" w:author="Dave Bridges" w:date="2023-06-01T11:45:00Z" w:initials="DB">
+  <w:comment w:id="20" w:author="Dave Bridges" w:date="2023-06-01T11:45:00Z" w:initials="DB">
     <w:p>
       <w:pPr>
         <w:pStyle w:val="CommentText"/>
@@ -19688,23 +19942,20 @@
           <w:rStyle w:val="CommentReference"/>
         </w:rPr>
         <w:annotationRef/>
-      </w:r>
-      <w:r>
-        <w:t xml:space="preserve">No </w:t>
       </w:r>
       <w:proofErr w:type="spellStart"/>
       <w:proofErr w:type="gramStart"/>
       <w:r>
-        <w:t>lets</w:t>
+        <w:t>Lets</w:t>
       </w:r>
       <w:proofErr w:type="spellEnd"/>
       <w:proofErr w:type="gramEnd"/>
       <w:r>
-        <w:t xml:space="preserve"> leave this for another paper</w:t>
+        <w:t xml:space="preserve"> not add the data, but if there was no significant difference at birth we should say that.</w:t>
       </w:r>
     </w:p>
   </w:comment>
-  <w:comment w:id="20" w:author="Dave Bridges" w:date="2023-06-01T11:49:00Z" w:initials="DB">
+  <w:comment w:id="23" w:author="Dave Bridges" w:date="2023-06-01T11:49:00Z" w:initials="DB">
     <w:p>
       <w:pPr>
         <w:pStyle w:val="CommentText"/>
@@ -19720,7 +19971,7 @@
       </w:r>
     </w:p>
   </w:comment>
-  <w:comment w:id="18" w:author="Molly C. MULCAHY" w:date="2023-04-25T15:51:00Z" w:initials="MCM">
+  <w:comment w:id="21" w:author="Molly C. MULCAHY" w:date="2023-04-25T15:51:00Z" w:initials="MCM">
     <w:p>
       <w:pPr>
         <w:pStyle w:val="CommentText"/>
@@ -19736,7 +19987,7 @@
       </w:r>
     </w:p>
   </w:comment>
-  <w:comment w:id="19" w:author="Dave Bridges" w:date="2023-06-01T11:49:00Z" w:initials="DB">
+  <w:comment w:id="22" w:author="Dave Bridges" w:date="2023-06-01T11:49:00Z" w:initials="DB">
     <w:p>
       <w:pPr>
         <w:pStyle w:val="CommentText"/>
@@ -19749,6 +20000,22 @@
       </w:r>
       <w:r>
         <w:t>I don’t think we need to, this still seems important for me</w:t>
+      </w:r>
+    </w:p>
+  </w:comment>
+  <w:comment w:id="24" w:author="Dave Bridges" w:date="2023-06-01T12:05:00Z" w:initials="DB">
+    <w:p>
+      <w:pPr>
+        <w:pStyle w:val="CommentText"/>
+      </w:pPr>
+      <w:r>
+        <w:rPr>
+          <w:rStyle w:val="CommentReference"/>
+        </w:rPr>
+        <w:annotationRef/>
+      </w:r>
+      <w:r>
+        <w:t>Add panel 3K description</w:t>
       </w:r>
     </w:p>
   </w:comment>
@@ -19757,11 +20024,14 @@
 
 <file path=word/commentsExtended.xml><?xml version="1.0" encoding="utf-8"?>
 <w15:commentsEx xmlns:wpc="http://schemas.microsoft.com/office/word/2010/wordprocessingCanvas" xmlns:cx="http://schemas.microsoft.com/office/drawing/2014/chartex" xmlns:cx1="http://schemas.microsoft.com/office/drawing/2015/9/8/chartex" xmlns:cx2="http://schemas.microsoft.com/office/drawing/2015/10/21/chartex" xmlns:cx3="http://schemas.microsoft.com/office/drawing/2016/5/9/chartex" xmlns:cx4="http://schemas.microsoft.com/office/drawing/2016/5/10/chartex" xmlns:cx5="http://schemas.microsoft.com/office/drawing/2016/5/11/chartex" xmlns:cx6="http://schemas.microsoft.com/office/drawing/2016/5/12/chartex" xmlns:cx7="http://schemas.microsoft.com/office/drawing/2016/5/13/chartex" xmlns:cx8="http://schemas.microsoft.com/office/drawing/2016/5/14/chartex" xmlns:mc="http://schemas.openxmlformats.org/markup-compatibility/2006" xmlns:aink="http://schemas.microsoft.com/office/drawing/2016/ink" xmlns:am3d="http://schemas.microsoft.com/office/drawing/2017/model3d" xmlns:o="urn:schemas-microsoft-com:office:office" xmlns:r="http://schemas.openxmlformats.org/officeDocument/2006/relationships" xmlns:m="http://schemas.openxmlformats.org/officeDocument/2006/math" xmlns:v="urn:schemas-microsoft-com:vml" xmlns:wp14="http://schemas.microsoft.com/office/word/2010/wordprocessingDrawing" xmlns:wp="http://schemas.openxmlformats.org/drawingml/2006/wordprocessingDrawing" xmlns:w10="urn:schemas-microsoft-com:office:word" xmlns:w="http://schemas.openxmlformats.org/wordprocessingml/2006/main" xmlns:w14="http://schemas.microsoft.com/office/word/2010/wordml" xmlns:w15="http://schemas.microsoft.com/office/word/2012/wordml" xmlns:w16cid="http://schemas.microsoft.com/office/word/2016/wordml/cid" xmlns:w16se="http://schemas.microsoft.com/office/word/2015/wordml/symex" xmlns:wpg="http://schemas.microsoft.com/office/word/2010/wordprocessingGroup" xmlns:wpi="http://schemas.microsoft.com/office/word/2010/wordprocessingInk" xmlns:wne="http://schemas.microsoft.com/office/word/2006/wordml" xmlns:wps="http://schemas.microsoft.com/office/word/2010/wordprocessingShape" mc:Ignorable="w14 w15 w16se w16cid wp14">
+  <w15:commentEx w15:paraId="1D5A2829" w15:done="0"/>
   <w15:commentEx w15:paraId="21C44817" w15:done="0"/>
   <w15:commentEx w15:paraId="643E99E6" w15:done="0"/>
   <w15:commentEx w15:paraId="424553F4" w15:paraIdParent="643E99E6" w15:done="0"/>
   <w15:commentEx w15:paraId="10F76C05" w15:paraIdParent="643E99E6" w15:done="0"/>
   <w15:commentEx w15:paraId="1F67C799" w15:done="0"/>
+  <w15:commentEx w15:paraId="6D652C0C" w15:done="0"/>
+  <w15:commentEx w15:paraId="0AE78557" w15:done="0"/>
   <w15:commentEx w15:paraId="5C0C53CF" w15:done="0"/>
   <w15:commentEx w15:paraId="52087A89" w15:paraIdParent="5C0C53CF" w15:done="0"/>
   <w15:commentEx w15:paraId="6EE912D2" w15:paraIdParent="5C0C53CF" w15:done="0"/>
@@ -19777,6 +20047,7 @@
   <w15:commentEx w15:paraId="35298865" w15:done="0"/>
   <w15:commentEx w15:paraId="2FAA6BB9" w15:done="0"/>
   <w15:commentEx w15:paraId="2D53B652" w15:paraIdParent="2FAA6BB9" w15:done="0"/>
+  <w15:commentEx w15:paraId="19E3F7CE" w15:done="0"/>
 </w15:commentsEx>
 </file>
 
@@ -19800,11 +20071,14 @@
 
 <file path=word/commentsIds.xml><?xml version="1.0" encoding="utf-8"?>
 <w16cid:commentsIds xmlns:wpc="http://schemas.microsoft.com/office/word/2010/wordprocessingCanvas" xmlns:cx="http://schemas.microsoft.com/office/drawing/2014/chartex" xmlns:cx1="http://schemas.microsoft.com/office/drawing/2015/9/8/chartex" xmlns:cx2="http://schemas.microsoft.com/office/drawing/2015/10/21/chartex" xmlns:cx3="http://schemas.microsoft.com/office/drawing/2016/5/9/chartex" xmlns:cx4="http://schemas.microsoft.com/office/drawing/2016/5/10/chartex" xmlns:cx5="http://schemas.microsoft.com/office/drawing/2016/5/11/chartex" xmlns:cx6="http://schemas.microsoft.com/office/drawing/2016/5/12/chartex" xmlns:cx7="http://schemas.microsoft.com/office/drawing/2016/5/13/chartex" xmlns:cx8="http://schemas.microsoft.com/office/drawing/2016/5/14/chartex" xmlns:mc="http://schemas.openxmlformats.org/markup-compatibility/2006" xmlns:aink="http://schemas.microsoft.com/office/drawing/2016/ink" xmlns:am3d="http://schemas.microsoft.com/office/drawing/2017/model3d" xmlns:o="urn:schemas-microsoft-com:office:office" xmlns:r="http://schemas.openxmlformats.org/officeDocument/2006/relationships" xmlns:m="http://schemas.openxmlformats.org/officeDocument/2006/math" xmlns:v="urn:schemas-microsoft-com:vml" xmlns:wp14="http://schemas.microsoft.com/office/word/2010/wordprocessingDrawing" xmlns:wp="http://schemas.openxmlformats.org/drawingml/2006/wordprocessingDrawing" xmlns:w10="urn:schemas-microsoft-com:office:word" xmlns:w="http://schemas.openxmlformats.org/wordprocessingml/2006/main" xmlns:w14="http://schemas.microsoft.com/office/word/2010/wordml" xmlns:w15="http://schemas.microsoft.com/office/word/2012/wordml" xmlns:w16cid="http://schemas.microsoft.com/office/word/2016/wordml/cid" xmlns:w16se="http://schemas.microsoft.com/office/word/2015/wordml/symex" xmlns:wpg="http://schemas.microsoft.com/office/word/2010/wordprocessingGroup" xmlns:wpi="http://schemas.microsoft.com/office/word/2010/wordprocessingInk" xmlns:wne="http://schemas.microsoft.com/office/word/2006/wordml" xmlns:wps="http://schemas.microsoft.com/office/word/2010/wordprocessingShape" mc:Ignorable="w14 w15 w16se w16cid wp14">
+  <w16cid:commentId w16cid:paraId="1D5A2829" w16cid:durableId="28230579"/>
   <w16cid:commentId w16cid:paraId="21C44817" w16cid:durableId="28230079"/>
   <w16cid:commentId w16cid:paraId="643E99E6" w16cid:durableId="27E8F1CD"/>
   <w16cid:commentId w16cid:paraId="424553F4" w16cid:durableId="27ED1963"/>
   <w16cid:commentId w16cid:paraId="10F76C05" w16cid:durableId="2822FF40"/>
   <w16cid:commentId w16cid:paraId="1F67C799" w16cid:durableId="2822FF99"/>
+  <w16cid:commentId w16cid:paraId="6D652C0C" w16cid:durableId="2823096D"/>
+  <w16cid:commentId w16cid:paraId="0AE78557" w16cid:durableId="28230913"/>
   <w16cid:commentId w16cid:paraId="5C0C53CF" w16cid:durableId="27DE65F2"/>
   <w16cid:commentId w16cid:paraId="52087A89" w16cid:durableId="27DE6B34"/>
   <w16cid:commentId w16cid:paraId="6EE912D2" w16cid:durableId="28230113"/>
@@ -19820,6 +20094,7 @@
   <w16cid:commentId w16cid:paraId="35298865" w16cid:durableId="28230441"/>
   <w16cid:commentId w16cid:paraId="2FAA6BB9" w16cid:durableId="27F27584"/>
   <w16cid:commentId w16cid:paraId="2D53B652" w16cid:durableId="28230435"/>
+  <w16cid:commentId w16cid:paraId="19E3F7CE" w16cid:durableId="28230809"/>
 </w16cid:commentsIds>
 </file>
 
@@ -22205,6 +22480,11 @@
     <w:unhideWhenUsed/>
     <w:rsid w:val="008F57D0"/>
   </w:style>
+  <w:style w:type="character" w:customStyle="1" w:styleId="il">
+    <w:name w:val="il"/>
+    <w:basedOn w:val="DefaultParagraphFont"/>
+    <w:rsid w:val="004B108B"/>
+  </w:style>
 </w:styles>
 </file>
 
@@ -22508,7 +22788,7 @@
 </file>
 
 <file path=customXml/itemProps1.xml><?xml version="1.0" encoding="utf-8"?>
-<ds:datastoreItem xmlns:ds="http://schemas.openxmlformats.org/officeDocument/2006/customXml" ds:itemID="{AAAFF4BD-D802-AD43-8170-A3007C51E664}">
+<ds:datastoreItem xmlns:ds="http://schemas.openxmlformats.org/officeDocument/2006/customXml" ds:itemID="{7D27E241-CE4D-8444-8F1B-BEDA6965C728}">
   <ds:schemaRefs>
     <ds:schemaRef ds:uri="http://schemas.openxmlformats.org/officeDocument/2006/bibliography"/>
   </ds:schemaRefs>

</xml_diff>

<commit_message>
made required changes to manuscript discussion as requested by reviewer
</commit_message>
<xml_diff>
--- a/Manuscripts/eTRF Offspring/Mulcahy-eTRFandoffspring-MainDocument_R2.docx
+++ b/Manuscripts/eTRF Offspring/Mulcahy-eTRFandoffspring-MainDocument_R2.docx
@@ -118,21 +118,7 @@
         <w:rPr>
           <w:rFonts w:ascii="Times New Roman" w:hAnsi="Times New Roman" w:cs="Times New Roman"/>
         </w:rPr>
-        <w:t xml:space="preserve">, </w:t>
-      </w:r>
-      <w:proofErr w:type="spellStart"/>
-      <w:r>
-        <w:rPr>
-          <w:rFonts w:ascii="Times New Roman" w:hAnsi="Times New Roman" w:cs="Times New Roman"/>
-        </w:rPr>
-        <w:t>JeAnna</w:t>
-      </w:r>
-      <w:proofErr w:type="spellEnd"/>
-      <w:r>
-        <w:rPr>
-          <w:rFonts w:ascii="Times New Roman" w:hAnsi="Times New Roman" w:cs="Times New Roman"/>
-        </w:rPr>
-        <w:t xml:space="preserve"> R. Redd</w:t>
+        <w:t>, JeAnna R. Redd</w:t>
       </w:r>
       <w:r>
         <w:rPr>
@@ -145,21 +131,7 @@
         <w:rPr>
           <w:rFonts w:ascii="Times New Roman" w:hAnsi="Times New Roman" w:cs="Times New Roman"/>
         </w:rPr>
-        <w:t xml:space="preserve">, </w:t>
-      </w:r>
-      <w:proofErr w:type="spellStart"/>
-      <w:r>
-        <w:rPr>
-          <w:rFonts w:ascii="Times New Roman" w:hAnsi="Times New Roman" w:cs="Times New Roman"/>
-        </w:rPr>
-        <w:t>Haijing</w:t>
-      </w:r>
-      <w:proofErr w:type="spellEnd"/>
-      <w:r>
-        <w:rPr>
-          <w:rFonts w:ascii="Times New Roman" w:hAnsi="Times New Roman" w:cs="Times New Roman"/>
-        </w:rPr>
-        <w:t xml:space="preserve"> Sun</w:t>
+        <w:t>, Haijing Sun</w:t>
       </w:r>
       <w:r>
         <w:rPr>
@@ -929,7 +901,6 @@
         <w:pStyle w:val="Heading1"/>
       </w:pPr>
       <w:r>
-        <w:lastRenderedPageBreak/>
         <w:t xml:space="preserve">Abstract </w:t>
       </w:r>
     </w:p>
@@ -1388,7 +1359,6 @@
         <w:pStyle w:val="Heading1"/>
       </w:pPr>
       <w:r>
-        <w:lastRenderedPageBreak/>
         <w:br/>
         <w:t>Introduction</w:t>
       </w:r>
@@ -2362,15 +2332,7 @@
           <w:rFonts w:ascii="Times New Roman" w:hAnsi="Times New Roman" w:cs="Times New Roman"/>
           <w:color w:val="000000" w:themeColor="text1"/>
         </w:rPr>
-        <w:t xml:space="preserve"> found that extending the </w:t>
-      </w:r>
-      <w:r>
-        <w:rPr>
-          <w:rFonts w:ascii="Times New Roman" w:hAnsi="Times New Roman" w:cs="Times New Roman"/>
-          <w:color w:val="000000" w:themeColor="text1"/>
-        </w:rPr>
-        <w:lastRenderedPageBreak/>
-        <w:t xml:space="preserve">overnight fast </w:t>
+        <w:t xml:space="preserve"> found that extending the overnight fast </w:t>
       </w:r>
       <w:r>
         <w:rPr>
@@ -3220,14 +3182,7 @@
         <w:rPr>
           <w:rFonts w:ascii="Times New Roman" w:hAnsi="Times New Roman" w:cs="Times New Roman"/>
         </w:rPr>
-        <w:t xml:space="preserve">. Others have found worsened glycemic health in both </w:t>
-      </w:r>
-      <w:r>
-        <w:rPr>
-          <w:rFonts w:ascii="Times New Roman" w:hAnsi="Times New Roman" w:cs="Times New Roman"/>
-        </w:rPr>
-        <w:lastRenderedPageBreak/>
-        <w:t>male and female adult offspring with chronodisruption despite no differences in body weight or litter size</w:t>
+        <w:t>. Others have found worsened glycemic health in both male and female adult offspring with chronodisruption despite no differences in body weight or litter size</w:t>
       </w:r>
       <w:r>
         <w:rPr>
@@ -4055,28 +4010,7 @@
         <w:rPr>
           <w:rFonts w:ascii="Times New Roman" w:hAnsi="Times New Roman" w:cs="Times New Roman"/>
         </w:rPr>
-        <w:t xml:space="preserve"> duration </w:t>
-      </w:r>
-      <w:r>
-        <w:rPr>
-          <w:rFonts w:ascii="Times New Roman" w:hAnsi="Times New Roman" w:cs="Times New Roman"/>
-        </w:rPr>
-        <w:lastRenderedPageBreak/>
-        <w:t xml:space="preserve">and </w:t>
-      </w:r>
-      <w:proofErr w:type="spellStart"/>
-      <w:r>
-        <w:rPr>
-          <w:rFonts w:ascii="Times New Roman" w:hAnsi="Times New Roman" w:cs="Times New Roman"/>
-        </w:rPr>
-        <w:t>timinig</w:t>
-      </w:r>
-      <w:proofErr w:type="spellEnd"/>
-      <w:r>
-        <w:rPr>
-          <w:rFonts w:ascii="Times New Roman" w:hAnsi="Times New Roman" w:cs="Times New Roman"/>
-        </w:rPr>
-        <w:t xml:space="preserve"> of feeding windows for</w:t>
+        <w:t xml:space="preserve"> duration and timinig of feeding windows for</w:t>
       </w:r>
       <w:r>
         <w:rPr>
@@ -5244,16 +5178,8 @@
         <w:rPr>
           <w:rFonts w:ascii="Times New Roman" w:hAnsi="Times New Roman" w:cs="Times New Roman"/>
         </w:rPr>
-        <w:t xml:space="preserve"> (AL) </w:t>
-      </w:r>
-      <w:proofErr w:type="gramStart"/>
-      <w:r>
-        <w:rPr>
-          <w:rFonts w:ascii="Times New Roman" w:hAnsi="Times New Roman" w:cs="Times New Roman"/>
-        </w:rPr>
-        <w:t>feeding(</w:t>
-      </w:r>
-      <w:proofErr w:type="gramEnd"/>
+        <w:t xml:space="preserve"> (AL) feeding(</w:t>
+      </w:r>
       <w:r>
         <w:rPr>
           <w:rFonts w:ascii="Times New Roman" w:hAnsi="Times New Roman" w:cs="Times New Roman"/>
@@ -5276,14 +5202,7 @@
         <w:rPr>
           <w:rFonts w:ascii="Times New Roman" w:hAnsi="Times New Roman" w:cs="Times New Roman"/>
         </w:rPr>
-        <w:t xml:space="preserve">This study was completed in two independent cohorts of animals. The phenotypes </w:t>
-      </w:r>
-      <w:r>
-        <w:rPr>
-          <w:rFonts w:ascii="Times New Roman" w:hAnsi="Times New Roman" w:cs="Times New Roman"/>
-        </w:rPr>
-        <w:lastRenderedPageBreak/>
-        <w:t xml:space="preserve">noted </w:t>
+        <w:t xml:space="preserve">This study was completed in two independent cohorts of animals. The phenotypes noted </w:t>
       </w:r>
       <w:r>
         <w:rPr>
@@ -5399,19 +5318,11 @@
         </w:rPr>
         <w:t xml:space="preserve">NCD, </w:t>
       </w:r>
-      <w:proofErr w:type="spellStart"/>
-      <w:r>
-        <w:rPr>
-          <w:rFonts w:ascii="Times New Roman" w:hAnsi="Times New Roman" w:cs="Times New Roman"/>
-        </w:rPr>
-        <w:t>Picolab</w:t>
-      </w:r>
-      <w:proofErr w:type="spellEnd"/>
-      <w:r>
-        <w:rPr>
-          <w:rFonts w:ascii="Times New Roman" w:hAnsi="Times New Roman" w:cs="Times New Roman"/>
-        </w:rPr>
-        <w:t xml:space="preserve"> Laboratory Rodent diet, 5L0D; 5% </w:t>
+      <w:r>
+        <w:rPr>
+          <w:rFonts w:ascii="Times New Roman" w:hAnsi="Times New Roman" w:cs="Times New Roman"/>
+        </w:rPr>
+        <w:t xml:space="preserve">Picolab Laboratory Rodent diet, 5L0D; 5% </w:t>
       </w:r>
       <w:r>
         <w:rPr>
@@ -5882,16 +5793,8 @@
         <w:rPr>
           <w:rFonts w:ascii="Times New Roman" w:hAnsi="Times New Roman" w:cs="Times New Roman"/>
         </w:rPr>
-        <w:t xml:space="preserve">within 24 hours of birth. Litters were reduced to 4 pups (2 male, 2 </w:t>
-      </w:r>
-      <w:proofErr w:type="gramStart"/>
-      <w:r>
-        <w:rPr>
-          <w:rFonts w:ascii="Times New Roman" w:hAnsi="Times New Roman" w:cs="Times New Roman"/>
-        </w:rPr>
-        <w:t>female</w:t>
-      </w:r>
-      <w:proofErr w:type="gramEnd"/>
+        <w:t>within 24 hours of birth. Litters were reduced to 4 pups (2 male, 2 female</w:t>
+      </w:r>
       <w:r>
         <w:rPr>
           <w:rFonts w:ascii="Times New Roman" w:hAnsi="Times New Roman" w:cs="Times New Roman"/>
@@ -5938,41 +5841,13 @@
         <w:rPr>
           <w:rFonts w:ascii="Times New Roman" w:hAnsi="Times New Roman" w:cs="Times New Roman"/>
         </w:rPr>
-        <w:t xml:space="preserve">tion was assessed using </w:t>
-      </w:r>
-      <w:proofErr w:type="spellStart"/>
-      <w:r>
-        <w:rPr>
-          <w:rFonts w:ascii="Times New Roman" w:hAnsi="Times New Roman" w:cs="Times New Roman"/>
-        </w:rPr>
-        <w:t>EchoMRI</w:t>
-      </w:r>
-      <w:proofErr w:type="spellEnd"/>
-      <w:r>
-        <w:rPr>
-          <w:rFonts w:ascii="Times New Roman" w:hAnsi="Times New Roman" w:cs="Times New Roman"/>
-        </w:rPr>
-        <w:t xml:space="preserve"> </w:t>
-      </w:r>
-      <w:r>
-        <w:rPr>
-          <w:rFonts w:ascii="Times New Roman" w:hAnsi="Times New Roman" w:cs="Times New Roman"/>
-        </w:rPr>
-        <w:t>2100 (</w:t>
-      </w:r>
-      <w:proofErr w:type="spellStart"/>
-      <w:r>
-        <w:rPr>
-          <w:rFonts w:ascii="Times New Roman" w:hAnsi="Times New Roman" w:cs="Times New Roman"/>
-        </w:rPr>
-        <w:t>EchoMRI</w:t>
-      </w:r>
-      <w:proofErr w:type="spellEnd"/>
-      <w:r>
-        <w:rPr>
-          <w:rFonts w:ascii="Times New Roman" w:hAnsi="Times New Roman" w:cs="Times New Roman"/>
-        </w:rPr>
-        <w:t xml:space="preserve">) </w:t>
+        <w:t xml:space="preserve">tion was assessed using EchoMRI </w:t>
+      </w:r>
+      <w:r>
+        <w:rPr>
+          <w:rFonts w:ascii="Times New Roman" w:hAnsi="Times New Roman" w:cs="Times New Roman"/>
+        </w:rPr>
+        <w:t xml:space="preserve">2100 (EchoMRI) </w:t>
       </w:r>
       <w:r>
         <w:rPr>
@@ -6008,14 +5883,7 @@
         <w:rPr>
           <w:rFonts w:ascii="Times New Roman" w:hAnsi="Times New Roman" w:cs="Times New Roman"/>
         </w:rPr>
-        <w:t xml:space="preserve">uring </w:t>
-      </w:r>
-      <w:r>
-        <w:rPr>
-          <w:rFonts w:ascii="Times New Roman" w:hAnsi="Times New Roman" w:cs="Times New Roman"/>
-        </w:rPr>
-        <w:lastRenderedPageBreak/>
-        <w:t>weekly food measurements, c</w:t>
+        <w:t>uring weekly food measurements, c</w:t>
       </w:r>
       <w:r>
         <w:rPr>
@@ -6225,16 +6093,8 @@
         <w:rPr>
           <w:rFonts w:ascii="Times New Roman" w:hAnsi="Times New Roman" w:cs="Times New Roman"/>
         </w:rPr>
-        <w:t xml:space="preserve">collected via </w:t>
-      </w:r>
-      <w:proofErr w:type="spellStart"/>
-      <w:r>
-        <w:rPr>
-          <w:rFonts w:ascii="Times New Roman" w:hAnsi="Times New Roman" w:cs="Times New Roman"/>
-        </w:rPr>
-        <w:t>EchoMRI</w:t>
-      </w:r>
-      <w:proofErr w:type="spellEnd"/>
+        <w:t>collected via EchoMRI</w:t>
+      </w:r>
       <w:r>
         <w:rPr>
           <w:rFonts w:ascii="Times New Roman" w:hAnsi="Times New Roman" w:cs="Times New Roman"/>
@@ -6683,14 +6543,7 @@
         <w:rPr>
           <w:rFonts w:ascii="Times New Roman" w:hAnsi="Times New Roman" w:cs="Times New Roman"/>
         </w:rPr>
-        <w:t xml:space="preserve">lean mass). Insulin and </w:t>
-      </w:r>
-      <w:r>
-        <w:rPr>
-          <w:rFonts w:ascii="Times New Roman" w:hAnsi="Times New Roman" w:cs="Times New Roman"/>
-        </w:rPr>
-        <w:lastRenderedPageBreak/>
-        <w:t xml:space="preserve">glucose tolerance were then re-assessed after </w:t>
+        <w:t xml:space="preserve">lean mass). Insulin and glucose tolerance were then re-assessed after </w:t>
       </w:r>
       <w:r>
         <w:rPr>
@@ -7238,7 +7091,6 @@
         <w:pStyle w:val="Heading2"/>
       </w:pPr>
       <w:r>
-        <w:lastRenderedPageBreak/>
         <w:t>Statistical analysis</w:t>
       </w:r>
     </w:p>
@@ -7982,14 +7834,7 @@
         <w:rPr>
           <w:rFonts w:ascii="Times New Roman" w:hAnsi="Times New Roman" w:cs="Times New Roman"/>
         </w:rPr>
-        <w:t xml:space="preserve"> no evidence </w:t>
-      </w:r>
-      <w:r>
-        <w:rPr>
-          <w:rFonts w:ascii="Times New Roman" w:hAnsi="Times New Roman" w:cs="Times New Roman"/>
-        </w:rPr>
-        <w:lastRenderedPageBreak/>
-        <w:t xml:space="preserve">of maternal eTRF </w:t>
+        <w:t xml:space="preserve"> no evidence of maternal eTRF </w:t>
       </w:r>
       <w:r>
         <w:rPr>
@@ -8268,7 +8113,6 @@
         </w:rPr>
         <w:t xml:space="preserve"> </w:t>
       </w:r>
-      <w:proofErr w:type="spellStart"/>
       <w:r>
         <w:rPr>
           <w:rFonts w:ascii="Times New Roman" w:hAnsi="Times New Roman" w:cs="Times New Roman"/>
@@ -8282,7 +8126,6 @@
         </w:rPr>
         <w:t>diet</w:t>
       </w:r>
-      <w:proofErr w:type="spellEnd"/>
       <w:r>
         <w:rPr>
           <w:rFonts w:ascii="Times New Roman" w:hAnsi="Times New Roman" w:cs="Times New Roman"/>
@@ -8327,7 +8170,6 @@
         </w:rPr>
         <w:t xml:space="preserve"> </w:t>
       </w:r>
-      <w:proofErr w:type="spellStart"/>
       <w:r>
         <w:rPr>
           <w:rFonts w:ascii="Times New Roman" w:hAnsi="Times New Roman" w:cs="Times New Roman"/>
@@ -8341,7 +8183,6 @@
         </w:rPr>
         <w:t>diet</w:t>
       </w:r>
-      <w:proofErr w:type="spellEnd"/>
       <w:r>
         <w:rPr>
           <w:rFonts w:ascii="Times New Roman" w:hAnsi="Times New Roman" w:cs="Times New Roman"/>
@@ -8392,7 +8233,6 @@
         </w:rPr>
         <w:t xml:space="preserve">, </w:t>
       </w:r>
-      <w:proofErr w:type="spellStart"/>
       <w:r>
         <w:rPr>
           <w:rFonts w:ascii="Times New Roman" w:hAnsi="Times New Roman" w:cs="Times New Roman"/>
@@ -8406,7 +8246,6 @@
         </w:rPr>
         <w:t>diet</w:t>
       </w:r>
-      <w:proofErr w:type="spellEnd"/>
       <w:r>
         <w:rPr>
           <w:rFonts w:ascii="Times New Roman" w:hAnsi="Times New Roman" w:cs="Times New Roman"/>
@@ -8465,29 +8304,14 @@
         <w:rPr>
           <w:rFonts w:ascii="Times New Roman" w:hAnsi="Times New Roman" w:cs="Times New Roman"/>
         </w:rPr>
-        <w:t>(</w:t>
-      </w:r>
-      <w:proofErr w:type="spellStart"/>
-      <w:r>
-        <w:rPr>
-          <w:rFonts w:ascii="Times New Roman" w:hAnsi="Times New Roman" w:cs="Times New Roman"/>
-        </w:rPr>
-        <w:t>p</w:t>
+        <w:t>(p</w:t>
       </w:r>
       <w:r>
         <w:rPr>
           <w:rFonts w:ascii="Times New Roman" w:hAnsi="Times New Roman" w:cs="Times New Roman"/>
           <w:vertAlign w:val="subscript"/>
         </w:rPr>
-        <w:t>diet</w:t>
-      </w:r>
-      <w:proofErr w:type="spellEnd"/>
-      <w:r>
-        <w:rPr>
-          <w:rFonts w:ascii="Times New Roman" w:hAnsi="Times New Roman" w:cs="Times New Roman"/>
-          <w:vertAlign w:val="subscript"/>
-        </w:rPr>
-        <w:t>*sex</w:t>
+        <w:t>diet*sex</w:t>
       </w:r>
       <w:r>
         <w:rPr>
@@ -8521,7 +8345,6 @@
         </w:rPr>
         <w:t xml:space="preserve">, </w:t>
       </w:r>
-      <w:proofErr w:type="spellStart"/>
       <w:r>
         <w:rPr>
           <w:rFonts w:ascii="Times New Roman" w:hAnsi="Times New Roman" w:cs="Times New Roman"/>
@@ -8533,79 +8356,63 @@
           <w:rFonts w:ascii="Times New Roman" w:hAnsi="Times New Roman" w:cs="Times New Roman"/>
           <w:vertAlign w:val="subscript"/>
         </w:rPr>
-        <w:t>diet</w:t>
-      </w:r>
-      <w:proofErr w:type="spellEnd"/>
+        <w:t xml:space="preserve">diet = </w:t>
+      </w:r>
+      <w:r>
+        <w:rPr>
+          <w:rFonts w:ascii="Times New Roman" w:hAnsi="Times New Roman" w:cs="Times New Roman"/>
+        </w:rPr>
+        <w:t>0.016).</w:t>
+      </w:r>
+      <w:r>
+        <w:rPr>
+          <w:rFonts w:ascii="Times New Roman" w:hAnsi="Times New Roman" w:cs="Times New Roman"/>
+        </w:rPr>
+        <w:t xml:space="preserve"> </w:t>
+      </w:r>
+      <w:r>
+        <w:rPr>
+          <w:rFonts w:ascii="Times New Roman" w:hAnsi="Times New Roman" w:cs="Times New Roman"/>
+        </w:rPr>
+        <w:t>Assessing the</w:t>
+      </w:r>
+      <w:r>
+        <w:rPr>
+          <w:rFonts w:ascii="Times New Roman" w:hAnsi="Times New Roman" w:cs="Times New Roman"/>
+        </w:rPr>
+        <w:t xml:space="preserve"> efficiency by which food is converted into stored mass</w:t>
+      </w:r>
+      <w:r>
+        <w:rPr>
+          <w:rFonts w:ascii="Times New Roman" w:hAnsi="Times New Roman" w:cs="Times New Roman"/>
+        </w:rPr>
+        <w:t xml:space="preserve"> </w:t>
+      </w:r>
+      <w:r>
+        <w:rPr>
+          <w:rFonts w:ascii="Times New Roman" w:hAnsi="Times New Roman" w:cs="Times New Roman"/>
+        </w:rPr>
+        <w:t>resulted in a 12% reduced feeding efficiency in eTRF female offspring</w:t>
+      </w:r>
+      <w:r>
+        <w:rPr>
+          <w:rFonts w:ascii="Times New Roman" w:hAnsi="Times New Roman" w:cs="Times New Roman"/>
+        </w:rPr>
+        <w:t xml:space="preserve"> </w:t>
+      </w:r>
+      <w:r>
+        <w:rPr>
+          <w:rFonts w:ascii="Times New Roman" w:hAnsi="Times New Roman" w:cs="Times New Roman"/>
+        </w:rPr>
+        <w:t>(p</w:t>
+      </w:r>
       <w:r>
         <w:rPr>
           <w:rFonts w:ascii="Times New Roman" w:hAnsi="Times New Roman" w:cs="Times New Roman"/>
           <w:vertAlign w:val="subscript"/>
         </w:rPr>
-        <w:t xml:space="preserve"> = </w:t>
-      </w:r>
-      <w:r>
-        <w:rPr>
-          <w:rFonts w:ascii="Times New Roman" w:hAnsi="Times New Roman" w:cs="Times New Roman"/>
-        </w:rPr>
-        <w:t>0.016).</w:t>
-      </w:r>
-      <w:r>
-        <w:rPr>
-          <w:rFonts w:ascii="Times New Roman" w:hAnsi="Times New Roman" w:cs="Times New Roman"/>
-        </w:rPr>
-        <w:t xml:space="preserve"> </w:t>
-      </w:r>
-      <w:r>
-        <w:rPr>
-          <w:rFonts w:ascii="Times New Roman" w:hAnsi="Times New Roman" w:cs="Times New Roman"/>
-        </w:rPr>
-        <w:t>Assessing the</w:t>
-      </w:r>
-      <w:r>
-        <w:rPr>
-          <w:rFonts w:ascii="Times New Roman" w:hAnsi="Times New Roman" w:cs="Times New Roman"/>
-        </w:rPr>
-        <w:t xml:space="preserve"> efficiency by which food is converted into stored mass</w:t>
-      </w:r>
-      <w:r>
-        <w:rPr>
-          <w:rFonts w:ascii="Times New Roman" w:hAnsi="Times New Roman" w:cs="Times New Roman"/>
-        </w:rPr>
-        <w:t xml:space="preserve"> </w:t>
-      </w:r>
-      <w:r>
-        <w:rPr>
-          <w:rFonts w:ascii="Times New Roman" w:hAnsi="Times New Roman" w:cs="Times New Roman"/>
-        </w:rPr>
-        <w:t>resulted in a 12% reduced feeding efficiency in eTRF female offspring</w:t>
-      </w:r>
-      <w:r>
-        <w:rPr>
-          <w:rFonts w:ascii="Times New Roman" w:hAnsi="Times New Roman" w:cs="Times New Roman"/>
-        </w:rPr>
-        <w:t xml:space="preserve"> </w:t>
-      </w:r>
-      <w:r>
-        <w:rPr>
-          <w:rFonts w:ascii="Times New Roman" w:hAnsi="Times New Roman" w:cs="Times New Roman"/>
-        </w:rPr>
-        <w:t>(</w:t>
-      </w:r>
-      <w:proofErr w:type="spellStart"/>
-      <w:r>
-        <w:rPr>
-          <w:rFonts w:ascii="Times New Roman" w:hAnsi="Times New Roman" w:cs="Times New Roman"/>
-        </w:rPr>
-        <w:t>p</w:t>
-      </w:r>
-      <w:r>
-        <w:rPr>
-          <w:rFonts w:ascii="Times New Roman" w:hAnsi="Times New Roman" w:cs="Times New Roman"/>
-          <w:vertAlign w:val="subscript"/>
-        </w:rPr>
         <w:t>sex</w:t>
       </w:r>
-      <w:proofErr w:type="spellEnd"/>
       <w:r>
         <w:rPr>
           <w:rFonts w:ascii="Times New Roman" w:hAnsi="Times New Roman" w:cs="Times New Roman"/>
@@ -8816,14 +8623,7 @@
         <w:rPr>
           <w:rFonts w:ascii="Times New Roman" w:hAnsi="Times New Roman" w:cs="Times New Roman"/>
         </w:rPr>
-        <w:t>(</w:t>
-      </w:r>
-      <w:proofErr w:type="spellStart"/>
-      <w:r>
-        <w:rPr>
-          <w:rFonts w:ascii="Times New Roman" w:hAnsi="Times New Roman" w:cs="Times New Roman"/>
-        </w:rPr>
-        <w:t>p</w:t>
+        <w:t>(p</w:t>
       </w:r>
       <w:r>
         <w:rPr>
@@ -8832,7 +8632,6 @@
         </w:rPr>
         <w:t>sex</w:t>
       </w:r>
-      <w:proofErr w:type="spellEnd"/>
       <w:r>
         <w:rPr>
           <w:rFonts w:ascii="Times New Roman" w:hAnsi="Times New Roman" w:cs="Times New Roman"/>
@@ -8895,7 +8694,6 @@
         </w:rPr>
         <w:t xml:space="preserve">, </w:t>
       </w:r>
-      <w:proofErr w:type="spellStart"/>
       <w:r>
         <w:rPr>
           <w:rFonts w:ascii="Times New Roman" w:hAnsi="Times New Roman" w:cs="Times New Roman"/>
@@ -8909,7 +8707,6 @@
         </w:rPr>
         <w:t>diet</w:t>
       </w:r>
-      <w:proofErr w:type="spellEnd"/>
       <w:r>
         <w:rPr>
           <w:rFonts w:ascii="Times New Roman" w:hAnsi="Times New Roman" w:cs="Times New Roman"/>
@@ -8962,39 +8759,15 @@
         <w:rPr>
           <w:rFonts w:ascii="Times New Roman" w:hAnsi="Times New Roman" w:cs="Times New Roman"/>
         </w:rPr>
-        <w:t xml:space="preserve">there was no </w:t>
-      </w:r>
-      <w:proofErr w:type="spellStart"/>
-      <w:proofErr w:type="gramStart"/>
-      <w:r>
-        <w:rPr>
-          <w:rFonts w:ascii="Times New Roman" w:hAnsi="Times New Roman" w:cs="Times New Roman"/>
+        <w:t>there was no diet:sex interaction (p</w:t>
+      </w:r>
+      <w:r>
+        <w:rPr>
+          <w:rFonts w:ascii="Times New Roman" w:hAnsi="Times New Roman" w:cs="Times New Roman"/>
+          <w:vertAlign w:val="subscript"/>
         </w:rPr>
         <w:t>diet:sex</w:t>
       </w:r>
-      <w:proofErr w:type="spellEnd"/>
-      <w:proofErr w:type="gramEnd"/>
-      <w:r>
-        <w:rPr>
-          <w:rFonts w:ascii="Times New Roman" w:hAnsi="Times New Roman" w:cs="Times New Roman"/>
-        </w:rPr>
-        <w:t xml:space="preserve"> interaction (</w:t>
-      </w:r>
-      <w:proofErr w:type="spellStart"/>
-      <w:r>
-        <w:rPr>
-          <w:rFonts w:ascii="Times New Roman" w:hAnsi="Times New Roman" w:cs="Times New Roman"/>
-        </w:rPr>
-        <w:t>p</w:t>
-      </w:r>
-      <w:r>
-        <w:rPr>
-          <w:rFonts w:ascii="Times New Roman" w:hAnsi="Times New Roman" w:cs="Times New Roman"/>
-          <w:vertAlign w:val="subscript"/>
-        </w:rPr>
-        <w:t>diet:sex</w:t>
-      </w:r>
-      <w:proofErr w:type="spellEnd"/>
       <w:r>
         <w:rPr>
           <w:rFonts w:ascii="Times New Roman" w:hAnsi="Times New Roman" w:cs="Times New Roman"/>
@@ -9059,7 +8832,6 @@
         </w:rPr>
         <w:t>(</w:t>
       </w:r>
-      <w:proofErr w:type="spellStart"/>
       <w:r>
         <w:rPr>
           <w:rFonts w:ascii="Times New Roman" w:hAnsi="Times New Roman" w:cs="Times New Roman"/>
@@ -9075,7 +8847,6 @@
         </w:rPr>
         <w:t>diet</w:t>
       </w:r>
-      <w:proofErr w:type="spellEnd"/>
       <w:r>
         <w:rPr>
           <w:rFonts w:ascii="Times New Roman" w:hAnsi="Times New Roman" w:cs="Times New Roman"/>
@@ -9109,15 +8880,7 @@
           <w:rFonts w:ascii="Times New Roman" w:hAnsi="Times New Roman" w:cs="Times New Roman"/>
           <w:color w:val="000000" w:themeColor="text1"/>
         </w:rPr>
-        <w:t>of sex (</w:t>
-      </w:r>
-      <w:proofErr w:type="spellStart"/>
-      <w:r>
-        <w:rPr>
-          <w:rFonts w:ascii="Times New Roman" w:hAnsi="Times New Roman" w:cs="Times New Roman"/>
-          <w:color w:val="000000" w:themeColor="text1"/>
-        </w:rPr>
-        <w:t>p</w:t>
+        <w:t>of sex (p</w:t>
       </w:r>
       <w:r>
         <w:rPr>
@@ -9127,7 +8890,6 @@
         </w:rPr>
         <w:t>sex</w:t>
       </w:r>
-      <w:proofErr w:type="spellEnd"/>
       <w:r>
         <w:rPr>
           <w:rFonts w:ascii="Times New Roman" w:hAnsi="Times New Roman" w:cs="Times New Roman"/>
@@ -9158,7 +8920,6 @@
         <w:rPr>
           <w:rFonts w:ascii="Times New Roman" w:hAnsi="Times New Roman" w:cs="Times New Roman"/>
         </w:rPr>
-        <w:lastRenderedPageBreak/>
         <w:t>(</w:t>
       </w:r>
       <w:r>
@@ -9211,21 +8972,7 @@
         <w:rPr>
           <w:rFonts w:ascii="Times New Roman" w:hAnsi="Times New Roman" w:cs="Times New Roman"/>
         </w:rPr>
-        <w:t xml:space="preserve">(the rate of glucose </w:t>
-      </w:r>
-      <w:proofErr w:type="gramStart"/>
-      <w:r>
-        <w:rPr>
-          <w:rFonts w:ascii="Times New Roman" w:hAnsi="Times New Roman" w:cs="Times New Roman"/>
-        </w:rPr>
-        <w:t>decline</w:t>
-      </w:r>
-      <w:proofErr w:type="gramEnd"/>
-      <w:r>
-        <w:rPr>
-          <w:rFonts w:ascii="Times New Roman" w:hAnsi="Times New Roman" w:cs="Times New Roman"/>
-        </w:rPr>
-        <w:t xml:space="preserve"> over the first </w:t>
+        <w:t xml:space="preserve">(the rate of glucose decline over the first </w:t>
       </w:r>
       <w:r>
         <w:rPr>
@@ -9267,14 +9014,7 @@
         <w:rPr>
           <w:rFonts w:ascii="Times New Roman" w:hAnsi="Times New Roman" w:cs="Times New Roman"/>
         </w:rPr>
-        <w:t>sex (</w:t>
-      </w:r>
-      <w:proofErr w:type="spellStart"/>
-      <w:r>
-        <w:rPr>
-          <w:rFonts w:ascii="Times New Roman" w:hAnsi="Times New Roman" w:cs="Times New Roman"/>
-        </w:rPr>
-        <w:t>p</w:t>
+        <w:t>sex (p</w:t>
       </w:r>
       <w:r>
         <w:rPr>
@@ -9283,7 +9023,6 @@
         </w:rPr>
         <w:t>sex</w:t>
       </w:r>
-      <w:proofErr w:type="spellEnd"/>
       <w:r>
         <w:rPr>
           <w:rFonts w:ascii="Times New Roman" w:hAnsi="Times New Roman" w:cs="Times New Roman"/>
@@ -9294,14 +9033,7 @@
         <w:rPr>
           <w:rFonts w:ascii="Times New Roman" w:hAnsi="Times New Roman" w:cs="Times New Roman"/>
         </w:rPr>
-        <w:t>treatment (</w:t>
-      </w:r>
-      <w:proofErr w:type="spellStart"/>
-      <w:r>
-        <w:rPr>
-          <w:rFonts w:ascii="Times New Roman" w:hAnsi="Times New Roman" w:cs="Times New Roman"/>
-        </w:rPr>
-        <w:t>p</w:t>
+        <w:t>treatment (p</w:t>
       </w:r>
       <w:r>
         <w:rPr>
@@ -9310,7 +9042,6 @@
         </w:rPr>
         <w:t>diet</w:t>
       </w:r>
-      <w:proofErr w:type="spellEnd"/>
       <w:r>
         <w:rPr>
           <w:rFonts w:ascii="Times New Roman" w:hAnsi="Times New Roman" w:cs="Times New Roman"/>
@@ -9477,14 +9208,7 @@
         <w:rPr>
           <w:rFonts w:ascii="Times New Roman" w:hAnsi="Times New Roman" w:cs="Times New Roman"/>
         </w:rPr>
-        <w:t xml:space="preserve"> no significant effect of diet (</w:t>
-      </w:r>
-      <w:proofErr w:type="spellStart"/>
-      <w:r>
-        <w:rPr>
-          <w:rFonts w:ascii="Times New Roman" w:hAnsi="Times New Roman" w:cs="Times New Roman"/>
-        </w:rPr>
-        <w:t>p</w:t>
+        <w:t xml:space="preserve"> no significant effect of diet (p</w:t>
       </w:r>
       <w:r>
         <w:rPr>
@@ -9493,7 +9217,6 @@
         </w:rPr>
         <w:t>diet</w:t>
       </w:r>
-      <w:proofErr w:type="spellEnd"/>
       <w:r>
         <w:rPr>
           <w:rFonts w:ascii="Times New Roman" w:hAnsi="Times New Roman" w:cs="Times New Roman"/>
@@ -9534,14 +9257,7 @@
         <w:rPr>
           <w:rFonts w:ascii="Times New Roman" w:hAnsi="Times New Roman" w:cs="Times New Roman"/>
         </w:rPr>
-        <w:t xml:space="preserve"> sex (</w:t>
-      </w:r>
-      <w:proofErr w:type="spellStart"/>
-      <w:r>
-        <w:rPr>
-          <w:rFonts w:ascii="Times New Roman" w:hAnsi="Times New Roman" w:cs="Times New Roman"/>
-        </w:rPr>
-        <w:t>p</w:t>
+        <w:t xml:space="preserve"> sex (p</w:t>
       </w:r>
       <w:r>
         <w:rPr>
@@ -9550,7 +9266,6 @@
         </w:rPr>
         <w:t>sex</w:t>
       </w:r>
-      <w:proofErr w:type="spellEnd"/>
       <w:r>
         <w:rPr>
           <w:rFonts w:ascii="Times New Roman" w:hAnsi="Times New Roman" w:cs="Times New Roman"/>
@@ -9697,10 +9412,100 @@
         <w:rPr>
           <w:rFonts w:ascii="Times New Roman" w:hAnsi="Times New Roman" w:cs="Times New Roman"/>
         </w:rPr>
-        <w:t>(</w:t>
-      </w:r>
-      <w:proofErr w:type="spellStart"/>
-      <w:proofErr w:type="gramStart"/>
+        <w:t>(p</w:t>
+      </w:r>
+      <w:r>
+        <w:rPr>
+          <w:rFonts w:ascii="Times New Roman" w:hAnsi="Times New Roman" w:cs="Times New Roman"/>
+          <w:vertAlign w:val="subscript"/>
+        </w:rPr>
+        <w:t>sex:diet</w:t>
+      </w:r>
+      <w:r>
+        <w:rPr>
+          <w:rFonts w:ascii="Times New Roman" w:hAnsi="Times New Roman" w:cs="Times New Roman"/>
+        </w:rPr>
+        <w:t>=0.00082)</w:t>
+      </w:r>
+      <w:r>
+        <w:rPr>
+          <w:rFonts w:ascii="Times New Roman" w:hAnsi="Times New Roman" w:cs="Times New Roman"/>
+        </w:rPr>
+        <w:t>.</w:t>
+      </w:r>
+      <w:r>
+        <w:rPr>
+          <w:rFonts w:ascii="Times New Roman" w:hAnsi="Times New Roman" w:cs="Times New Roman"/>
+        </w:rPr>
+        <w:t xml:space="preserve"> eTRF males had</w:t>
+      </w:r>
+      <w:r>
+        <w:rPr>
+          <w:rFonts w:ascii="Times New Roman" w:hAnsi="Times New Roman" w:cs="Times New Roman"/>
+        </w:rPr>
+        <w:t xml:space="preserve"> a</w:t>
+      </w:r>
+      <w:r>
+        <w:rPr>
+          <w:rFonts w:ascii="Times New Roman" w:hAnsi="Times New Roman" w:cs="Times New Roman"/>
+        </w:rPr>
+        <w:t>n</w:t>
+      </w:r>
+      <w:r>
+        <w:rPr>
+          <w:rFonts w:ascii="Times New Roman" w:hAnsi="Times New Roman" w:cs="Times New Roman"/>
+        </w:rPr>
+        <w:t xml:space="preserve"> </w:t>
+      </w:r>
+      <w:r>
+        <w:rPr>
+          <w:rFonts w:ascii="Times New Roman" w:hAnsi="Times New Roman" w:cs="Times New Roman"/>
+        </w:rPr>
+        <w:t xml:space="preserve">8.2% </w:t>
+      </w:r>
+      <w:r>
+        <w:rPr>
+          <w:rFonts w:ascii="Times New Roman" w:hAnsi="Times New Roman" w:cs="Times New Roman"/>
+        </w:rPr>
+        <w:t xml:space="preserve">lower </w:t>
+      </w:r>
+      <w:r>
+        <w:rPr>
+          <w:rFonts w:ascii="Times New Roman" w:hAnsi="Times New Roman" w:cs="Times New Roman"/>
+        </w:rPr>
+        <w:t>AUC than their AL counterparts</w:t>
+      </w:r>
+      <w:r>
+        <w:rPr>
+          <w:rFonts w:ascii="Times New Roman" w:hAnsi="Times New Roman" w:cs="Times New Roman"/>
+        </w:rPr>
+        <w:t xml:space="preserve"> (p</w:t>
+      </w:r>
+      <w:r>
+        <w:rPr>
+          <w:rFonts w:ascii="Times New Roman" w:hAnsi="Times New Roman" w:cs="Times New Roman"/>
+          <w:vertAlign w:val="subscript"/>
+        </w:rPr>
+        <w:t>diet</w:t>
+      </w:r>
+      <w:r>
+        <w:rPr>
+          <w:rFonts w:ascii="Times New Roman" w:hAnsi="Times New Roman" w:cs="Times New Roman"/>
+        </w:rPr>
+        <w:t>&lt;0.0001)</w:t>
+      </w:r>
+      <w:r>
+        <w:rPr>
+          <w:rFonts w:ascii="Times New Roman" w:hAnsi="Times New Roman" w:cs="Times New Roman"/>
+        </w:rPr>
+        <w:t xml:space="preserve"> while this </w:t>
+      </w:r>
+      <w:r>
+        <w:rPr>
+          <w:rFonts w:ascii="Times New Roman" w:hAnsi="Times New Roman" w:cs="Times New Roman"/>
+        </w:rPr>
+        <w:t>was absent in females (</w:t>
+      </w:r>
       <w:r>
         <w:rPr>
           <w:rFonts w:ascii="Times New Roman" w:hAnsi="Times New Roman" w:cs="Times New Roman"/>
@@ -9712,15 +9517,13 @@
           <w:rFonts w:ascii="Times New Roman" w:hAnsi="Times New Roman" w:cs="Times New Roman"/>
           <w:vertAlign w:val="subscript"/>
         </w:rPr>
-        <w:t>sex:diet</w:t>
-      </w:r>
-      <w:proofErr w:type="spellEnd"/>
-      <w:proofErr w:type="gramEnd"/>
-      <w:r>
-        <w:rPr>
-          <w:rFonts w:ascii="Times New Roman" w:hAnsi="Times New Roman" w:cs="Times New Roman"/>
-        </w:rPr>
-        <w:t>=0.00082)</w:t>
+        <w:t>diet</w:t>
+      </w:r>
+      <w:r>
+        <w:rPr>
+          <w:rFonts w:ascii="Times New Roman" w:hAnsi="Times New Roman" w:cs="Times New Roman"/>
+        </w:rPr>
+        <w:t>=0.99)</w:t>
       </w:r>
       <w:r>
         <w:rPr>
@@ -9732,201 +9535,77 @@
         <w:rPr>
           <w:rFonts w:ascii="Times New Roman" w:hAnsi="Times New Roman" w:cs="Times New Roman"/>
         </w:rPr>
-        <w:t xml:space="preserve"> eTRF males had</w:t>
-      </w:r>
-      <w:r>
-        <w:rPr>
-          <w:rFonts w:ascii="Times New Roman" w:hAnsi="Times New Roman" w:cs="Times New Roman"/>
-        </w:rPr>
-        <w:t xml:space="preserve"> a</w:t>
-      </w:r>
-      <w:r>
-        <w:rPr>
-          <w:rFonts w:ascii="Times New Roman" w:hAnsi="Times New Roman" w:cs="Times New Roman"/>
-        </w:rPr>
-        <w:t>n</w:t>
-      </w:r>
-      <w:r>
-        <w:rPr>
-          <w:rFonts w:ascii="Times New Roman" w:hAnsi="Times New Roman" w:cs="Times New Roman"/>
-        </w:rPr>
-        <w:t xml:space="preserve"> </w:t>
-      </w:r>
-      <w:r>
-        <w:rPr>
-          <w:rFonts w:ascii="Times New Roman" w:hAnsi="Times New Roman" w:cs="Times New Roman"/>
-        </w:rPr>
-        <w:t xml:space="preserve">8.2% </w:t>
-      </w:r>
-      <w:r>
-        <w:rPr>
-          <w:rFonts w:ascii="Times New Roman" w:hAnsi="Times New Roman" w:cs="Times New Roman"/>
-        </w:rPr>
-        <w:t xml:space="preserve">lower </w:t>
-      </w:r>
-      <w:r>
-        <w:rPr>
-          <w:rFonts w:ascii="Times New Roman" w:hAnsi="Times New Roman" w:cs="Times New Roman"/>
-        </w:rPr>
-        <w:t>AUC than their AL counterparts</w:t>
-      </w:r>
-      <w:r>
-        <w:rPr>
-          <w:rFonts w:ascii="Times New Roman" w:hAnsi="Times New Roman" w:cs="Times New Roman"/>
-        </w:rPr>
-        <w:t xml:space="preserve"> (</w:t>
-      </w:r>
-      <w:proofErr w:type="spellStart"/>
-      <w:r>
-        <w:rPr>
-          <w:rFonts w:ascii="Times New Roman" w:hAnsi="Times New Roman" w:cs="Times New Roman"/>
-        </w:rPr>
-        <w:t>p</w:t>
+        <w:t xml:space="preserve"> </w:t>
+      </w:r>
+      <w:r>
+        <w:rPr>
+          <w:rFonts w:ascii="Times New Roman" w:hAnsi="Times New Roman" w:cs="Times New Roman"/>
+        </w:rPr>
+        <w:t>Fasting blood glucose, assessed before ITT and GTT, was 10.4% higher in males than in females (p</w:t>
       </w:r>
       <w:r>
         <w:rPr>
           <w:rFonts w:ascii="Times New Roman" w:hAnsi="Times New Roman" w:cs="Times New Roman"/>
           <w:vertAlign w:val="subscript"/>
         </w:rPr>
+        <w:t>sex</w:t>
+      </w:r>
+      <w:r>
+        <w:rPr>
+          <w:rFonts w:ascii="Times New Roman" w:hAnsi="Times New Roman" w:cs="Times New Roman"/>
+        </w:rPr>
+        <w:t>=0.0054</w:t>
+      </w:r>
+      <w:r>
+        <w:rPr>
+          <w:rFonts w:ascii="Times New Roman" w:hAnsi="Times New Roman" w:cs="Times New Roman"/>
+        </w:rPr>
+        <w:t xml:space="preserve">; </w:t>
+      </w:r>
+      <w:r>
+        <w:rPr>
+          <w:rFonts w:ascii="Times New Roman" w:hAnsi="Times New Roman" w:cs="Times New Roman"/>
+          <w:b/>
+        </w:rPr>
+        <w:t>Figure 2I</w:t>
+      </w:r>
+      <w:r>
+        <w:rPr>
+          <w:rFonts w:ascii="Times New Roman" w:hAnsi="Times New Roman" w:cs="Times New Roman"/>
+        </w:rPr>
+        <w:t>)</w:t>
+      </w:r>
+      <w:r>
+        <w:rPr>
+          <w:rFonts w:ascii="Times New Roman" w:hAnsi="Times New Roman" w:cs="Times New Roman"/>
+        </w:rPr>
+        <w:t>,</w:t>
+      </w:r>
+      <w:r>
+        <w:rPr>
+          <w:rFonts w:ascii="Times New Roman" w:hAnsi="Times New Roman" w:cs="Times New Roman"/>
+        </w:rPr>
+        <w:t xml:space="preserve"> but did not differ </w:t>
+      </w:r>
+      <w:r>
+        <w:rPr>
+          <w:rFonts w:ascii="Times New Roman" w:hAnsi="Times New Roman" w:cs="Times New Roman"/>
+        </w:rPr>
+        <w:t xml:space="preserve">significantly </w:t>
+      </w:r>
+      <w:r>
+        <w:rPr>
+          <w:rFonts w:ascii="Times New Roman" w:hAnsi="Times New Roman" w:cs="Times New Roman"/>
+        </w:rPr>
+        <w:t>by maternal dietary treatment (p</w:t>
+      </w:r>
+      <w:r>
+        <w:rPr>
+          <w:rFonts w:ascii="Times New Roman" w:hAnsi="Times New Roman" w:cs="Times New Roman"/>
+          <w:vertAlign w:val="subscript"/>
+        </w:rPr>
         <w:t>diet</w:t>
       </w:r>
-      <w:proofErr w:type="spellEnd"/>
-      <w:r>
-        <w:rPr>
-          <w:rFonts w:ascii="Times New Roman" w:hAnsi="Times New Roman" w:cs="Times New Roman"/>
-        </w:rPr>
-        <w:t>&lt;0.0001)</w:t>
-      </w:r>
-      <w:r>
-        <w:rPr>
-          <w:rFonts w:ascii="Times New Roman" w:hAnsi="Times New Roman" w:cs="Times New Roman"/>
-        </w:rPr>
-        <w:t xml:space="preserve"> while this </w:t>
-      </w:r>
-      <w:r>
-        <w:rPr>
-          <w:rFonts w:ascii="Times New Roman" w:hAnsi="Times New Roman" w:cs="Times New Roman"/>
-        </w:rPr>
-        <w:t>was absent in females (</w:t>
-      </w:r>
-      <w:proofErr w:type="spellStart"/>
-      <w:r>
-        <w:rPr>
-          <w:rFonts w:ascii="Times New Roman" w:hAnsi="Times New Roman" w:cs="Times New Roman"/>
-        </w:rPr>
-        <w:t>p</w:t>
-      </w:r>
-      <w:r>
-        <w:rPr>
-          <w:rFonts w:ascii="Times New Roman" w:hAnsi="Times New Roman" w:cs="Times New Roman"/>
-          <w:vertAlign w:val="subscript"/>
-        </w:rPr>
-        <w:t>diet</w:t>
-      </w:r>
-      <w:proofErr w:type="spellEnd"/>
-      <w:r>
-        <w:rPr>
-          <w:rFonts w:ascii="Times New Roman" w:hAnsi="Times New Roman" w:cs="Times New Roman"/>
-        </w:rPr>
-        <w:t>=0.99)</w:t>
-      </w:r>
-      <w:r>
-        <w:rPr>
-          <w:rFonts w:ascii="Times New Roman" w:hAnsi="Times New Roman" w:cs="Times New Roman"/>
-        </w:rPr>
-        <w:t>.</w:t>
-      </w:r>
-      <w:r>
-        <w:rPr>
-          <w:rFonts w:ascii="Times New Roman" w:hAnsi="Times New Roman" w:cs="Times New Roman"/>
-        </w:rPr>
-        <w:t xml:space="preserve"> </w:t>
-      </w:r>
-      <w:r>
-        <w:rPr>
-          <w:rFonts w:ascii="Times New Roman" w:hAnsi="Times New Roman" w:cs="Times New Roman"/>
-        </w:rPr>
-        <w:t>Fasting blood glucose, assessed before ITT and GTT, was 10.4% higher in males than in females (</w:t>
-      </w:r>
-      <w:proofErr w:type="spellStart"/>
-      <w:r>
-        <w:rPr>
-          <w:rFonts w:ascii="Times New Roman" w:hAnsi="Times New Roman" w:cs="Times New Roman"/>
-        </w:rPr>
-        <w:t>p</w:t>
-      </w:r>
-      <w:r>
-        <w:rPr>
-          <w:rFonts w:ascii="Times New Roman" w:hAnsi="Times New Roman" w:cs="Times New Roman"/>
-          <w:vertAlign w:val="subscript"/>
-        </w:rPr>
-        <w:t>sex</w:t>
-      </w:r>
-      <w:proofErr w:type="spellEnd"/>
-      <w:r>
-        <w:rPr>
-          <w:rFonts w:ascii="Times New Roman" w:hAnsi="Times New Roman" w:cs="Times New Roman"/>
-        </w:rPr>
-        <w:t>=0.0054</w:t>
-      </w:r>
-      <w:r>
-        <w:rPr>
-          <w:rFonts w:ascii="Times New Roman" w:hAnsi="Times New Roman" w:cs="Times New Roman"/>
-        </w:rPr>
-        <w:t xml:space="preserve">; </w:t>
-      </w:r>
-      <w:r>
-        <w:rPr>
-          <w:rFonts w:ascii="Times New Roman" w:hAnsi="Times New Roman" w:cs="Times New Roman"/>
-          <w:b/>
-        </w:rPr>
-        <w:t>Figure 2I</w:t>
-      </w:r>
-      <w:r>
-        <w:rPr>
-          <w:rFonts w:ascii="Times New Roman" w:hAnsi="Times New Roman" w:cs="Times New Roman"/>
-        </w:rPr>
-        <w:t>)</w:t>
-      </w:r>
-      <w:r>
-        <w:rPr>
-          <w:rFonts w:ascii="Times New Roman" w:hAnsi="Times New Roman" w:cs="Times New Roman"/>
-        </w:rPr>
-        <w:t>,</w:t>
-      </w:r>
-      <w:r>
-        <w:rPr>
-          <w:rFonts w:ascii="Times New Roman" w:hAnsi="Times New Roman" w:cs="Times New Roman"/>
-        </w:rPr>
-        <w:t xml:space="preserve"> but did not differ </w:t>
-      </w:r>
-      <w:r>
-        <w:rPr>
-          <w:rFonts w:ascii="Times New Roman" w:hAnsi="Times New Roman" w:cs="Times New Roman"/>
-        </w:rPr>
-        <w:t xml:space="preserve">significantly </w:t>
-      </w:r>
-      <w:r>
-        <w:rPr>
-          <w:rFonts w:ascii="Times New Roman" w:hAnsi="Times New Roman" w:cs="Times New Roman"/>
-        </w:rPr>
-        <w:t>by maternal dietary treatment (</w:t>
-      </w:r>
-      <w:proofErr w:type="spellStart"/>
-      <w:r>
-        <w:rPr>
-          <w:rFonts w:ascii="Times New Roman" w:hAnsi="Times New Roman" w:cs="Times New Roman"/>
-        </w:rPr>
-        <w:t>p</w:t>
-      </w:r>
-      <w:r>
-        <w:rPr>
-          <w:rFonts w:ascii="Times New Roman" w:hAnsi="Times New Roman" w:cs="Times New Roman"/>
-          <w:vertAlign w:val="subscript"/>
-        </w:rPr>
-        <w:t>diet</w:t>
-      </w:r>
-      <w:proofErr w:type="spellEnd"/>
       <w:r>
         <w:rPr>
           <w:rFonts w:ascii="Times New Roman" w:hAnsi="Times New Roman" w:cs="Times New Roman"/>
@@ -10213,14 +9892,7 @@
         <w:rPr>
           <w:rFonts w:ascii="Times New Roman" w:hAnsi="Times New Roman" w:cs="Times New Roman"/>
         </w:rPr>
-        <w:t xml:space="preserve">, there were </w:t>
-      </w:r>
-      <w:r>
-        <w:rPr>
-          <w:rFonts w:ascii="Times New Roman" w:hAnsi="Times New Roman" w:cs="Times New Roman"/>
-        </w:rPr>
-        <w:lastRenderedPageBreak/>
-        <w:t xml:space="preserve">no </w:t>
+        <w:t xml:space="preserve">, there were no </w:t>
       </w:r>
       <w:r>
         <w:rPr>
@@ -10264,14 +9936,7 @@
         <w:rPr>
           <w:rFonts w:ascii="Times New Roman" w:hAnsi="Times New Roman" w:cs="Times New Roman"/>
         </w:rPr>
-        <w:t xml:space="preserve">, </w:t>
-      </w:r>
-      <w:proofErr w:type="spellStart"/>
-      <w:r>
-        <w:rPr>
-          <w:rFonts w:ascii="Times New Roman" w:hAnsi="Times New Roman" w:cs="Times New Roman"/>
-        </w:rPr>
-        <w:t>p</w:t>
+        <w:t>, p</w:t>
       </w:r>
       <w:r>
         <w:rPr>
@@ -10280,7 +9945,6 @@
         </w:rPr>
         <w:t>diet</w:t>
       </w:r>
-      <w:proofErr w:type="spellEnd"/>
       <w:r>
         <w:rPr>
           <w:rFonts w:ascii="Times New Roman" w:hAnsi="Times New Roman" w:cs="Times New Roman"/>
@@ -10315,7 +9979,6 @@
         </w:rPr>
         <w:t xml:space="preserve">, </w:t>
       </w:r>
-      <w:proofErr w:type="spellStart"/>
       <w:r>
         <w:rPr>
           <w:rFonts w:ascii="Times New Roman" w:hAnsi="Times New Roman" w:cs="Times New Roman"/>
@@ -10329,7 +9992,6 @@
         </w:rPr>
         <w:t>diet</w:t>
       </w:r>
-      <w:proofErr w:type="spellEnd"/>
       <w:r>
         <w:rPr>
           <w:rFonts w:ascii="Times New Roman" w:hAnsi="Times New Roman" w:cs="Times New Roman"/>
@@ -10382,7 +10044,6 @@
         </w:rPr>
         <w:t xml:space="preserve">, </w:t>
       </w:r>
-      <w:proofErr w:type="spellStart"/>
       <w:r>
         <w:rPr>
           <w:rFonts w:ascii="Times New Roman" w:hAnsi="Times New Roman" w:cs="Times New Roman"/>
@@ -10396,7 +10057,6 @@
         </w:rPr>
         <w:t>diet</w:t>
       </w:r>
-      <w:proofErr w:type="spellEnd"/>
       <w:r>
         <w:rPr>
           <w:rFonts w:ascii="Times New Roman" w:hAnsi="Times New Roman" w:cs="Times New Roman"/>
@@ -10479,14 +10139,7 @@
         <w:rPr>
           <w:rFonts w:ascii="Times New Roman" w:hAnsi="Times New Roman" w:cs="Times New Roman"/>
         </w:rPr>
-        <w:t>emales and males (</w:t>
-      </w:r>
-      <w:proofErr w:type="spellStart"/>
-      <w:r>
-        <w:rPr>
-          <w:rFonts w:ascii="Times New Roman" w:hAnsi="Times New Roman" w:cs="Times New Roman"/>
-        </w:rPr>
-        <w:t>p</w:t>
+        <w:t>emales and males (p</w:t>
       </w:r>
       <w:r>
         <w:rPr>
@@ -10495,7 +10148,6 @@
         </w:rPr>
         <w:t>sex</w:t>
       </w:r>
-      <w:proofErr w:type="spellEnd"/>
       <w:r>
         <w:rPr>
           <w:rFonts w:ascii="Times New Roman" w:hAnsi="Times New Roman" w:cs="Times New Roman"/>
@@ -10544,14 +10196,7 @@
         <w:rPr>
           <w:rFonts w:ascii="Times New Roman" w:hAnsi="Times New Roman" w:cs="Times New Roman"/>
         </w:rPr>
-        <w:t xml:space="preserve">, </w:t>
-      </w:r>
-      <w:proofErr w:type="spellStart"/>
-      <w:r>
-        <w:rPr>
-          <w:rFonts w:ascii="Times New Roman" w:hAnsi="Times New Roman" w:cs="Times New Roman"/>
-        </w:rPr>
-        <w:t>p</w:t>
+        <w:t>, p</w:t>
       </w:r>
       <w:r>
         <w:rPr>
@@ -10560,7 +10205,6 @@
         </w:rPr>
         <w:t>diet</w:t>
       </w:r>
-      <w:proofErr w:type="spellEnd"/>
       <w:r>
         <w:rPr>
           <w:rFonts w:ascii="Times New Roman" w:hAnsi="Times New Roman" w:cs="Times New Roman"/>
@@ -10589,33 +10233,19 @@
         <w:rPr>
           <w:rFonts w:ascii="Times New Roman" w:hAnsi="Times New Roman" w:cs="Times New Roman"/>
         </w:rPr>
-        <w:t xml:space="preserve">, a ratio comparing food intake to stored fat and lean </w:t>
-      </w:r>
-      <w:proofErr w:type="gramStart"/>
-      <w:r>
-        <w:rPr>
-          <w:rFonts w:ascii="Times New Roman" w:hAnsi="Times New Roman" w:cs="Times New Roman"/>
-        </w:rPr>
-        <w:t xml:space="preserve">mass, </w:t>
-      </w:r>
-      <w:r>
-        <w:rPr>
-          <w:rFonts w:ascii="Times New Roman" w:hAnsi="Times New Roman" w:cs="Times New Roman"/>
-        </w:rPr>
-        <w:t xml:space="preserve"> </w:t>
-      </w:r>
-      <w:r>
-        <w:rPr>
-          <w:rFonts w:ascii="Times New Roman" w:hAnsi="Times New Roman" w:cs="Times New Roman"/>
-        </w:rPr>
-        <w:t>was</w:t>
-      </w:r>
-      <w:proofErr w:type="gramEnd"/>
-      <w:r>
-        <w:rPr>
-          <w:rFonts w:ascii="Times New Roman" w:hAnsi="Times New Roman" w:cs="Times New Roman"/>
-        </w:rPr>
-        <w:t xml:space="preserve"> greater in males than in females, which is consistent with the NCD period (</w:t>
+        <w:t xml:space="preserve">, a ratio comparing food intake to stored fat and lean mass, </w:t>
+      </w:r>
+      <w:r>
+        <w:rPr>
+          <w:rFonts w:ascii="Times New Roman" w:hAnsi="Times New Roman" w:cs="Times New Roman"/>
+        </w:rPr>
+        <w:t xml:space="preserve"> </w:t>
+      </w:r>
+      <w:r>
+        <w:rPr>
+          <w:rFonts w:ascii="Times New Roman" w:hAnsi="Times New Roman" w:cs="Times New Roman"/>
+        </w:rPr>
+        <w:t>was greater in males than in females, which is consistent with the NCD period (</w:t>
       </w:r>
       <w:r>
         <w:rPr>
@@ -10645,14 +10275,7 @@
         <w:rPr>
           <w:rFonts w:ascii="Times New Roman" w:hAnsi="Times New Roman" w:cs="Times New Roman"/>
         </w:rPr>
-        <w:t xml:space="preserve"> </w:t>
-      </w:r>
-      <w:proofErr w:type="spellStart"/>
-      <w:r>
-        <w:rPr>
-          <w:rFonts w:ascii="Times New Roman" w:hAnsi="Times New Roman" w:cs="Times New Roman"/>
-        </w:rPr>
-        <w:t>p</w:t>
+        <w:t xml:space="preserve"> p</w:t>
       </w:r>
       <w:r>
         <w:rPr>
@@ -10661,7 +10284,6 @@
         </w:rPr>
         <w:t>sex</w:t>
       </w:r>
-      <w:proofErr w:type="spellEnd"/>
       <w:r>
         <w:rPr>
           <w:rFonts w:ascii="Times New Roman" w:hAnsi="Times New Roman" w:cs="Times New Roman"/>
@@ -10714,14 +10336,7 @@
         <w:rPr>
           <w:rFonts w:ascii="Times New Roman" w:hAnsi="Times New Roman" w:cs="Times New Roman"/>
         </w:rPr>
-        <w:t xml:space="preserve"> (</w:t>
-      </w:r>
-      <w:proofErr w:type="spellStart"/>
-      <w:r>
-        <w:rPr>
-          <w:rFonts w:ascii="Times New Roman" w:hAnsi="Times New Roman" w:cs="Times New Roman"/>
-        </w:rPr>
-        <w:t>p</w:t>
+        <w:t xml:space="preserve"> (p</w:t>
       </w:r>
       <w:r>
         <w:rPr>
@@ -10730,7 +10345,6 @@
         </w:rPr>
         <w:t>diet</w:t>
       </w:r>
-      <w:proofErr w:type="spellEnd"/>
       <w:r>
         <w:rPr>
           <w:rFonts w:ascii="Times New Roman" w:hAnsi="Times New Roman" w:cs="Times New Roman"/>
@@ -10856,15 +10470,7 @@
         <w:rPr>
           <w:rFonts w:ascii="Times New Roman" w:hAnsi="Times New Roman" w:cs="Times New Roman"/>
         </w:rPr>
-        <w:t xml:space="preserve">, </w:t>
-      </w:r>
-      <w:proofErr w:type="spellStart"/>
-      <w:proofErr w:type="gramStart"/>
-      <w:r>
-        <w:rPr>
-          <w:rFonts w:ascii="Times New Roman" w:hAnsi="Times New Roman" w:cs="Times New Roman"/>
-        </w:rPr>
-        <w:t>p</w:t>
+        <w:t>, p</w:t>
       </w:r>
       <w:r>
         <w:rPr>
@@ -10873,8 +10479,6 @@
         </w:rPr>
         <w:t>sex:diet</w:t>
       </w:r>
-      <w:proofErr w:type="spellEnd"/>
-      <w:proofErr w:type="gramEnd"/>
       <w:r>
         <w:rPr>
           <w:rFonts w:ascii="Times New Roman" w:hAnsi="Times New Roman" w:cs="Times New Roman"/>
@@ -10921,14 +10525,7 @@
         <w:rPr>
           <w:rFonts w:ascii="Times New Roman" w:hAnsi="Times New Roman" w:cs="Times New Roman"/>
         </w:rPr>
-        <w:t xml:space="preserve"> their AL counterparts (</w:t>
-      </w:r>
-      <w:proofErr w:type="spellStart"/>
-      <w:r>
-        <w:rPr>
-          <w:rFonts w:ascii="Times New Roman" w:hAnsi="Times New Roman" w:cs="Times New Roman"/>
-        </w:rPr>
-        <w:t>p</w:t>
+        <w:t xml:space="preserve"> their AL counterparts (p</w:t>
       </w:r>
       <w:r>
         <w:rPr>
@@ -10937,7 +10534,6 @@
         </w:rPr>
         <w:t>diet</w:t>
       </w:r>
-      <w:proofErr w:type="spellEnd"/>
       <w:r>
         <w:rPr>
           <w:rFonts w:ascii="Times New Roman" w:hAnsi="Times New Roman" w:cs="Times New Roman"/>
@@ -10996,14 +10592,7 @@
         <w:rPr>
           <w:rFonts w:ascii="Times New Roman" w:hAnsi="Times New Roman" w:cs="Times New Roman"/>
         </w:rPr>
-        <w:t xml:space="preserve"> (</w:t>
-      </w:r>
-      <w:proofErr w:type="spellStart"/>
-      <w:r>
-        <w:rPr>
-          <w:rFonts w:ascii="Times New Roman" w:hAnsi="Times New Roman" w:cs="Times New Roman"/>
-        </w:rPr>
-        <w:t>p</w:t>
+        <w:t xml:space="preserve"> (p</w:t>
       </w:r>
       <w:r>
         <w:rPr>
@@ -11012,7 +10601,6 @@
         </w:rPr>
         <w:t>diet</w:t>
       </w:r>
-      <w:proofErr w:type="spellEnd"/>
       <w:r>
         <w:rPr>
           <w:rFonts w:ascii="Times New Roman" w:hAnsi="Times New Roman" w:cs="Times New Roman"/>
@@ -11161,7 +10749,6 @@
         </w:rPr>
         <w:t xml:space="preserve">, </w:t>
       </w:r>
-      <w:proofErr w:type="spellStart"/>
       <w:r>
         <w:rPr>
           <w:rFonts w:ascii="Times New Roman" w:hAnsi="Times New Roman" w:cs="Times New Roman"/>
@@ -11175,7 +10762,6 @@
         </w:rPr>
         <w:t>diet</w:t>
       </w:r>
-      <w:proofErr w:type="spellEnd"/>
       <w:r>
         <w:rPr>
           <w:rFonts w:ascii="Times New Roman" w:hAnsi="Times New Roman" w:cs="Times New Roman"/>
@@ -11204,14 +10790,7 @@
         <w:rPr>
           <w:rFonts w:ascii="Times New Roman" w:hAnsi="Times New Roman" w:cs="Times New Roman"/>
         </w:rPr>
-        <w:t>(</w:t>
-      </w:r>
-      <w:proofErr w:type="spellStart"/>
-      <w:r>
-        <w:rPr>
-          <w:rFonts w:ascii="Times New Roman" w:hAnsi="Times New Roman" w:cs="Times New Roman"/>
-        </w:rPr>
-        <w:t>p</w:t>
+        <w:t>(p</w:t>
       </w:r>
       <w:r>
         <w:rPr>
@@ -11220,7 +10799,6 @@
         </w:rPr>
         <w:t>diet</w:t>
       </w:r>
-      <w:proofErr w:type="spellEnd"/>
       <w:r>
         <w:rPr>
           <w:rFonts w:ascii="Times New Roman" w:hAnsi="Times New Roman" w:cs="Times New Roman"/>
@@ -11261,14 +10839,7 @@
         <w:rPr>
           <w:rFonts w:ascii="Times New Roman" w:hAnsi="Times New Roman" w:cs="Times New Roman"/>
         </w:rPr>
-        <w:t>(</w:t>
-      </w:r>
-      <w:proofErr w:type="spellStart"/>
-      <w:r>
-        <w:rPr>
-          <w:rFonts w:ascii="Times New Roman" w:hAnsi="Times New Roman" w:cs="Times New Roman"/>
-        </w:rPr>
-        <w:t>p</w:t>
+        <w:t>(p</w:t>
       </w:r>
       <w:r>
         <w:rPr>
@@ -11277,7 +10848,6 @@
         </w:rPr>
         <w:t>sex</w:t>
       </w:r>
-      <w:proofErr w:type="spellEnd"/>
       <w:r>
         <w:rPr>
           <w:rFonts w:ascii="Times New Roman" w:hAnsi="Times New Roman" w:cs="Times New Roman"/>
@@ -11306,14 +10876,7 @@
         <w:rPr>
           <w:rFonts w:ascii="Times New Roman" w:hAnsi="Times New Roman" w:cs="Times New Roman"/>
         </w:rPr>
-        <w:t xml:space="preserve"> (</w:t>
-      </w:r>
-      <w:proofErr w:type="spellStart"/>
-      <w:r>
-        <w:rPr>
-          <w:rFonts w:ascii="Times New Roman" w:hAnsi="Times New Roman" w:cs="Times New Roman"/>
-        </w:rPr>
-        <w:t>p</w:t>
+        <w:t xml:space="preserve"> (p</w:t>
       </w:r>
       <w:r>
         <w:rPr>
@@ -11322,7 +10885,6 @@
         </w:rPr>
         <w:t>diet</w:t>
       </w:r>
-      <w:proofErr w:type="spellEnd"/>
       <w:r>
         <w:rPr>
           <w:rFonts w:ascii="Times New Roman" w:hAnsi="Times New Roman" w:cs="Times New Roman"/>
@@ -11423,14 +10985,7 @@
         <w:rPr>
           <w:rFonts w:ascii="Times New Roman" w:hAnsi="Times New Roman" w:cs="Times New Roman"/>
         </w:rPr>
-        <w:t xml:space="preserve"> males (</w:t>
-      </w:r>
-      <w:proofErr w:type="spellStart"/>
-      <w:r>
-        <w:rPr>
-          <w:rFonts w:ascii="Times New Roman" w:hAnsi="Times New Roman" w:cs="Times New Roman"/>
-        </w:rPr>
-        <w:t>p</w:t>
+        <w:t xml:space="preserve"> males (p</w:t>
       </w:r>
       <w:r>
         <w:rPr>
@@ -11439,7 +10994,6 @@
         </w:rPr>
         <w:t>sex</w:t>
       </w:r>
-      <w:proofErr w:type="spellEnd"/>
       <w:r>
         <w:rPr>
           <w:rFonts w:ascii="Times New Roman" w:hAnsi="Times New Roman" w:cs="Times New Roman"/>
@@ -11528,14 +11082,7 @@
         <w:rPr>
           <w:rFonts w:ascii="Times New Roman" w:hAnsi="Times New Roman" w:cs="Times New Roman"/>
         </w:rPr>
-        <w:t xml:space="preserve"> </w:t>
-      </w:r>
-      <w:proofErr w:type="spellStart"/>
-      <w:r>
-        <w:rPr>
-          <w:rFonts w:ascii="Times New Roman" w:hAnsi="Times New Roman" w:cs="Times New Roman"/>
-        </w:rPr>
-        <w:t>p</w:t>
+        <w:t xml:space="preserve"> p</w:t>
       </w:r>
       <w:r>
         <w:rPr>
@@ -11544,19 +11091,11 @@
         </w:rPr>
         <w:t>diet</w:t>
       </w:r>
-      <w:proofErr w:type="spellEnd"/>
-      <w:r>
-        <w:rPr>
-          <w:rFonts w:ascii="Times New Roman" w:hAnsi="Times New Roman" w:cs="Times New Roman"/>
-        </w:rPr>
-        <w:t>=0.</w:t>
-      </w:r>
-      <w:proofErr w:type="gramStart"/>
-      <w:r>
-        <w:rPr>
-          <w:rFonts w:ascii="Times New Roman" w:hAnsi="Times New Roman" w:cs="Times New Roman"/>
-        </w:rPr>
-        <w:t>83</w:t>
+      <w:r>
+        <w:rPr>
+          <w:rFonts w:ascii="Times New Roman" w:hAnsi="Times New Roman" w:cs="Times New Roman"/>
+        </w:rPr>
+        <w:t>=0.83</w:t>
       </w:r>
       <w:r>
         <w:rPr>
@@ -11572,7 +11111,6 @@
         </w:rPr>
         <w:t>)</w:t>
       </w:r>
-      <w:proofErr w:type="gramEnd"/>
       <w:r>
         <w:rPr>
           <w:rFonts w:ascii="Times New Roman" w:hAnsi="Times New Roman" w:cs="Times New Roman"/>
@@ -11629,10 +11167,123 @@
         <w:rPr>
           <w:rFonts w:ascii="Times New Roman" w:hAnsi="Times New Roman" w:cs="Times New Roman"/>
         </w:rPr>
+        <w:t>(p</w:t>
+      </w:r>
+      <w:r>
+        <w:rPr>
+          <w:rFonts w:ascii="Times New Roman" w:hAnsi="Times New Roman" w:cs="Times New Roman"/>
+          <w:vertAlign w:val="subscript"/>
+        </w:rPr>
+        <w:t>sex:diet</w:t>
+      </w:r>
+      <w:r>
+        <w:rPr>
+          <w:rFonts w:ascii="Times New Roman" w:hAnsi="Times New Roman" w:cs="Times New Roman"/>
+        </w:rPr>
+        <w:t>=0.011</w:t>
+      </w:r>
+      <w:r>
+        <w:rPr>
+          <w:rFonts w:ascii="Times New Roman" w:hAnsi="Times New Roman" w:cs="Times New Roman"/>
+        </w:rPr>
+        <w:t xml:space="preserve">), </w:t>
+      </w:r>
+      <w:r>
+        <w:rPr>
+          <w:rFonts w:ascii="Times New Roman" w:hAnsi="Times New Roman" w:cs="Times New Roman"/>
+        </w:rPr>
+        <w:t>al</w:t>
+      </w:r>
+      <w:r>
+        <w:rPr>
+          <w:rFonts w:ascii="Times New Roman" w:hAnsi="Times New Roman" w:cs="Times New Roman"/>
+        </w:rPr>
+        <w:t>though now in the opposite direction.</w:t>
+      </w:r>
+      <w:r>
+        <w:rPr>
+          <w:rFonts w:ascii="Times New Roman" w:hAnsi="Times New Roman" w:cs="Times New Roman"/>
+        </w:rPr>
+        <w:t xml:space="preserve"> </w:t>
+      </w:r>
+      <w:r>
+        <w:rPr>
+          <w:rFonts w:ascii="Times New Roman" w:hAnsi="Times New Roman" w:cs="Times New Roman"/>
+        </w:rPr>
+        <w:t xml:space="preserve">During </w:t>
+      </w:r>
+      <w:r>
+        <w:rPr>
+          <w:rFonts w:ascii="Times New Roman" w:hAnsi="Times New Roman" w:cs="Times New Roman"/>
+        </w:rPr>
+        <w:t>GTT</w:t>
+      </w:r>
+      <w:r>
+        <w:rPr>
+          <w:rFonts w:ascii="Times New Roman" w:hAnsi="Times New Roman" w:cs="Times New Roman"/>
+        </w:rPr>
+        <w:t>,</w:t>
+      </w:r>
+      <w:r>
+        <w:rPr>
+          <w:rFonts w:ascii="Times New Roman" w:hAnsi="Times New Roman" w:cs="Times New Roman"/>
+        </w:rPr>
+        <w:t xml:space="preserve"> eTRF</w:t>
+      </w:r>
+      <w:r>
+        <w:rPr>
+          <w:rFonts w:ascii="Times New Roman" w:hAnsi="Times New Roman" w:cs="Times New Roman"/>
+        </w:rPr>
+        <w:t xml:space="preserve"> </w:t>
+      </w:r>
+      <w:r>
+        <w:rPr>
+          <w:rFonts w:ascii="Times New Roman" w:hAnsi="Times New Roman" w:cs="Times New Roman"/>
+        </w:rPr>
+        <w:t xml:space="preserve">males </w:t>
+      </w:r>
+      <w:r>
+        <w:rPr>
+          <w:rFonts w:ascii="Times New Roman" w:hAnsi="Times New Roman" w:cs="Times New Roman"/>
+        </w:rPr>
+        <w:t>trended toward glucose intolerance</w:t>
+      </w:r>
+      <w:r>
+        <w:rPr>
+          <w:rFonts w:ascii="Times New Roman" w:hAnsi="Times New Roman" w:cs="Times New Roman"/>
+        </w:rPr>
+        <w:t xml:space="preserve"> </w:t>
+      </w:r>
+      <w:r>
+        <w:rPr>
+          <w:rFonts w:ascii="Times New Roman" w:hAnsi="Times New Roman" w:cs="Times New Roman"/>
+        </w:rPr>
+        <w:t xml:space="preserve">with </w:t>
+      </w:r>
+      <w:r>
+        <w:rPr>
+          <w:rFonts w:ascii="Times New Roman" w:hAnsi="Times New Roman" w:cs="Times New Roman"/>
+        </w:rPr>
+        <w:t xml:space="preserve">an average of </w:t>
+      </w:r>
+      <w:r>
+        <w:rPr>
+          <w:rFonts w:ascii="Times New Roman" w:hAnsi="Times New Roman" w:cs="Times New Roman"/>
+        </w:rPr>
+        <w:t xml:space="preserve">53mg/dL higher glucose than AL males </w:t>
+      </w:r>
+      <w:r>
+        <w:rPr>
+          <w:rFonts w:ascii="Times New Roman" w:hAnsi="Times New Roman" w:cs="Times New Roman"/>
+        </w:rPr>
+        <w:t xml:space="preserve">during the course of the experiment </w:t>
+      </w:r>
+      <w:r>
+        <w:rPr>
+          <w:rFonts w:ascii="Times New Roman" w:hAnsi="Times New Roman" w:cs="Times New Roman"/>
+        </w:rPr>
         <w:t>(</w:t>
       </w:r>
-      <w:proofErr w:type="spellStart"/>
-      <w:proofErr w:type="gramStart"/>
       <w:r>
         <w:rPr>
           <w:rFonts w:ascii="Times New Roman" w:hAnsi="Times New Roman" w:cs="Times New Roman"/>
@@ -11644,131 +11295,91 @@
           <w:rFonts w:ascii="Times New Roman" w:hAnsi="Times New Roman" w:cs="Times New Roman"/>
           <w:vertAlign w:val="subscript"/>
         </w:rPr>
-        <w:t>sex:diet</w:t>
-      </w:r>
-      <w:proofErr w:type="spellEnd"/>
-      <w:proofErr w:type="gramEnd"/>
-      <w:r>
-        <w:rPr>
-          <w:rFonts w:ascii="Times New Roman" w:hAnsi="Times New Roman" w:cs="Times New Roman"/>
-        </w:rPr>
-        <w:t>=0.011</w:t>
-      </w:r>
-      <w:r>
-        <w:rPr>
-          <w:rFonts w:ascii="Times New Roman" w:hAnsi="Times New Roman" w:cs="Times New Roman"/>
-        </w:rPr>
-        <w:t xml:space="preserve">), </w:t>
-      </w:r>
-      <w:r>
-        <w:rPr>
-          <w:rFonts w:ascii="Times New Roman" w:hAnsi="Times New Roman" w:cs="Times New Roman"/>
-        </w:rPr>
-        <w:t>al</w:t>
-      </w:r>
-      <w:r>
-        <w:rPr>
-          <w:rFonts w:ascii="Times New Roman" w:hAnsi="Times New Roman" w:cs="Times New Roman"/>
-        </w:rPr>
-        <w:t>though now in the opposite direction.</w:t>
-      </w:r>
-      <w:r>
-        <w:rPr>
-          <w:rFonts w:ascii="Times New Roman" w:hAnsi="Times New Roman" w:cs="Times New Roman"/>
-        </w:rPr>
-        <w:t xml:space="preserve"> </w:t>
-      </w:r>
-      <w:r>
-        <w:rPr>
-          <w:rFonts w:ascii="Times New Roman" w:hAnsi="Times New Roman" w:cs="Times New Roman"/>
-        </w:rPr>
-        <w:t xml:space="preserve">During </w:t>
-      </w:r>
-      <w:r>
-        <w:rPr>
-          <w:rFonts w:ascii="Times New Roman" w:hAnsi="Times New Roman" w:cs="Times New Roman"/>
-        </w:rPr>
-        <w:t>GTT</w:t>
-      </w:r>
-      <w:r>
-        <w:rPr>
-          <w:rFonts w:ascii="Times New Roman" w:hAnsi="Times New Roman" w:cs="Times New Roman"/>
-        </w:rPr>
-        <w:t>,</w:t>
-      </w:r>
-      <w:r>
-        <w:rPr>
-          <w:rFonts w:ascii="Times New Roman" w:hAnsi="Times New Roman" w:cs="Times New Roman"/>
-        </w:rPr>
-        <w:t xml:space="preserve"> eTRF</w:t>
-      </w:r>
-      <w:r>
-        <w:rPr>
-          <w:rFonts w:ascii="Times New Roman" w:hAnsi="Times New Roman" w:cs="Times New Roman"/>
-        </w:rPr>
-        <w:t xml:space="preserve"> </w:t>
-      </w:r>
-      <w:r>
-        <w:rPr>
-          <w:rFonts w:ascii="Times New Roman" w:hAnsi="Times New Roman" w:cs="Times New Roman"/>
-        </w:rPr>
-        <w:t xml:space="preserve">males </w:t>
-      </w:r>
-      <w:r>
-        <w:rPr>
-          <w:rFonts w:ascii="Times New Roman" w:hAnsi="Times New Roman" w:cs="Times New Roman"/>
-        </w:rPr>
-        <w:t>trended toward glucose intolerance</w:t>
-      </w:r>
-      <w:r>
-        <w:rPr>
-          <w:rFonts w:ascii="Times New Roman" w:hAnsi="Times New Roman" w:cs="Times New Roman"/>
-        </w:rPr>
-        <w:t xml:space="preserve"> </w:t>
-      </w:r>
-      <w:r>
-        <w:rPr>
-          <w:rFonts w:ascii="Times New Roman" w:hAnsi="Times New Roman" w:cs="Times New Roman"/>
-        </w:rPr>
-        <w:t xml:space="preserve">with </w:t>
-      </w:r>
-      <w:r>
-        <w:rPr>
-          <w:rFonts w:ascii="Times New Roman" w:hAnsi="Times New Roman" w:cs="Times New Roman"/>
-        </w:rPr>
-        <w:t xml:space="preserve">an average </w:t>
-      </w:r>
-      <w:r>
-        <w:rPr>
-          <w:rFonts w:ascii="Times New Roman" w:hAnsi="Times New Roman" w:cs="Times New Roman"/>
-        </w:rPr>
-        <w:lastRenderedPageBreak/>
-        <w:t xml:space="preserve">of </w:t>
-      </w:r>
-      <w:r>
-        <w:rPr>
-          <w:rFonts w:ascii="Times New Roman" w:hAnsi="Times New Roman" w:cs="Times New Roman"/>
-        </w:rPr>
-        <w:t xml:space="preserve">53mg/dL higher glucose than AL males </w:t>
-      </w:r>
-      <w:r>
-        <w:rPr>
-          <w:rFonts w:ascii="Times New Roman" w:hAnsi="Times New Roman" w:cs="Times New Roman"/>
-        </w:rPr>
-        <w:t xml:space="preserve">during the course of the experiment </w:t>
-      </w:r>
-      <w:r>
-        <w:rPr>
-          <w:rFonts w:ascii="Times New Roman" w:hAnsi="Times New Roman" w:cs="Times New Roman"/>
-        </w:rPr>
-        <w:t>(</w:t>
-      </w:r>
-      <w:proofErr w:type="spellStart"/>
-      <w:r>
-        <w:rPr>
-          <w:rFonts w:ascii="Times New Roman" w:hAnsi="Times New Roman" w:cs="Times New Roman"/>
-        </w:rPr>
-        <w:t>p</w:t>
+        <w:t>diet</w:t>
+      </w:r>
+      <w:r>
+        <w:rPr>
+          <w:rFonts w:ascii="Times New Roman" w:hAnsi="Times New Roman" w:cs="Times New Roman"/>
+        </w:rPr>
+        <w:t>=0.14</w:t>
+      </w:r>
+      <w:r>
+        <w:rPr>
+          <w:rFonts w:ascii="Times New Roman" w:hAnsi="Times New Roman" w:cs="Times New Roman"/>
+        </w:rPr>
+        <w:t>)</w:t>
+      </w:r>
+      <w:r>
+        <w:rPr>
+          <w:rFonts w:ascii="Times New Roman" w:hAnsi="Times New Roman" w:cs="Times New Roman"/>
+        </w:rPr>
+        <w:t xml:space="preserve">. This was not </w:t>
+      </w:r>
+      <w:r>
+        <w:rPr>
+          <w:rFonts w:ascii="Times New Roman" w:hAnsi="Times New Roman" w:cs="Times New Roman"/>
+        </w:rPr>
+        <w:t xml:space="preserve">observed </w:t>
+      </w:r>
+      <w:r>
+        <w:rPr>
+          <w:rFonts w:ascii="Times New Roman" w:hAnsi="Times New Roman" w:cs="Times New Roman"/>
+        </w:rPr>
+        <w:t xml:space="preserve">in </w:t>
+      </w:r>
+      <w:r>
+        <w:rPr>
+          <w:rFonts w:ascii="Times New Roman" w:hAnsi="Times New Roman" w:cs="Times New Roman"/>
+        </w:rPr>
+        <w:t xml:space="preserve">female </w:t>
+      </w:r>
+      <w:r>
+        <w:rPr>
+          <w:rFonts w:ascii="Times New Roman" w:hAnsi="Times New Roman" w:cs="Times New Roman"/>
+        </w:rPr>
+        <w:t xml:space="preserve">eTRF </w:t>
+      </w:r>
+      <w:r>
+        <w:rPr>
+          <w:rFonts w:ascii="Times New Roman" w:hAnsi="Times New Roman" w:cs="Times New Roman"/>
+        </w:rPr>
+        <w:t>offspring</w:t>
+      </w:r>
+      <w:r>
+        <w:rPr>
+          <w:rFonts w:ascii="Times New Roman" w:hAnsi="Times New Roman" w:cs="Times New Roman"/>
+        </w:rPr>
+        <w:t xml:space="preserve">, </w:t>
+      </w:r>
+      <w:r>
+        <w:rPr>
+          <w:rFonts w:ascii="Times New Roman" w:hAnsi="Times New Roman" w:cs="Times New Roman"/>
+        </w:rPr>
+        <w:t>which had similar</w:t>
+      </w:r>
+      <w:r>
+        <w:rPr>
+          <w:rFonts w:ascii="Times New Roman" w:hAnsi="Times New Roman" w:cs="Times New Roman"/>
+        </w:rPr>
+        <w:t xml:space="preserve"> blood glucose during</w:t>
+      </w:r>
+      <w:r>
+        <w:rPr>
+          <w:rFonts w:ascii="Times New Roman" w:hAnsi="Times New Roman" w:cs="Times New Roman"/>
+        </w:rPr>
+        <w:t xml:space="preserve"> the</w:t>
+      </w:r>
+      <w:r>
+        <w:rPr>
+          <w:rFonts w:ascii="Times New Roman" w:hAnsi="Times New Roman" w:cs="Times New Roman"/>
+        </w:rPr>
+        <w:t xml:space="preserve"> GTT compared to AL females </w:t>
+      </w:r>
+      <w:r>
+        <w:rPr>
+          <w:rFonts w:ascii="Times New Roman" w:hAnsi="Times New Roman" w:cs="Times New Roman"/>
+        </w:rPr>
+        <w:t>(p</w:t>
       </w:r>
       <w:r>
         <w:rPr>
@@ -11777,106 +11388,6 @@
         </w:rPr>
         <w:t>diet</w:t>
       </w:r>
-      <w:proofErr w:type="spellEnd"/>
-      <w:r>
-        <w:rPr>
-          <w:rFonts w:ascii="Times New Roman" w:hAnsi="Times New Roman" w:cs="Times New Roman"/>
-        </w:rPr>
-        <w:t>=0.14</w:t>
-      </w:r>
-      <w:r>
-        <w:rPr>
-          <w:rFonts w:ascii="Times New Roman" w:hAnsi="Times New Roman" w:cs="Times New Roman"/>
-        </w:rPr>
-        <w:t>)</w:t>
-      </w:r>
-      <w:r>
-        <w:rPr>
-          <w:rFonts w:ascii="Times New Roman" w:hAnsi="Times New Roman" w:cs="Times New Roman"/>
-        </w:rPr>
-        <w:t xml:space="preserve">. This was not </w:t>
-      </w:r>
-      <w:r>
-        <w:rPr>
-          <w:rFonts w:ascii="Times New Roman" w:hAnsi="Times New Roman" w:cs="Times New Roman"/>
-        </w:rPr>
-        <w:t xml:space="preserve">observed </w:t>
-      </w:r>
-      <w:r>
-        <w:rPr>
-          <w:rFonts w:ascii="Times New Roman" w:hAnsi="Times New Roman" w:cs="Times New Roman"/>
-        </w:rPr>
-        <w:t xml:space="preserve">in </w:t>
-      </w:r>
-      <w:r>
-        <w:rPr>
-          <w:rFonts w:ascii="Times New Roman" w:hAnsi="Times New Roman" w:cs="Times New Roman"/>
-        </w:rPr>
-        <w:t xml:space="preserve">female </w:t>
-      </w:r>
-      <w:r>
-        <w:rPr>
-          <w:rFonts w:ascii="Times New Roman" w:hAnsi="Times New Roman" w:cs="Times New Roman"/>
-        </w:rPr>
-        <w:t xml:space="preserve">eTRF </w:t>
-      </w:r>
-      <w:r>
-        <w:rPr>
-          <w:rFonts w:ascii="Times New Roman" w:hAnsi="Times New Roman" w:cs="Times New Roman"/>
-        </w:rPr>
-        <w:t>offspring</w:t>
-      </w:r>
-      <w:r>
-        <w:rPr>
-          <w:rFonts w:ascii="Times New Roman" w:hAnsi="Times New Roman" w:cs="Times New Roman"/>
-        </w:rPr>
-        <w:t xml:space="preserve">, </w:t>
-      </w:r>
-      <w:r>
-        <w:rPr>
-          <w:rFonts w:ascii="Times New Roman" w:hAnsi="Times New Roman" w:cs="Times New Roman"/>
-        </w:rPr>
-        <w:t>which had similar</w:t>
-      </w:r>
-      <w:r>
-        <w:rPr>
-          <w:rFonts w:ascii="Times New Roman" w:hAnsi="Times New Roman" w:cs="Times New Roman"/>
-        </w:rPr>
-        <w:t xml:space="preserve"> blood glucose during</w:t>
-      </w:r>
-      <w:r>
-        <w:rPr>
-          <w:rFonts w:ascii="Times New Roman" w:hAnsi="Times New Roman" w:cs="Times New Roman"/>
-        </w:rPr>
-        <w:t xml:space="preserve"> the</w:t>
-      </w:r>
-      <w:r>
-        <w:rPr>
-          <w:rFonts w:ascii="Times New Roman" w:hAnsi="Times New Roman" w:cs="Times New Roman"/>
-        </w:rPr>
-        <w:t xml:space="preserve"> GTT compared to AL females </w:t>
-      </w:r>
-      <w:r>
-        <w:rPr>
-          <w:rFonts w:ascii="Times New Roman" w:hAnsi="Times New Roman" w:cs="Times New Roman"/>
-        </w:rPr>
-        <w:t>(</w:t>
-      </w:r>
-      <w:proofErr w:type="spellStart"/>
-      <w:r>
-        <w:rPr>
-          <w:rFonts w:ascii="Times New Roman" w:hAnsi="Times New Roman" w:cs="Times New Roman"/>
-        </w:rPr>
-        <w:t>p</w:t>
-      </w:r>
-      <w:r>
-        <w:rPr>
-          <w:rFonts w:ascii="Times New Roman" w:hAnsi="Times New Roman" w:cs="Times New Roman"/>
-          <w:vertAlign w:val="subscript"/>
-        </w:rPr>
-        <w:t>diet</w:t>
-      </w:r>
-      <w:proofErr w:type="spellEnd"/>
       <w:r>
         <w:rPr>
           <w:rFonts w:ascii="Times New Roman" w:hAnsi="Times New Roman" w:cs="Times New Roman"/>
@@ -11977,15 +11488,7 @@
         <w:rPr>
           <w:rFonts w:ascii="Times New Roman" w:hAnsi="Times New Roman" w:cs="Times New Roman"/>
         </w:rPr>
-        <w:t>(</w:t>
-      </w:r>
-      <w:proofErr w:type="spellStart"/>
-      <w:proofErr w:type="gramStart"/>
-      <w:r>
-        <w:rPr>
-          <w:rFonts w:ascii="Times New Roman" w:hAnsi="Times New Roman" w:cs="Times New Roman"/>
-        </w:rPr>
-        <w:t>p</w:t>
+        <w:t>(p</w:t>
       </w:r>
       <w:r>
         <w:rPr>
@@ -11994,8 +11497,6 @@
         </w:rPr>
         <w:t>sex:diet</w:t>
       </w:r>
-      <w:proofErr w:type="spellEnd"/>
-      <w:proofErr w:type="gramEnd"/>
       <w:r>
         <w:rPr>
           <w:rFonts w:ascii="Times New Roman" w:hAnsi="Times New Roman" w:cs="Times New Roman"/>
@@ -12054,14 +11555,7 @@
         <w:rPr>
           <w:rFonts w:ascii="Times New Roman" w:hAnsi="Times New Roman" w:cs="Times New Roman"/>
         </w:rPr>
-        <w:t>females (</w:t>
-      </w:r>
-      <w:proofErr w:type="spellStart"/>
-      <w:r>
-        <w:rPr>
-          <w:rFonts w:ascii="Times New Roman" w:hAnsi="Times New Roman" w:cs="Times New Roman"/>
-        </w:rPr>
-        <w:t>p</w:t>
+        <w:t>females (p</w:t>
       </w:r>
       <w:r>
         <w:rPr>
@@ -12070,7 +11564,6 @@
         </w:rPr>
         <w:t>diet</w:t>
       </w:r>
-      <w:proofErr w:type="spellEnd"/>
       <w:r>
         <w:rPr>
           <w:rFonts w:ascii="Times New Roman" w:hAnsi="Times New Roman" w:cs="Times New Roman"/>
@@ -12099,14 +11592,7 @@
         <w:rPr>
           <w:rFonts w:ascii="Times New Roman" w:hAnsi="Times New Roman" w:cs="Times New Roman"/>
         </w:rPr>
-        <w:t xml:space="preserve"> compared to AL (</w:t>
-      </w:r>
-      <w:proofErr w:type="spellStart"/>
-      <w:r>
-        <w:rPr>
-          <w:rFonts w:ascii="Times New Roman" w:hAnsi="Times New Roman" w:cs="Times New Roman"/>
-        </w:rPr>
-        <w:t>p</w:t>
+        <w:t xml:space="preserve"> compared to AL (p</w:t>
       </w:r>
       <w:r>
         <w:rPr>
@@ -12115,7 +11601,6 @@
         </w:rPr>
         <w:t>diet</w:t>
       </w:r>
-      <w:proofErr w:type="spellEnd"/>
       <w:r>
         <w:rPr>
           <w:rFonts w:ascii="Times New Roman" w:hAnsi="Times New Roman" w:cs="Times New Roman"/>
@@ -12379,7 +11864,6 @@
         </w:rPr>
         <w:t xml:space="preserve"> (</w:t>
       </w:r>
-      <w:proofErr w:type="spellStart"/>
       <w:r>
         <w:rPr>
           <w:rFonts w:ascii="Times New Roman" w:hAnsi="Times New Roman" w:cs="Times New Roman"/>
@@ -12393,7 +11877,6 @@
         </w:rPr>
         <w:t>sex</w:t>
       </w:r>
-      <w:proofErr w:type="spellEnd"/>
       <w:r>
         <w:rPr>
           <w:rFonts w:ascii="Times New Roman" w:hAnsi="Times New Roman" w:cs="Times New Roman"/>
@@ -12458,14 +11941,7 @@
         <w:rPr>
           <w:rFonts w:ascii="Times New Roman" w:hAnsi="Times New Roman" w:cs="Times New Roman"/>
         </w:rPr>
-        <w:t>both sexes (</w:t>
-      </w:r>
-      <w:proofErr w:type="spellStart"/>
-      <w:r>
-        <w:rPr>
-          <w:rFonts w:ascii="Times New Roman" w:hAnsi="Times New Roman" w:cs="Times New Roman"/>
-        </w:rPr>
-        <w:t>p</w:t>
+        <w:t>both sexes (p</w:t>
       </w:r>
       <w:r>
         <w:rPr>
@@ -12474,7 +11950,6 @@
         </w:rPr>
         <w:t>diet</w:t>
       </w:r>
-      <w:proofErr w:type="spellEnd"/>
       <w:r>
         <w:rPr>
           <w:rFonts w:ascii="Times New Roman" w:hAnsi="Times New Roman" w:cs="Times New Roman"/>
@@ -12527,15 +12002,7 @@
         <w:rPr>
           <w:rFonts w:ascii="Times New Roman" w:hAnsi="Times New Roman" w:cs="Times New Roman"/>
         </w:rPr>
-        <w:t>nteraction between sex and maternal restriction (</w:t>
-      </w:r>
-      <w:proofErr w:type="spellStart"/>
-      <w:proofErr w:type="gramStart"/>
-      <w:r>
-        <w:rPr>
-          <w:rFonts w:ascii="Times New Roman" w:hAnsi="Times New Roman" w:cs="Times New Roman"/>
-        </w:rPr>
-        <w:t>p</w:t>
+        <w:t>nteraction between sex and maternal restriction (p</w:t>
       </w:r>
       <w:r>
         <w:rPr>
@@ -12544,8 +12011,6 @@
         </w:rPr>
         <w:t>sex:diet</w:t>
       </w:r>
-      <w:proofErr w:type="spellEnd"/>
-      <w:proofErr w:type="gramEnd"/>
       <w:r>
         <w:rPr>
           <w:rFonts w:ascii="Times New Roman" w:hAnsi="Times New Roman" w:cs="Times New Roman"/>
@@ -12556,14 +12021,7 @@
         <w:rPr>
           <w:rFonts w:ascii="Times New Roman" w:hAnsi="Times New Roman" w:cs="Times New Roman"/>
         </w:rPr>
-        <w:t>. Females have 94% greater fold-change insulin secretion in response to glucose challenge than male offspring (</w:t>
-      </w:r>
-      <w:proofErr w:type="spellStart"/>
-      <w:r>
-        <w:rPr>
-          <w:rFonts w:ascii="Times New Roman" w:hAnsi="Times New Roman" w:cs="Times New Roman"/>
-        </w:rPr>
-        <w:t>p</w:t>
+        <w:t>. Females have 94% greater fold-change insulin secretion in response to glucose challenge than male offspring (p</w:t>
       </w:r>
       <w:r>
         <w:rPr>
@@ -12572,7 +12030,6 @@
         </w:rPr>
         <w:t>sex</w:t>
       </w:r>
-      <w:proofErr w:type="spellEnd"/>
       <w:r>
         <w:rPr>
           <w:rFonts w:ascii="Times New Roman" w:hAnsi="Times New Roman" w:cs="Times New Roman"/>
@@ -12651,14 +12108,7 @@
         <w:rPr>
           <w:rFonts w:ascii="Times New Roman" w:hAnsi="Times New Roman" w:cs="Times New Roman"/>
         </w:rPr>
-        <w:t xml:space="preserve">This study was not conclusive as it had a lower sample size and failed to reach </w:t>
-      </w:r>
-      <w:r>
-        <w:rPr>
-          <w:rFonts w:ascii="Times New Roman" w:hAnsi="Times New Roman" w:cs="Times New Roman"/>
-        </w:rPr>
-        <w:lastRenderedPageBreak/>
-        <w:t>statistical significance</w:t>
+        <w:t>This study was not conclusive as it had a lower sample size and failed to reach statistical significance</w:t>
       </w:r>
       <w:r>
         <w:rPr>
@@ -13433,7 +12883,6 @@
         <w:rPr>
           <w:rFonts w:ascii="Times New Roman" w:hAnsi="Times New Roman" w:cs="Times New Roman"/>
         </w:rPr>
-        <w:lastRenderedPageBreak/>
         <w:t xml:space="preserve">resulted in </w:t>
       </w:r>
       <w:r>
@@ -14526,14 +13975,7 @@
         <w:rPr>
           <w:rFonts w:ascii="Times New Roman" w:hAnsi="Times New Roman" w:cs="Times New Roman"/>
         </w:rPr>
-        <w:t xml:space="preserve"> during pregnancy have all been reported to induce </w:t>
-      </w:r>
-      <w:r>
-        <w:rPr>
-          <w:rFonts w:ascii="Times New Roman" w:hAnsi="Times New Roman" w:cs="Times New Roman"/>
-        </w:rPr>
-        <w:lastRenderedPageBreak/>
-        <w:t xml:space="preserve">offspring glucose intolerance </w:t>
+        <w:t xml:space="preserve"> during pregnancy have all been reported to induce offspring glucose intolerance </w:t>
       </w:r>
       <w:r>
         <w:rPr>
@@ -15445,14 +14887,7 @@
         <w:rPr>
           <w:rFonts w:ascii="Times New Roman" w:hAnsi="Times New Roman" w:cs="Times New Roman"/>
         </w:rPr>
-        <w:t xml:space="preserve"> or absent a </w:t>
-      </w:r>
-      <w:r>
-        <w:rPr>
-          <w:rFonts w:ascii="Times New Roman" w:hAnsi="Times New Roman" w:cs="Times New Roman"/>
-        </w:rPr>
-        <w:lastRenderedPageBreak/>
-        <w:t>second challenge</w:t>
+        <w:t xml:space="preserve"> or absent a second challenge</w:t>
       </w:r>
       <w:r>
         <w:rPr>
@@ -15926,19 +15361,56 @@
         <w:rPr>
           <w:rFonts w:ascii="Times New Roman" w:hAnsi="Times New Roman" w:cs="Times New Roman"/>
         </w:rPr>
-        <w:t xml:space="preserve">This study and the conclusions to be made from it have some limitations. First, the model of gestational eTRF may have resulted in differences in maternal behaviors that were not noted by the study team, and therefore could play a part in the effects seen in the offspring. Second, </w:t>
-      </w:r>
-      <w:r>
-        <w:rPr>
-          <w:rFonts w:ascii="Times New Roman" w:hAnsi="Times New Roman" w:cs="Times New Roman"/>
-        </w:rPr>
-        <w:t xml:space="preserve">we assessed the effect of a dietary insult in young adulthood by switching all animals to HFHS. As such, disentangling the effect of HFHS diet from that of aging is not possible in this model. </w:t>
-      </w:r>
-      <w:r>
-        <w:rPr>
-          <w:rFonts w:ascii="Times New Roman" w:hAnsi="Times New Roman" w:cs="Times New Roman"/>
-        </w:rPr>
-        <w:lastRenderedPageBreak/>
+        <w:t>This study and the conclusions to be made from it have some limitations. First, the model of gestational eTRF may have resulted in differences in maternal behaviors that were not noted by the study team, and therefore could play a part in the effects seen in the offspring. Second,</w:t>
+      </w:r>
+      <w:del w:id="0" w:author="Molly C. MULCAHY" w:date="2023-08-25T12:03:00Z">
+        <w:r>
+          <w:rPr>
+            <w:rFonts w:ascii="Times New Roman" w:hAnsi="Times New Roman" w:cs="Times New Roman"/>
+          </w:rPr>
+          <w:delText xml:space="preserve"> </w:delText>
+        </w:r>
+      </w:del>
+      <w:ins w:id="1" w:author="Molly C. MULCAHY" w:date="2023-08-25T12:03:00Z">
+        <w:r>
+          <w:rPr>
+            <w:rFonts w:ascii="Times New Roman" w:hAnsi="Times New Roman" w:cs="Times New Roman"/>
+          </w:rPr>
+          <w:t xml:space="preserve"> </w:t>
+        </w:r>
+      </w:ins>
+      <w:del w:id="2" w:author="Molly C. MULCAHY" w:date="2023-08-25T12:02:00Z">
+        <w:r>
+          <w:rPr>
+            <w:rFonts w:ascii="Times New Roman" w:hAnsi="Times New Roman" w:cs="Times New Roman"/>
+          </w:rPr>
+          <w:delText xml:space="preserve">the study design makes it difficult to </w:delText>
+        </w:r>
+      </w:del>
+      <w:r>
+        <w:rPr>
+          <w:rFonts w:ascii="Times New Roman" w:hAnsi="Times New Roman" w:cs="Times New Roman"/>
+        </w:rPr>
+        <w:t xml:space="preserve">we assessed the effect of a dietary insult in young adulthood by switching all animals to HFHS. As such, disentangling the effect of HFHS diet from that of aging </w:t>
+      </w:r>
+      <w:ins w:id="3" w:author="Molly C. MULCAHY" w:date="2023-08-25T12:03:00Z">
+        <w:r>
+          <w:rPr>
+            <w:rFonts w:ascii="Times New Roman" w:hAnsi="Times New Roman" w:cs="Times New Roman"/>
+          </w:rPr>
+          <w:t xml:space="preserve">and gestational eTRF </w:t>
+        </w:r>
+      </w:ins>
+      <w:r>
+        <w:rPr>
+          <w:rFonts w:ascii="Times New Roman" w:hAnsi="Times New Roman" w:cs="Times New Roman"/>
+        </w:rPr>
+        <w:t xml:space="preserve">is not possible in this model. </w:t>
+      </w:r>
+      <w:r>
+        <w:rPr>
+          <w:rFonts w:ascii="Times New Roman" w:hAnsi="Times New Roman" w:cs="Times New Roman"/>
+        </w:rPr>
         <w:t xml:space="preserve">Finally, </w:t>
       </w:r>
       <w:r>
@@ -16025,11 +15497,19 @@
         </w:rPr>
         <w:t xml:space="preserve">. </w:t>
       </w:r>
-      <w:r>
-        <w:rPr>
-          <w:rFonts w:ascii="Times New Roman" w:hAnsi="Times New Roman" w:cs="Times New Roman"/>
-        </w:rPr>
-        <w:t xml:space="preserve"> Our model used healthy, non-obese dams; therefore, we cannot extend the effects of the current study to the context of metabolic syndrome, diabetes, or obesity during pregnancy.</w:t>
+      <w:del w:id="4" w:author="Molly C. MULCAHY" w:date="2023-08-25T12:04:00Z">
+        <w:r>
+          <w:rPr>
+            <w:rFonts w:ascii="Times New Roman" w:hAnsi="Times New Roman" w:cs="Times New Roman"/>
+          </w:rPr>
+          <w:delText xml:space="preserve"> </w:delText>
+        </w:r>
+      </w:del>
+      <w:r>
+        <w:rPr>
+          <w:rFonts w:ascii="Times New Roman" w:hAnsi="Times New Roman" w:cs="Times New Roman"/>
+        </w:rPr>
+        <w:t>Our model used healthy, non-obese dams; therefore, we cannot extend the effects of the current study to the context of metabolic syndrome, diabetes, or obesity during pregnancy.</w:t>
       </w:r>
       <w:r>
         <w:rPr>
@@ -16160,6 +15640,14 @@
         </w:rPr>
         <w:t xml:space="preserve">the long follow up period for a gestational exposure, controlling for the effect of litter size, repeated measurement of body composition, and food intake measurements over the life course in the resultant offspring. </w:t>
       </w:r>
+      <w:ins w:id="5" w:author="Molly C. MULCAHY" w:date="2023-08-25T12:04:00Z">
+        <w:r>
+          <w:rPr>
+            <w:rFonts w:ascii="Times New Roman" w:hAnsi="Times New Roman" w:cs="Times New Roman"/>
+          </w:rPr>
+          <w:t xml:space="preserve">To minimize researcher bias, we remained blind to offspring maternal exposure until the time of data analysis. </w:t>
+        </w:r>
+      </w:ins>
       <w:r>
         <w:rPr>
           <w:rFonts w:ascii="Times New Roman" w:hAnsi="Times New Roman" w:cs="Times New Roman"/>
@@ -16434,7 +15922,6 @@
         <w:pStyle w:val="Heading1"/>
       </w:pPr>
       <w:r>
-        <w:lastRenderedPageBreak/>
         <w:t>Acknowledgements</w:t>
       </w:r>
     </w:p>
@@ -16517,7 +16004,6 @@
         <w:pStyle w:val="Heading1"/>
       </w:pPr>
       <w:r>
-        <w:lastRenderedPageBreak/>
         <w:t>References</w:t>
       </w:r>
     </w:p>
@@ -17059,7 +16545,6 @@
         <w:rPr>
           <w:rFonts w:ascii="Calibri" w:hAnsi="Calibri" w:cs="Calibri"/>
         </w:rPr>
-        <w:lastRenderedPageBreak/>
         <w:t xml:space="preserve">15. </w:t>
       </w:r>
       <w:r>
@@ -17578,7 +17063,6 @@
         <w:rPr>
           <w:rFonts w:ascii="Calibri" w:hAnsi="Calibri" w:cs="Calibri"/>
         </w:rPr>
-        <w:lastRenderedPageBreak/>
         <w:t xml:space="preserve">27. </w:t>
       </w:r>
       <w:r>
@@ -18090,7 +17574,6 @@
         <w:rPr>
           <w:rFonts w:ascii="Calibri" w:hAnsi="Calibri" w:cs="Calibri"/>
         </w:rPr>
-        <w:lastRenderedPageBreak/>
         <w:t xml:space="preserve">40. </w:t>
       </w:r>
       <w:r>
@@ -18588,7 +18071,6 @@
         <w:rPr>
           <w:rFonts w:ascii="Calibri" w:hAnsi="Calibri" w:cs="Calibri"/>
         </w:rPr>
-        <w:lastRenderedPageBreak/>
         <w:t xml:space="preserve">53. </w:t>
       </w:r>
       <w:r>
@@ -19005,7 +18487,6 @@
           <w:b/>
           <w:bCs/>
         </w:rPr>
-        <w:lastRenderedPageBreak/>
         <w:t>Figure Legends</w:t>
       </w:r>
     </w:p>
@@ -19212,21 +18693,7 @@
         <w:rPr>
           <w:rFonts w:ascii="Times New Roman" w:hAnsi="Times New Roman" w:cs="Times New Roman"/>
         </w:rPr>
-        <w:t xml:space="preserve"> </w:t>
-      </w:r>
-      <w:proofErr w:type="gramStart"/>
-      <w:r>
-        <w:rPr>
-          <w:rFonts w:ascii="Times New Roman" w:hAnsi="Times New Roman" w:cs="Times New Roman"/>
-        </w:rPr>
-        <w:t>( eTRF</w:t>
-      </w:r>
-      <w:proofErr w:type="gramEnd"/>
-      <w:r>
-        <w:rPr>
-          <w:rFonts w:ascii="Times New Roman" w:hAnsi="Times New Roman" w:cs="Times New Roman"/>
-        </w:rPr>
-        <w:t xml:space="preserve"> males = 9, eTRF females = 18, AL males = 18, AL females = 18)</w:t>
+        <w:t xml:space="preserve"> ( eTRF males = 9, eTRF females = 18, AL males = 18, AL females = 18)</w:t>
       </w:r>
       <w:r>
         <w:rPr>
@@ -19878,21 +19345,7 @@
         <w:rPr>
           <w:rFonts w:ascii="Times New Roman" w:hAnsi="Times New Roman" w:cs="Times New Roman"/>
         </w:rPr>
-        <w:t xml:space="preserve"> Insulin tolerance test (ITT) after 10 </w:t>
-      </w:r>
-      <w:proofErr w:type="gramStart"/>
-      <w:r>
-        <w:rPr>
-          <w:rFonts w:ascii="Times New Roman" w:hAnsi="Times New Roman" w:cs="Times New Roman"/>
-        </w:rPr>
-        <w:t>week</w:t>
-      </w:r>
-      <w:proofErr w:type="gramEnd"/>
-      <w:r>
-        <w:rPr>
-          <w:rFonts w:ascii="Times New Roman" w:hAnsi="Times New Roman" w:cs="Times New Roman"/>
-        </w:rPr>
-        <w:t xml:space="preserve"> of HF</w:t>
+        <w:t xml:space="preserve"> Insulin tolerance test (ITT) after 10 week of HF</w:t>
       </w:r>
       <w:r>
         <w:rPr>
@@ -19962,14 +19415,7 @@
         <w:rPr>
           <w:rFonts w:ascii="Times New Roman" w:hAnsi="Times New Roman" w:cs="Times New Roman"/>
         </w:rPr>
-        <w:t xml:space="preserve">, averaged by maternal </w:t>
-      </w:r>
-      <w:r>
-        <w:rPr>
-          <w:rFonts w:ascii="Times New Roman" w:hAnsi="Times New Roman" w:cs="Times New Roman"/>
-        </w:rPr>
-        <w:lastRenderedPageBreak/>
-        <w:t>feeding regimen</w:t>
+        <w:t>, averaged by maternal feeding regimen</w:t>
       </w:r>
       <w:r>
         <w:rPr>
@@ -20069,19 +19515,11 @@
         </w:rPr>
         <w:t xml:space="preserve"> Fold change of insulin secretion during GSIS, averaged by maternal feeding regimen and sex. </w:t>
       </w:r>
-      <w:proofErr w:type="gramStart"/>
-      <w:r>
-        <w:rPr>
-          <w:rFonts w:ascii="Times New Roman" w:hAnsi="Times New Roman" w:cs="Times New Roman"/>
-        </w:rPr>
-        <w:t>*</w:t>
-      </w:r>
-      <w:proofErr w:type="gramEnd"/>
-      <w:r>
-        <w:rPr>
-          <w:rFonts w:ascii="Times New Roman" w:hAnsi="Times New Roman" w:cs="Times New Roman"/>
-        </w:rPr>
-        <w:t xml:space="preserve"> indicates p-value &lt;0.05 for effect of sex. Animals included in body composition, FBG, ITT, GTT, and GSIS: n=11 eTRF males, 16 AL males, 19 eTRF females, 17 AL females. Cages in food intake analysis: n=4 eTRF males, 5 AL males, 4 eTRF females, 5 AL females.</w:t>
+      <w:r>
+        <w:rPr>
+          <w:rFonts w:ascii="Times New Roman" w:hAnsi="Times New Roman" w:cs="Times New Roman"/>
+        </w:rPr>
+        <w:t>* indicates p-value &lt;0.05 for effect of sex. Animals included in body composition, FBG, ITT, GTT, and GSIS: n=11 eTRF males, 16 AL males, 19 eTRF females, 17 AL females. Cages in food intake analysis: n=4 eTRF males, 5 AL males, 4 eTRF females, 5 AL females.</w:t>
       </w:r>
       <w:r>
         <w:rPr>
@@ -20214,14 +19652,7 @@
         <w:rPr>
           <w:rFonts w:ascii="Times New Roman" w:hAnsi="Times New Roman" w:cs="Times New Roman"/>
         </w:rPr>
-        <w:t>. (</w:t>
-      </w:r>
-      <w:proofErr w:type="spellStart"/>
-      <w:r>
-        <w:rPr>
-          <w:rFonts w:ascii="Times New Roman" w:hAnsi="Times New Roman" w:cs="Times New Roman"/>
-        </w:rPr>
-        <w:t>p</w:t>
+        <w:t>. (p</w:t>
       </w:r>
       <w:r>
         <w:rPr>
@@ -20230,19 +19661,11 @@
         </w:rPr>
         <w:t>sex</w:t>
       </w:r>
-      <w:proofErr w:type="spellEnd"/>
-      <w:r>
-        <w:rPr>
-          <w:rFonts w:ascii="Times New Roman" w:hAnsi="Times New Roman" w:cs="Times New Roman"/>
-        </w:rPr>
-        <w:t xml:space="preserve">&lt;0.001, </w:t>
-      </w:r>
-      <w:proofErr w:type="spellStart"/>
-      <w:r>
-        <w:rPr>
-          <w:rFonts w:ascii="Times New Roman" w:hAnsi="Times New Roman" w:cs="Times New Roman"/>
-        </w:rPr>
-        <w:t>p</w:t>
+      <w:r>
+        <w:rPr>
+          <w:rFonts w:ascii="Times New Roman" w:hAnsi="Times New Roman" w:cs="Times New Roman"/>
+        </w:rPr>
+        <w:t>&lt;0.001, p</w:t>
       </w:r>
       <w:r>
         <w:rPr>
@@ -20251,7 +19674,6 @@
         </w:rPr>
         <w:t>diet</w:t>
       </w:r>
-      <w:proofErr w:type="spellEnd"/>
       <w:r>
         <w:rPr>
           <w:rFonts w:ascii="Times New Roman" w:hAnsi="Times New Roman" w:cs="Times New Roman"/>
@@ -20270,14 +19692,7 @@
         <w:rPr>
           <w:rFonts w:ascii="Times New Roman" w:hAnsi="Times New Roman" w:cs="Times New Roman"/>
         </w:rPr>
-        <w:t xml:space="preserve"> Feeding efficiency in males and females during the HFHS period (after PND 70). (</w:t>
-      </w:r>
-      <w:proofErr w:type="spellStart"/>
-      <w:r>
-        <w:rPr>
-          <w:rFonts w:ascii="Times New Roman" w:hAnsi="Times New Roman" w:cs="Times New Roman"/>
-        </w:rPr>
-        <w:t>p</w:t>
+        <w:t xml:space="preserve"> Feeding efficiency in males and females during the HFHS period (after PND 70). (p</w:t>
       </w:r>
       <w:r>
         <w:rPr>
@@ -20286,19 +19701,11 @@
         </w:rPr>
         <w:t>sex</w:t>
       </w:r>
-      <w:proofErr w:type="spellEnd"/>
-      <w:r>
-        <w:rPr>
-          <w:rFonts w:ascii="Times New Roman" w:hAnsi="Times New Roman" w:cs="Times New Roman"/>
-        </w:rPr>
-        <w:t xml:space="preserve"> = 0.00023, </w:t>
-      </w:r>
-      <w:proofErr w:type="spellStart"/>
-      <w:r>
-        <w:rPr>
-          <w:rFonts w:ascii="Times New Roman" w:hAnsi="Times New Roman" w:cs="Times New Roman"/>
-        </w:rPr>
-        <w:t>p</w:t>
+      <w:r>
+        <w:rPr>
+          <w:rFonts w:ascii="Times New Roman" w:hAnsi="Times New Roman" w:cs="Times New Roman"/>
+        </w:rPr>
+        <w:t xml:space="preserve"> = 0.00023, p</w:t>
       </w:r>
       <w:r>
         <w:rPr>
@@ -20307,7 +19714,6 @@
         </w:rPr>
         <w:t>diet</w:t>
       </w:r>
-      <w:proofErr w:type="spellEnd"/>
       <w:r>
         <w:rPr>
           <w:rFonts w:ascii="Times New Roman" w:hAnsi="Times New Roman" w:cs="Times New Roman"/>
@@ -21975,6 +21381,14 @@
     <w:abstractNumId w:val="11"/>
   </w:num>
 </w:numbering>
+</file>
+
+<file path=word/people.xml><?xml version="1.0" encoding="utf-8"?>
+<w15:people xmlns:wpc="http://schemas.microsoft.com/office/word/2010/wordprocessingCanvas" xmlns:cx="http://schemas.microsoft.com/office/drawing/2014/chartex" xmlns:cx1="http://schemas.microsoft.com/office/drawing/2015/9/8/chartex" xmlns:cx2="http://schemas.microsoft.com/office/drawing/2015/10/21/chartex" xmlns:cx3="http://schemas.microsoft.com/office/drawing/2016/5/9/chartex" xmlns:cx4="http://schemas.microsoft.com/office/drawing/2016/5/10/chartex" xmlns:cx5="http://schemas.microsoft.com/office/drawing/2016/5/11/chartex" xmlns:cx6="http://schemas.microsoft.com/office/drawing/2016/5/12/chartex" xmlns:cx7="http://schemas.microsoft.com/office/drawing/2016/5/13/chartex" xmlns:cx8="http://schemas.microsoft.com/office/drawing/2016/5/14/chartex" xmlns:mc="http://schemas.openxmlformats.org/markup-compatibility/2006" xmlns:aink="http://schemas.microsoft.com/office/drawing/2016/ink" xmlns:am3d="http://schemas.microsoft.com/office/drawing/2017/model3d" xmlns:o="urn:schemas-microsoft-com:office:office" xmlns:oel="http://schemas.microsoft.com/office/2019/extlst" xmlns:r="http://schemas.openxmlformats.org/officeDocument/2006/relationships" xmlns:m="http://schemas.openxmlformats.org/officeDocument/2006/math" xmlns:v="urn:schemas-microsoft-com:vml" xmlns:wp14="http://schemas.microsoft.com/office/word/2010/wordprocessingDrawing" xmlns:wp="http://schemas.openxmlformats.org/drawingml/2006/wordprocessingDrawing" xmlns:w10="urn:schemas-microsoft-com:office:word" xmlns:w="http://schemas.openxmlformats.org/wordprocessingml/2006/main" xmlns:w14="http://schemas.microsoft.com/office/word/2010/wordml" xmlns:w15="http://schemas.microsoft.com/office/word/2012/wordml" xmlns:w16cex="http://schemas.microsoft.com/office/word/2018/wordml/cex" xmlns:w16cid="http://schemas.microsoft.com/office/word/2016/wordml/cid" xmlns:w16="http://schemas.microsoft.com/office/word/2018/wordml" xmlns:w16sdtdh="http://schemas.microsoft.com/office/word/2020/wordml/sdtdatahash" xmlns:w16se="http://schemas.microsoft.com/office/word/2015/wordml/symex" xmlns:wpg="http://schemas.microsoft.com/office/word/2010/wordprocessingGroup" xmlns:wpi="http://schemas.microsoft.com/office/word/2010/wordprocessingInk" xmlns:wne="http://schemas.microsoft.com/office/word/2006/wordml" xmlns:wps="http://schemas.microsoft.com/office/word/2010/wordprocessingShape" mc:Ignorable="w14 w15 w16se w16cid w16 w16cex w16sdtdh wp14">
+  <w15:person w15:author="Molly C. MULCAHY">
+    <w15:presenceInfo w15:providerId="AD" w15:userId="S::mmulcahy3@wisc.edu::ecfe12e5-25e2-440a-a234-22f3559cd207"/>
+  </w15:person>
+</w15:people>
 </file>
 
 <file path=word/styles.xml><?xml version="1.0" encoding="utf-8"?>
@@ -22096,6 +21510,7 @@
     <w:lsdException w:name="HTML Sample" w:semiHidden="1" w:unhideWhenUsed="1"/>
     <w:lsdException w:name="HTML Typewriter" w:semiHidden="1" w:unhideWhenUsed="1"/>
     <w:lsdException w:name="HTML Variable" w:semiHidden="1" w:unhideWhenUsed="1"/>
+    <w:lsdException w:name="Normal Table" w:semiHidden="1" w:unhideWhenUsed="1"/>
     <w:lsdException w:name="annotation subject" w:semiHidden="1" w:unhideWhenUsed="1"/>
     <w:lsdException w:name="No List" w:semiHidden="1" w:unhideWhenUsed="1"/>
     <w:lsdException w:name="Outline List 1" w:semiHidden="1" w:unhideWhenUsed="1"/>
@@ -22142,8 +21557,10 @@
     <w:lsdException w:name="Table Subtle 2" w:semiHidden="1" w:unhideWhenUsed="1"/>
     <w:lsdException w:name="Table Web 1" w:semiHidden="1" w:unhideWhenUsed="1"/>
     <w:lsdException w:name="Table Web 2" w:semiHidden="1" w:unhideWhenUsed="1"/>
+    <w:lsdException w:name="Table Web 3" w:semiHidden="1" w:unhideWhenUsed="1"/>
     <w:lsdException w:name="Balloon Text" w:semiHidden="1" w:unhideWhenUsed="1"/>
     <w:lsdException w:name="Table Grid" w:uiPriority="39"/>
+    <w:lsdException w:name="Table Theme" w:semiHidden="1" w:unhideWhenUsed="1"/>
     <w:lsdException w:name="Placeholder Text" w:semiHidden="1"/>
     <w:lsdException w:name="No Spacing" w:uiPriority="1" w:qFormat="1"/>
     <w:lsdException w:name="Light Shading" w:uiPriority="60"/>

</xml_diff>

<commit_message>
Added a few further comments, and created a reviewer response document
</commit_message>
<xml_diff>
--- a/Manuscripts/eTRF Offspring/Mulcahy-eTRFandoffspring-MainDocument_R2.docx
+++ b/Manuscripts/eTRF Offspring/Mulcahy-eTRFandoffspring-MainDocument_R2.docx
@@ -1,6 +1,6 @@
 
 <file path=word/document.xml><?xml version="1.0" encoding="utf-8"?>
-<w:document xmlns:wpc="http://schemas.microsoft.com/office/word/2010/wordprocessingCanvas" xmlns:cx="http://schemas.microsoft.com/office/drawing/2014/chartex" xmlns:cx1="http://schemas.microsoft.com/office/drawing/2015/9/8/chartex" xmlns:cx2="http://schemas.microsoft.com/office/drawing/2015/10/21/chartex" xmlns:cx3="http://schemas.microsoft.com/office/drawing/2016/5/9/chartex" xmlns:cx4="http://schemas.microsoft.com/office/drawing/2016/5/10/chartex" xmlns:cx5="http://schemas.microsoft.com/office/drawing/2016/5/11/chartex" xmlns:cx6="http://schemas.microsoft.com/office/drawing/2016/5/12/chartex" xmlns:cx7="http://schemas.microsoft.com/office/drawing/2016/5/13/chartex" xmlns:cx8="http://schemas.microsoft.com/office/drawing/2016/5/14/chartex" xmlns:mc="http://schemas.openxmlformats.org/markup-compatibility/2006" xmlns:aink="http://schemas.microsoft.com/office/drawing/2016/ink" xmlns:am3d="http://schemas.microsoft.com/office/drawing/2017/model3d" xmlns:o="urn:schemas-microsoft-com:office:office" xmlns:oel="http://schemas.microsoft.com/office/2019/extlst" xmlns:r="http://schemas.openxmlformats.org/officeDocument/2006/relationships" xmlns:m="http://schemas.openxmlformats.org/officeDocument/2006/math" xmlns:v="urn:schemas-microsoft-com:vml" xmlns:wp14="http://schemas.microsoft.com/office/word/2010/wordprocessingDrawing" xmlns:wp="http://schemas.openxmlformats.org/drawingml/2006/wordprocessingDrawing" xmlns:w10="urn:schemas-microsoft-com:office:word" xmlns:w="http://schemas.openxmlformats.org/wordprocessingml/2006/main" xmlns:w14="http://schemas.microsoft.com/office/word/2010/wordml" xmlns:w15="http://schemas.microsoft.com/office/word/2012/wordml" xmlns:w16cex="http://schemas.microsoft.com/office/word/2018/wordml/cex" xmlns:w16cid="http://schemas.microsoft.com/office/word/2016/wordml/cid" xmlns:w16="http://schemas.microsoft.com/office/word/2018/wordml" xmlns:w16sdtdh="http://schemas.microsoft.com/office/word/2020/wordml/sdtdatahash" xmlns:w16se="http://schemas.microsoft.com/office/word/2015/wordml/symex" xmlns:wpg="http://schemas.microsoft.com/office/word/2010/wordprocessingGroup" xmlns:wpi="http://schemas.microsoft.com/office/word/2010/wordprocessingInk" xmlns:wne="http://schemas.microsoft.com/office/word/2006/wordml" xmlns:wps="http://schemas.microsoft.com/office/word/2010/wordprocessingShape" mc:Ignorable="w14 w15 w16se w16cid w16 w16cex w16sdtdh wp14">
+<w:document xmlns:wpc="http://schemas.microsoft.com/office/word/2010/wordprocessingCanvas" xmlns:cx="http://schemas.microsoft.com/office/drawing/2014/chartex" xmlns:cx1="http://schemas.microsoft.com/office/drawing/2015/9/8/chartex" xmlns:cx2="http://schemas.microsoft.com/office/drawing/2015/10/21/chartex" xmlns:cx3="http://schemas.microsoft.com/office/drawing/2016/5/9/chartex" xmlns:cx4="http://schemas.microsoft.com/office/drawing/2016/5/10/chartex" xmlns:cx5="http://schemas.microsoft.com/office/drawing/2016/5/11/chartex" xmlns:cx6="http://schemas.microsoft.com/office/drawing/2016/5/12/chartex" xmlns:cx7="http://schemas.microsoft.com/office/drawing/2016/5/13/chartex" xmlns:cx8="http://schemas.microsoft.com/office/drawing/2016/5/14/chartex" xmlns:mc="http://schemas.openxmlformats.org/markup-compatibility/2006" xmlns:aink="http://schemas.microsoft.com/office/drawing/2016/ink" xmlns:am3d="http://schemas.microsoft.com/office/drawing/2017/model3d" xmlns:o="urn:schemas-microsoft-com:office:office" xmlns:r="http://schemas.openxmlformats.org/officeDocument/2006/relationships" xmlns:m="http://schemas.openxmlformats.org/officeDocument/2006/math" xmlns:v="urn:schemas-microsoft-com:vml" xmlns:wp14="http://schemas.microsoft.com/office/word/2010/wordprocessingDrawing" xmlns:wp="http://schemas.openxmlformats.org/drawingml/2006/wordprocessingDrawing" xmlns:w10="urn:schemas-microsoft-com:office:word" xmlns:w="http://schemas.openxmlformats.org/wordprocessingml/2006/main" xmlns:w14="http://schemas.microsoft.com/office/word/2010/wordml" xmlns:w15="http://schemas.microsoft.com/office/word/2012/wordml" xmlns:w16cid="http://schemas.microsoft.com/office/word/2016/wordml/cid" xmlns:w16se="http://schemas.microsoft.com/office/word/2015/wordml/symex" xmlns:wpg="http://schemas.microsoft.com/office/word/2010/wordprocessingGroup" xmlns:wpi="http://schemas.microsoft.com/office/word/2010/wordprocessingInk" xmlns:wne="http://schemas.microsoft.com/office/word/2006/wordml" xmlns:wps="http://schemas.microsoft.com/office/word/2010/wordprocessingShape" mc:Ignorable="w14 w15 w16se w16cid wp14">
   <w:body>
     <w:p>
       <w:pPr>
@@ -82,11 +82,19 @@
         </w:rPr>
         <w:t xml:space="preserve">, </w:t>
       </w:r>
-      <w:r>
-        <w:rPr>
-          <w:rFonts w:ascii="Times New Roman" w:hAnsi="Times New Roman" w:cs="Times New Roman"/>
-        </w:rPr>
-        <w:t>Noura El Habbal</w:t>
+      <w:proofErr w:type="spellStart"/>
+      <w:r>
+        <w:rPr>
+          <w:rFonts w:ascii="Times New Roman" w:hAnsi="Times New Roman" w:cs="Times New Roman"/>
+        </w:rPr>
+        <w:t>Noura</w:t>
+      </w:r>
+      <w:proofErr w:type="spellEnd"/>
+      <w:r>
+        <w:rPr>
+          <w:rFonts w:ascii="Times New Roman" w:hAnsi="Times New Roman" w:cs="Times New Roman"/>
+        </w:rPr>
+        <w:t xml:space="preserve"> El Habbal</w:t>
       </w:r>
       <w:r>
         <w:rPr>
@@ -118,7 +126,21 @@
         <w:rPr>
           <w:rFonts w:ascii="Times New Roman" w:hAnsi="Times New Roman" w:cs="Times New Roman"/>
         </w:rPr>
-        <w:t>, JeAnna R. Redd</w:t>
+        <w:t xml:space="preserve">, </w:t>
+      </w:r>
+      <w:proofErr w:type="spellStart"/>
+      <w:r>
+        <w:rPr>
+          <w:rFonts w:ascii="Times New Roman" w:hAnsi="Times New Roman" w:cs="Times New Roman"/>
+        </w:rPr>
+        <w:t>JeAnna</w:t>
+      </w:r>
+      <w:proofErr w:type="spellEnd"/>
+      <w:r>
+        <w:rPr>
+          <w:rFonts w:ascii="Times New Roman" w:hAnsi="Times New Roman" w:cs="Times New Roman"/>
+        </w:rPr>
+        <w:t xml:space="preserve"> R. Redd</w:t>
       </w:r>
       <w:r>
         <w:rPr>
@@ -131,7 +153,21 @@
         <w:rPr>
           <w:rFonts w:ascii="Times New Roman" w:hAnsi="Times New Roman" w:cs="Times New Roman"/>
         </w:rPr>
-        <w:t>, Haijing Sun</w:t>
+        <w:t xml:space="preserve">, </w:t>
+      </w:r>
+      <w:proofErr w:type="spellStart"/>
+      <w:r>
+        <w:rPr>
+          <w:rFonts w:ascii="Times New Roman" w:hAnsi="Times New Roman" w:cs="Times New Roman"/>
+        </w:rPr>
+        <w:t>Haijing</w:t>
+      </w:r>
+      <w:proofErr w:type="spellEnd"/>
+      <w:r>
+        <w:rPr>
+          <w:rFonts w:ascii="Times New Roman" w:hAnsi="Times New Roman" w:cs="Times New Roman"/>
+        </w:rPr>
+        <w:t xml:space="preserve"> Sun</w:t>
       </w:r>
       <w:r>
         <w:rPr>
@@ -300,7 +336,21 @@
         <w:rPr>
           <w:rFonts w:ascii="Times New Roman" w:hAnsi="Times New Roman" w:cs="Times New Roman"/>
         </w:rPr>
-        <w:t xml:space="preserve"> eTRF and offspring glucose intolerance</w:t>
+        <w:t xml:space="preserve"> </w:t>
+      </w:r>
+      <w:proofErr w:type="spellStart"/>
+      <w:r>
+        <w:rPr>
+          <w:rFonts w:ascii="Times New Roman" w:hAnsi="Times New Roman" w:cs="Times New Roman"/>
+        </w:rPr>
+        <w:t>eTRF</w:t>
+      </w:r>
+      <w:proofErr w:type="spellEnd"/>
+      <w:r>
+        <w:rPr>
+          <w:rFonts w:ascii="Times New Roman" w:hAnsi="Times New Roman" w:cs="Times New Roman"/>
+        </w:rPr>
+        <w:t xml:space="preserve"> and offspring glucose intolerance</w:t>
       </w:r>
     </w:p>
     <w:p>
@@ -901,6 +951,7 @@
         <w:pStyle w:val="Heading1"/>
       </w:pPr>
       <w:r>
+        <w:lastRenderedPageBreak/>
         <w:t xml:space="preserve">Abstract </w:t>
       </w:r>
     </w:p>
@@ -1102,7 +1153,21 @@
         <w:rPr>
           <w:rFonts w:ascii="Times New Roman" w:hAnsi="Times New Roman" w:cs="Times New Roman"/>
         </w:rPr>
-        <w:t>(eTRF)</w:t>
+        <w:t>(</w:t>
+      </w:r>
+      <w:proofErr w:type="spellStart"/>
+      <w:r>
+        <w:rPr>
+          <w:rFonts w:ascii="Times New Roman" w:hAnsi="Times New Roman" w:cs="Times New Roman"/>
+        </w:rPr>
+        <w:t>eTRF</w:t>
+      </w:r>
+      <w:proofErr w:type="spellEnd"/>
+      <w:r>
+        <w:rPr>
+          <w:rFonts w:ascii="Times New Roman" w:hAnsi="Times New Roman" w:cs="Times New Roman"/>
+        </w:rPr>
+        <w:t>)</w:t>
       </w:r>
       <w:r>
         <w:rPr>
@@ -1210,7 +1275,21 @@
         <w:rPr>
           <w:rFonts w:ascii="Times New Roman" w:hAnsi="Times New Roman" w:cs="Times New Roman"/>
         </w:rPr>
-        <w:t>with minor increases in food intake in eTRF females and</w:t>
+        <w:t xml:space="preserve">with minor increases in food intake in </w:t>
+      </w:r>
+      <w:proofErr w:type="spellStart"/>
+      <w:r>
+        <w:rPr>
+          <w:rFonts w:ascii="Times New Roman" w:hAnsi="Times New Roman" w:cs="Times New Roman"/>
+        </w:rPr>
+        <w:t>eTRF</w:t>
+      </w:r>
+      <w:proofErr w:type="spellEnd"/>
+      <w:r>
+        <w:rPr>
+          <w:rFonts w:ascii="Times New Roman" w:hAnsi="Times New Roman" w:cs="Times New Roman"/>
+        </w:rPr>
+        <w:t xml:space="preserve"> females and</w:t>
       </w:r>
       <w:r>
         <w:rPr>
@@ -1258,7 +1337,21 @@
         <w:rPr>
           <w:rFonts w:ascii="Times New Roman" w:hAnsi="Times New Roman" w:cs="Times New Roman"/>
         </w:rPr>
-        <w:t>, male eTRF offspring develop</w:t>
+        <w:t xml:space="preserve">, male </w:t>
+      </w:r>
+      <w:proofErr w:type="spellStart"/>
+      <w:r>
+        <w:rPr>
+          <w:rFonts w:ascii="Times New Roman" w:hAnsi="Times New Roman" w:cs="Times New Roman"/>
+        </w:rPr>
+        <w:t>eTRF</w:t>
+      </w:r>
+      <w:proofErr w:type="spellEnd"/>
+      <w:r>
+        <w:rPr>
+          <w:rFonts w:ascii="Times New Roman" w:hAnsi="Times New Roman" w:cs="Times New Roman"/>
+        </w:rPr>
+        <w:t xml:space="preserve"> offspring develop</w:t>
       </w:r>
       <w:r>
         <w:rPr>
@@ -1324,8 +1417,17 @@
           <w:rFonts w:ascii="Times New Roman" w:hAnsi="Times New Roman" w:cs="Times New Roman"/>
           <w:color w:val="000000" w:themeColor="text1"/>
         </w:rPr>
-        <w:t xml:space="preserve"> to gestational eTRF</w:t>
-      </w:r>
+        <w:t xml:space="preserve"> to gestational </w:t>
+      </w:r>
+      <w:proofErr w:type="spellStart"/>
+      <w:r>
+        <w:rPr>
+          <w:rFonts w:ascii="Times New Roman" w:hAnsi="Times New Roman" w:cs="Times New Roman"/>
+          <w:color w:val="000000" w:themeColor="text1"/>
+        </w:rPr>
+        <w:t>eTRF</w:t>
+      </w:r>
+      <w:proofErr w:type="spellEnd"/>
       <w:r>
         <w:rPr>
           <w:rFonts w:ascii="Times New Roman" w:hAnsi="Times New Roman" w:cs="Times New Roman"/>
@@ -1359,6 +1461,7 @@
         <w:pStyle w:val="Heading1"/>
       </w:pPr>
       <w:r>
+        <w:lastRenderedPageBreak/>
         <w:br/>
         <w:t>Introduction</w:t>
       </w:r>
@@ -1920,6 +2023,7 @@
         </w:rPr>
         <w:t xml:space="preserve">from </w:t>
       </w:r>
+      <w:proofErr w:type="spellStart"/>
       <w:r>
         <w:rPr>
           <w:rFonts w:ascii="Times New Roman" w:hAnsi="Times New Roman" w:cs="Times New Roman"/>
@@ -1932,6 +2036,7 @@
         </w:rPr>
         <w:t>n</w:t>
       </w:r>
+      <w:proofErr w:type="spellEnd"/>
       <w:r>
         <w:rPr>
           <w:rFonts w:ascii="Times New Roman" w:hAnsi="Times New Roman" w:cs="Times New Roman"/>
@@ -2332,7 +2437,15 @@
           <w:rFonts w:ascii="Times New Roman" w:hAnsi="Times New Roman" w:cs="Times New Roman"/>
           <w:color w:val="000000" w:themeColor="text1"/>
         </w:rPr>
-        <w:t xml:space="preserve"> found that extending the overnight fast </w:t>
+        <w:t xml:space="preserve"> found that extending the </w:t>
+      </w:r>
+      <w:r>
+        <w:rPr>
+          <w:rFonts w:ascii="Times New Roman" w:hAnsi="Times New Roman" w:cs="Times New Roman"/>
+          <w:color w:val="000000" w:themeColor="text1"/>
+        </w:rPr>
+        <w:lastRenderedPageBreak/>
+        <w:t xml:space="preserve">overnight fast </w:t>
       </w:r>
       <w:r>
         <w:rPr>
@@ -3182,7 +3295,28 @@
         <w:rPr>
           <w:rFonts w:ascii="Times New Roman" w:hAnsi="Times New Roman" w:cs="Times New Roman"/>
         </w:rPr>
-        <w:t>. Others have found worsened glycemic health in both male and female adult offspring with chronodisruption despite no differences in body weight or litter size</w:t>
+        <w:t xml:space="preserve">. Others have found worsened glycemic health in both </w:t>
+      </w:r>
+      <w:r>
+        <w:rPr>
+          <w:rFonts w:ascii="Times New Roman" w:hAnsi="Times New Roman" w:cs="Times New Roman"/>
+        </w:rPr>
+        <w:lastRenderedPageBreak/>
+        <w:t xml:space="preserve">male and female adult offspring with </w:t>
+      </w:r>
+      <w:proofErr w:type="spellStart"/>
+      <w:r>
+        <w:rPr>
+          <w:rFonts w:ascii="Times New Roman" w:hAnsi="Times New Roman" w:cs="Times New Roman"/>
+        </w:rPr>
+        <w:t>chronodisruption</w:t>
+      </w:r>
+      <w:proofErr w:type="spellEnd"/>
+      <w:r>
+        <w:rPr>
+          <w:rFonts w:ascii="Times New Roman" w:hAnsi="Times New Roman" w:cs="Times New Roman"/>
+        </w:rPr>
+        <w:t xml:space="preserve"> despite no differences in body weight or litter size</w:t>
       </w:r>
       <w:r>
         <w:rPr>
@@ -3887,7 +4021,21 @@
         <w:rPr>
           <w:rFonts w:ascii="Times New Roman" w:hAnsi="Times New Roman" w:cs="Times New Roman"/>
         </w:rPr>
-        <w:t xml:space="preserve"> glycemic health until late adulthood, leaving the developmental trajectory of gestational-eTRF exposed offspring unexamined. </w:t>
+        <w:t xml:space="preserve"> glycemic health until late adulthood, leaving the developmental trajectory of gestational-</w:t>
+      </w:r>
+      <w:proofErr w:type="spellStart"/>
+      <w:r>
+        <w:rPr>
+          <w:rFonts w:ascii="Times New Roman" w:hAnsi="Times New Roman" w:cs="Times New Roman"/>
+        </w:rPr>
+        <w:t>eTRF</w:t>
+      </w:r>
+      <w:proofErr w:type="spellEnd"/>
+      <w:r>
+        <w:rPr>
+          <w:rFonts w:ascii="Times New Roman" w:hAnsi="Times New Roman" w:cs="Times New Roman"/>
+        </w:rPr>
+        <w:t xml:space="preserve"> exposed offspring unexamined. </w:t>
       </w:r>
     </w:p>
     <w:p>
@@ -4010,7 +4158,28 @@
         <w:rPr>
           <w:rFonts w:ascii="Times New Roman" w:hAnsi="Times New Roman" w:cs="Times New Roman"/>
         </w:rPr>
-        <w:t xml:space="preserve"> duration and timinig of feeding windows for</w:t>
+        <w:t xml:space="preserve"> duration </w:t>
+      </w:r>
+      <w:r>
+        <w:rPr>
+          <w:rFonts w:ascii="Times New Roman" w:hAnsi="Times New Roman" w:cs="Times New Roman"/>
+        </w:rPr>
+        <w:lastRenderedPageBreak/>
+        <w:t xml:space="preserve">and </w:t>
+      </w:r>
+      <w:proofErr w:type="spellStart"/>
+      <w:r>
+        <w:rPr>
+          <w:rFonts w:ascii="Times New Roman" w:hAnsi="Times New Roman" w:cs="Times New Roman"/>
+        </w:rPr>
+        <w:t>timinig</w:t>
+      </w:r>
+      <w:proofErr w:type="spellEnd"/>
+      <w:r>
+        <w:rPr>
+          <w:rFonts w:ascii="Times New Roman" w:hAnsi="Times New Roman" w:cs="Times New Roman"/>
+        </w:rPr>
+        <w:t xml:space="preserve"> of feeding windows for</w:t>
       </w:r>
       <w:r>
         <w:rPr>
@@ -4286,8 +4455,16 @@
         <w:rPr>
           <w:rFonts w:ascii="Times New Roman" w:hAnsi="Times New Roman" w:cs="Times New Roman"/>
         </w:rPr>
-        <w:t>, control of caloric intake isocaloric</w:t>
-      </w:r>
+        <w:t xml:space="preserve">, control of caloric intake </w:t>
+      </w:r>
+      <w:proofErr w:type="spellStart"/>
+      <w:r>
+        <w:rPr>
+          <w:rFonts w:ascii="Times New Roman" w:hAnsi="Times New Roman" w:cs="Times New Roman"/>
+        </w:rPr>
+        <w:t>isocaloric</w:t>
+      </w:r>
+      <w:proofErr w:type="spellEnd"/>
       <w:r>
         <w:rPr>
           <w:rFonts w:ascii="Times New Roman" w:hAnsi="Times New Roman" w:cs="Times New Roman"/>
@@ -5164,7 +5341,21 @@
         <w:rPr>
           <w:rFonts w:ascii="Times New Roman" w:hAnsi="Times New Roman" w:cs="Times New Roman"/>
         </w:rPr>
-        <w:t xml:space="preserve"> were randomized to either early time-restricted feeding (eTRF) or </w:t>
+        <w:t xml:space="preserve"> were randomized to either early time-restricted feeding (</w:t>
+      </w:r>
+      <w:proofErr w:type="spellStart"/>
+      <w:r>
+        <w:rPr>
+          <w:rFonts w:ascii="Times New Roman" w:hAnsi="Times New Roman" w:cs="Times New Roman"/>
+        </w:rPr>
+        <w:t>eTRF</w:t>
+      </w:r>
+      <w:proofErr w:type="spellEnd"/>
+      <w:r>
+        <w:rPr>
+          <w:rFonts w:ascii="Times New Roman" w:hAnsi="Times New Roman" w:cs="Times New Roman"/>
+        </w:rPr>
+        <w:t xml:space="preserve">) or </w:t>
       </w:r>
       <w:r>
         <w:rPr>
@@ -5178,8 +5369,16 @@
         <w:rPr>
           <w:rFonts w:ascii="Times New Roman" w:hAnsi="Times New Roman" w:cs="Times New Roman"/>
         </w:rPr>
-        <w:t xml:space="preserve"> (AL) feeding(</w:t>
-      </w:r>
+        <w:t xml:space="preserve"> (AL) </w:t>
+      </w:r>
+      <w:proofErr w:type="gramStart"/>
+      <w:r>
+        <w:rPr>
+          <w:rFonts w:ascii="Times New Roman" w:hAnsi="Times New Roman" w:cs="Times New Roman"/>
+        </w:rPr>
+        <w:t>feeding(</w:t>
+      </w:r>
+      <w:proofErr w:type="gramEnd"/>
       <w:r>
         <w:rPr>
           <w:rFonts w:ascii="Times New Roman" w:hAnsi="Times New Roman" w:cs="Times New Roman"/>
@@ -5196,13 +5395,34 @@
         <w:rPr>
           <w:rFonts w:ascii="Times New Roman" w:hAnsi="Times New Roman" w:cs="Times New Roman"/>
         </w:rPr>
-        <w:t xml:space="preserve">8= eTRF, 9=AL). </w:t>
-      </w:r>
-      <w:r>
-        <w:rPr>
-          <w:rFonts w:ascii="Times New Roman" w:hAnsi="Times New Roman" w:cs="Times New Roman"/>
-        </w:rPr>
-        <w:t xml:space="preserve">This study was completed in two independent cohorts of animals. The phenotypes noted </w:t>
+        <w:t xml:space="preserve">8= </w:t>
+      </w:r>
+      <w:proofErr w:type="spellStart"/>
+      <w:r>
+        <w:rPr>
+          <w:rFonts w:ascii="Times New Roman" w:hAnsi="Times New Roman" w:cs="Times New Roman"/>
+        </w:rPr>
+        <w:t>eTRF</w:t>
+      </w:r>
+      <w:proofErr w:type="spellEnd"/>
+      <w:r>
+        <w:rPr>
+          <w:rFonts w:ascii="Times New Roman" w:hAnsi="Times New Roman" w:cs="Times New Roman"/>
+        </w:rPr>
+        <w:t xml:space="preserve">, 9=AL). </w:t>
+      </w:r>
+      <w:r>
+        <w:rPr>
+          <w:rFonts w:ascii="Times New Roman" w:hAnsi="Times New Roman" w:cs="Times New Roman"/>
+        </w:rPr>
+        <w:t xml:space="preserve">This study was completed in two independent cohorts of animals. The phenotypes </w:t>
+      </w:r>
+      <w:r>
+        <w:rPr>
+          <w:rFonts w:ascii="Times New Roman" w:hAnsi="Times New Roman" w:cs="Times New Roman"/>
+        </w:rPr>
+        <w:lastRenderedPageBreak/>
+        <w:t xml:space="preserve">noted </w:t>
       </w:r>
       <w:r>
         <w:rPr>
@@ -5318,11 +5538,19 @@
         </w:rPr>
         <w:t xml:space="preserve">NCD, </w:t>
       </w:r>
-      <w:r>
-        <w:rPr>
-          <w:rFonts w:ascii="Times New Roman" w:hAnsi="Times New Roman" w:cs="Times New Roman"/>
-        </w:rPr>
-        <w:t xml:space="preserve">Picolab Laboratory Rodent diet, 5L0D; 5% </w:t>
+      <w:proofErr w:type="spellStart"/>
+      <w:r>
+        <w:rPr>
+          <w:rFonts w:ascii="Times New Roman" w:hAnsi="Times New Roman" w:cs="Times New Roman"/>
+        </w:rPr>
+        <w:t>Picolab</w:t>
+      </w:r>
+      <w:proofErr w:type="spellEnd"/>
+      <w:r>
+        <w:rPr>
+          <w:rFonts w:ascii="Times New Roman" w:hAnsi="Times New Roman" w:cs="Times New Roman"/>
+        </w:rPr>
+        <w:t xml:space="preserve"> Laboratory Rodent diet, 5L0D; 5% </w:t>
       </w:r>
       <w:r>
         <w:rPr>
@@ -5418,7 +5646,21 @@
         <w:rPr>
           <w:rFonts w:ascii="Times New Roman" w:hAnsi="Times New Roman" w:cs="Times New Roman"/>
         </w:rPr>
-        <w:t xml:space="preserve">fed eTRF had 6 hours of </w:t>
+        <w:t xml:space="preserve">fed </w:t>
+      </w:r>
+      <w:proofErr w:type="spellStart"/>
+      <w:r>
+        <w:rPr>
+          <w:rFonts w:ascii="Times New Roman" w:hAnsi="Times New Roman" w:cs="Times New Roman"/>
+        </w:rPr>
+        <w:t>eTRF</w:t>
+      </w:r>
+      <w:proofErr w:type="spellEnd"/>
+      <w:r>
+        <w:rPr>
+          <w:rFonts w:ascii="Times New Roman" w:hAnsi="Times New Roman" w:cs="Times New Roman"/>
+        </w:rPr>
+        <w:t xml:space="preserve"> had 6 hours of </w:t>
       </w:r>
       <w:r>
         <w:rPr>
@@ -5503,7 +5745,21 @@
         <w:rPr>
           <w:rFonts w:ascii="Times New Roman" w:hAnsi="Times New Roman" w:cs="Times New Roman"/>
         </w:rPr>
-        <w:t xml:space="preserve">After one week of either AL or eTRF feeding (beginning age 120 days), age-matched </w:t>
+        <w:t xml:space="preserve">After one week of either AL or </w:t>
+      </w:r>
+      <w:proofErr w:type="spellStart"/>
+      <w:r>
+        <w:rPr>
+          <w:rFonts w:ascii="Times New Roman" w:hAnsi="Times New Roman" w:cs="Times New Roman"/>
+        </w:rPr>
+        <w:t>eTRF</w:t>
+      </w:r>
+      <w:proofErr w:type="spellEnd"/>
+      <w:r>
+        <w:rPr>
+          <w:rFonts w:ascii="Times New Roman" w:hAnsi="Times New Roman" w:cs="Times New Roman"/>
+        </w:rPr>
+        <w:t xml:space="preserve"> feeding (beginning age 120 days), age-matched </w:t>
       </w:r>
       <w:r>
         <w:rPr>
@@ -5575,7 +5831,21 @@
         <w:rPr>
           <w:rFonts w:ascii="Times New Roman" w:hAnsi="Times New Roman" w:cs="Times New Roman"/>
         </w:rPr>
-        <w:t xml:space="preserve"> a cage free of food for eTRF animals and </w:t>
+        <w:t xml:space="preserve"> a cage free of food for </w:t>
+      </w:r>
+      <w:proofErr w:type="spellStart"/>
+      <w:r>
+        <w:rPr>
+          <w:rFonts w:ascii="Times New Roman" w:hAnsi="Times New Roman" w:cs="Times New Roman"/>
+        </w:rPr>
+        <w:t>eTRF</w:t>
+      </w:r>
+      <w:proofErr w:type="spellEnd"/>
+      <w:r>
+        <w:rPr>
+          <w:rFonts w:ascii="Times New Roman" w:hAnsi="Times New Roman" w:cs="Times New Roman"/>
+        </w:rPr>
+        <w:t xml:space="preserve"> animals and </w:t>
       </w:r>
       <w:r>
         <w:rPr>
@@ -5793,8 +6063,16 @@
         <w:rPr>
           <w:rFonts w:ascii="Times New Roman" w:hAnsi="Times New Roman" w:cs="Times New Roman"/>
         </w:rPr>
-        <w:t>within 24 hours of birth. Litters were reduced to 4 pups (2 male, 2 female</w:t>
-      </w:r>
+        <w:t xml:space="preserve">within 24 hours of birth. Litters were reduced to 4 pups (2 male, 2 </w:t>
+      </w:r>
+      <w:proofErr w:type="gramStart"/>
+      <w:r>
+        <w:rPr>
+          <w:rFonts w:ascii="Times New Roman" w:hAnsi="Times New Roman" w:cs="Times New Roman"/>
+        </w:rPr>
+        <w:t>female</w:t>
+      </w:r>
+      <w:proofErr w:type="gramEnd"/>
       <w:r>
         <w:rPr>
           <w:rFonts w:ascii="Times New Roman" w:hAnsi="Times New Roman" w:cs="Times New Roman"/>
@@ -5841,13 +6119,41 @@
         <w:rPr>
           <w:rFonts w:ascii="Times New Roman" w:hAnsi="Times New Roman" w:cs="Times New Roman"/>
         </w:rPr>
-        <w:t xml:space="preserve">tion was assessed using EchoMRI </w:t>
-      </w:r>
-      <w:r>
-        <w:rPr>
-          <w:rFonts w:ascii="Times New Roman" w:hAnsi="Times New Roman" w:cs="Times New Roman"/>
-        </w:rPr>
-        <w:t xml:space="preserve">2100 (EchoMRI) </w:t>
+        <w:t xml:space="preserve">tion was assessed using </w:t>
+      </w:r>
+      <w:proofErr w:type="spellStart"/>
+      <w:r>
+        <w:rPr>
+          <w:rFonts w:ascii="Times New Roman" w:hAnsi="Times New Roman" w:cs="Times New Roman"/>
+        </w:rPr>
+        <w:t>EchoMRI</w:t>
+      </w:r>
+      <w:proofErr w:type="spellEnd"/>
+      <w:r>
+        <w:rPr>
+          <w:rFonts w:ascii="Times New Roman" w:hAnsi="Times New Roman" w:cs="Times New Roman"/>
+        </w:rPr>
+        <w:t xml:space="preserve"> </w:t>
+      </w:r>
+      <w:r>
+        <w:rPr>
+          <w:rFonts w:ascii="Times New Roman" w:hAnsi="Times New Roman" w:cs="Times New Roman"/>
+        </w:rPr>
+        <w:t>2100 (</w:t>
+      </w:r>
+      <w:proofErr w:type="spellStart"/>
+      <w:r>
+        <w:rPr>
+          <w:rFonts w:ascii="Times New Roman" w:hAnsi="Times New Roman" w:cs="Times New Roman"/>
+        </w:rPr>
+        <w:t>EchoMRI</w:t>
+      </w:r>
+      <w:proofErr w:type="spellEnd"/>
+      <w:r>
+        <w:rPr>
+          <w:rFonts w:ascii="Times New Roman" w:hAnsi="Times New Roman" w:cs="Times New Roman"/>
+        </w:rPr>
+        <w:t xml:space="preserve">) </w:t>
       </w:r>
       <w:r>
         <w:rPr>
@@ -5859,7 +6165,35 @@
         <w:rPr>
           <w:rFonts w:ascii="Times New Roman" w:hAnsi="Times New Roman" w:cs="Times New Roman"/>
         </w:rPr>
-        <w:t xml:space="preserve"> (eTRF males = 11, eTRF females = 19, AL males = 16, AL females =17). Offspring were given AL access to NCD until PND 70. Food intake and body composition were assessed weekly. Food intake is represented as a</w:t>
+        <w:t xml:space="preserve"> (</w:t>
+      </w:r>
+      <w:proofErr w:type="spellStart"/>
+      <w:r>
+        <w:rPr>
+          <w:rFonts w:ascii="Times New Roman" w:hAnsi="Times New Roman" w:cs="Times New Roman"/>
+        </w:rPr>
+        <w:t>eTRF</w:t>
+      </w:r>
+      <w:proofErr w:type="spellEnd"/>
+      <w:r>
+        <w:rPr>
+          <w:rFonts w:ascii="Times New Roman" w:hAnsi="Times New Roman" w:cs="Times New Roman"/>
+        </w:rPr>
+        <w:t xml:space="preserve"> males = 11, </w:t>
+      </w:r>
+      <w:proofErr w:type="spellStart"/>
+      <w:r>
+        <w:rPr>
+          <w:rFonts w:ascii="Times New Roman" w:hAnsi="Times New Roman" w:cs="Times New Roman"/>
+        </w:rPr>
+        <w:t>eTRF</w:t>
+      </w:r>
+      <w:proofErr w:type="spellEnd"/>
+      <w:r>
+        <w:rPr>
+          <w:rFonts w:ascii="Times New Roman" w:hAnsi="Times New Roman" w:cs="Times New Roman"/>
+        </w:rPr>
+        <w:t xml:space="preserve"> females = 19, AL males = 16, AL females =17). Offspring were given AL access to NCD until PND 70. Food intake and body composition were assessed weekly. Food intake is represented as a</w:t>
       </w:r>
       <w:r>
         <w:rPr>
@@ -5883,7 +6217,14 @@
         <w:rPr>
           <w:rFonts w:ascii="Times New Roman" w:hAnsi="Times New Roman" w:cs="Times New Roman"/>
         </w:rPr>
-        <w:t>uring weekly food measurements, c</w:t>
+        <w:t xml:space="preserve">uring </w:t>
+      </w:r>
+      <w:r>
+        <w:rPr>
+          <w:rFonts w:ascii="Times New Roman" w:hAnsi="Times New Roman" w:cs="Times New Roman"/>
+        </w:rPr>
+        <w:lastRenderedPageBreak/>
+        <w:t>weekly food measurements, c</w:t>
       </w:r>
       <w:r>
         <w:rPr>
@@ -6093,8 +6434,16 @@
         <w:rPr>
           <w:rFonts w:ascii="Times New Roman" w:hAnsi="Times New Roman" w:cs="Times New Roman"/>
         </w:rPr>
-        <w:t>collected via EchoMRI</w:t>
-      </w:r>
+        <w:t xml:space="preserve">collected via </w:t>
+      </w:r>
+      <w:proofErr w:type="spellStart"/>
+      <w:r>
+        <w:rPr>
+          <w:rFonts w:ascii="Times New Roman" w:hAnsi="Times New Roman" w:cs="Times New Roman"/>
+        </w:rPr>
+        <w:t>EchoMRI</w:t>
+      </w:r>
+      <w:proofErr w:type="spellEnd"/>
       <w:r>
         <w:rPr>
           <w:rFonts w:ascii="Times New Roman" w:hAnsi="Times New Roman" w:cs="Times New Roman"/>
@@ -6125,11 +6474,19 @@
         </w:rPr>
         <w:t xml:space="preserve"> (</w:t>
       </w:r>
-      <w:r>
-        <w:rPr>
-          <w:rFonts w:ascii="Times New Roman" w:hAnsi="Times New Roman" w:cs="Times New Roman"/>
-        </w:rPr>
-        <w:t xml:space="preserve">eTRF males = </w:t>
+      <w:proofErr w:type="spellStart"/>
+      <w:r>
+        <w:rPr>
+          <w:rFonts w:ascii="Times New Roman" w:hAnsi="Times New Roman" w:cs="Times New Roman"/>
+        </w:rPr>
+        <w:t>eTRF</w:t>
+      </w:r>
+      <w:proofErr w:type="spellEnd"/>
+      <w:r>
+        <w:rPr>
+          <w:rFonts w:ascii="Times New Roman" w:hAnsi="Times New Roman" w:cs="Times New Roman"/>
+        </w:rPr>
+        <w:t xml:space="preserve"> males = </w:t>
       </w:r>
       <w:r>
         <w:rPr>
@@ -6141,7 +6498,21 @@
         <w:rPr>
           <w:rFonts w:ascii="Times New Roman" w:hAnsi="Times New Roman" w:cs="Times New Roman"/>
         </w:rPr>
-        <w:t>, eTRF females = 1</w:t>
+        <w:t xml:space="preserve">, </w:t>
+      </w:r>
+      <w:proofErr w:type="spellStart"/>
+      <w:r>
+        <w:rPr>
+          <w:rFonts w:ascii="Times New Roman" w:hAnsi="Times New Roman" w:cs="Times New Roman"/>
+        </w:rPr>
+        <w:t>eTRF</w:t>
+      </w:r>
+      <w:proofErr w:type="spellEnd"/>
+      <w:r>
+        <w:rPr>
+          <w:rFonts w:ascii="Times New Roman" w:hAnsi="Times New Roman" w:cs="Times New Roman"/>
+        </w:rPr>
+        <w:t xml:space="preserve"> females = 1</w:t>
       </w:r>
       <w:r>
         <w:rPr>
@@ -6245,11 +6616,19 @@
         </w:rPr>
         <w:t xml:space="preserve">; </w:t>
       </w:r>
-      <w:r>
-        <w:rPr>
-          <w:rFonts w:ascii="Times New Roman" w:hAnsi="Times New Roman" w:cs="Times New Roman"/>
-        </w:rPr>
-        <w:t xml:space="preserve">eTRF males = </w:t>
+      <w:proofErr w:type="spellStart"/>
+      <w:r>
+        <w:rPr>
+          <w:rFonts w:ascii="Times New Roman" w:hAnsi="Times New Roman" w:cs="Times New Roman"/>
+        </w:rPr>
+        <w:t>eTRF</w:t>
+      </w:r>
+      <w:proofErr w:type="spellEnd"/>
+      <w:r>
+        <w:rPr>
+          <w:rFonts w:ascii="Times New Roman" w:hAnsi="Times New Roman" w:cs="Times New Roman"/>
+        </w:rPr>
+        <w:t xml:space="preserve"> males = </w:t>
       </w:r>
       <w:r>
         <w:rPr>
@@ -6261,7 +6640,21 @@
         <w:rPr>
           <w:rFonts w:ascii="Times New Roman" w:hAnsi="Times New Roman" w:cs="Times New Roman"/>
         </w:rPr>
-        <w:t>, eTRF females = 1</w:t>
+        <w:t xml:space="preserve">, </w:t>
+      </w:r>
+      <w:proofErr w:type="spellStart"/>
+      <w:r>
+        <w:rPr>
+          <w:rFonts w:ascii="Times New Roman" w:hAnsi="Times New Roman" w:cs="Times New Roman"/>
+        </w:rPr>
+        <w:t>eTRF</w:t>
+      </w:r>
+      <w:proofErr w:type="spellEnd"/>
+      <w:r>
+        <w:rPr>
+          <w:rFonts w:ascii="Times New Roman" w:hAnsi="Times New Roman" w:cs="Times New Roman"/>
+        </w:rPr>
+        <w:t xml:space="preserve"> females = 1</w:t>
       </w:r>
       <w:r>
         <w:rPr>
@@ -6335,11 +6728,19 @@
         </w:rPr>
         <w:t xml:space="preserve"> </w:t>
       </w:r>
-      <w:r>
-        <w:rPr>
-          <w:rFonts w:ascii="Times New Roman" w:hAnsi="Times New Roman" w:cs="Times New Roman"/>
-        </w:rPr>
-        <w:t xml:space="preserve">eTRF males = </w:t>
+      <w:proofErr w:type="spellStart"/>
+      <w:r>
+        <w:rPr>
+          <w:rFonts w:ascii="Times New Roman" w:hAnsi="Times New Roman" w:cs="Times New Roman"/>
+        </w:rPr>
+        <w:t>eTRF</w:t>
+      </w:r>
+      <w:proofErr w:type="spellEnd"/>
+      <w:r>
+        <w:rPr>
+          <w:rFonts w:ascii="Times New Roman" w:hAnsi="Times New Roman" w:cs="Times New Roman"/>
+        </w:rPr>
+        <w:t xml:space="preserve"> males = </w:t>
       </w:r>
       <w:r>
         <w:rPr>
@@ -6351,7 +6752,21 @@
         <w:rPr>
           <w:rFonts w:ascii="Times New Roman" w:hAnsi="Times New Roman" w:cs="Times New Roman"/>
         </w:rPr>
-        <w:t xml:space="preserve">, eTRF females = </w:t>
+        <w:t xml:space="preserve">, </w:t>
+      </w:r>
+      <w:proofErr w:type="spellStart"/>
+      <w:r>
+        <w:rPr>
+          <w:rFonts w:ascii="Times New Roman" w:hAnsi="Times New Roman" w:cs="Times New Roman"/>
+        </w:rPr>
+        <w:t>eTRF</w:t>
+      </w:r>
+      <w:proofErr w:type="spellEnd"/>
+      <w:r>
+        <w:rPr>
+          <w:rFonts w:ascii="Times New Roman" w:hAnsi="Times New Roman" w:cs="Times New Roman"/>
+        </w:rPr>
+        <w:t xml:space="preserve"> females = </w:t>
       </w:r>
       <w:r>
         <w:rPr>
@@ -6543,7 +6958,14 @@
         <w:rPr>
           <w:rFonts w:ascii="Times New Roman" w:hAnsi="Times New Roman" w:cs="Times New Roman"/>
         </w:rPr>
-        <w:t xml:space="preserve">lean mass). Insulin and glucose tolerance were then re-assessed after </w:t>
+        <w:t xml:space="preserve">lean mass). Insulin and </w:t>
+      </w:r>
+      <w:r>
+        <w:rPr>
+          <w:rFonts w:ascii="Times New Roman" w:hAnsi="Times New Roman" w:cs="Times New Roman"/>
+        </w:rPr>
+        <w:lastRenderedPageBreak/>
+        <w:t xml:space="preserve">glucose tolerance were then re-assessed after </w:t>
       </w:r>
       <w:r>
         <w:rPr>
@@ -6569,11 +6991,19 @@
         </w:rPr>
         <w:t xml:space="preserve">; </w:t>
       </w:r>
-      <w:r>
-        <w:rPr>
-          <w:rFonts w:ascii="Times New Roman" w:hAnsi="Times New Roman" w:cs="Times New Roman"/>
-        </w:rPr>
-        <w:t xml:space="preserve">eTRF males = </w:t>
+      <w:proofErr w:type="spellStart"/>
+      <w:r>
+        <w:rPr>
+          <w:rFonts w:ascii="Times New Roman" w:hAnsi="Times New Roman" w:cs="Times New Roman"/>
+        </w:rPr>
+        <w:t>eTRF</w:t>
+      </w:r>
+      <w:proofErr w:type="spellEnd"/>
+      <w:r>
+        <w:rPr>
+          <w:rFonts w:ascii="Times New Roman" w:hAnsi="Times New Roman" w:cs="Times New Roman"/>
+        </w:rPr>
+        <w:t xml:space="preserve"> males = </w:t>
       </w:r>
       <w:r>
         <w:rPr>
@@ -6585,7 +7015,21 @@
         <w:rPr>
           <w:rFonts w:ascii="Times New Roman" w:hAnsi="Times New Roman" w:cs="Times New Roman"/>
         </w:rPr>
-        <w:t>, eTRF females = 1</w:t>
+        <w:t xml:space="preserve">, </w:t>
+      </w:r>
+      <w:proofErr w:type="spellStart"/>
+      <w:r>
+        <w:rPr>
+          <w:rFonts w:ascii="Times New Roman" w:hAnsi="Times New Roman" w:cs="Times New Roman"/>
+        </w:rPr>
+        <w:t>eTRF</w:t>
+      </w:r>
+      <w:proofErr w:type="spellEnd"/>
+      <w:r>
+        <w:rPr>
+          <w:rFonts w:ascii="Times New Roman" w:hAnsi="Times New Roman" w:cs="Times New Roman"/>
+        </w:rPr>
+        <w:t xml:space="preserve"> females = 1</w:t>
       </w:r>
       <w:r>
         <w:rPr>
@@ -6809,11 +7253,19 @@
         </w:rPr>
         <w:t xml:space="preserve">; </w:t>
       </w:r>
-      <w:r>
-        <w:rPr>
-          <w:rFonts w:ascii="Times New Roman" w:hAnsi="Times New Roman" w:cs="Times New Roman"/>
-        </w:rPr>
-        <w:t xml:space="preserve">eTRF males = </w:t>
+      <w:proofErr w:type="spellStart"/>
+      <w:r>
+        <w:rPr>
+          <w:rFonts w:ascii="Times New Roman" w:hAnsi="Times New Roman" w:cs="Times New Roman"/>
+        </w:rPr>
+        <w:t>eTRF</w:t>
+      </w:r>
+      <w:proofErr w:type="spellEnd"/>
+      <w:r>
+        <w:rPr>
+          <w:rFonts w:ascii="Times New Roman" w:hAnsi="Times New Roman" w:cs="Times New Roman"/>
+        </w:rPr>
+        <w:t xml:space="preserve"> males = </w:t>
       </w:r>
       <w:r>
         <w:rPr>
@@ -6825,7 +7277,21 @@
         <w:rPr>
           <w:rFonts w:ascii="Times New Roman" w:hAnsi="Times New Roman" w:cs="Times New Roman"/>
         </w:rPr>
-        <w:t xml:space="preserve">, eTRF females = </w:t>
+        <w:t xml:space="preserve">, </w:t>
+      </w:r>
+      <w:proofErr w:type="spellStart"/>
+      <w:r>
+        <w:rPr>
+          <w:rFonts w:ascii="Times New Roman" w:hAnsi="Times New Roman" w:cs="Times New Roman"/>
+        </w:rPr>
+        <w:t>eTRF</w:t>
+      </w:r>
+      <w:proofErr w:type="spellEnd"/>
+      <w:r>
+        <w:rPr>
+          <w:rFonts w:ascii="Times New Roman" w:hAnsi="Times New Roman" w:cs="Times New Roman"/>
+        </w:rPr>
+        <w:t xml:space="preserve"> females = </w:t>
       </w:r>
       <w:r>
         <w:rPr>
@@ -7091,6 +7557,7 @@
         <w:pStyle w:val="Heading2"/>
       </w:pPr>
       <w:r>
+        <w:lastRenderedPageBreak/>
         <w:t>Statistical analysis</w:t>
       </w:r>
     </w:p>
@@ -7167,6 +7634,76 @@
         </w:rPr>
         <w:t xml:space="preserve">. </w:t>
       </w:r>
+      <w:ins w:id="0" w:author="Dave Bridges" w:date="2023-08-26T17:51:00Z">
+        <w:r>
+          <w:rPr>
+            <w:rFonts w:ascii="Times New Roman" w:hAnsi="Times New Roman" w:cs="Times New Roman"/>
+          </w:rPr>
+          <w:t xml:space="preserve">To minimize potential </w:t>
+        </w:r>
+        <w:r>
+          <w:rPr>
+            <w:rFonts w:ascii="Times New Roman" w:hAnsi="Times New Roman" w:cs="Times New Roman"/>
+          </w:rPr>
+          <w:t xml:space="preserve">bias, animals were </w:t>
+        </w:r>
+      </w:ins>
+      <w:ins w:id="1" w:author="Dave Bridges" w:date="2023-08-26T17:52:00Z">
+        <w:r>
+          <w:rPr>
+            <w:rFonts w:ascii="Times New Roman" w:hAnsi="Times New Roman" w:cs="Times New Roman"/>
+          </w:rPr>
+          <w:t xml:space="preserve">identified by ear tags and as such the </w:t>
+        </w:r>
+      </w:ins>
+      <w:ins w:id="2" w:author="Dave Bridges" w:date="2023-08-26T17:55:00Z">
+        <w:r>
+          <w:rPr>
+            <w:rFonts w:ascii="Times New Roman" w:hAnsi="Times New Roman" w:cs="Times New Roman"/>
+          </w:rPr>
+          <w:t>researchers</w:t>
+        </w:r>
+      </w:ins>
+      <w:ins w:id="3" w:author="Dave Bridges" w:date="2023-08-26T17:52:00Z">
+        <w:r>
+          <w:rPr>
+            <w:rFonts w:ascii="Times New Roman" w:hAnsi="Times New Roman" w:cs="Times New Roman"/>
+          </w:rPr>
+          <w:t xml:space="preserve"> generally did not know which group mice were in during the experiments.  </w:t>
+        </w:r>
+      </w:ins>
+      <w:ins w:id="4" w:author="Dave Bridges" w:date="2023-08-26T17:54:00Z">
+        <w:r>
+          <w:rPr>
+            <w:rFonts w:ascii="Times New Roman" w:hAnsi="Times New Roman" w:cs="Times New Roman"/>
+          </w:rPr>
+          <w:t>Furthermore, the analysis plan was chosen prior to the start of exper</w:t>
+        </w:r>
+      </w:ins>
+      <w:ins w:id="5" w:author="Dave Bridges" w:date="2023-08-26T17:55:00Z">
+        <w:r>
+          <w:rPr>
+            <w:rFonts w:ascii="Times New Roman" w:hAnsi="Times New Roman" w:cs="Times New Roman"/>
+          </w:rPr>
+          <w:t>i</w:t>
+        </w:r>
+      </w:ins>
+      <w:ins w:id="6" w:author="Dave Bridges" w:date="2023-08-26T17:54:00Z">
+        <w:r>
+          <w:rPr>
+            <w:rFonts w:ascii="Times New Roman" w:hAnsi="Times New Roman" w:cs="Times New Roman"/>
+          </w:rPr>
+          <w:t>ments</w:t>
+        </w:r>
+      </w:ins>
+      <w:ins w:id="7" w:author="Dave Bridges" w:date="2023-08-26T17:55:00Z">
+        <w:r>
+          <w:rPr>
+            <w:rFonts w:ascii="Times New Roman" w:hAnsi="Times New Roman" w:cs="Times New Roman"/>
+          </w:rPr>
+          <w:t xml:space="preserve">, and unchanged upon data analysis. </w:t>
+        </w:r>
+      </w:ins>
       <w:r>
         <w:rPr>
           <w:rFonts w:ascii="Times New Roman" w:hAnsi="Times New Roman" w:cs="Times New Roman"/>
@@ -7513,7 +8050,21 @@
         <w:rPr>
           <w:rFonts w:ascii="Times New Roman" w:hAnsi="Times New Roman" w:cs="Times New Roman"/>
         </w:rPr>
-        <w:t xml:space="preserve">ilk test and equivalence of variance by Levene’s test. </w:t>
+        <w:t xml:space="preserve">ilk test and equivalence of variance by </w:t>
+      </w:r>
+      <w:proofErr w:type="spellStart"/>
+      <w:r>
+        <w:rPr>
+          <w:rFonts w:ascii="Times New Roman" w:hAnsi="Times New Roman" w:cs="Times New Roman"/>
+        </w:rPr>
+        <w:t>Levene’s</w:t>
+      </w:r>
+      <w:proofErr w:type="spellEnd"/>
+      <w:r>
+        <w:rPr>
+          <w:rFonts w:ascii="Times New Roman" w:hAnsi="Times New Roman" w:cs="Times New Roman"/>
+        </w:rPr>
+        <w:t xml:space="preserve"> test. </w:t>
       </w:r>
       <w:r>
         <w:rPr>
@@ -7580,9 +8131,11 @@
       <w:r>
         <w:t xml:space="preserve">Gestational </w:t>
       </w:r>
+      <w:proofErr w:type="spellStart"/>
       <w:r>
         <w:t>eTRF</w:t>
       </w:r>
+      <w:proofErr w:type="spellEnd"/>
       <w:r>
         <w:t xml:space="preserve"> </w:t>
       </w:r>
@@ -7622,7 +8175,21 @@
         <w:rPr>
           <w:rFonts w:ascii="Times New Roman" w:hAnsi="Times New Roman" w:cs="Times New Roman"/>
         </w:rPr>
-        <w:t xml:space="preserve">early time restricted feeding (eTRF), we used a normal chow diet (NCD) and </w:t>
+        <w:t>early time restricted feeding (</w:t>
+      </w:r>
+      <w:proofErr w:type="spellStart"/>
+      <w:r>
+        <w:rPr>
+          <w:rFonts w:ascii="Times New Roman" w:hAnsi="Times New Roman" w:cs="Times New Roman"/>
+        </w:rPr>
+        <w:t>eTRF</w:t>
+      </w:r>
+      <w:proofErr w:type="spellEnd"/>
+      <w:r>
+        <w:rPr>
+          <w:rFonts w:ascii="Times New Roman" w:hAnsi="Times New Roman" w:cs="Times New Roman"/>
+        </w:rPr>
+        <w:t xml:space="preserve">), we used a normal chow diet (NCD) and </w:t>
       </w:r>
       <w:r>
         <w:rPr>
@@ -7698,7 +8265,21 @@
         <w:rPr>
           <w:rFonts w:ascii="Times New Roman" w:hAnsi="Times New Roman" w:cs="Times New Roman"/>
         </w:rPr>
-        <w:t xml:space="preserve"> (eTRF)</w:t>
+        <w:t xml:space="preserve"> (</w:t>
+      </w:r>
+      <w:proofErr w:type="spellStart"/>
+      <w:r>
+        <w:rPr>
+          <w:rFonts w:ascii="Times New Roman" w:hAnsi="Times New Roman" w:cs="Times New Roman"/>
+        </w:rPr>
+        <w:t>eTRF</w:t>
+      </w:r>
+      <w:proofErr w:type="spellEnd"/>
+      <w:r>
+        <w:rPr>
+          <w:rFonts w:ascii="Times New Roman" w:hAnsi="Times New Roman" w:cs="Times New Roman"/>
+        </w:rPr>
+        <w:t>)</w:t>
       </w:r>
       <w:r>
         <w:rPr>
@@ -7724,7 +8305,14 @@
         <w:rPr>
           <w:rFonts w:ascii="Times New Roman" w:hAnsi="Times New Roman" w:cs="Times New Roman"/>
         </w:rPr>
-        <w:t>This period represents the active phase of both pregnant and non-pregnant mice</w:t>
+        <w:t xml:space="preserve">This period represents the active phase of </w:t>
+      </w:r>
+      <w:r>
+        <w:rPr>
+          <w:rFonts w:ascii="Times New Roman" w:hAnsi="Times New Roman" w:cs="Times New Roman"/>
+        </w:rPr>
+        <w:lastRenderedPageBreak/>
+        <w:t>both pregnant and non-pregnant mice</w:t>
       </w:r>
       <w:r>
         <w:rPr>
@@ -7834,7 +8422,21 @@
         <w:rPr>
           <w:rFonts w:ascii="Times New Roman" w:hAnsi="Times New Roman" w:cs="Times New Roman"/>
         </w:rPr>
-        <w:t xml:space="preserve"> no evidence of maternal eTRF </w:t>
+        <w:t xml:space="preserve"> no evidence of maternal </w:t>
+      </w:r>
+      <w:proofErr w:type="spellStart"/>
+      <w:r>
+        <w:rPr>
+          <w:rFonts w:ascii="Times New Roman" w:hAnsi="Times New Roman" w:cs="Times New Roman"/>
+        </w:rPr>
+        <w:t>eTRF</w:t>
+      </w:r>
+      <w:proofErr w:type="spellEnd"/>
+      <w:r>
+        <w:rPr>
+          <w:rFonts w:ascii="Times New Roman" w:hAnsi="Times New Roman" w:cs="Times New Roman"/>
+        </w:rPr>
+        <w:t xml:space="preserve"> </w:t>
       </w:r>
       <w:r>
         <w:rPr>
@@ -8087,11 +8689,19 @@
         </w:rPr>
         <w:t xml:space="preserve"> of maternal </w:t>
       </w:r>
-      <w:r>
-        <w:rPr>
-          <w:rFonts w:ascii="Times New Roman" w:hAnsi="Times New Roman" w:cs="Times New Roman"/>
-        </w:rPr>
-        <w:t xml:space="preserve">eTRF </w:t>
+      <w:proofErr w:type="spellStart"/>
+      <w:r>
+        <w:rPr>
+          <w:rFonts w:ascii="Times New Roman" w:hAnsi="Times New Roman" w:cs="Times New Roman"/>
+        </w:rPr>
+        <w:t>eTRF</w:t>
+      </w:r>
+      <w:proofErr w:type="spellEnd"/>
+      <w:r>
+        <w:rPr>
+          <w:rFonts w:ascii="Times New Roman" w:hAnsi="Times New Roman" w:cs="Times New Roman"/>
+        </w:rPr>
+        <w:t xml:space="preserve"> </w:t>
       </w:r>
       <w:r>
         <w:rPr>
@@ -8113,6 +8723,7 @@
         </w:rPr>
         <w:t xml:space="preserve"> </w:t>
       </w:r>
+      <w:proofErr w:type="spellStart"/>
       <w:r>
         <w:rPr>
           <w:rFonts w:ascii="Times New Roman" w:hAnsi="Times New Roman" w:cs="Times New Roman"/>
@@ -8126,6 +8737,7 @@
         </w:rPr>
         <w:t>diet</w:t>
       </w:r>
+      <w:proofErr w:type="spellEnd"/>
       <w:r>
         <w:rPr>
           <w:rFonts w:ascii="Times New Roman" w:hAnsi="Times New Roman" w:cs="Times New Roman"/>
@@ -8170,6 +8782,7 @@
         </w:rPr>
         <w:t xml:space="preserve"> </w:t>
       </w:r>
+      <w:proofErr w:type="spellStart"/>
       <w:r>
         <w:rPr>
           <w:rFonts w:ascii="Times New Roman" w:hAnsi="Times New Roman" w:cs="Times New Roman"/>
@@ -8183,6 +8796,7 @@
         </w:rPr>
         <w:t>diet</w:t>
       </w:r>
+      <w:proofErr w:type="spellEnd"/>
       <w:r>
         <w:rPr>
           <w:rFonts w:ascii="Times New Roman" w:hAnsi="Times New Roman" w:cs="Times New Roman"/>
@@ -8233,6 +8847,7 @@
         </w:rPr>
         <w:t xml:space="preserve">, </w:t>
       </w:r>
+      <w:proofErr w:type="spellStart"/>
       <w:r>
         <w:rPr>
           <w:rFonts w:ascii="Times New Roman" w:hAnsi="Times New Roman" w:cs="Times New Roman"/>
@@ -8246,6 +8861,7 @@
         </w:rPr>
         <w:t>diet</w:t>
       </w:r>
+      <w:proofErr w:type="spellEnd"/>
       <w:r>
         <w:rPr>
           <w:rFonts w:ascii="Times New Roman" w:hAnsi="Times New Roman" w:cs="Times New Roman"/>
@@ -8304,14 +8920,29 @@
         <w:rPr>
           <w:rFonts w:ascii="Times New Roman" w:hAnsi="Times New Roman" w:cs="Times New Roman"/>
         </w:rPr>
-        <w:t>(p</w:t>
+        <w:t>(</w:t>
+      </w:r>
+      <w:proofErr w:type="spellStart"/>
+      <w:r>
+        <w:rPr>
+          <w:rFonts w:ascii="Times New Roman" w:hAnsi="Times New Roman" w:cs="Times New Roman"/>
+        </w:rPr>
+        <w:t>p</w:t>
       </w:r>
       <w:r>
         <w:rPr>
           <w:rFonts w:ascii="Times New Roman" w:hAnsi="Times New Roman" w:cs="Times New Roman"/>
           <w:vertAlign w:val="subscript"/>
         </w:rPr>
-        <w:t>diet*sex</w:t>
+        <w:t>diet</w:t>
+      </w:r>
+      <w:proofErr w:type="spellEnd"/>
+      <w:r>
+        <w:rPr>
+          <w:rFonts w:ascii="Times New Roman" w:hAnsi="Times New Roman" w:cs="Times New Roman"/>
+          <w:vertAlign w:val="subscript"/>
+        </w:rPr>
+        <w:t>*sex</w:t>
       </w:r>
       <w:r>
         <w:rPr>
@@ -8329,7 +8960,35 @@
         <w:rPr>
           <w:rFonts w:ascii="Times New Roman" w:hAnsi="Times New Roman" w:cs="Times New Roman"/>
         </w:rPr>
-        <w:t>However, cumulative food intake in the NCD period is 22% higher in eTRF females than AL females and 10% higher in eTRF males than AL males (</w:t>
+        <w:t xml:space="preserve">However, cumulative food intake in the NCD period is 22% higher in </w:t>
+      </w:r>
+      <w:proofErr w:type="spellStart"/>
+      <w:r>
+        <w:rPr>
+          <w:rFonts w:ascii="Times New Roman" w:hAnsi="Times New Roman" w:cs="Times New Roman"/>
+        </w:rPr>
+        <w:t>eTRF</w:t>
+      </w:r>
+      <w:proofErr w:type="spellEnd"/>
+      <w:r>
+        <w:rPr>
+          <w:rFonts w:ascii="Times New Roman" w:hAnsi="Times New Roman" w:cs="Times New Roman"/>
+        </w:rPr>
+        <w:t xml:space="preserve"> females than AL females and 10% higher in </w:t>
+      </w:r>
+      <w:proofErr w:type="spellStart"/>
+      <w:r>
+        <w:rPr>
+          <w:rFonts w:ascii="Times New Roman" w:hAnsi="Times New Roman" w:cs="Times New Roman"/>
+        </w:rPr>
+        <w:t>eTRF</w:t>
+      </w:r>
+      <w:proofErr w:type="spellEnd"/>
+      <w:r>
+        <w:rPr>
+          <w:rFonts w:ascii="Times New Roman" w:hAnsi="Times New Roman" w:cs="Times New Roman"/>
+        </w:rPr>
+        <w:t xml:space="preserve"> males than AL males (</w:t>
       </w:r>
       <w:r>
         <w:rPr>
@@ -8345,6 +9004,7 @@
         </w:rPr>
         <w:t xml:space="preserve">, </w:t>
       </w:r>
+      <w:proofErr w:type="spellStart"/>
       <w:r>
         <w:rPr>
           <w:rFonts w:ascii="Times New Roman" w:hAnsi="Times New Roman" w:cs="Times New Roman"/>
@@ -8356,7 +9016,15 @@
           <w:rFonts w:ascii="Times New Roman" w:hAnsi="Times New Roman" w:cs="Times New Roman"/>
           <w:vertAlign w:val="subscript"/>
         </w:rPr>
-        <w:t xml:space="preserve">diet = </w:t>
+        <w:t>diet</w:t>
+      </w:r>
+      <w:proofErr w:type="spellEnd"/>
+      <w:r>
+        <w:rPr>
+          <w:rFonts w:ascii="Times New Roman" w:hAnsi="Times New Roman" w:cs="Times New Roman"/>
+          <w:vertAlign w:val="subscript"/>
+        </w:rPr>
+        <w:t xml:space="preserve"> = </w:t>
       </w:r>
       <w:r>
         <w:rPr>
@@ -8392,19 +9060,40 @@
         <w:rPr>
           <w:rFonts w:ascii="Times New Roman" w:hAnsi="Times New Roman" w:cs="Times New Roman"/>
         </w:rPr>
-        <w:t>resulted in a 12% reduced feeding efficiency in eTRF female offspring</w:t>
-      </w:r>
-      <w:r>
-        <w:rPr>
-          <w:rFonts w:ascii="Times New Roman" w:hAnsi="Times New Roman" w:cs="Times New Roman"/>
-        </w:rPr>
-        <w:t xml:space="preserve"> </w:t>
-      </w:r>
-      <w:r>
-        <w:rPr>
-          <w:rFonts w:ascii="Times New Roman" w:hAnsi="Times New Roman" w:cs="Times New Roman"/>
-        </w:rPr>
-        <w:t>(p</w:t>
+        <w:t xml:space="preserve">resulted in a 12% reduced feeding efficiency in </w:t>
+      </w:r>
+      <w:proofErr w:type="spellStart"/>
+      <w:r>
+        <w:rPr>
+          <w:rFonts w:ascii="Times New Roman" w:hAnsi="Times New Roman" w:cs="Times New Roman"/>
+        </w:rPr>
+        <w:t>eTRF</w:t>
+      </w:r>
+      <w:proofErr w:type="spellEnd"/>
+      <w:r>
+        <w:rPr>
+          <w:rFonts w:ascii="Times New Roman" w:hAnsi="Times New Roman" w:cs="Times New Roman"/>
+        </w:rPr>
+        <w:t xml:space="preserve"> female offspring</w:t>
+      </w:r>
+      <w:r>
+        <w:rPr>
+          <w:rFonts w:ascii="Times New Roman" w:hAnsi="Times New Roman" w:cs="Times New Roman"/>
+        </w:rPr>
+        <w:t xml:space="preserve"> </w:t>
+      </w:r>
+      <w:r>
+        <w:rPr>
+          <w:rFonts w:ascii="Times New Roman" w:hAnsi="Times New Roman" w:cs="Times New Roman"/>
+        </w:rPr>
+        <w:t>(</w:t>
+      </w:r>
+      <w:proofErr w:type="spellStart"/>
+      <w:r>
+        <w:rPr>
+          <w:rFonts w:ascii="Times New Roman" w:hAnsi="Times New Roman" w:cs="Times New Roman"/>
+        </w:rPr>
+        <w:t>p</w:t>
       </w:r>
       <w:r>
         <w:rPr>
@@ -8413,6 +9102,7 @@
         </w:rPr>
         <w:t>sex</w:t>
       </w:r>
+      <w:proofErr w:type="spellEnd"/>
       <w:r>
         <w:rPr>
           <w:rFonts w:ascii="Times New Roman" w:hAnsi="Times New Roman" w:cs="Times New Roman"/>
@@ -8487,8 +9177,13 @@
         <w:pStyle w:val="Heading2"/>
       </w:pPr>
       <w:r>
-        <w:t>Gestational eTRF</w:t>
-      </w:r>
+        <w:t xml:space="preserve">Gestational </w:t>
+      </w:r>
+      <w:proofErr w:type="spellStart"/>
+      <w:r>
+        <w:t>eTRF</w:t>
+      </w:r>
+      <w:proofErr w:type="spellEnd"/>
       <w:r>
         <w:rPr>
           <w:rStyle w:val="CommentReference"/>
@@ -8599,7 +9294,21 @@
         <w:rPr>
           <w:rFonts w:ascii="Times New Roman" w:hAnsi="Times New Roman" w:cs="Times New Roman"/>
         </w:rPr>
-        <w:t>15mg/dL higher blood glucose during i</w:t>
+        <w:t>15mg/</w:t>
+      </w:r>
+      <w:proofErr w:type="spellStart"/>
+      <w:r>
+        <w:rPr>
+          <w:rFonts w:ascii="Times New Roman" w:hAnsi="Times New Roman" w:cs="Times New Roman"/>
+        </w:rPr>
+        <w:t>dL</w:t>
+      </w:r>
+      <w:proofErr w:type="spellEnd"/>
+      <w:r>
+        <w:rPr>
+          <w:rFonts w:ascii="Times New Roman" w:hAnsi="Times New Roman" w:cs="Times New Roman"/>
+        </w:rPr>
+        <w:t xml:space="preserve"> higher blood glucose during i</w:t>
       </w:r>
       <w:r>
         <w:rPr>
@@ -8623,7 +9332,14 @@
         <w:rPr>
           <w:rFonts w:ascii="Times New Roman" w:hAnsi="Times New Roman" w:cs="Times New Roman"/>
         </w:rPr>
-        <w:t>(p</w:t>
+        <w:t>(</w:t>
+      </w:r>
+      <w:proofErr w:type="spellStart"/>
+      <w:r>
+        <w:rPr>
+          <w:rFonts w:ascii="Times New Roman" w:hAnsi="Times New Roman" w:cs="Times New Roman"/>
+        </w:rPr>
+        <w:t>p</w:t>
       </w:r>
       <w:r>
         <w:rPr>
@@ -8632,6 +9348,7 @@
         </w:rPr>
         <w:t>sex</w:t>
       </w:r>
+      <w:proofErr w:type="spellEnd"/>
       <w:r>
         <w:rPr>
           <w:rFonts w:ascii="Times New Roman" w:hAnsi="Times New Roman" w:cs="Times New Roman"/>
@@ -8694,6 +9411,7 @@
         </w:rPr>
         <w:t xml:space="preserve">, </w:t>
       </w:r>
+      <w:proofErr w:type="spellStart"/>
       <w:r>
         <w:rPr>
           <w:rFonts w:ascii="Times New Roman" w:hAnsi="Times New Roman" w:cs="Times New Roman"/>
@@ -8707,6 +9425,7 @@
         </w:rPr>
         <w:t>diet</w:t>
       </w:r>
+      <w:proofErr w:type="spellEnd"/>
       <w:r>
         <w:rPr>
           <w:rFonts w:ascii="Times New Roman" w:hAnsi="Times New Roman" w:cs="Times New Roman"/>
@@ -8759,7 +9478,37 @@
         <w:rPr>
           <w:rFonts w:ascii="Times New Roman" w:hAnsi="Times New Roman" w:cs="Times New Roman"/>
         </w:rPr>
-        <w:t>there was no diet:sex interaction (p</w:t>
+        <w:t xml:space="preserve">there was no </w:t>
+      </w:r>
+      <w:proofErr w:type="spellStart"/>
+      <w:proofErr w:type="gramStart"/>
+      <w:r>
+        <w:rPr>
+          <w:rFonts w:ascii="Times New Roman" w:hAnsi="Times New Roman" w:cs="Times New Roman"/>
+        </w:rPr>
+        <w:t>diet:sex</w:t>
+      </w:r>
+      <w:proofErr w:type="spellEnd"/>
+      <w:proofErr w:type="gramEnd"/>
+      <w:r>
+        <w:rPr>
+          <w:rFonts w:ascii="Times New Roman" w:hAnsi="Times New Roman" w:cs="Times New Roman"/>
+        </w:rPr>
+        <w:t xml:space="preserve"> interaction </w:t>
+      </w:r>
+      <w:r>
+        <w:rPr>
+          <w:rFonts w:ascii="Times New Roman" w:hAnsi="Times New Roman" w:cs="Times New Roman"/>
+        </w:rPr>
+        <w:lastRenderedPageBreak/>
+        <w:t>(</w:t>
+      </w:r>
+      <w:proofErr w:type="spellStart"/>
+      <w:r>
+        <w:rPr>
+          <w:rFonts w:ascii="Times New Roman" w:hAnsi="Times New Roman" w:cs="Times New Roman"/>
+        </w:rPr>
+        <w:t>p</w:t>
       </w:r>
       <w:r>
         <w:rPr>
@@ -8768,6 +9517,7 @@
         </w:rPr>
         <w:t>diet:sex</w:t>
       </w:r>
+      <w:proofErr w:type="spellEnd"/>
       <w:r>
         <w:rPr>
           <w:rFonts w:ascii="Times New Roman" w:hAnsi="Times New Roman" w:cs="Times New Roman"/>
@@ -8809,13 +9559,29 @@
           <w:rFonts w:ascii="Times New Roman" w:hAnsi="Times New Roman" w:cs="Times New Roman"/>
           <w:color w:val="000000" w:themeColor="text1"/>
         </w:rPr>
-        <w:t>where eTRF offspring had lower AUC compared to AL offspring</w:t>
-      </w:r>
+        <w:t xml:space="preserve">where </w:t>
+      </w:r>
+      <w:proofErr w:type="spellStart"/>
       <w:r>
         <w:rPr>
           <w:rFonts w:ascii="Times New Roman" w:hAnsi="Times New Roman" w:cs="Times New Roman"/>
           <w:color w:val="000000" w:themeColor="text1"/>
         </w:rPr>
+        <w:t>eTRF</w:t>
+      </w:r>
+      <w:proofErr w:type="spellEnd"/>
+      <w:r>
+        <w:rPr>
+          <w:rFonts w:ascii="Times New Roman" w:hAnsi="Times New Roman" w:cs="Times New Roman"/>
+          <w:color w:val="000000" w:themeColor="text1"/>
+        </w:rPr>
+        <w:t xml:space="preserve"> offspring had lower AUC compared to AL offspring</w:t>
+      </w:r>
+      <w:r>
+        <w:rPr>
+          <w:rFonts w:ascii="Times New Roman" w:hAnsi="Times New Roman" w:cs="Times New Roman"/>
+          <w:color w:val="000000" w:themeColor="text1"/>
+        </w:rPr>
         <w:t xml:space="preserve">, </w:t>
       </w:r>
       <w:r>
@@ -8832,6 +9598,7 @@
         </w:rPr>
         <w:t>(</w:t>
       </w:r>
+      <w:proofErr w:type="spellStart"/>
       <w:r>
         <w:rPr>
           <w:rFonts w:ascii="Times New Roman" w:hAnsi="Times New Roman" w:cs="Times New Roman"/>
@@ -8847,6 +9614,7 @@
         </w:rPr>
         <w:t>diet</w:t>
       </w:r>
+      <w:proofErr w:type="spellEnd"/>
       <w:r>
         <w:rPr>
           <w:rFonts w:ascii="Times New Roman" w:hAnsi="Times New Roman" w:cs="Times New Roman"/>
@@ -8880,7 +9648,15 @@
           <w:rFonts w:ascii="Times New Roman" w:hAnsi="Times New Roman" w:cs="Times New Roman"/>
           <w:color w:val="000000" w:themeColor="text1"/>
         </w:rPr>
-        <w:t>of sex (p</w:t>
+        <w:t>of sex (</w:t>
+      </w:r>
+      <w:proofErr w:type="spellStart"/>
+      <w:r>
+        <w:rPr>
+          <w:rFonts w:ascii="Times New Roman" w:hAnsi="Times New Roman" w:cs="Times New Roman"/>
+          <w:color w:val="000000" w:themeColor="text1"/>
+        </w:rPr>
+        <w:t>p</w:t>
       </w:r>
       <w:r>
         <w:rPr>
@@ -8890,6 +9666,7 @@
         </w:rPr>
         <w:t>sex</w:t>
       </w:r>
+      <w:proofErr w:type="spellEnd"/>
       <w:r>
         <w:rPr>
           <w:rFonts w:ascii="Times New Roman" w:hAnsi="Times New Roman" w:cs="Times New Roman"/>
@@ -8972,7 +9749,21 @@
         <w:rPr>
           <w:rFonts w:ascii="Times New Roman" w:hAnsi="Times New Roman" w:cs="Times New Roman"/>
         </w:rPr>
-        <w:t xml:space="preserve">(the rate of glucose decline over the first </w:t>
+        <w:t xml:space="preserve">(the rate of glucose </w:t>
+      </w:r>
+      <w:proofErr w:type="gramStart"/>
+      <w:r>
+        <w:rPr>
+          <w:rFonts w:ascii="Times New Roman" w:hAnsi="Times New Roman" w:cs="Times New Roman"/>
+        </w:rPr>
+        <w:t>decline</w:t>
+      </w:r>
+      <w:proofErr w:type="gramEnd"/>
+      <w:r>
+        <w:rPr>
+          <w:rFonts w:ascii="Times New Roman" w:hAnsi="Times New Roman" w:cs="Times New Roman"/>
+        </w:rPr>
+        <w:t xml:space="preserve"> over the first </w:t>
       </w:r>
       <w:r>
         <w:rPr>
@@ -9014,7 +9805,14 @@
         <w:rPr>
           <w:rFonts w:ascii="Times New Roman" w:hAnsi="Times New Roman" w:cs="Times New Roman"/>
         </w:rPr>
-        <w:t>sex (p</w:t>
+        <w:t>sex (</w:t>
+      </w:r>
+      <w:proofErr w:type="spellStart"/>
+      <w:r>
+        <w:rPr>
+          <w:rFonts w:ascii="Times New Roman" w:hAnsi="Times New Roman" w:cs="Times New Roman"/>
+        </w:rPr>
+        <w:t>p</w:t>
       </w:r>
       <w:r>
         <w:rPr>
@@ -9023,6 +9821,7 @@
         </w:rPr>
         <w:t>sex</w:t>
       </w:r>
+      <w:proofErr w:type="spellEnd"/>
       <w:r>
         <w:rPr>
           <w:rFonts w:ascii="Times New Roman" w:hAnsi="Times New Roman" w:cs="Times New Roman"/>
@@ -9033,7 +9832,14 @@
         <w:rPr>
           <w:rFonts w:ascii="Times New Roman" w:hAnsi="Times New Roman" w:cs="Times New Roman"/>
         </w:rPr>
-        <w:t>treatment (p</w:t>
+        <w:t>treatment (</w:t>
+      </w:r>
+      <w:proofErr w:type="spellStart"/>
+      <w:r>
+        <w:rPr>
+          <w:rFonts w:ascii="Times New Roman" w:hAnsi="Times New Roman" w:cs="Times New Roman"/>
+        </w:rPr>
+        <w:t>p</w:t>
       </w:r>
       <w:r>
         <w:rPr>
@@ -9042,6 +9848,7 @@
         </w:rPr>
         <w:t>diet</w:t>
       </w:r>
+      <w:proofErr w:type="spellEnd"/>
       <w:r>
         <w:rPr>
           <w:rFonts w:ascii="Times New Roman" w:hAnsi="Times New Roman" w:cs="Times New Roman"/>
@@ -9070,7 +9877,21 @@
         <w:rPr>
           <w:rFonts w:ascii="Times New Roman" w:hAnsi="Times New Roman" w:cs="Times New Roman"/>
         </w:rPr>
-        <w:t xml:space="preserve">gestational eTRF </w:t>
+        <w:t xml:space="preserve">gestational </w:t>
+      </w:r>
+      <w:proofErr w:type="spellStart"/>
+      <w:r>
+        <w:rPr>
+          <w:rFonts w:ascii="Times New Roman" w:hAnsi="Times New Roman" w:cs="Times New Roman"/>
+        </w:rPr>
+        <w:t>eTRF</w:t>
+      </w:r>
+      <w:proofErr w:type="spellEnd"/>
+      <w:r>
+        <w:rPr>
+          <w:rFonts w:ascii="Times New Roman" w:hAnsi="Times New Roman" w:cs="Times New Roman"/>
+        </w:rPr>
+        <w:t xml:space="preserve"> </w:t>
       </w:r>
       <w:r>
         <w:rPr>
@@ -9208,7 +10029,14 @@
         <w:rPr>
           <w:rFonts w:ascii="Times New Roman" w:hAnsi="Times New Roman" w:cs="Times New Roman"/>
         </w:rPr>
-        <w:t xml:space="preserve"> no significant effect of diet (p</w:t>
+        <w:t xml:space="preserve"> no significant effect of diet (</w:t>
+      </w:r>
+      <w:proofErr w:type="spellStart"/>
+      <w:r>
+        <w:rPr>
+          <w:rFonts w:ascii="Times New Roman" w:hAnsi="Times New Roman" w:cs="Times New Roman"/>
+        </w:rPr>
+        <w:t>p</w:t>
       </w:r>
       <w:r>
         <w:rPr>
@@ -9217,6 +10045,7 @@
         </w:rPr>
         <w:t>diet</w:t>
       </w:r>
+      <w:proofErr w:type="spellEnd"/>
       <w:r>
         <w:rPr>
           <w:rFonts w:ascii="Times New Roman" w:hAnsi="Times New Roman" w:cs="Times New Roman"/>
@@ -9257,7 +10086,14 @@
         <w:rPr>
           <w:rFonts w:ascii="Times New Roman" w:hAnsi="Times New Roman" w:cs="Times New Roman"/>
         </w:rPr>
-        <w:t xml:space="preserve"> sex (p</w:t>
+        <w:t xml:space="preserve"> sex (</w:t>
+      </w:r>
+      <w:proofErr w:type="spellStart"/>
+      <w:r>
+        <w:rPr>
+          <w:rFonts w:ascii="Times New Roman" w:hAnsi="Times New Roman" w:cs="Times New Roman"/>
+        </w:rPr>
+        <w:t>p</w:t>
       </w:r>
       <w:r>
         <w:rPr>
@@ -9266,6 +10102,7 @@
         </w:rPr>
         <w:t>sex</w:t>
       </w:r>
+      <w:proofErr w:type="spellEnd"/>
       <w:r>
         <w:rPr>
           <w:rFonts w:ascii="Times New Roman" w:hAnsi="Times New Roman" w:cs="Times New Roman"/>
@@ -9412,7 +10249,15 @@
         <w:rPr>
           <w:rFonts w:ascii="Times New Roman" w:hAnsi="Times New Roman" w:cs="Times New Roman"/>
         </w:rPr>
-        <w:t>(p</w:t>
+        <w:t>(</w:t>
+      </w:r>
+      <w:proofErr w:type="spellStart"/>
+      <w:proofErr w:type="gramStart"/>
+      <w:r>
+        <w:rPr>
+          <w:rFonts w:ascii="Times New Roman" w:hAnsi="Times New Roman" w:cs="Times New Roman"/>
+        </w:rPr>
+        <w:t>p</w:t>
       </w:r>
       <w:r>
         <w:rPr>
@@ -9421,6 +10266,8 @@
         </w:rPr>
         <w:t>sex:diet</w:t>
       </w:r>
+      <w:proofErr w:type="spellEnd"/>
+      <w:proofErr w:type="gramEnd"/>
       <w:r>
         <w:rPr>
           <w:rFonts w:ascii="Times New Roman" w:hAnsi="Times New Roman" w:cs="Times New Roman"/>
@@ -9437,7 +10284,21 @@
         <w:rPr>
           <w:rFonts w:ascii="Times New Roman" w:hAnsi="Times New Roman" w:cs="Times New Roman"/>
         </w:rPr>
-        <w:t xml:space="preserve"> eTRF males had</w:t>
+        <w:t xml:space="preserve"> </w:t>
+      </w:r>
+      <w:proofErr w:type="spellStart"/>
+      <w:r>
+        <w:rPr>
+          <w:rFonts w:ascii="Times New Roman" w:hAnsi="Times New Roman" w:cs="Times New Roman"/>
+        </w:rPr>
+        <w:t>eTRF</w:t>
+      </w:r>
+      <w:proofErr w:type="spellEnd"/>
+      <w:r>
+        <w:rPr>
+          <w:rFonts w:ascii="Times New Roman" w:hAnsi="Times New Roman" w:cs="Times New Roman"/>
+        </w:rPr>
+        <w:t xml:space="preserve"> males had</w:t>
       </w:r>
       <w:r>
         <w:rPr>
@@ -9479,7 +10340,14 @@
         <w:rPr>
           <w:rFonts w:ascii="Times New Roman" w:hAnsi="Times New Roman" w:cs="Times New Roman"/>
         </w:rPr>
-        <w:t xml:space="preserve"> (p</w:t>
+        <w:t xml:space="preserve"> (</w:t>
+      </w:r>
+      <w:proofErr w:type="spellStart"/>
+      <w:r>
+        <w:rPr>
+          <w:rFonts w:ascii="Times New Roman" w:hAnsi="Times New Roman" w:cs="Times New Roman"/>
+        </w:rPr>
+        <w:t>p</w:t>
       </w:r>
       <w:r>
         <w:rPr>
@@ -9488,6 +10356,7 @@
         </w:rPr>
         <w:t>diet</w:t>
       </w:r>
+      <w:proofErr w:type="spellEnd"/>
       <w:r>
         <w:rPr>
           <w:rFonts w:ascii="Times New Roman" w:hAnsi="Times New Roman" w:cs="Times New Roman"/>
@@ -9506,6 +10375,7 @@
         </w:rPr>
         <w:t>was absent in females (</w:t>
       </w:r>
+      <w:proofErr w:type="spellStart"/>
       <w:r>
         <w:rPr>
           <w:rFonts w:ascii="Times New Roman" w:hAnsi="Times New Roman" w:cs="Times New Roman"/>
@@ -9519,6 +10389,7 @@
         </w:rPr>
         <w:t>diet</w:t>
       </w:r>
+      <w:proofErr w:type="spellEnd"/>
       <w:r>
         <w:rPr>
           <w:rFonts w:ascii="Times New Roman" w:hAnsi="Times New Roman" w:cs="Times New Roman"/>
@@ -9541,7 +10412,14 @@
         <w:rPr>
           <w:rFonts w:ascii="Times New Roman" w:hAnsi="Times New Roman" w:cs="Times New Roman"/>
         </w:rPr>
-        <w:t>Fasting blood glucose, assessed before ITT and GTT, was 10.4% higher in males than in females (p</w:t>
+        <w:t>Fasting blood glucose, assessed before ITT and GTT, was 10.4% higher in males than in females (</w:t>
+      </w:r>
+      <w:proofErr w:type="spellStart"/>
+      <w:r>
+        <w:rPr>
+          <w:rFonts w:ascii="Times New Roman" w:hAnsi="Times New Roman" w:cs="Times New Roman"/>
+        </w:rPr>
+        <w:t>p</w:t>
       </w:r>
       <w:r>
         <w:rPr>
@@ -9550,6 +10428,7 @@
         </w:rPr>
         <w:t>sex</w:t>
       </w:r>
+      <w:proofErr w:type="spellEnd"/>
       <w:r>
         <w:rPr>
           <w:rFonts w:ascii="Times New Roman" w:hAnsi="Times New Roman" w:cs="Times New Roman"/>
@@ -9597,7 +10476,14 @@
         <w:rPr>
           <w:rFonts w:ascii="Times New Roman" w:hAnsi="Times New Roman" w:cs="Times New Roman"/>
         </w:rPr>
-        <w:t>by maternal dietary treatment (p</w:t>
+        <w:t>by maternal dietary treatment (</w:t>
+      </w:r>
+      <w:proofErr w:type="spellStart"/>
+      <w:r>
+        <w:rPr>
+          <w:rFonts w:ascii="Times New Roman" w:hAnsi="Times New Roman" w:cs="Times New Roman"/>
+        </w:rPr>
+        <w:t>p</w:t>
       </w:r>
       <w:r>
         <w:rPr>
@@ -9606,6 +10492,7 @@
         </w:rPr>
         <w:t>diet</w:t>
       </w:r>
+      <w:proofErr w:type="spellEnd"/>
       <w:r>
         <w:rPr>
           <w:rFonts w:ascii="Times New Roman" w:hAnsi="Times New Roman" w:cs="Times New Roman"/>
@@ -9616,7 +10503,35 @@
         <w:rPr>
           <w:rFonts w:ascii="Times New Roman" w:hAnsi="Times New Roman" w:cs="Times New Roman"/>
         </w:rPr>
-        <w:t xml:space="preserve">Taken together these data suggest that gestational eTRF has very a mild effect on adult offspring, despite the narrow feeding window. Offspring whose mothers were fed eTRF had slightly improved responses to insulin and glucose challenge but no differences in body weight or in fat mass. </w:t>
+        <w:t xml:space="preserve">Taken together these data suggest that gestational </w:t>
+      </w:r>
+      <w:proofErr w:type="spellStart"/>
+      <w:r>
+        <w:rPr>
+          <w:rFonts w:ascii="Times New Roman" w:hAnsi="Times New Roman" w:cs="Times New Roman"/>
+        </w:rPr>
+        <w:t>eTRF</w:t>
+      </w:r>
+      <w:proofErr w:type="spellEnd"/>
+      <w:r>
+        <w:rPr>
+          <w:rFonts w:ascii="Times New Roman" w:hAnsi="Times New Roman" w:cs="Times New Roman"/>
+        </w:rPr>
+        <w:t xml:space="preserve"> has very a mild effect on adult offspring, despite the narrow feeding window. Offspring whose mothers were fed </w:t>
+      </w:r>
+      <w:proofErr w:type="spellStart"/>
+      <w:r>
+        <w:rPr>
+          <w:rFonts w:ascii="Times New Roman" w:hAnsi="Times New Roman" w:cs="Times New Roman"/>
+        </w:rPr>
+        <w:t>eTRF</w:t>
+      </w:r>
+      <w:proofErr w:type="spellEnd"/>
+      <w:r>
+        <w:rPr>
+          <w:rFonts w:ascii="Times New Roman" w:hAnsi="Times New Roman" w:cs="Times New Roman"/>
+        </w:rPr>
+        <w:t xml:space="preserve"> had slightly improved responses to insulin and glucose challenge but no differences in body weight or in fat mass. </w:t>
       </w:r>
     </w:p>
     <w:p>
@@ -9639,7 +10554,15 @@
         <w:t xml:space="preserve">eeding </w:t>
       </w:r>
       <w:r>
-        <w:t xml:space="preserve">in adult offspring exposed to eTRF </w:t>
+        <w:t xml:space="preserve">in adult offspring exposed to </w:t>
+      </w:r>
+      <w:proofErr w:type="spellStart"/>
+      <w:r>
+        <w:t>eTRF</w:t>
+      </w:r>
+      <w:proofErr w:type="spellEnd"/>
+      <w:r>
+        <w:t xml:space="preserve"> </w:t>
       </w:r>
       <w:r>
         <w:t>during</w:t>
@@ -9699,7 +10622,21 @@
         <w:rPr>
           <w:rFonts w:ascii="Times New Roman" w:hAnsi="Times New Roman" w:cs="Times New Roman"/>
         </w:rPr>
-        <w:t xml:space="preserve"> gestational eTRF exposure, we administered a</w:t>
+        <w:t xml:space="preserve"> gestational </w:t>
+      </w:r>
+      <w:proofErr w:type="spellStart"/>
+      <w:r>
+        <w:rPr>
+          <w:rFonts w:ascii="Times New Roman" w:hAnsi="Times New Roman" w:cs="Times New Roman"/>
+        </w:rPr>
+        <w:t>eTRF</w:t>
+      </w:r>
+      <w:proofErr w:type="spellEnd"/>
+      <w:r>
+        <w:rPr>
+          <w:rFonts w:ascii="Times New Roman" w:hAnsi="Times New Roman" w:cs="Times New Roman"/>
+        </w:rPr>
+        <w:t xml:space="preserve"> exposure, we administered a</w:t>
       </w:r>
       <w:r>
         <w:rPr>
@@ -9790,7 +10727,14 @@
         <w:rPr>
           <w:rFonts w:ascii="Times New Roman" w:hAnsi="Times New Roman" w:cs="Times New Roman"/>
         </w:rPr>
-        <w:t xml:space="preserve">Food intake and body composition </w:t>
+        <w:t xml:space="preserve">Food intake and body </w:t>
+      </w:r>
+      <w:r>
+        <w:rPr>
+          <w:rFonts w:ascii="Times New Roman" w:hAnsi="Times New Roman" w:cs="Times New Roman"/>
+        </w:rPr>
+        <w:lastRenderedPageBreak/>
+        <w:t xml:space="preserve">composition </w:t>
       </w:r>
       <w:r>
         <w:rPr>
@@ -9826,7 +10770,21 @@
         <w:rPr>
           <w:rFonts w:ascii="Times New Roman" w:hAnsi="Times New Roman" w:cs="Times New Roman"/>
         </w:rPr>
-        <w:t xml:space="preserve">The average weekly food intake increased by 67.6% in AL offspring and by 31.8% in eTRF offspring after switching to HFHS, both of which exceed energy needs for </w:t>
+        <w:t xml:space="preserve">The average weekly food intake increased by 67.6% in AL offspring and by 31.8% in </w:t>
+      </w:r>
+      <w:proofErr w:type="spellStart"/>
+      <w:r>
+        <w:rPr>
+          <w:rFonts w:ascii="Times New Roman" w:hAnsi="Times New Roman" w:cs="Times New Roman"/>
+        </w:rPr>
+        <w:t>eTRF</w:t>
+      </w:r>
+      <w:proofErr w:type="spellEnd"/>
+      <w:r>
+        <w:rPr>
+          <w:rFonts w:ascii="Times New Roman" w:hAnsi="Times New Roman" w:cs="Times New Roman"/>
+        </w:rPr>
+        <w:t xml:space="preserve"> offspring after switching to HFHS, both of which exceed energy needs for </w:t>
       </w:r>
       <w:r>
         <w:rPr>
@@ -9916,7 +10874,21 @@
         <w:rPr>
           <w:rFonts w:ascii="Times New Roman" w:hAnsi="Times New Roman" w:cs="Times New Roman"/>
         </w:rPr>
-        <w:t xml:space="preserve">between eTRF and AL offspring </w:t>
+        <w:t xml:space="preserve">between </w:t>
+      </w:r>
+      <w:proofErr w:type="spellStart"/>
+      <w:r>
+        <w:rPr>
+          <w:rFonts w:ascii="Times New Roman" w:hAnsi="Times New Roman" w:cs="Times New Roman"/>
+        </w:rPr>
+        <w:t>eTRF</w:t>
+      </w:r>
+      <w:proofErr w:type="spellEnd"/>
+      <w:r>
+        <w:rPr>
+          <w:rFonts w:ascii="Times New Roman" w:hAnsi="Times New Roman" w:cs="Times New Roman"/>
+        </w:rPr>
+        <w:t xml:space="preserve"> and AL offspring </w:t>
       </w:r>
       <w:r>
         <w:rPr>
@@ -9936,7 +10908,14 @@
         <w:rPr>
           <w:rFonts w:ascii="Times New Roman" w:hAnsi="Times New Roman" w:cs="Times New Roman"/>
         </w:rPr>
-        <w:t>, p</w:t>
+        <w:t xml:space="preserve">, </w:t>
+      </w:r>
+      <w:proofErr w:type="spellStart"/>
+      <w:r>
+        <w:rPr>
+          <w:rFonts w:ascii="Times New Roman" w:hAnsi="Times New Roman" w:cs="Times New Roman"/>
+        </w:rPr>
+        <w:t>p</w:t>
       </w:r>
       <w:r>
         <w:rPr>
@@ -9945,6 +10924,7 @@
         </w:rPr>
         <w:t>diet</w:t>
       </w:r>
+      <w:proofErr w:type="spellEnd"/>
       <w:r>
         <w:rPr>
           <w:rFonts w:ascii="Times New Roman" w:hAnsi="Times New Roman" w:cs="Times New Roman"/>
@@ -9979,6 +10959,7 @@
         </w:rPr>
         <w:t xml:space="preserve">, </w:t>
       </w:r>
+      <w:proofErr w:type="spellStart"/>
       <w:r>
         <w:rPr>
           <w:rFonts w:ascii="Times New Roman" w:hAnsi="Times New Roman" w:cs="Times New Roman"/>
@@ -9992,6 +10973,7 @@
         </w:rPr>
         <w:t>diet</w:t>
       </w:r>
+      <w:proofErr w:type="spellEnd"/>
       <w:r>
         <w:rPr>
           <w:rFonts w:ascii="Times New Roman" w:hAnsi="Times New Roman" w:cs="Times New Roman"/>
@@ -10044,6 +11026,7 @@
         </w:rPr>
         <w:t xml:space="preserve">, </w:t>
       </w:r>
+      <w:proofErr w:type="spellStart"/>
       <w:r>
         <w:rPr>
           <w:rFonts w:ascii="Times New Roman" w:hAnsi="Times New Roman" w:cs="Times New Roman"/>
@@ -10057,6 +11040,7 @@
         </w:rPr>
         <w:t>diet</w:t>
       </w:r>
+      <w:proofErr w:type="spellEnd"/>
       <w:r>
         <w:rPr>
           <w:rFonts w:ascii="Times New Roman" w:hAnsi="Times New Roman" w:cs="Times New Roman"/>
@@ -10067,7 +11051,21 @@
         <w:rPr>
           <w:rFonts w:ascii="Times New Roman" w:hAnsi="Times New Roman" w:cs="Times New Roman"/>
         </w:rPr>
-        <w:t xml:space="preserve"> Therefore, offspring of eTRF and AL </w:t>
+        <w:t xml:space="preserve"> Therefore, offspring of </w:t>
+      </w:r>
+      <w:proofErr w:type="spellStart"/>
+      <w:r>
+        <w:rPr>
+          <w:rFonts w:ascii="Times New Roman" w:hAnsi="Times New Roman" w:cs="Times New Roman"/>
+        </w:rPr>
+        <w:t>eTRF</w:t>
+      </w:r>
+      <w:proofErr w:type="spellEnd"/>
+      <w:r>
+        <w:rPr>
+          <w:rFonts w:ascii="Times New Roman" w:hAnsi="Times New Roman" w:cs="Times New Roman"/>
+        </w:rPr>
+        <w:t xml:space="preserve"> and AL </w:t>
       </w:r>
       <w:r>
         <w:rPr>
@@ -10139,7 +11137,14 @@
         <w:rPr>
           <w:rFonts w:ascii="Times New Roman" w:hAnsi="Times New Roman" w:cs="Times New Roman"/>
         </w:rPr>
-        <w:t>emales and males (p</w:t>
+        <w:t>emales and males (</w:t>
+      </w:r>
+      <w:proofErr w:type="spellStart"/>
+      <w:r>
+        <w:rPr>
+          <w:rFonts w:ascii="Times New Roman" w:hAnsi="Times New Roman" w:cs="Times New Roman"/>
+        </w:rPr>
+        <w:t>p</w:t>
       </w:r>
       <w:r>
         <w:rPr>
@@ -10148,6 +11153,7 @@
         </w:rPr>
         <w:t>sex</w:t>
       </w:r>
+      <w:proofErr w:type="spellEnd"/>
       <w:r>
         <w:rPr>
           <w:rFonts w:ascii="Times New Roman" w:hAnsi="Times New Roman" w:cs="Times New Roman"/>
@@ -10196,7 +11202,14 @@
         <w:rPr>
           <w:rFonts w:ascii="Times New Roman" w:hAnsi="Times New Roman" w:cs="Times New Roman"/>
         </w:rPr>
-        <w:t>, p</w:t>
+        <w:t xml:space="preserve">, </w:t>
+      </w:r>
+      <w:proofErr w:type="spellStart"/>
+      <w:r>
+        <w:rPr>
+          <w:rFonts w:ascii="Times New Roman" w:hAnsi="Times New Roman" w:cs="Times New Roman"/>
+        </w:rPr>
+        <w:t>p</w:t>
       </w:r>
       <w:r>
         <w:rPr>
@@ -10205,6 +11218,7 @@
         </w:rPr>
         <w:t>diet</w:t>
       </w:r>
+      <w:proofErr w:type="spellEnd"/>
       <w:r>
         <w:rPr>
           <w:rFonts w:ascii="Times New Roman" w:hAnsi="Times New Roman" w:cs="Times New Roman"/>
@@ -10233,19 +11247,33 @@
         <w:rPr>
           <w:rFonts w:ascii="Times New Roman" w:hAnsi="Times New Roman" w:cs="Times New Roman"/>
         </w:rPr>
-        <w:t xml:space="preserve">, a ratio comparing food intake to stored fat and lean mass, </w:t>
-      </w:r>
-      <w:r>
-        <w:rPr>
-          <w:rFonts w:ascii="Times New Roman" w:hAnsi="Times New Roman" w:cs="Times New Roman"/>
-        </w:rPr>
-        <w:t xml:space="preserve"> </w:t>
-      </w:r>
-      <w:r>
-        <w:rPr>
-          <w:rFonts w:ascii="Times New Roman" w:hAnsi="Times New Roman" w:cs="Times New Roman"/>
-        </w:rPr>
-        <w:t>was greater in males than in females, which is consistent with the NCD period (</w:t>
+        <w:t xml:space="preserve">, a ratio comparing food intake to stored fat and lean </w:t>
+      </w:r>
+      <w:proofErr w:type="gramStart"/>
+      <w:r>
+        <w:rPr>
+          <w:rFonts w:ascii="Times New Roman" w:hAnsi="Times New Roman" w:cs="Times New Roman"/>
+        </w:rPr>
+        <w:t xml:space="preserve">mass, </w:t>
+      </w:r>
+      <w:r>
+        <w:rPr>
+          <w:rFonts w:ascii="Times New Roman" w:hAnsi="Times New Roman" w:cs="Times New Roman"/>
+        </w:rPr>
+        <w:t xml:space="preserve"> </w:t>
+      </w:r>
+      <w:r>
+        <w:rPr>
+          <w:rFonts w:ascii="Times New Roman" w:hAnsi="Times New Roman" w:cs="Times New Roman"/>
+        </w:rPr>
+        <w:t>was</w:t>
+      </w:r>
+      <w:proofErr w:type="gramEnd"/>
+      <w:r>
+        <w:rPr>
+          <w:rFonts w:ascii="Times New Roman" w:hAnsi="Times New Roman" w:cs="Times New Roman"/>
+        </w:rPr>
+        <w:t xml:space="preserve"> greater in males than in females, which is consistent with the NCD period (</w:t>
       </w:r>
       <w:r>
         <w:rPr>
@@ -10275,7 +11303,14 @@
         <w:rPr>
           <w:rFonts w:ascii="Times New Roman" w:hAnsi="Times New Roman" w:cs="Times New Roman"/>
         </w:rPr>
-        <w:t xml:space="preserve"> p</w:t>
+        <w:t xml:space="preserve"> </w:t>
+      </w:r>
+      <w:proofErr w:type="spellStart"/>
+      <w:r>
+        <w:rPr>
+          <w:rFonts w:ascii="Times New Roman" w:hAnsi="Times New Roman" w:cs="Times New Roman"/>
+        </w:rPr>
+        <w:t>p</w:t>
       </w:r>
       <w:r>
         <w:rPr>
@@ -10284,6 +11319,7 @@
         </w:rPr>
         <w:t>sex</w:t>
       </w:r>
+      <w:proofErr w:type="spellEnd"/>
       <w:r>
         <w:rPr>
           <w:rFonts w:ascii="Times New Roman" w:hAnsi="Times New Roman" w:cs="Times New Roman"/>
@@ -10330,13 +11366,34 @@
         <w:rPr>
           <w:rFonts w:ascii="Times New Roman" w:hAnsi="Times New Roman" w:cs="Times New Roman"/>
         </w:rPr>
-        <w:t>indistinguishable between eTRF and AL offspring</w:t>
-      </w:r>
-      <w:r>
-        <w:rPr>
-          <w:rFonts w:ascii="Times New Roman" w:hAnsi="Times New Roman" w:cs="Times New Roman"/>
-        </w:rPr>
-        <w:t xml:space="preserve"> (p</w:t>
+        <w:t xml:space="preserve">indistinguishable between </w:t>
+      </w:r>
+      <w:proofErr w:type="spellStart"/>
+      <w:r>
+        <w:rPr>
+          <w:rFonts w:ascii="Times New Roman" w:hAnsi="Times New Roman" w:cs="Times New Roman"/>
+        </w:rPr>
+        <w:t>eTRF</w:t>
+      </w:r>
+      <w:proofErr w:type="spellEnd"/>
+      <w:r>
+        <w:rPr>
+          <w:rFonts w:ascii="Times New Roman" w:hAnsi="Times New Roman" w:cs="Times New Roman"/>
+        </w:rPr>
+        <w:t xml:space="preserve"> and AL offspring</w:t>
+      </w:r>
+      <w:r>
+        <w:rPr>
+          <w:rFonts w:ascii="Times New Roman" w:hAnsi="Times New Roman" w:cs="Times New Roman"/>
+        </w:rPr>
+        <w:t xml:space="preserve"> (</w:t>
+      </w:r>
+      <w:proofErr w:type="spellStart"/>
+      <w:r>
+        <w:rPr>
+          <w:rFonts w:ascii="Times New Roman" w:hAnsi="Times New Roman" w:cs="Times New Roman"/>
+        </w:rPr>
+        <w:t>p</w:t>
       </w:r>
       <w:r>
         <w:rPr>
@@ -10345,6 +11402,7 @@
         </w:rPr>
         <w:t>diet</w:t>
       </w:r>
+      <w:proofErr w:type="spellEnd"/>
       <w:r>
         <w:rPr>
           <w:rFonts w:ascii="Times New Roman" w:hAnsi="Times New Roman" w:cs="Times New Roman"/>
@@ -10470,7 +11528,15 @@
         <w:rPr>
           <w:rFonts w:ascii="Times New Roman" w:hAnsi="Times New Roman" w:cs="Times New Roman"/>
         </w:rPr>
-        <w:t>, p</w:t>
+        <w:t xml:space="preserve">, </w:t>
+      </w:r>
+      <w:proofErr w:type="spellStart"/>
+      <w:proofErr w:type="gramStart"/>
+      <w:r>
+        <w:rPr>
+          <w:rFonts w:ascii="Times New Roman" w:hAnsi="Times New Roman" w:cs="Times New Roman"/>
+        </w:rPr>
+        <w:t>p</w:t>
       </w:r>
       <w:r>
         <w:rPr>
@@ -10479,6 +11545,8 @@
         </w:rPr>
         <w:t>sex:diet</w:t>
       </w:r>
+      <w:proofErr w:type="spellEnd"/>
+      <w:proofErr w:type="gramEnd"/>
       <w:r>
         <w:rPr>
           <w:rFonts w:ascii="Times New Roman" w:hAnsi="Times New Roman" w:cs="Times New Roman"/>
@@ -10501,7 +11569,21 @@
         <w:rPr>
           <w:rFonts w:ascii="Times New Roman" w:hAnsi="Times New Roman" w:cs="Times New Roman"/>
         </w:rPr>
-        <w:t xml:space="preserve">Female eTRF </w:t>
+        <w:t xml:space="preserve">Female </w:t>
+      </w:r>
+      <w:proofErr w:type="spellStart"/>
+      <w:r>
+        <w:rPr>
+          <w:rFonts w:ascii="Times New Roman" w:hAnsi="Times New Roman" w:cs="Times New Roman"/>
+        </w:rPr>
+        <w:t>eTRF</w:t>
+      </w:r>
+      <w:proofErr w:type="spellEnd"/>
+      <w:r>
+        <w:rPr>
+          <w:rFonts w:ascii="Times New Roman" w:hAnsi="Times New Roman" w:cs="Times New Roman"/>
+        </w:rPr>
+        <w:t xml:space="preserve"> </w:t>
       </w:r>
       <w:r>
         <w:rPr>
@@ -10519,13 +11601,34 @@
         <w:rPr>
           <w:rFonts w:ascii="Times New Roman" w:hAnsi="Times New Roman" w:cs="Times New Roman"/>
         </w:rPr>
-        <w:t>response to insulin, with less than a 1 mg/dL difference from</w:t>
-      </w:r>
-      <w:r>
-        <w:rPr>
-          <w:rFonts w:ascii="Times New Roman" w:hAnsi="Times New Roman" w:cs="Times New Roman"/>
-        </w:rPr>
-        <w:t xml:space="preserve"> their AL counterparts (p</w:t>
+        <w:t>response to insulin, with less than a 1 mg/</w:t>
+      </w:r>
+      <w:proofErr w:type="spellStart"/>
+      <w:r>
+        <w:rPr>
+          <w:rFonts w:ascii="Times New Roman" w:hAnsi="Times New Roman" w:cs="Times New Roman"/>
+        </w:rPr>
+        <w:t>dL</w:t>
+      </w:r>
+      <w:proofErr w:type="spellEnd"/>
+      <w:r>
+        <w:rPr>
+          <w:rFonts w:ascii="Times New Roman" w:hAnsi="Times New Roman" w:cs="Times New Roman"/>
+        </w:rPr>
+        <w:t xml:space="preserve"> difference from</w:t>
+      </w:r>
+      <w:r>
+        <w:rPr>
+          <w:rFonts w:ascii="Times New Roman" w:hAnsi="Times New Roman" w:cs="Times New Roman"/>
+        </w:rPr>
+        <w:t xml:space="preserve"> their AL counterparts (</w:t>
+      </w:r>
+      <w:proofErr w:type="spellStart"/>
+      <w:r>
+        <w:rPr>
+          <w:rFonts w:ascii="Times New Roman" w:hAnsi="Times New Roman" w:cs="Times New Roman"/>
+        </w:rPr>
+        <w:t>p</w:t>
       </w:r>
       <w:r>
         <w:rPr>
@@ -10534,6 +11637,7 @@
         </w:rPr>
         <w:t>diet</w:t>
       </w:r>
+      <w:proofErr w:type="spellEnd"/>
       <w:r>
         <w:rPr>
           <w:rFonts w:ascii="Times New Roman" w:hAnsi="Times New Roman" w:cs="Times New Roman"/>
@@ -10544,7 +11648,21 @@
         <w:rPr>
           <w:rFonts w:ascii="Times New Roman" w:hAnsi="Times New Roman" w:cs="Times New Roman"/>
         </w:rPr>
-        <w:t xml:space="preserve"> male eTRF </w:t>
+        <w:t xml:space="preserve"> male </w:t>
+      </w:r>
+      <w:proofErr w:type="spellStart"/>
+      <w:r>
+        <w:rPr>
+          <w:rFonts w:ascii="Times New Roman" w:hAnsi="Times New Roman" w:cs="Times New Roman"/>
+        </w:rPr>
+        <w:t>eTRF</w:t>
+      </w:r>
+      <w:proofErr w:type="spellEnd"/>
+      <w:r>
+        <w:rPr>
+          <w:rFonts w:ascii="Times New Roman" w:hAnsi="Times New Roman" w:cs="Times New Roman"/>
+        </w:rPr>
+        <w:t xml:space="preserve"> </w:t>
       </w:r>
       <w:r>
         <w:rPr>
@@ -10568,7 +11686,21 @@
         <w:rPr>
           <w:rFonts w:ascii="Times New Roman" w:hAnsi="Times New Roman" w:cs="Times New Roman"/>
         </w:rPr>
-        <w:t xml:space="preserve"> 25mg/dL lower glucose </w:t>
+        <w:t xml:space="preserve"> 25mg/</w:t>
+      </w:r>
+      <w:proofErr w:type="spellStart"/>
+      <w:r>
+        <w:rPr>
+          <w:rFonts w:ascii="Times New Roman" w:hAnsi="Times New Roman" w:cs="Times New Roman"/>
+        </w:rPr>
+        <w:t>dL</w:t>
+      </w:r>
+      <w:proofErr w:type="spellEnd"/>
+      <w:r>
+        <w:rPr>
+          <w:rFonts w:ascii="Times New Roman" w:hAnsi="Times New Roman" w:cs="Times New Roman"/>
+        </w:rPr>
+        <w:t xml:space="preserve"> lower glucose </w:t>
       </w:r>
       <w:r>
         <w:rPr>
@@ -10592,7 +11724,14 @@
         <w:rPr>
           <w:rFonts w:ascii="Times New Roman" w:hAnsi="Times New Roman" w:cs="Times New Roman"/>
         </w:rPr>
-        <w:t xml:space="preserve"> (p</w:t>
+        <w:t xml:space="preserve"> (</w:t>
+      </w:r>
+      <w:proofErr w:type="spellStart"/>
+      <w:r>
+        <w:rPr>
+          <w:rFonts w:ascii="Times New Roman" w:hAnsi="Times New Roman" w:cs="Times New Roman"/>
+        </w:rPr>
+        <w:t>p</w:t>
       </w:r>
       <w:r>
         <w:rPr>
@@ -10601,6 +11740,7 @@
         </w:rPr>
         <w:t>diet</w:t>
       </w:r>
+      <w:proofErr w:type="spellEnd"/>
       <w:r>
         <w:rPr>
           <w:rFonts w:ascii="Times New Roman" w:hAnsi="Times New Roman" w:cs="Times New Roman"/>
@@ -10673,11 +11813,19 @@
         </w:rPr>
         <w:t xml:space="preserve"> AUC where </w:t>
       </w:r>
-      <w:r>
-        <w:rPr>
-          <w:rFonts w:ascii="Times New Roman" w:hAnsi="Times New Roman" w:cs="Times New Roman"/>
-        </w:rPr>
-        <w:t xml:space="preserve">eTRF </w:t>
+      <w:proofErr w:type="spellStart"/>
+      <w:r>
+        <w:rPr>
+          <w:rFonts w:ascii="Times New Roman" w:hAnsi="Times New Roman" w:cs="Times New Roman"/>
+        </w:rPr>
+        <w:t>eTRF</w:t>
+      </w:r>
+      <w:proofErr w:type="spellEnd"/>
+      <w:r>
+        <w:rPr>
+          <w:rFonts w:ascii="Times New Roman" w:hAnsi="Times New Roman" w:cs="Times New Roman"/>
+        </w:rPr>
+        <w:t xml:space="preserve"> </w:t>
       </w:r>
       <w:r>
         <w:rPr>
@@ -10749,6 +11897,7 @@
         </w:rPr>
         <w:t xml:space="preserve">, </w:t>
       </w:r>
+      <w:proofErr w:type="spellStart"/>
       <w:r>
         <w:rPr>
           <w:rFonts w:ascii="Times New Roman" w:hAnsi="Times New Roman" w:cs="Times New Roman"/>
@@ -10762,6 +11911,7 @@
         </w:rPr>
         <w:t>diet</w:t>
       </w:r>
+      <w:proofErr w:type="spellEnd"/>
       <w:r>
         <w:rPr>
           <w:rFonts w:ascii="Times New Roman" w:hAnsi="Times New Roman" w:cs="Times New Roman"/>
@@ -10774,11 +11924,19 @@
         </w:rPr>
         <w:t xml:space="preserve">while </w:t>
       </w:r>
-      <w:r>
-        <w:rPr>
-          <w:rFonts w:ascii="Times New Roman" w:hAnsi="Times New Roman" w:cs="Times New Roman"/>
-        </w:rPr>
-        <w:t xml:space="preserve">eTRF males had 20.4% lower AUC </w:t>
+      <w:proofErr w:type="spellStart"/>
+      <w:r>
+        <w:rPr>
+          <w:rFonts w:ascii="Times New Roman" w:hAnsi="Times New Roman" w:cs="Times New Roman"/>
+        </w:rPr>
+        <w:t>eTRF</w:t>
+      </w:r>
+      <w:proofErr w:type="spellEnd"/>
+      <w:r>
+        <w:rPr>
+          <w:rFonts w:ascii="Times New Roman" w:hAnsi="Times New Roman" w:cs="Times New Roman"/>
+        </w:rPr>
+        <w:t xml:space="preserve"> males had 20.4% lower AUC </w:t>
       </w:r>
       <w:r>
         <w:rPr>
@@ -10790,7 +11948,14 @@
         <w:rPr>
           <w:rFonts w:ascii="Times New Roman" w:hAnsi="Times New Roman" w:cs="Times New Roman"/>
         </w:rPr>
-        <w:t>(p</w:t>
+        <w:t>(</w:t>
+      </w:r>
+      <w:proofErr w:type="spellStart"/>
+      <w:r>
+        <w:rPr>
+          <w:rFonts w:ascii="Times New Roman" w:hAnsi="Times New Roman" w:cs="Times New Roman"/>
+        </w:rPr>
+        <w:t>p</w:t>
       </w:r>
       <w:r>
         <w:rPr>
@@ -10799,6 +11964,7 @@
         </w:rPr>
         <w:t>diet</w:t>
       </w:r>
+      <w:proofErr w:type="spellEnd"/>
       <w:r>
         <w:rPr>
           <w:rFonts w:ascii="Times New Roman" w:hAnsi="Times New Roman" w:cs="Times New Roman"/>
@@ -10839,7 +12005,14 @@
         <w:rPr>
           <w:rFonts w:ascii="Times New Roman" w:hAnsi="Times New Roman" w:cs="Times New Roman"/>
         </w:rPr>
-        <w:t>(p</w:t>
+        <w:t>(</w:t>
+      </w:r>
+      <w:proofErr w:type="spellStart"/>
+      <w:r>
+        <w:rPr>
+          <w:rFonts w:ascii="Times New Roman" w:hAnsi="Times New Roman" w:cs="Times New Roman"/>
+        </w:rPr>
+        <w:t>p</w:t>
       </w:r>
       <w:r>
         <w:rPr>
@@ -10848,6 +12021,7 @@
         </w:rPr>
         <w:t>sex</w:t>
       </w:r>
+      <w:proofErr w:type="spellEnd"/>
       <w:r>
         <w:rPr>
           <w:rFonts w:ascii="Times New Roman" w:hAnsi="Times New Roman" w:cs="Times New Roman"/>
@@ -10870,13 +12044,34 @@
         <w:rPr>
           <w:rFonts w:ascii="Times New Roman" w:hAnsi="Times New Roman" w:cs="Times New Roman"/>
         </w:rPr>
-        <w:t>differences between eTRF and AL offspring</w:t>
-      </w:r>
-      <w:r>
-        <w:rPr>
-          <w:rFonts w:ascii="Times New Roman" w:hAnsi="Times New Roman" w:cs="Times New Roman"/>
-        </w:rPr>
-        <w:t xml:space="preserve"> (p</w:t>
+        <w:t xml:space="preserve">differences between </w:t>
+      </w:r>
+      <w:proofErr w:type="spellStart"/>
+      <w:r>
+        <w:rPr>
+          <w:rFonts w:ascii="Times New Roman" w:hAnsi="Times New Roman" w:cs="Times New Roman"/>
+        </w:rPr>
+        <w:t>eTRF</w:t>
+      </w:r>
+      <w:proofErr w:type="spellEnd"/>
+      <w:r>
+        <w:rPr>
+          <w:rFonts w:ascii="Times New Roman" w:hAnsi="Times New Roman" w:cs="Times New Roman"/>
+        </w:rPr>
+        <w:t xml:space="preserve"> and AL offspring</w:t>
+      </w:r>
+      <w:r>
+        <w:rPr>
+          <w:rFonts w:ascii="Times New Roman" w:hAnsi="Times New Roman" w:cs="Times New Roman"/>
+        </w:rPr>
+        <w:t xml:space="preserve"> (</w:t>
+      </w:r>
+      <w:proofErr w:type="spellStart"/>
+      <w:r>
+        <w:rPr>
+          <w:rFonts w:ascii="Times New Roman" w:hAnsi="Times New Roman" w:cs="Times New Roman"/>
+        </w:rPr>
+        <w:t>p</w:t>
       </w:r>
       <w:r>
         <w:rPr>
@@ -10885,6 +12080,7 @@
         </w:rPr>
         <w:t>diet</w:t>
       </w:r>
+      <w:proofErr w:type="spellEnd"/>
       <w:r>
         <w:rPr>
           <w:rFonts w:ascii="Times New Roman" w:hAnsi="Times New Roman" w:cs="Times New Roman"/>
@@ -10985,7 +12181,14 @@
         <w:rPr>
           <w:rFonts w:ascii="Times New Roman" w:hAnsi="Times New Roman" w:cs="Times New Roman"/>
         </w:rPr>
-        <w:t xml:space="preserve"> males (p</w:t>
+        <w:t xml:space="preserve"> males (</w:t>
+      </w:r>
+      <w:proofErr w:type="spellStart"/>
+      <w:r>
+        <w:rPr>
+          <w:rFonts w:ascii="Times New Roman" w:hAnsi="Times New Roman" w:cs="Times New Roman"/>
+        </w:rPr>
+        <w:t>p</w:t>
       </w:r>
       <w:r>
         <w:rPr>
@@ -10994,6 +12197,7 @@
         </w:rPr>
         <w:t>sex</w:t>
       </w:r>
+      <w:proofErr w:type="spellEnd"/>
       <w:r>
         <w:rPr>
           <w:rFonts w:ascii="Times New Roman" w:hAnsi="Times New Roman" w:cs="Times New Roman"/>
@@ -11024,11 +12228,20 @@
         </w:rPr>
         <w:t xml:space="preserve"> </w:t>
       </w:r>
-      <w:r>
-        <w:rPr>
-          <w:rFonts w:ascii="Times New Roman" w:hAnsi="Times New Roman" w:cs="Times New Roman"/>
-        </w:rPr>
-        <w:t xml:space="preserve">eTRF and AL offspring </w:t>
+      <w:proofErr w:type="spellStart"/>
+      <w:r>
+        <w:rPr>
+          <w:rFonts w:ascii="Times New Roman" w:hAnsi="Times New Roman" w:cs="Times New Roman"/>
+        </w:rPr>
+        <w:lastRenderedPageBreak/>
+        <w:t>eTRF</w:t>
+      </w:r>
+      <w:proofErr w:type="spellEnd"/>
+      <w:r>
+        <w:rPr>
+          <w:rFonts w:ascii="Times New Roman" w:hAnsi="Times New Roman" w:cs="Times New Roman"/>
+        </w:rPr>
+        <w:t xml:space="preserve"> and AL offspring </w:t>
       </w:r>
       <w:r>
         <w:rPr>
@@ -11082,7 +12295,14 @@
         <w:rPr>
           <w:rFonts w:ascii="Times New Roman" w:hAnsi="Times New Roman" w:cs="Times New Roman"/>
         </w:rPr>
-        <w:t xml:space="preserve"> p</w:t>
+        <w:t xml:space="preserve"> </w:t>
+      </w:r>
+      <w:proofErr w:type="spellStart"/>
+      <w:r>
+        <w:rPr>
+          <w:rFonts w:ascii="Times New Roman" w:hAnsi="Times New Roman" w:cs="Times New Roman"/>
+        </w:rPr>
+        <w:t>p</w:t>
       </w:r>
       <w:r>
         <w:rPr>
@@ -11091,11 +12311,19 @@
         </w:rPr>
         <w:t>diet</w:t>
       </w:r>
-      <w:r>
-        <w:rPr>
-          <w:rFonts w:ascii="Times New Roman" w:hAnsi="Times New Roman" w:cs="Times New Roman"/>
-        </w:rPr>
-        <w:t>=0.83</w:t>
+      <w:proofErr w:type="spellEnd"/>
+      <w:r>
+        <w:rPr>
+          <w:rFonts w:ascii="Times New Roman" w:hAnsi="Times New Roman" w:cs="Times New Roman"/>
+        </w:rPr>
+        <w:t>=0.</w:t>
+      </w:r>
+      <w:proofErr w:type="gramStart"/>
+      <w:r>
+        <w:rPr>
+          <w:rFonts w:ascii="Times New Roman" w:hAnsi="Times New Roman" w:cs="Times New Roman"/>
+        </w:rPr>
+        <w:t>83</w:t>
       </w:r>
       <w:r>
         <w:rPr>
@@ -11111,6 +12339,7 @@
         </w:rPr>
         <w:t>)</w:t>
       </w:r>
+      <w:proofErr w:type="gramEnd"/>
       <w:r>
         <w:rPr>
           <w:rFonts w:ascii="Times New Roman" w:hAnsi="Times New Roman" w:cs="Times New Roman"/>
@@ -11167,7 +12396,15 @@
         <w:rPr>
           <w:rFonts w:ascii="Times New Roman" w:hAnsi="Times New Roman" w:cs="Times New Roman"/>
         </w:rPr>
-        <w:t>(p</w:t>
+        <w:t>(</w:t>
+      </w:r>
+      <w:proofErr w:type="spellStart"/>
+      <w:proofErr w:type="gramStart"/>
+      <w:r>
+        <w:rPr>
+          <w:rFonts w:ascii="Times New Roman" w:hAnsi="Times New Roman" w:cs="Times New Roman"/>
+        </w:rPr>
+        <w:t>p</w:t>
       </w:r>
       <w:r>
         <w:rPr>
@@ -11176,6 +12413,8 @@
         </w:rPr>
         <w:t>sex:diet</w:t>
       </w:r>
+      <w:proofErr w:type="spellEnd"/>
+      <w:proofErr w:type="gramEnd"/>
       <w:r>
         <w:rPr>
           <w:rFonts w:ascii="Times New Roman" w:hAnsi="Times New Roman" w:cs="Times New Roman"/>
@@ -11228,8 +12467,16 @@
         <w:rPr>
           <w:rFonts w:ascii="Times New Roman" w:hAnsi="Times New Roman" w:cs="Times New Roman"/>
         </w:rPr>
-        <w:t xml:space="preserve"> eTRF</w:t>
-      </w:r>
+        <w:t xml:space="preserve"> </w:t>
+      </w:r>
+      <w:proofErr w:type="spellStart"/>
+      <w:r>
+        <w:rPr>
+          <w:rFonts w:ascii="Times New Roman" w:hAnsi="Times New Roman" w:cs="Times New Roman"/>
+        </w:rPr>
+        <w:t>eTRF</w:t>
+      </w:r>
+      <w:proofErr w:type="spellEnd"/>
       <w:r>
         <w:rPr>
           <w:rFonts w:ascii="Times New Roman" w:hAnsi="Times New Roman" w:cs="Times New Roman"/>
@@ -11270,7 +12517,21 @@
         <w:rPr>
           <w:rFonts w:ascii="Times New Roman" w:hAnsi="Times New Roman" w:cs="Times New Roman"/>
         </w:rPr>
-        <w:t xml:space="preserve">53mg/dL higher glucose than AL males </w:t>
+        <w:t>53mg/</w:t>
+      </w:r>
+      <w:proofErr w:type="spellStart"/>
+      <w:r>
+        <w:rPr>
+          <w:rFonts w:ascii="Times New Roman" w:hAnsi="Times New Roman" w:cs="Times New Roman"/>
+        </w:rPr>
+        <w:t>dL</w:t>
+      </w:r>
+      <w:proofErr w:type="spellEnd"/>
+      <w:r>
+        <w:rPr>
+          <w:rFonts w:ascii="Times New Roman" w:hAnsi="Times New Roman" w:cs="Times New Roman"/>
+        </w:rPr>
+        <w:t xml:space="preserve"> higher glucose than AL males </w:t>
       </w:r>
       <w:r>
         <w:rPr>
@@ -11284,6 +12545,7 @@
         </w:rPr>
         <w:t>(</w:t>
       </w:r>
+      <w:proofErr w:type="spellStart"/>
       <w:r>
         <w:rPr>
           <w:rFonts w:ascii="Times New Roman" w:hAnsi="Times New Roman" w:cs="Times New Roman"/>
@@ -11297,6 +12559,7 @@
         </w:rPr>
         <w:t>diet</w:t>
       </w:r>
+      <w:proofErr w:type="spellEnd"/>
       <w:r>
         <w:rPr>
           <w:rFonts w:ascii="Times New Roman" w:hAnsi="Times New Roman" w:cs="Times New Roman"/>
@@ -11333,11 +12596,19 @@
         </w:rPr>
         <w:t xml:space="preserve">female </w:t>
       </w:r>
-      <w:r>
-        <w:rPr>
-          <w:rFonts w:ascii="Times New Roman" w:hAnsi="Times New Roman" w:cs="Times New Roman"/>
-        </w:rPr>
-        <w:t xml:space="preserve">eTRF </w:t>
+      <w:proofErr w:type="spellStart"/>
+      <w:r>
+        <w:rPr>
+          <w:rFonts w:ascii="Times New Roman" w:hAnsi="Times New Roman" w:cs="Times New Roman"/>
+        </w:rPr>
+        <w:t>eTRF</w:t>
+      </w:r>
+      <w:proofErr w:type="spellEnd"/>
+      <w:r>
+        <w:rPr>
+          <w:rFonts w:ascii="Times New Roman" w:hAnsi="Times New Roman" w:cs="Times New Roman"/>
+        </w:rPr>
+        <w:t xml:space="preserve"> </w:t>
       </w:r>
       <w:r>
         <w:rPr>
@@ -11379,7 +12650,14 @@
         <w:rPr>
           <w:rFonts w:ascii="Times New Roman" w:hAnsi="Times New Roman" w:cs="Times New Roman"/>
         </w:rPr>
-        <w:t>(p</w:t>
+        <w:t>(</w:t>
+      </w:r>
+      <w:proofErr w:type="spellStart"/>
+      <w:r>
+        <w:rPr>
+          <w:rFonts w:ascii="Times New Roman" w:hAnsi="Times New Roman" w:cs="Times New Roman"/>
+        </w:rPr>
+        <w:t>p</w:t>
       </w:r>
       <w:r>
         <w:rPr>
@@ -11388,6 +12666,7 @@
         </w:rPr>
         <w:t>diet</w:t>
       </w:r>
+      <w:proofErr w:type="spellEnd"/>
       <w:r>
         <w:rPr>
           <w:rFonts w:ascii="Times New Roman" w:hAnsi="Times New Roman" w:cs="Times New Roman"/>
@@ -11488,7 +12767,15 @@
         <w:rPr>
           <w:rFonts w:ascii="Times New Roman" w:hAnsi="Times New Roman" w:cs="Times New Roman"/>
         </w:rPr>
-        <w:t>(p</w:t>
+        <w:t>(</w:t>
+      </w:r>
+      <w:proofErr w:type="spellStart"/>
+      <w:proofErr w:type="gramStart"/>
+      <w:r>
+        <w:rPr>
+          <w:rFonts w:ascii="Times New Roman" w:hAnsi="Times New Roman" w:cs="Times New Roman"/>
+        </w:rPr>
+        <w:t>p</w:t>
       </w:r>
       <w:r>
         <w:rPr>
@@ -11497,6 +12784,8 @@
         </w:rPr>
         <w:t>sex:diet</w:t>
       </w:r>
+      <w:proofErr w:type="spellEnd"/>
+      <w:proofErr w:type="gramEnd"/>
       <w:r>
         <w:rPr>
           <w:rFonts w:ascii="Times New Roman" w:hAnsi="Times New Roman" w:cs="Times New Roman"/>
@@ -11545,17 +12834,32 @@
         </w:rPr>
         <w:t xml:space="preserve"> in </w:t>
       </w:r>
-      <w:r>
-        <w:rPr>
-          <w:rFonts w:ascii="Times New Roman" w:hAnsi="Times New Roman" w:cs="Times New Roman"/>
-        </w:rPr>
-        <w:t xml:space="preserve">eTRF </w:t>
-      </w:r>
-      <w:r>
-        <w:rPr>
-          <w:rFonts w:ascii="Times New Roman" w:hAnsi="Times New Roman" w:cs="Times New Roman"/>
-        </w:rPr>
-        <w:t>females (p</w:t>
+      <w:proofErr w:type="spellStart"/>
+      <w:r>
+        <w:rPr>
+          <w:rFonts w:ascii="Times New Roman" w:hAnsi="Times New Roman" w:cs="Times New Roman"/>
+        </w:rPr>
+        <w:t>eTRF</w:t>
+      </w:r>
+      <w:proofErr w:type="spellEnd"/>
+      <w:r>
+        <w:rPr>
+          <w:rFonts w:ascii="Times New Roman" w:hAnsi="Times New Roman" w:cs="Times New Roman"/>
+        </w:rPr>
+        <w:t xml:space="preserve"> </w:t>
+      </w:r>
+      <w:r>
+        <w:rPr>
+          <w:rFonts w:ascii="Times New Roman" w:hAnsi="Times New Roman" w:cs="Times New Roman"/>
+        </w:rPr>
+        <w:t>females (</w:t>
+      </w:r>
+      <w:proofErr w:type="spellStart"/>
+      <w:r>
+        <w:rPr>
+          <w:rFonts w:ascii="Times New Roman" w:hAnsi="Times New Roman" w:cs="Times New Roman"/>
+        </w:rPr>
+        <w:t>p</w:t>
       </w:r>
       <w:r>
         <w:rPr>
@@ -11564,6 +12868,7 @@
         </w:rPr>
         <w:t>diet</w:t>
       </w:r>
+      <w:proofErr w:type="spellEnd"/>
       <w:r>
         <w:rPr>
           <w:rFonts w:ascii="Times New Roman" w:hAnsi="Times New Roman" w:cs="Times New Roman"/>
@@ -11580,7 +12885,21 @@
         <w:rPr>
           <w:rFonts w:ascii="Times New Roman" w:hAnsi="Times New Roman" w:cs="Times New Roman"/>
         </w:rPr>
-        <w:t xml:space="preserve"> was 13.5% higher in eTRF male</w:t>
+        <w:t xml:space="preserve"> was 13.5% higher in </w:t>
+      </w:r>
+      <w:proofErr w:type="spellStart"/>
+      <w:r>
+        <w:rPr>
+          <w:rFonts w:ascii="Times New Roman" w:hAnsi="Times New Roman" w:cs="Times New Roman"/>
+        </w:rPr>
+        <w:t>eTRF</w:t>
+      </w:r>
+      <w:proofErr w:type="spellEnd"/>
+      <w:r>
+        <w:rPr>
+          <w:rFonts w:ascii="Times New Roman" w:hAnsi="Times New Roman" w:cs="Times New Roman"/>
+        </w:rPr>
+        <w:t xml:space="preserve"> male</w:t>
       </w:r>
       <w:r>
         <w:rPr>
@@ -11592,7 +12911,14 @@
         <w:rPr>
           <w:rFonts w:ascii="Times New Roman" w:hAnsi="Times New Roman" w:cs="Times New Roman"/>
         </w:rPr>
-        <w:t xml:space="preserve"> compared to AL (p</w:t>
+        <w:t xml:space="preserve"> compared to AL (</w:t>
+      </w:r>
+      <w:proofErr w:type="spellStart"/>
+      <w:r>
+        <w:rPr>
+          <w:rFonts w:ascii="Times New Roman" w:hAnsi="Times New Roman" w:cs="Times New Roman"/>
+        </w:rPr>
+        <w:t>p</w:t>
       </w:r>
       <w:r>
         <w:rPr>
@@ -11601,6 +12927,7 @@
         </w:rPr>
         <w:t>diet</w:t>
       </w:r>
+      <w:proofErr w:type="spellEnd"/>
       <w:r>
         <w:rPr>
           <w:rFonts w:ascii="Times New Roman" w:hAnsi="Times New Roman" w:cs="Times New Roman"/>
@@ -11625,11 +12952,19 @@
         </w:rPr>
         <w:t xml:space="preserve">Taken together, these tests suggest </w:t>
       </w:r>
-      <w:r>
-        <w:rPr>
-          <w:rFonts w:ascii="Times New Roman" w:hAnsi="Times New Roman" w:cs="Times New Roman"/>
-        </w:rPr>
-        <w:t xml:space="preserve">eTRF </w:t>
+      <w:proofErr w:type="spellStart"/>
+      <w:r>
+        <w:rPr>
+          <w:rFonts w:ascii="Times New Roman" w:hAnsi="Times New Roman" w:cs="Times New Roman"/>
+        </w:rPr>
+        <w:t>eTRF</w:t>
+      </w:r>
+      <w:proofErr w:type="spellEnd"/>
+      <w:r>
+        <w:rPr>
+          <w:rFonts w:ascii="Times New Roman" w:hAnsi="Times New Roman" w:cs="Times New Roman"/>
+        </w:rPr>
+        <w:t xml:space="preserve"> </w:t>
       </w:r>
       <w:r>
         <w:rPr>
@@ -11653,8 +12988,16 @@
         <w:rPr>
           <w:rFonts w:ascii="Times New Roman" w:hAnsi="Times New Roman" w:cs="Times New Roman"/>
         </w:rPr>
-        <w:t xml:space="preserve"> whereas females are more resilient to glycemic changes after gestational eTRF</w:t>
-      </w:r>
+        <w:t xml:space="preserve"> whereas females are more resilient to glycemic changes after gestational </w:t>
+      </w:r>
+      <w:proofErr w:type="spellStart"/>
+      <w:r>
+        <w:rPr>
+          <w:rFonts w:ascii="Times New Roman" w:hAnsi="Times New Roman" w:cs="Times New Roman"/>
+        </w:rPr>
+        <w:t>eTRF</w:t>
+      </w:r>
+      <w:proofErr w:type="spellEnd"/>
       <w:r>
         <w:rPr>
           <w:rFonts w:ascii="Times New Roman" w:hAnsi="Times New Roman" w:cs="Times New Roman"/>
@@ -11706,11 +13049,19 @@
         </w:rPr>
         <w:t xml:space="preserve"> </w:t>
       </w:r>
-      <w:r>
-        <w:rPr>
-          <w:rFonts w:ascii="Times New Roman" w:hAnsi="Times New Roman" w:cs="Times New Roman"/>
-        </w:rPr>
-        <w:t>eTRF males develop</w:t>
+      <w:proofErr w:type="spellStart"/>
+      <w:r>
+        <w:rPr>
+          <w:rFonts w:ascii="Times New Roman" w:hAnsi="Times New Roman" w:cs="Times New Roman"/>
+        </w:rPr>
+        <w:t>eTRF</w:t>
+      </w:r>
+      <w:proofErr w:type="spellEnd"/>
+      <w:r>
+        <w:rPr>
+          <w:rFonts w:ascii="Times New Roman" w:hAnsi="Times New Roman" w:cs="Times New Roman"/>
+        </w:rPr>
+        <w:t xml:space="preserve"> males develop</w:t>
       </w:r>
       <w:r>
         <w:rPr>
@@ -11864,6 +13215,7 @@
         </w:rPr>
         <w:t xml:space="preserve"> (</w:t>
       </w:r>
+      <w:proofErr w:type="spellStart"/>
       <w:r>
         <w:rPr>
           <w:rFonts w:ascii="Times New Roman" w:hAnsi="Times New Roman" w:cs="Times New Roman"/>
@@ -11877,6 +13229,7 @@
         </w:rPr>
         <w:t>sex</w:t>
       </w:r>
+      <w:proofErr w:type="spellEnd"/>
       <w:r>
         <w:rPr>
           <w:rFonts w:ascii="Times New Roman" w:hAnsi="Times New Roman" w:cs="Times New Roman"/>
@@ -11917,7 +13270,21 @@
         <w:rPr>
           <w:rFonts w:ascii="Times New Roman" w:hAnsi="Times New Roman" w:cs="Times New Roman"/>
         </w:rPr>
-        <w:t xml:space="preserve">insulin levels in eTRF </w:t>
+        <w:t xml:space="preserve">insulin levels in </w:t>
+      </w:r>
+      <w:proofErr w:type="spellStart"/>
+      <w:r>
+        <w:rPr>
+          <w:rFonts w:ascii="Times New Roman" w:hAnsi="Times New Roman" w:cs="Times New Roman"/>
+        </w:rPr>
+        <w:t>eTRF</w:t>
+      </w:r>
+      <w:proofErr w:type="spellEnd"/>
+      <w:r>
+        <w:rPr>
+          <w:rFonts w:ascii="Times New Roman" w:hAnsi="Times New Roman" w:cs="Times New Roman"/>
+        </w:rPr>
+        <w:t xml:space="preserve"> </w:t>
       </w:r>
       <w:r>
         <w:rPr>
@@ -11941,7 +13308,14 @@
         <w:rPr>
           <w:rFonts w:ascii="Times New Roman" w:hAnsi="Times New Roman" w:cs="Times New Roman"/>
         </w:rPr>
-        <w:t>both sexes (p</w:t>
+        <w:t>both sexes (</w:t>
+      </w:r>
+      <w:proofErr w:type="spellStart"/>
+      <w:r>
+        <w:rPr>
+          <w:rFonts w:ascii="Times New Roman" w:hAnsi="Times New Roman" w:cs="Times New Roman"/>
+        </w:rPr>
+        <w:t>p</w:t>
       </w:r>
       <w:r>
         <w:rPr>
@@ -11950,11 +13324,26 @@
         </w:rPr>
         <w:t>diet</w:t>
       </w:r>
-      <w:r>
-        <w:rPr>
-          <w:rFonts w:ascii="Times New Roman" w:hAnsi="Times New Roman" w:cs="Times New Roman"/>
-        </w:rPr>
-        <w:t xml:space="preserve">=0.071). Females had similar increases in insulin in response to glucose injection, 139% in AL versus 137% eTRF. Male AL offspring had </w:t>
+      <w:proofErr w:type="spellEnd"/>
+      <w:r>
+        <w:rPr>
+          <w:rFonts w:ascii="Times New Roman" w:hAnsi="Times New Roman" w:cs="Times New Roman"/>
+        </w:rPr>
+        <w:t xml:space="preserve">=0.071). Females had similar increases in insulin in response to glucose injection, 139% in AL versus 137% </w:t>
+      </w:r>
+      <w:proofErr w:type="spellStart"/>
+      <w:r>
+        <w:rPr>
+          <w:rFonts w:ascii="Times New Roman" w:hAnsi="Times New Roman" w:cs="Times New Roman"/>
+        </w:rPr>
+        <w:t>eTRF</w:t>
+      </w:r>
+      <w:proofErr w:type="spellEnd"/>
+      <w:r>
+        <w:rPr>
+          <w:rFonts w:ascii="Times New Roman" w:hAnsi="Times New Roman" w:cs="Times New Roman"/>
+        </w:rPr>
+        <w:t xml:space="preserve">. Male AL offspring had </w:t>
       </w:r>
       <w:r>
         <w:rPr>
@@ -11978,7 +13367,21 @@
         <w:rPr>
           <w:rFonts w:ascii="Times New Roman" w:hAnsi="Times New Roman" w:cs="Times New Roman"/>
         </w:rPr>
-        <w:t xml:space="preserve">an 18% increase for eTRF males. </w:t>
+        <w:t xml:space="preserve">an 18% increase for </w:t>
+      </w:r>
+      <w:proofErr w:type="spellStart"/>
+      <w:r>
+        <w:rPr>
+          <w:rFonts w:ascii="Times New Roman" w:hAnsi="Times New Roman" w:cs="Times New Roman"/>
+        </w:rPr>
+        <w:t>eTRF</w:t>
+      </w:r>
+      <w:proofErr w:type="spellEnd"/>
+      <w:r>
+        <w:rPr>
+          <w:rFonts w:ascii="Times New Roman" w:hAnsi="Times New Roman" w:cs="Times New Roman"/>
+        </w:rPr>
+        <w:t xml:space="preserve"> males. </w:t>
       </w:r>
       <w:r>
         <w:rPr>
@@ -12002,7 +13405,15 @@
         <w:rPr>
           <w:rFonts w:ascii="Times New Roman" w:hAnsi="Times New Roman" w:cs="Times New Roman"/>
         </w:rPr>
-        <w:t>nteraction between sex and maternal restriction (p</w:t>
+        <w:t>nteraction between sex and maternal restriction (</w:t>
+      </w:r>
+      <w:proofErr w:type="spellStart"/>
+      <w:proofErr w:type="gramStart"/>
+      <w:r>
+        <w:rPr>
+          <w:rFonts w:ascii="Times New Roman" w:hAnsi="Times New Roman" w:cs="Times New Roman"/>
+        </w:rPr>
+        <w:t>p</w:t>
       </w:r>
       <w:r>
         <w:rPr>
@@ -12011,6 +13422,8 @@
         </w:rPr>
         <w:t>sex:diet</w:t>
       </w:r>
+      <w:proofErr w:type="spellEnd"/>
+      <w:proofErr w:type="gramEnd"/>
       <w:r>
         <w:rPr>
           <w:rFonts w:ascii="Times New Roman" w:hAnsi="Times New Roman" w:cs="Times New Roman"/>
@@ -12021,7 +13434,14 @@
         <w:rPr>
           <w:rFonts w:ascii="Times New Roman" w:hAnsi="Times New Roman" w:cs="Times New Roman"/>
         </w:rPr>
-        <w:t>. Females have 94% greater fold-change insulin secretion in response to glucose challenge than male offspring (p</w:t>
+        <w:t>. Females have 94% greater fold-change insulin secretion in response to glucose challenge than male offspring (</w:t>
+      </w:r>
+      <w:proofErr w:type="spellStart"/>
+      <w:r>
+        <w:rPr>
+          <w:rFonts w:ascii="Times New Roman" w:hAnsi="Times New Roman" w:cs="Times New Roman"/>
+        </w:rPr>
+        <w:t>p</w:t>
       </w:r>
       <w:r>
         <w:rPr>
@@ -12030,6 +13450,7 @@
         </w:rPr>
         <w:t>sex</w:t>
       </w:r>
+      <w:proofErr w:type="spellEnd"/>
       <w:r>
         <w:rPr>
           <w:rFonts w:ascii="Times New Roman" w:hAnsi="Times New Roman" w:cs="Times New Roman"/>
@@ -12090,13 +13511,34 @@
         <w:rPr>
           <w:rFonts w:ascii="Times New Roman" w:hAnsi="Times New Roman" w:cs="Times New Roman"/>
         </w:rPr>
-        <w:t>Male and female offspring of eTRF dams had lower baseline insulin values compared to AL dams</w:t>
-      </w:r>
-      <w:r>
-        <w:rPr>
-          <w:rFonts w:ascii="Times New Roman" w:hAnsi="Times New Roman" w:cs="Times New Roman"/>
-        </w:rPr>
-        <w:t>, which we believe resulted in the similarity of fold change insulin secretion between maternal restriction groups</w:t>
+        <w:t xml:space="preserve">Male and female offspring of </w:t>
+      </w:r>
+      <w:proofErr w:type="spellStart"/>
+      <w:r>
+        <w:rPr>
+          <w:rFonts w:ascii="Times New Roman" w:hAnsi="Times New Roman" w:cs="Times New Roman"/>
+        </w:rPr>
+        <w:t>eTRF</w:t>
+      </w:r>
+      <w:proofErr w:type="spellEnd"/>
+      <w:r>
+        <w:rPr>
+          <w:rFonts w:ascii="Times New Roman" w:hAnsi="Times New Roman" w:cs="Times New Roman"/>
+        </w:rPr>
+        <w:t xml:space="preserve"> dams had lower baseline insulin values compared to AL dams</w:t>
+      </w:r>
+      <w:r>
+        <w:rPr>
+          <w:rFonts w:ascii="Times New Roman" w:hAnsi="Times New Roman" w:cs="Times New Roman"/>
+        </w:rPr>
+        <w:t xml:space="preserve">, </w:t>
+      </w:r>
+      <w:r>
+        <w:rPr>
+          <w:rFonts w:ascii="Times New Roman" w:hAnsi="Times New Roman" w:cs="Times New Roman"/>
+        </w:rPr>
+        <w:lastRenderedPageBreak/>
+        <w:t>which we believe resulted in the similarity of fold change insulin secretion between maternal restriction groups</w:t>
       </w:r>
       <w:r>
         <w:rPr>
@@ -12182,11 +13624,19 @@
         </w:rPr>
         <w:t xml:space="preserve">male </w:t>
       </w:r>
-      <w:r>
-        <w:rPr>
-          <w:rFonts w:ascii="Times New Roman" w:hAnsi="Times New Roman" w:cs="Times New Roman"/>
-        </w:rPr>
-        <w:t xml:space="preserve">eTRF </w:t>
+      <w:proofErr w:type="spellStart"/>
+      <w:r>
+        <w:rPr>
+          <w:rFonts w:ascii="Times New Roman" w:hAnsi="Times New Roman" w:cs="Times New Roman"/>
+        </w:rPr>
+        <w:t>eTRF</w:t>
+      </w:r>
+      <w:proofErr w:type="spellEnd"/>
+      <w:r>
+        <w:rPr>
+          <w:rFonts w:ascii="Times New Roman" w:hAnsi="Times New Roman" w:cs="Times New Roman"/>
+        </w:rPr>
+        <w:t xml:space="preserve"> </w:t>
       </w:r>
       <w:r>
         <w:rPr>
@@ -12280,7 +13730,21 @@
         <w:rPr>
           <w:rFonts w:ascii="Times New Roman" w:hAnsi="Times New Roman" w:cs="Times New Roman"/>
         </w:rPr>
-        <w:t xml:space="preserve"> the long-term effects of gestational eTRF on offspring </w:t>
+        <w:t xml:space="preserve"> the long-term effects of gestational </w:t>
+      </w:r>
+      <w:proofErr w:type="spellStart"/>
+      <w:r>
+        <w:rPr>
+          <w:rFonts w:ascii="Times New Roman" w:hAnsi="Times New Roman" w:cs="Times New Roman"/>
+        </w:rPr>
+        <w:t>eTRF</w:t>
+      </w:r>
+      <w:proofErr w:type="spellEnd"/>
+      <w:r>
+        <w:rPr>
+          <w:rFonts w:ascii="Times New Roman" w:hAnsi="Times New Roman" w:cs="Times New Roman"/>
+        </w:rPr>
+        <w:t xml:space="preserve"> on offspring </w:t>
       </w:r>
       <w:r>
         <w:rPr>
@@ -12352,7 +13816,21 @@
         <w:rPr>
           <w:rFonts w:ascii="Times New Roman" w:hAnsi="Times New Roman" w:cs="Times New Roman"/>
         </w:rPr>
-        <w:t xml:space="preserve"> eTRF during gestation while male and female offspring are consuming a chow diet</w:t>
+        <w:t xml:space="preserve"> </w:t>
+      </w:r>
+      <w:proofErr w:type="spellStart"/>
+      <w:r>
+        <w:rPr>
+          <w:rFonts w:ascii="Times New Roman" w:hAnsi="Times New Roman" w:cs="Times New Roman"/>
+        </w:rPr>
+        <w:t>eTRF</w:t>
+      </w:r>
+      <w:proofErr w:type="spellEnd"/>
+      <w:r>
+        <w:rPr>
+          <w:rFonts w:ascii="Times New Roman" w:hAnsi="Times New Roman" w:cs="Times New Roman"/>
+        </w:rPr>
+        <w:t xml:space="preserve"> during gestation while male and female offspring are consuming a chow diet</w:t>
       </w:r>
       <w:r>
         <w:rPr>
@@ -12460,8 +13938,16 @@
         <w:rPr>
           <w:rFonts w:ascii="Times New Roman" w:hAnsi="Times New Roman" w:cs="Times New Roman"/>
         </w:rPr>
-        <w:t>in insulin secretion between eTRF</w:t>
-      </w:r>
+        <w:t xml:space="preserve">in insulin secretion between </w:t>
+      </w:r>
+      <w:proofErr w:type="spellStart"/>
+      <w:r>
+        <w:rPr>
+          <w:rFonts w:ascii="Times New Roman" w:hAnsi="Times New Roman" w:cs="Times New Roman"/>
+        </w:rPr>
+        <w:t>eTRF</w:t>
+      </w:r>
+      <w:proofErr w:type="spellEnd"/>
       <w:r>
         <w:rPr>
           <w:rFonts w:ascii="Times New Roman" w:hAnsi="Times New Roman" w:cs="Times New Roman"/>
@@ -12676,7 +14162,21 @@
         <w:rPr>
           <w:rFonts w:ascii="Times New Roman" w:hAnsi="Times New Roman" w:cs="Times New Roman"/>
         </w:rPr>
-        <w:t xml:space="preserve">The modest reduction of insulin at baseline during GSIS in eTRF offspring may contribute to the modest insulin sensitivity seen after HFHS feeding in the current study, and </w:t>
+        <w:t xml:space="preserve">The modest reduction of insulin at baseline during GSIS in </w:t>
+      </w:r>
+      <w:proofErr w:type="spellStart"/>
+      <w:r>
+        <w:rPr>
+          <w:rFonts w:ascii="Times New Roman" w:hAnsi="Times New Roman" w:cs="Times New Roman"/>
+        </w:rPr>
+        <w:t>eTRF</w:t>
+      </w:r>
+      <w:proofErr w:type="spellEnd"/>
+      <w:r>
+        <w:rPr>
+          <w:rFonts w:ascii="Times New Roman" w:hAnsi="Times New Roman" w:cs="Times New Roman"/>
+        </w:rPr>
+        <w:t xml:space="preserve"> offspring may contribute to the modest insulin sensitivity seen after HFHS feeding in the current study, and </w:t>
       </w:r>
       <w:r>
         <w:rPr>
@@ -12865,7 +14365,22 @@
         <w:rPr>
           <w:rFonts w:ascii="Times New Roman" w:hAnsi="Times New Roman" w:cs="Times New Roman"/>
         </w:rPr>
-        <w:t xml:space="preserve">Other studies that focus on lighting manipulations during gestation highlight similar effects among adult offspring. Perinatal exposure to chronodisruption </w:t>
+        <w:lastRenderedPageBreak/>
+        <w:t xml:space="preserve">Other studies that focus on lighting manipulations during gestation highlight similar effects among adult offspring. Perinatal exposure to </w:t>
+      </w:r>
+      <w:proofErr w:type="spellStart"/>
+      <w:r>
+        <w:rPr>
+          <w:rFonts w:ascii="Times New Roman" w:hAnsi="Times New Roman" w:cs="Times New Roman"/>
+        </w:rPr>
+        <w:t>chronodisruption</w:t>
+      </w:r>
+      <w:proofErr w:type="spellEnd"/>
+      <w:r>
+        <w:rPr>
+          <w:rFonts w:ascii="Times New Roman" w:hAnsi="Times New Roman" w:cs="Times New Roman"/>
+        </w:rPr>
+        <w:t xml:space="preserve"> </w:t>
       </w:r>
       <w:r>
         <w:rPr>
@@ -13234,7 +14749,21 @@
         <w:rPr>
           <w:rFonts w:ascii="Times New Roman" w:hAnsi="Times New Roman" w:cs="Times New Roman"/>
         </w:rPr>
-        <w:t xml:space="preserve">in eTRF </w:t>
+        <w:t xml:space="preserve">in </w:t>
+      </w:r>
+      <w:proofErr w:type="spellStart"/>
+      <w:r>
+        <w:rPr>
+          <w:rFonts w:ascii="Times New Roman" w:hAnsi="Times New Roman" w:cs="Times New Roman"/>
+        </w:rPr>
+        <w:t>eTRF</w:t>
+      </w:r>
+      <w:proofErr w:type="spellEnd"/>
+      <w:r>
+        <w:rPr>
+          <w:rFonts w:ascii="Times New Roman" w:hAnsi="Times New Roman" w:cs="Times New Roman"/>
+        </w:rPr>
+        <w:t xml:space="preserve"> </w:t>
       </w:r>
       <w:r>
         <w:rPr>
@@ -13378,7 +14907,21 @@
         <w:rPr>
           <w:rFonts w:ascii="Times New Roman" w:hAnsi="Times New Roman" w:cs="Times New Roman"/>
         </w:rPr>
-        <w:t xml:space="preserve"> exposed to eTRF </w:t>
+        <w:t xml:space="preserve"> exposed to </w:t>
+      </w:r>
+      <w:proofErr w:type="spellStart"/>
+      <w:r>
+        <w:rPr>
+          <w:rFonts w:ascii="Times New Roman" w:hAnsi="Times New Roman" w:cs="Times New Roman"/>
+        </w:rPr>
+        <w:t>eTRF</w:t>
+      </w:r>
+      <w:proofErr w:type="spellEnd"/>
+      <w:r>
+        <w:rPr>
+          <w:rFonts w:ascii="Times New Roman" w:hAnsi="Times New Roman" w:cs="Times New Roman"/>
+        </w:rPr>
+        <w:t xml:space="preserve"> </w:t>
       </w:r>
       <w:r>
         <w:rPr>
@@ -13590,7 +15133,21 @@
         <w:rPr>
           <w:rFonts w:ascii="Times New Roman" w:hAnsi="Times New Roman" w:cs="Times New Roman"/>
         </w:rPr>
-        <w:t xml:space="preserve"> eTRF </w:t>
+        <w:t xml:space="preserve"> </w:t>
+      </w:r>
+      <w:proofErr w:type="spellStart"/>
+      <w:r>
+        <w:rPr>
+          <w:rFonts w:ascii="Times New Roman" w:hAnsi="Times New Roman" w:cs="Times New Roman"/>
+        </w:rPr>
+        <w:t>eTRF</w:t>
+      </w:r>
+      <w:proofErr w:type="spellEnd"/>
+      <w:r>
+        <w:rPr>
+          <w:rFonts w:ascii="Times New Roman" w:hAnsi="Times New Roman" w:cs="Times New Roman"/>
+        </w:rPr>
+        <w:t xml:space="preserve"> </w:t>
       </w:r>
       <w:r>
         <w:rPr>
@@ -13777,7 +15334,14 @@
         <w:rPr>
           <w:rFonts w:ascii="Times New Roman" w:hAnsi="Times New Roman" w:cs="Times New Roman"/>
         </w:rPr>
-        <w:t xml:space="preserve"> were more likely to develop chronic, nutrition-related disease in adulthood </w:t>
+        <w:t xml:space="preserve"> were more likely to develop chronic, nutrition-related disease </w:t>
+      </w:r>
+      <w:r>
+        <w:rPr>
+          <w:rFonts w:ascii="Times New Roman" w:hAnsi="Times New Roman" w:cs="Times New Roman"/>
+        </w:rPr>
+        <w:lastRenderedPageBreak/>
+        <w:t xml:space="preserve">in adulthood </w:t>
       </w:r>
       <w:r>
         <w:rPr>
@@ -13939,7 +15503,21 @@
         <w:rPr>
           <w:rFonts w:ascii="Times New Roman" w:hAnsi="Times New Roman" w:cs="Times New Roman"/>
         </w:rPr>
-        <w:t xml:space="preserve">, and chronodisruption </w:t>
+        <w:t xml:space="preserve">, and </w:t>
+      </w:r>
+      <w:proofErr w:type="spellStart"/>
+      <w:r>
+        <w:rPr>
+          <w:rFonts w:ascii="Times New Roman" w:hAnsi="Times New Roman" w:cs="Times New Roman"/>
+        </w:rPr>
+        <w:t>chronodisruption</w:t>
+      </w:r>
+      <w:proofErr w:type="spellEnd"/>
+      <w:r>
+        <w:rPr>
+          <w:rFonts w:ascii="Times New Roman" w:hAnsi="Times New Roman" w:cs="Times New Roman"/>
+        </w:rPr>
+        <w:t xml:space="preserve"> </w:t>
       </w:r>
       <w:r>
         <w:rPr>
@@ -14512,7 +16090,21 @@
         <w:rPr>
           <w:rFonts w:ascii="Times New Roman" w:hAnsi="Times New Roman" w:cs="Times New Roman"/>
         </w:rPr>
-        <w:t xml:space="preserve">offspring exposed to gestational eTRF. </w:t>
+        <w:t xml:space="preserve">offspring exposed to gestational </w:t>
+      </w:r>
+      <w:proofErr w:type="spellStart"/>
+      <w:r>
+        <w:rPr>
+          <w:rFonts w:ascii="Times New Roman" w:hAnsi="Times New Roman" w:cs="Times New Roman"/>
+        </w:rPr>
+        <w:t>eTRF</w:t>
+      </w:r>
+      <w:proofErr w:type="spellEnd"/>
+      <w:r>
+        <w:rPr>
+          <w:rFonts w:ascii="Times New Roman" w:hAnsi="Times New Roman" w:cs="Times New Roman"/>
+        </w:rPr>
+        <w:t xml:space="preserve">. </w:t>
       </w:r>
       <w:r>
         <w:rPr>
@@ -14626,7 +16218,21 @@
         <w:rPr>
           <w:rFonts w:ascii="Times New Roman" w:hAnsi="Times New Roman" w:cs="Times New Roman"/>
         </w:rPr>
-        <w:t xml:space="preserve"> eTRF males </w:t>
+        <w:t xml:space="preserve"> </w:t>
+      </w:r>
+      <w:proofErr w:type="spellStart"/>
+      <w:r>
+        <w:rPr>
+          <w:rFonts w:ascii="Times New Roman" w:hAnsi="Times New Roman" w:cs="Times New Roman"/>
+        </w:rPr>
+        <w:t>eTRF</w:t>
+      </w:r>
+      <w:proofErr w:type="spellEnd"/>
+      <w:r>
+        <w:rPr>
+          <w:rFonts w:ascii="Times New Roman" w:hAnsi="Times New Roman" w:cs="Times New Roman"/>
+        </w:rPr>
+        <w:t xml:space="preserve"> males </w:t>
       </w:r>
       <w:r>
         <w:rPr>
@@ -14704,7 +16310,21 @@
         <w:rPr>
           <w:rFonts w:ascii="Times New Roman" w:hAnsi="Times New Roman" w:cs="Times New Roman"/>
         </w:rPr>
-        <w:t xml:space="preserve">However, without formal experimental evaluation of islet form and function or insulin peripheral insulin signaling, we cannot conclude this is the mechanism for these phenotypic differences in eTRF offspring. </w:t>
+        <w:t xml:space="preserve">However, without formal experimental evaluation of islet form and function or insulin peripheral insulin signaling, we cannot conclude this is the mechanism for these phenotypic differences in </w:t>
+      </w:r>
+      <w:proofErr w:type="spellStart"/>
+      <w:r>
+        <w:rPr>
+          <w:rFonts w:ascii="Times New Roman" w:hAnsi="Times New Roman" w:cs="Times New Roman"/>
+        </w:rPr>
+        <w:t>eTRF</w:t>
+      </w:r>
+      <w:proofErr w:type="spellEnd"/>
+      <w:r>
+        <w:rPr>
+          <w:rFonts w:ascii="Times New Roman" w:hAnsi="Times New Roman" w:cs="Times New Roman"/>
+        </w:rPr>
+        <w:t xml:space="preserve"> offspring. </w:t>
       </w:r>
     </w:p>
     <w:p>
@@ -14815,7 +16435,28 @@
         <w:rPr>
           <w:rFonts w:ascii="Times New Roman" w:hAnsi="Times New Roman" w:cs="Times New Roman"/>
         </w:rPr>
-        <w:t xml:space="preserve">Our findings bears similarity to the phenotype of adult offspring born to dams that experienced chronodisruption during pregnancy metabolic consequences only manifested after 12 months of age </w:t>
+        <w:t xml:space="preserve">Our findings bears similarity to the phenotype of adult offspring born to dams that experienced </w:t>
+      </w:r>
+      <w:proofErr w:type="spellStart"/>
+      <w:r>
+        <w:rPr>
+          <w:rFonts w:ascii="Times New Roman" w:hAnsi="Times New Roman" w:cs="Times New Roman"/>
+        </w:rPr>
+        <w:t>chronodisruption</w:t>
+      </w:r>
+      <w:proofErr w:type="spellEnd"/>
+      <w:r>
+        <w:rPr>
+          <w:rFonts w:ascii="Times New Roman" w:hAnsi="Times New Roman" w:cs="Times New Roman"/>
+        </w:rPr>
+        <w:t xml:space="preserve"> during pregnancy </w:t>
+      </w:r>
+      <w:r>
+        <w:rPr>
+          <w:rFonts w:ascii="Times New Roman" w:hAnsi="Times New Roman" w:cs="Times New Roman"/>
+        </w:rPr>
+        <w:lastRenderedPageBreak/>
+        <w:t xml:space="preserve">metabolic consequences only manifested after 12 months of age </w:t>
       </w:r>
       <w:r>
         <w:rPr>
@@ -14869,7 +16510,21 @@
         <w:rPr>
           <w:rFonts w:ascii="Times New Roman" w:hAnsi="Times New Roman" w:cs="Times New Roman"/>
         </w:rPr>
-        <w:t>gestational eTRF may be relatively safe</w:t>
+        <w:t xml:space="preserve">gestational </w:t>
+      </w:r>
+      <w:proofErr w:type="spellStart"/>
+      <w:r>
+        <w:rPr>
+          <w:rFonts w:ascii="Times New Roman" w:hAnsi="Times New Roman" w:cs="Times New Roman"/>
+        </w:rPr>
+        <w:t>eTRF</w:t>
+      </w:r>
+      <w:proofErr w:type="spellEnd"/>
+      <w:r>
+        <w:rPr>
+          <w:rFonts w:ascii="Times New Roman" w:hAnsi="Times New Roman" w:cs="Times New Roman"/>
+        </w:rPr>
+        <w:t xml:space="preserve"> may be relatively safe</w:t>
       </w:r>
       <w:r>
         <w:rPr>
@@ -15196,7 +16851,21 @@
         <w:rPr>
           <w:rFonts w:ascii="Times New Roman" w:hAnsi="Times New Roman" w:cs="Times New Roman"/>
         </w:rPr>
-        <w:t xml:space="preserve"> glucose intolerance and modest insulin sensitivity in eTRF offspring</w:t>
+        <w:t xml:space="preserve"> glucose intolerance and modest insulin sensitivity in </w:t>
+      </w:r>
+      <w:proofErr w:type="spellStart"/>
+      <w:r>
+        <w:rPr>
+          <w:rFonts w:ascii="Times New Roman" w:hAnsi="Times New Roman" w:cs="Times New Roman"/>
+        </w:rPr>
+        <w:t>eTRF</w:t>
+      </w:r>
+      <w:proofErr w:type="spellEnd"/>
+      <w:r>
+        <w:rPr>
+          <w:rFonts w:ascii="Times New Roman" w:hAnsi="Times New Roman" w:cs="Times New Roman"/>
+        </w:rPr>
+        <w:t xml:space="preserve"> offspring</w:t>
       </w:r>
       <w:r>
         <w:rPr>
@@ -15298,7 +16967,21 @@
         <w:rPr>
           <w:rFonts w:ascii="Times New Roman" w:hAnsi="Times New Roman" w:cs="Times New Roman"/>
         </w:rPr>
-        <w:t xml:space="preserve"> eTRF should </w:t>
+        <w:t xml:space="preserve"> </w:t>
+      </w:r>
+      <w:proofErr w:type="spellStart"/>
+      <w:r>
+        <w:rPr>
+          <w:rFonts w:ascii="Times New Roman" w:hAnsi="Times New Roman" w:cs="Times New Roman"/>
+        </w:rPr>
+        <w:t>eTRF</w:t>
+      </w:r>
+      <w:proofErr w:type="spellEnd"/>
+      <w:r>
+        <w:rPr>
+          <w:rFonts w:ascii="Times New Roman" w:hAnsi="Times New Roman" w:cs="Times New Roman"/>
+        </w:rPr>
+        <w:t xml:space="preserve"> should </w:t>
       </w:r>
       <w:r>
         <w:rPr>
@@ -15361,9 +17044,23 @@
         <w:rPr>
           <w:rFonts w:ascii="Times New Roman" w:hAnsi="Times New Roman" w:cs="Times New Roman"/>
         </w:rPr>
-        <w:t>This study and the conclusions to be made from it have some limitations. First, the model of gestational eTRF may have resulted in differences in maternal behaviors that were not noted by the study team, and therefore could play a part in the effects seen in the offspring. Second,</w:t>
-      </w:r>
-      <w:del w:id="0" w:author="Molly C. MULCAHY" w:date="2023-08-25T12:03:00Z">
+        <w:t xml:space="preserve">This study and the conclusions to be made from it have some limitations. First, the model of gestational </w:t>
+      </w:r>
+      <w:proofErr w:type="spellStart"/>
+      <w:r>
+        <w:rPr>
+          <w:rFonts w:ascii="Times New Roman" w:hAnsi="Times New Roman" w:cs="Times New Roman"/>
+        </w:rPr>
+        <w:t>eTRF</w:t>
+      </w:r>
+      <w:proofErr w:type="spellEnd"/>
+      <w:r>
+        <w:rPr>
+          <w:rFonts w:ascii="Times New Roman" w:hAnsi="Times New Roman" w:cs="Times New Roman"/>
+        </w:rPr>
+        <w:t xml:space="preserve"> may have resulted in differences in maternal behaviors that were not noted by the study team, and therefore could play a part in the effects seen in the offspring. Second,</w:t>
+      </w:r>
+      <w:del w:id="8" w:author="Molly C. MULCAHY" w:date="2023-08-25T12:03:00Z">
         <w:r>
           <w:rPr>
             <w:rFonts w:ascii="Times New Roman" w:hAnsi="Times New Roman" w:cs="Times New Roman"/>
@@ -15371,7 +17068,7 @@
           <w:delText xml:space="preserve"> </w:delText>
         </w:r>
       </w:del>
-      <w:ins w:id="1" w:author="Molly C. MULCAHY" w:date="2023-08-25T12:03:00Z">
+      <w:ins w:id="9" w:author="Molly C. MULCAHY" w:date="2023-08-25T12:03:00Z">
         <w:r>
           <w:rPr>
             <w:rFonts w:ascii="Times New Roman" w:hAnsi="Times New Roman" w:cs="Times New Roman"/>
@@ -15379,7 +17076,7 @@
           <w:t xml:space="preserve"> </w:t>
         </w:r>
       </w:ins>
-      <w:del w:id="2" w:author="Molly C. MULCAHY" w:date="2023-08-25T12:02:00Z">
+      <w:del w:id="10" w:author="Molly C. MULCAHY" w:date="2023-08-25T12:02:00Z">
         <w:r>
           <w:rPr>
             <w:rFonts w:ascii="Times New Roman" w:hAnsi="Times New Roman" w:cs="Times New Roman"/>
@@ -15391,14 +17088,35 @@
         <w:rPr>
           <w:rFonts w:ascii="Times New Roman" w:hAnsi="Times New Roman" w:cs="Times New Roman"/>
         </w:rPr>
-        <w:t xml:space="preserve">we assessed the effect of a dietary insult in young adulthood by switching all animals to HFHS. As such, disentangling the effect of HFHS diet from that of aging </w:t>
-      </w:r>
-      <w:ins w:id="3" w:author="Molly C. MULCAHY" w:date="2023-08-25T12:03:00Z">
+        <w:t xml:space="preserve">we </w:t>
+      </w:r>
+      <w:r>
+        <w:rPr>
+          <w:rFonts w:ascii="Times New Roman" w:hAnsi="Times New Roman" w:cs="Times New Roman"/>
+        </w:rPr>
+        <w:lastRenderedPageBreak/>
+        <w:t xml:space="preserve">assessed the effect of a dietary insult in young adulthood by switching all animals to HFHS. As such, disentangling the effect of HFHS diet from that of aging </w:t>
+      </w:r>
+      <w:ins w:id="11" w:author="Molly C. MULCAHY" w:date="2023-08-25T12:03:00Z">
         <w:r>
           <w:rPr>
             <w:rFonts w:ascii="Times New Roman" w:hAnsi="Times New Roman" w:cs="Times New Roman"/>
           </w:rPr>
-          <w:t xml:space="preserve">and gestational eTRF </w:t>
+          <w:t xml:space="preserve">and gestational </w:t>
+        </w:r>
+        <w:proofErr w:type="spellStart"/>
+        <w:r>
+          <w:rPr>
+            <w:rFonts w:ascii="Times New Roman" w:hAnsi="Times New Roman" w:cs="Times New Roman"/>
+          </w:rPr>
+          <w:t>eTRF</w:t>
+        </w:r>
+        <w:proofErr w:type="spellEnd"/>
+        <w:r>
+          <w:rPr>
+            <w:rFonts w:ascii="Times New Roman" w:hAnsi="Times New Roman" w:cs="Times New Roman"/>
+          </w:rPr>
+          <w:t xml:space="preserve"> </w:t>
         </w:r>
       </w:ins>
       <w:r>
@@ -15407,6 +17125,134 @@
         </w:rPr>
         <w:t xml:space="preserve">is not possible in this model. </w:t>
       </w:r>
+      <w:bookmarkStart w:id="12" w:name="_GoBack"/>
+      <w:ins w:id="13" w:author="Dave Bridges" w:date="2023-08-26T18:03:00Z">
+        <w:r>
+          <w:rPr>
+            <w:rFonts w:ascii="Times New Roman" w:hAnsi="Times New Roman" w:cs="Times New Roman"/>
+          </w:rPr>
+          <w:t>It is also worth noting that several metabolic diseases are highly linked to age, and while our study ended at</w:t>
+        </w:r>
+      </w:ins>
+      <w:ins w:id="14" w:author="Dave Bridges" w:date="2023-08-26T18:05:00Z">
+        <w:r>
+          <w:rPr>
+            <w:rFonts w:ascii="Times New Roman" w:hAnsi="Times New Roman" w:cs="Times New Roman"/>
+          </w:rPr>
+          <w:t xml:space="preserve"> approximately six months of age</w:t>
+        </w:r>
+      </w:ins>
+      <w:ins w:id="15" w:author="Dave Bridges" w:date="2023-08-26T18:04:00Z">
+        <w:r>
+          <w:rPr>
+            <w:rFonts w:ascii="Times New Roman" w:hAnsi="Times New Roman" w:cs="Times New Roman"/>
+          </w:rPr>
+          <w:t>, mice can live much longer</w:t>
+        </w:r>
+      </w:ins>
+      <w:ins w:id="16" w:author="Dave Bridges" w:date="2023-08-26T18:06:00Z">
+        <w:r>
+          <w:rPr>
+            <w:rFonts w:ascii="Times New Roman" w:hAnsi="Times New Roman" w:cs="Times New Roman"/>
+          </w:rPr>
+          <w:t xml:space="preserve"> under laboratory conditions typically 26-30 </w:t>
+        </w:r>
+        <w:proofErr w:type="spellStart"/>
+        <w:r>
+          <w:rPr>
+            <w:rFonts w:ascii="Times New Roman" w:hAnsi="Times New Roman" w:cs="Times New Roman"/>
+          </w:rPr>
+          <w:t xml:space="preserve">months.  </w:t>
+        </w:r>
+        <w:proofErr w:type="spellEnd"/>
+        <w:r>
+          <w:rPr>
+            <w:rFonts w:ascii="Times New Roman" w:hAnsi="Times New Roman" w:cs="Times New Roman"/>
+          </w:rPr>
+          <w:t xml:space="preserve">As metabolic, </w:t>
+        </w:r>
+      </w:ins>
+      <w:ins w:id="17" w:author="Dave Bridges" w:date="2023-08-26T18:07:00Z">
+        <w:r>
+          <w:rPr>
+            <w:rFonts w:ascii="Times New Roman" w:hAnsi="Times New Roman" w:cs="Times New Roman"/>
+          </w:rPr>
+          <w:t xml:space="preserve">physical, </w:t>
+        </w:r>
+      </w:ins>
+      <w:ins w:id="18" w:author="Dave Bridges" w:date="2023-08-26T18:06:00Z">
+        <w:r>
+          <w:rPr>
+            <w:rFonts w:ascii="Times New Roman" w:hAnsi="Times New Roman" w:cs="Times New Roman"/>
+          </w:rPr>
+          <w:t>cognitive</w:t>
+        </w:r>
+      </w:ins>
+      <w:ins w:id="19" w:author="Dave Bridges" w:date="2023-08-26T18:07:00Z">
+        <w:r>
+          <w:rPr>
+            <w:rFonts w:ascii="Times New Roman" w:hAnsi="Times New Roman" w:cs="Times New Roman"/>
+          </w:rPr>
+          <w:t xml:space="preserve">, and other </w:t>
+        </w:r>
+      </w:ins>
+      <w:ins w:id="20" w:author="Dave Bridges" w:date="2023-08-26T18:06:00Z">
+        <w:r>
+          <w:rPr>
+            <w:rFonts w:ascii="Times New Roman" w:hAnsi="Times New Roman" w:cs="Times New Roman"/>
+          </w:rPr>
+          <w:t>phenotypes</w:t>
+        </w:r>
+      </w:ins>
+      <w:ins w:id="21" w:author="Dave Bridges" w:date="2023-08-26T18:07:00Z">
+        <w:r>
+          <w:rPr>
+            <w:rFonts w:ascii="Times New Roman" w:hAnsi="Times New Roman" w:cs="Times New Roman"/>
+          </w:rPr>
+          <w:t xml:space="preserve"> that do not appear until towards the end of the mouse’s lifespan were not detectable, and we look forward to future studies on geriatric mice treated </w:t>
+        </w:r>
+        <w:r>
+          <w:rPr>
+            <w:rFonts w:ascii="Times New Roman" w:hAnsi="Times New Roman" w:cs="Times New Roman"/>
+            <w:i/>
+            <w:rPrChange w:id="22" w:author="Dave Bridges" w:date="2023-08-26T18:07:00Z">
+              <w:rPr>
+                <w:rFonts w:ascii="Times New Roman" w:hAnsi="Times New Roman" w:cs="Times New Roman"/>
+              </w:rPr>
+            </w:rPrChange>
+          </w:rPr>
+          <w:t>in utero</w:t>
+        </w:r>
+        <w:r>
+          <w:rPr>
+            <w:rFonts w:ascii="Times New Roman" w:hAnsi="Times New Roman" w:cs="Times New Roman"/>
+          </w:rPr>
+          <w:t xml:space="preserve"> with </w:t>
+        </w:r>
+        <w:proofErr w:type="spellStart"/>
+        <w:r>
+          <w:rPr>
+            <w:rFonts w:ascii="Times New Roman" w:hAnsi="Times New Roman" w:cs="Times New Roman"/>
+          </w:rPr>
+          <w:t>eTRF</w:t>
+        </w:r>
+        <w:proofErr w:type="spellEnd"/>
+        <w:r>
+          <w:rPr>
+            <w:rFonts w:ascii="Times New Roman" w:hAnsi="Times New Roman" w:cs="Times New Roman"/>
+          </w:rPr>
+          <w:t xml:space="preserve">. </w:t>
+        </w:r>
+      </w:ins>
+      <w:ins w:id="23" w:author="Dave Bridges" w:date="2023-08-26T18:06:00Z">
+        <w:r>
+          <w:rPr>
+            <w:rFonts w:ascii="Times New Roman" w:hAnsi="Times New Roman" w:cs="Times New Roman"/>
+          </w:rPr>
+          <w:t xml:space="preserve"> </w:t>
+        </w:r>
+      </w:ins>
+      <w:bookmarkEnd w:id="12"/>
       <w:r>
         <w:rPr>
           <w:rFonts w:ascii="Times New Roman" w:hAnsi="Times New Roman" w:cs="Times New Roman"/>
@@ -15447,7 +17293,21 @@
         <w:rPr>
           <w:rFonts w:ascii="Times New Roman" w:hAnsi="Times New Roman" w:cs="Times New Roman"/>
         </w:rPr>
-        <w:t xml:space="preserve"> lower insulin secretion in male eTRF offspring in </w:t>
+        <w:t xml:space="preserve"> lower insulin secretion in male </w:t>
+      </w:r>
+      <w:proofErr w:type="spellStart"/>
+      <w:r>
+        <w:rPr>
+          <w:rFonts w:ascii="Times New Roman" w:hAnsi="Times New Roman" w:cs="Times New Roman"/>
+        </w:rPr>
+        <w:t>eTRF</w:t>
+      </w:r>
+      <w:proofErr w:type="spellEnd"/>
+      <w:r>
+        <w:rPr>
+          <w:rFonts w:ascii="Times New Roman" w:hAnsi="Times New Roman" w:cs="Times New Roman"/>
+        </w:rPr>
+        <w:t xml:space="preserve"> offspring in </w:t>
       </w:r>
       <w:r>
         <w:rPr>
@@ -15497,7 +17357,75 @@
         </w:rPr>
         <w:t xml:space="preserve">. </w:t>
       </w:r>
-      <w:del w:id="4" w:author="Molly C. MULCAHY" w:date="2023-08-25T12:04:00Z">
+      <w:ins w:id="24" w:author="Dave Bridges" w:date="2023-08-26T17:59:00Z">
+        <w:r>
+          <w:rPr>
+            <w:rFonts w:ascii="Times New Roman" w:hAnsi="Times New Roman" w:cs="Times New Roman"/>
+          </w:rPr>
+          <w:t xml:space="preserve">Furthermore, while </w:t>
+        </w:r>
+      </w:ins>
+      <w:ins w:id="25" w:author="Dave Bridges" w:date="2023-08-26T18:00:00Z">
+        <w:r>
+          <w:rPr>
+            <w:rFonts w:ascii="Times New Roman" w:hAnsi="Times New Roman" w:cs="Times New Roman"/>
+          </w:rPr>
+          <w:t xml:space="preserve">dams were manipulated </w:t>
+        </w:r>
+      </w:ins>
+      <w:ins w:id="26" w:author="Dave Bridges" w:date="2023-08-26T18:01:00Z">
+        <w:r>
+          <w:rPr>
+            <w:rFonts w:ascii="Times New Roman" w:hAnsi="Times New Roman" w:cs="Times New Roman"/>
+          </w:rPr>
+          <w:t>simultaneously</w:t>
+        </w:r>
+      </w:ins>
+      <w:ins w:id="27" w:author="Dave Bridges" w:date="2023-08-26T18:00:00Z">
+        <w:r>
+          <w:rPr>
+            <w:rFonts w:ascii="Times New Roman" w:hAnsi="Times New Roman" w:cs="Times New Roman"/>
+          </w:rPr>
+          <w:t xml:space="preserve">, we cannot rule out that our </w:t>
+        </w:r>
+        <w:proofErr w:type="spellStart"/>
+        <w:r>
+          <w:rPr>
+            <w:rFonts w:ascii="Times New Roman" w:hAnsi="Times New Roman" w:cs="Times New Roman"/>
+          </w:rPr>
+          <w:t>eTRF</w:t>
+        </w:r>
+        <w:proofErr w:type="spellEnd"/>
+        <w:r>
+          <w:rPr>
+            <w:rFonts w:ascii="Times New Roman" w:hAnsi="Times New Roman" w:cs="Times New Roman"/>
+          </w:rPr>
+          <w:t xml:space="preserve"> treatment induced other confounding differences that we have not accounted for, including potential maternal stress</w:t>
+        </w:r>
+      </w:ins>
+      <w:ins w:id="28" w:author="Dave Bridges" w:date="2023-08-26T18:01:00Z">
+        <w:r>
+          <w:rPr>
+            <w:rFonts w:ascii="Times New Roman" w:hAnsi="Times New Roman" w:cs="Times New Roman"/>
+          </w:rPr>
+          <w:t xml:space="preserve"> or </w:t>
+        </w:r>
+        <w:proofErr w:type="spellStart"/>
+        <w:r>
+          <w:rPr>
+            <w:rFonts w:ascii="Times New Roman" w:hAnsi="Times New Roman" w:cs="Times New Roman"/>
+          </w:rPr>
+          <w:t>chronodisruption</w:t>
+        </w:r>
+        <w:proofErr w:type="spellEnd"/>
+        <w:r>
+          <w:rPr>
+            <w:rFonts w:ascii="Times New Roman" w:hAnsi="Times New Roman" w:cs="Times New Roman"/>
+          </w:rPr>
+          <w:t xml:space="preserve">.  </w:t>
+        </w:r>
+      </w:ins>
+      <w:del w:id="29" w:author="Molly C. MULCAHY" w:date="2023-08-25T12:04:00Z">
         <w:r>
           <w:rPr>
             <w:rFonts w:ascii="Times New Roman" w:hAnsi="Times New Roman" w:cs="Times New Roman"/>
@@ -15640,12 +17568,19 @@
         </w:rPr>
         <w:t xml:space="preserve">the long follow up period for a gestational exposure, controlling for the effect of litter size, repeated measurement of body composition, and food intake measurements over the life course in the resultant offspring. </w:t>
       </w:r>
-      <w:ins w:id="5" w:author="Molly C. MULCAHY" w:date="2023-08-25T12:04:00Z">
+      <w:ins w:id="30" w:author="Molly C. MULCAHY" w:date="2023-08-25T12:04:00Z">
         <w:r>
           <w:rPr>
             <w:rFonts w:ascii="Times New Roman" w:hAnsi="Times New Roman" w:cs="Times New Roman"/>
           </w:rPr>
-          <w:t xml:space="preserve">To minimize researcher bias, we remained blind to offspring maternal exposure until the time of data analysis. </w:t>
+          <w:t xml:space="preserve">To minimize researcher bias, </w:t>
+        </w:r>
+        <w:r>
+          <w:rPr>
+            <w:rFonts w:ascii="Times New Roman" w:hAnsi="Times New Roman" w:cs="Times New Roman"/>
+          </w:rPr>
+          <w:lastRenderedPageBreak/>
+          <w:t xml:space="preserve">we remained blind to offspring maternal exposure until the time of data analysis. </w:t>
         </w:r>
       </w:ins>
       <w:r>
@@ -15766,7 +17701,23 @@
           <w:rFonts w:ascii="Times New Roman" w:hAnsi="Times New Roman" w:cs="Times New Roman"/>
           <w:color w:val="000000" w:themeColor="text1"/>
         </w:rPr>
-        <w:t xml:space="preserve">Offspring who are exposed to eTRF of NCD </w:t>
+        <w:t xml:space="preserve">Offspring who are exposed to </w:t>
+      </w:r>
+      <w:proofErr w:type="spellStart"/>
+      <w:r>
+        <w:rPr>
+          <w:rFonts w:ascii="Times New Roman" w:hAnsi="Times New Roman" w:cs="Times New Roman"/>
+          <w:color w:val="000000" w:themeColor="text1"/>
+        </w:rPr>
+        <w:t>eTRF</w:t>
+      </w:r>
+      <w:proofErr w:type="spellEnd"/>
+      <w:r>
+        <w:rPr>
+          <w:rFonts w:ascii="Times New Roman" w:hAnsi="Times New Roman" w:cs="Times New Roman"/>
+          <w:color w:val="000000" w:themeColor="text1"/>
+        </w:rPr>
+        <w:t xml:space="preserve"> of NCD </w:t>
       </w:r>
       <w:r>
         <w:rPr>
@@ -15788,7 +17739,21 @@
         <w:rPr>
           <w:rFonts w:ascii="Times New Roman" w:hAnsi="Times New Roman" w:cs="Times New Roman"/>
         </w:rPr>
-        <w:t xml:space="preserve">Gestational eTRF </w:t>
+        <w:t xml:space="preserve">Gestational </w:t>
+      </w:r>
+      <w:proofErr w:type="spellStart"/>
+      <w:r>
+        <w:rPr>
+          <w:rFonts w:ascii="Times New Roman" w:hAnsi="Times New Roman" w:cs="Times New Roman"/>
+        </w:rPr>
+        <w:t>eTRF</w:t>
+      </w:r>
+      <w:proofErr w:type="spellEnd"/>
+      <w:r>
+        <w:rPr>
+          <w:rFonts w:ascii="Times New Roman" w:hAnsi="Times New Roman" w:cs="Times New Roman"/>
+        </w:rPr>
+        <w:t xml:space="preserve"> </w:t>
       </w:r>
       <w:r>
         <w:rPr>
@@ -16004,6 +17969,7 @@
         <w:pStyle w:val="Heading1"/>
       </w:pPr>
       <w:r>
+        <w:lastRenderedPageBreak/>
         <w:t>References</w:t>
       </w:r>
     </w:p>
@@ -16545,6 +18511,7 @@
         <w:rPr>
           <w:rFonts w:ascii="Calibri" w:hAnsi="Calibri" w:cs="Calibri"/>
         </w:rPr>
+        <w:lastRenderedPageBreak/>
         <w:t xml:space="preserve">15. </w:t>
       </w:r>
       <w:r>
@@ -17063,6 +19030,7 @@
         <w:rPr>
           <w:rFonts w:ascii="Calibri" w:hAnsi="Calibri" w:cs="Calibri"/>
         </w:rPr>
+        <w:lastRenderedPageBreak/>
         <w:t xml:space="preserve">27. </w:t>
       </w:r>
       <w:r>
@@ -17574,6 +19542,7 @@
         <w:rPr>
           <w:rFonts w:ascii="Calibri" w:hAnsi="Calibri" w:cs="Calibri"/>
         </w:rPr>
+        <w:lastRenderedPageBreak/>
         <w:t xml:space="preserve">40. </w:t>
       </w:r>
       <w:r>
@@ -18071,6 +20040,7 @@
         <w:rPr>
           <w:rFonts w:ascii="Calibri" w:hAnsi="Calibri" w:cs="Calibri"/>
         </w:rPr>
+        <w:lastRenderedPageBreak/>
         <w:t xml:space="preserve">53. </w:t>
       </w:r>
       <w:r>
@@ -18487,6 +20457,7 @@
           <w:b/>
           <w:bCs/>
         </w:rPr>
+        <w:lastRenderedPageBreak/>
         <w:t>Figure Legends</w:t>
       </w:r>
     </w:p>
@@ -18559,8 +20530,16 @@
         <w:rPr>
           <w:rFonts w:ascii="Times New Roman" w:hAnsi="Times New Roman" w:cs="Times New Roman"/>
         </w:rPr>
-        <w:t>(eTRF</w:t>
-      </w:r>
+        <w:t>(</w:t>
+      </w:r>
+      <w:proofErr w:type="spellStart"/>
+      <w:r>
+        <w:rPr>
+          <w:rFonts w:ascii="Times New Roman" w:hAnsi="Times New Roman" w:cs="Times New Roman"/>
+        </w:rPr>
+        <w:t>eTRF</w:t>
+      </w:r>
+      <w:proofErr w:type="spellEnd"/>
       <w:r>
         <w:rPr>
           <w:rFonts w:ascii="Times New Roman" w:hAnsi="Times New Roman" w:cs="Times New Roman"/>
@@ -18615,7 +20594,35 @@
         <w:rPr>
           <w:rFonts w:ascii="Times New Roman" w:hAnsi="Times New Roman" w:cs="Times New Roman"/>
         </w:rPr>
-        <w:t>; eTRF males = 9, eTRF females = 17, AL males = 18, AL females = 19</w:t>
+        <w:t xml:space="preserve">; </w:t>
+      </w:r>
+      <w:proofErr w:type="spellStart"/>
+      <w:r>
+        <w:rPr>
+          <w:rFonts w:ascii="Times New Roman" w:hAnsi="Times New Roman" w:cs="Times New Roman"/>
+        </w:rPr>
+        <w:t>eTRF</w:t>
+      </w:r>
+      <w:proofErr w:type="spellEnd"/>
+      <w:r>
+        <w:rPr>
+          <w:rFonts w:ascii="Times New Roman" w:hAnsi="Times New Roman" w:cs="Times New Roman"/>
+        </w:rPr>
+        <w:t xml:space="preserve"> males = 9, </w:t>
+      </w:r>
+      <w:proofErr w:type="spellStart"/>
+      <w:r>
+        <w:rPr>
+          <w:rFonts w:ascii="Times New Roman" w:hAnsi="Times New Roman" w:cs="Times New Roman"/>
+        </w:rPr>
+        <w:t>eTRF</w:t>
+      </w:r>
+      <w:proofErr w:type="spellEnd"/>
+      <w:r>
+        <w:rPr>
+          <w:rFonts w:ascii="Times New Roman" w:hAnsi="Times New Roman" w:cs="Times New Roman"/>
+        </w:rPr>
+        <w:t xml:space="preserve"> females = 17, AL males = 18, AL females = 19</w:t>
       </w:r>
       <w:r>
         <w:rPr>
@@ -18627,7 +20634,35 @@
         <w:rPr>
           <w:rFonts w:ascii="Times New Roman" w:hAnsi="Times New Roman" w:cs="Times New Roman"/>
         </w:rPr>
-        <w:t>; eTRF males = 4, eTRF females = 4, AL males = 7, AL females = 6</w:t>
+        <w:t xml:space="preserve">; </w:t>
+      </w:r>
+      <w:proofErr w:type="spellStart"/>
+      <w:r>
+        <w:rPr>
+          <w:rFonts w:ascii="Times New Roman" w:hAnsi="Times New Roman" w:cs="Times New Roman"/>
+        </w:rPr>
+        <w:t>eTRF</w:t>
+      </w:r>
+      <w:proofErr w:type="spellEnd"/>
+      <w:r>
+        <w:rPr>
+          <w:rFonts w:ascii="Times New Roman" w:hAnsi="Times New Roman" w:cs="Times New Roman"/>
+        </w:rPr>
+        <w:t xml:space="preserve"> males = 4, </w:t>
+      </w:r>
+      <w:proofErr w:type="spellStart"/>
+      <w:r>
+        <w:rPr>
+          <w:rFonts w:ascii="Times New Roman" w:hAnsi="Times New Roman" w:cs="Times New Roman"/>
+        </w:rPr>
+        <w:t>eTRF</w:t>
+      </w:r>
+      <w:proofErr w:type="spellEnd"/>
+      <w:r>
+        <w:rPr>
+          <w:rFonts w:ascii="Times New Roman" w:hAnsi="Times New Roman" w:cs="Times New Roman"/>
+        </w:rPr>
+        <w:t xml:space="preserve"> females = 4, AL males = 7, AL females = 6</w:t>
       </w:r>
       <w:r>
         <w:rPr>
@@ -18693,7 +20728,43 @@
         <w:rPr>
           <w:rFonts w:ascii="Times New Roman" w:hAnsi="Times New Roman" w:cs="Times New Roman"/>
         </w:rPr>
-        <w:t xml:space="preserve"> ( eTRF males = 9, eTRF females = 18, AL males = 18, AL females = 18)</w:t>
+        <w:t xml:space="preserve"> </w:t>
+      </w:r>
+      <w:proofErr w:type="gramStart"/>
+      <w:r>
+        <w:rPr>
+          <w:rFonts w:ascii="Times New Roman" w:hAnsi="Times New Roman" w:cs="Times New Roman"/>
+        </w:rPr>
+        <w:t xml:space="preserve">( </w:t>
+      </w:r>
+      <w:proofErr w:type="spellStart"/>
+      <w:r>
+        <w:rPr>
+          <w:rFonts w:ascii="Times New Roman" w:hAnsi="Times New Roman" w:cs="Times New Roman"/>
+        </w:rPr>
+        <w:t>eTRF</w:t>
+      </w:r>
+      <w:proofErr w:type="spellEnd"/>
+      <w:proofErr w:type="gramEnd"/>
+      <w:r>
+        <w:rPr>
+          <w:rFonts w:ascii="Times New Roman" w:hAnsi="Times New Roman" w:cs="Times New Roman"/>
+        </w:rPr>
+        <w:t xml:space="preserve"> males = 9, </w:t>
+      </w:r>
+      <w:proofErr w:type="spellStart"/>
+      <w:r>
+        <w:rPr>
+          <w:rFonts w:ascii="Times New Roman" w:hAnsi="Times New Roman" w:cs="Times New Roman"/>
+        </w:rPr>
+        <w:t>eTRF</w:t>
+      </w:r>
+      <w:proofErr w:type="spellEnd"/>
+      <w:r>
+        <w:rPr>
+          <w:rFonts w:ascii="Times New Roman" w:hAnsi="Times New Roman" w:cs="Times New Roman"/>
+        </w:rPr>
+        <w:t xml:space="preserve"> females = 18, AL males = 18, AL females = 18)</w:t>
       </w:r>
       <w:r>
         <w:rPr>
@@ -18705,7 +20776,35 @@
         <w:rPr>
           <w:rFonts w:ascii="Times New Roman" w:hAnsi="Times New Roman" w:cs="Times New Roman"/>
         </w:rPr>
-        <w:t>; eTRF males = 4, eTRF females = 4, AL males = 5, AL females = 8</w:t>
+        <w:t xml:space="preserve">; </w:t>
+      </w:r>
+      <w:proofErr w:type="spellStart"/>
+      <w:r>
+        <w:rPr>
+          <w:rFonts w:ascii="Times New Roman" w:hAnsi="Times New Roman" w:cs="Times New Roman"/>
+        </w:rPr>
+        <w:t>eTRF</w:t>
+      </w:r>
+      <w:proofErr w:type="spellEnd"/>
+      <w:r>
+        <w:rPr>
+          <w:rFonts w:ascii="Times New Roman" w:hAnsi="Times New Roman" w:cs="Times New Roman"/>
+        </w:rPr>
+        <w:t xml:space="preserve"> males = 4, </w:t>
+      </w:r>
+      <w:proofErr w:type="spellStart"/>
+      <w:r>
+        <w:rPr>
+          <w:rFonts w:ascii="Times New Roman" w:hAnsi="Times New Roman" w:cs="Times New Roman"/>
+        </w:rPr>
+        <w:t>eTRF</w:t>
+      </w:r>
+      <w:proofErr w:type="spellEnd"/>
+      <w:r>
+        <w:rPr>
+          <w:rFonts w:ascii="Times New Roman" w:hAnsi="Times New Roman" w:cs="Times New Roman"/>
+        </w:rPr>
+        <w:t xml:space="preserve"> females = 4, AL males = 5, AL females = 8</w:t>
       </w:r>
       <w:r>
         <w:rPr>
@@ -19078,7 +21177,21 @@
         <w:rPr>
           <w:rFonts w:ascii="Times New Roman" w:hAnsi="Times New Roman" w:cs="Times New Roman"/>
         </w:rPr>
-        <w:t>ITT, and GTT, n=11 eTRF males</w:t>
+        <w:t xml:space="preserve">ITT, and GTT, n=11 </w:t>
+      </w:r>
+      <w:proofErr w:type="spellStart"/>
+      <w:r>
+        <w:rPr>
+          <w:rFonts w:ascii="Times New Roman" w:hAnsi="Times New Roman" w:cs="Times New Roman"/>
+        </w:rPr>
+        <w:t>eTRF</w:t>
+      </w:r>
+      <w:proofErr w:type="spellEnd"/>
+      <w:r>
+        <w:rPr>
+          <w:rFonts w:ascii="Times New Roman" w:hAnsi="Times New Roman" w:cs="Times New Roman"/>
+        </w:rPr>
+        <w:t xml:space="preserve"> males</w:t>
       </w:r>
       <w:r>
         <w:rPr>
@@ -19090,7 +21203,49 @@
         <w:rPr>
           <w:rFonts w:ascii="Times New Roman" w:hAnsi="Times New Roman" w:cs="Times New Roman"/>
         </w:rPr>
-        <w:t>16 AL males, 19 eTRF females, 17 AL females. Number of cages in food intake analysis n=4 eTRF males, 5 AL males, 4 eTRF females, 5 AL females.</w:t>
+        <w:t xml:space="preserve">16 AL males, 19 </w:t>
+      </w:r>
+      <w:proofErr w:type="spellStart"/>
+      <w:r>
+        <w:rPr>
+          <w:rFonts w:ascii="Times New Roman" w:hAnsi="Times New Roman" w:cs="Times New Roman"/>
+        </w:rPr>
+        <w:t>eTRF</w:t>
+      </w:r>
+      <w:proofErr w:type="spellEnd"/>
+      <w:r>
+        <w:rPr>
+          <w:rFonts w:ascii="Times New Roman" w:hAnsi="Times New Roman" w:cs="Times New Roman"/>
+        </w:rPr>
+        <w:t xml:space="preserve"> females, 17 AL females. Number of cages in food intake analysis n=4 </w:t>
+      </w:r>
+      <w:proofErr w:type="spellStart"/>
+      <w:r>
+        <w:rPr>
+          <w:rFonts w:ascii="Times New Roman" w:hAnsi="Times New Roman" w:cs="Times New Roman"/>
+        </w:rPr>
+        <w:t>eTRF</w:t>
+      </w:r>
+      <w:proofErr w:type="spellEnd"/>
+      <w:r>
+        <w:rPr>
+          <w:rFonts w:ascii="Times New Roman" w:hAnsi="Times New Roman" w:cs="Times New Roman"/>
+        </w:rPr>
+        <w:t xml:space="preserve"> males, 5 AL males, 4 </w:t>
+      </w:r>
+      <w:proofErr w:type="spellStart"/>
+      <w:r>
+        <w:rPr>
+          <w:rFonts w:ascii="Times New Roman" w:hAnsi="Times New Roman" w:cs="Times New Roman"/>
+        </w:rPr>
+        <w:t>eTRF</w:t>
+      </w:r>
+      <w:proofErr w:type="spellEnd"/>
+      <w:r>
+        <w:rPr>
+          <w:rFonts w:ascii="Times New Roman" w:hAnsi="Times New Roman" w:cs="Times New Roman"/>
+        </w:rPr>
+        <w:t xml:space="preserve"> females, 5 AL females.</w:t>
       </w:r>
     </w:p>
     <w:p>
@@ -19345,7 +21500,21 @@
         <w:rPr>
           <w:rFonts w:ascii="Times New Roman" w:hAnsi="Times New Roman" w:cs="Times New Roman"/>
         </w:rPr>
-        <w:t xml:space="preserve"> Insulin tolerance test (ITT) after 10 week of HF</w:t>
+        <w:t xml:space="preserve"> Insulin tolerance test (ITT) after 10 </w:t>
+      </w:r>
+      <w:proofErr w:type="gramStart"/>
+      <w:r>
+        <w:rPr>
+          <w:rFonts w:ascii="Times New Roman" w:hAnsi="Times New Roman" w:cs="Times New Roman"/>
+        </w:rPr>
+        <w:t>week</w:t>
+      </w:r>
+      <w:proofErr w:type="gramEnd"/>
+      <w:r>
+        <w:rPr>
+          <w:rFonts w:ascii="Times New Roman" w:hAnsi="Times New Roman" w:cs="Times New Roman"/>
+        </w:rPr>
+        <w:t xml:space="preserve"> of HF</w:t>
       </w:r>
       <w:r>
         <w:rPr>
@@ -19415,7 +21584,14 @@
         <w:rPr>
           <w:rFonts w:ascii="Times New Roman" w:hAnsi="Times New Roman" w:cs="Times New Roman"/>
         </w:rPr>
-        <w:t>, averaged by maternal feeding regimen</w:t>
+        <w:t xml:space="preserve">, averaged by maternal </w:t>
+      </w:r>
+      <w:r>
+        <w:rPr>
+          <w:rFonts w:ascii="Times New Roman" w:hAnsi="Times New Roman" w:cs="Times New Roman"/>
+        </w:rPr>
+        <w:lastRenderedPageBreak/>
+        <w:t>feeding regimen</w:t>
       </w:r>
       <w:r>
         <w:rPr>
@@ -19519,7 +21695,63 @@
         <w:rPr>
           <w:rFonts w:ascii="Times New Roman" w:hAnsi="Times New Roman" w:cs="Times New Roman"/>
         </w:rPr>
-        <w:t>* indicates p-value &lt;0.05 for effect of sex. Animals included in body composition, FBG, ITT, GTT, and GSIS: n=11 eTRF males, 16 AL males, 19 eTRF females, 17 AL females. Cages in food intake analysis: n=4 eTRF males, 5 AL males, 4 eTRF females, 5 AL females.</w:t>
+        <w:t xml:space="preserve">* indicates p-value &lt;0.05 for effect of sex. Animals included in body composition, FBG, ITT, GTT, and GSIS: n=11 </w:t>
+      </w:r>
+      <w:proofErr w:type="spellStart"/>
+      <w:r>
+        <w:rPr>
+          <w:rFonts w:ascii="Times New Roman" w:hAnsi="Times New Roman" w:cs="Times New Roman"/>
+        </w:rPr>
+        <w:t>eTRF</w:t>
+      </w:r>
+      <w:proofErr w:type="spellEnd"/>
+      <w:r>
+        <w:rPr>
+          <w:rFonts w:ascii="Times New Roman" w:hAnsi="Times New Roman" w:cs="Times New Roman"/>
+        </w:rPr>
+        <w:t xml:space="preserve"> males, 16 AL males, 19 </w:t>
+      </w:r>
+      <w:proofErr w:type="spellStart"/>
+      <w:r>
+        <w:rPr>
+          <w:rFonts w:ascii="Times New Roman" w:hAnsi="Times New Roman" w:cs="Times New Roman"/>
+        </w:rPr>
+        <w:t>eTRF</w:t>
+      </w:r>
+      <w:proofErr w:type="spellEnd"/>
+      <w:r>
+        <w:rPr>
+          <w:rFonts w:ascii="Times New Roman" w:hAnsi="Times New Roman" w:cs="Times New Roman"/>
+        </w:rPr>
+        <w:t xml:space="preserve"> females, 17 AL females. Cages in food intake analysis: n=4 </w:t>
+      </w:r>
+      <w:proofErr w:type="spellStart"/>
+      <w:r>
+        <w:rPr>
+          <w:rFonts w:ascii="Times New Roman" w:hAnsi="Times New Roman" w:cs="Times New Roman"/>
+        </w:rPr>
+        <w:t>eTRF</w:t>
+      </w:r>
+      <w:proofErr w:type="spellEnd"/>
+      <w:r>
+        <w:rPr>
+          <w:rFonts w:ascii="Times New Roman" w:hAnsi="Times New Roman" w:cs="Times New Roman"/>
+        </w:rPr>
+        <w:t xml:space="preserve"> males, 5 AL males, 4 </w:t>
+      </w:r>
+      <w:proofErr w:type="spellStart"/>
+      <w:r>
+        <w:rPr>
+          <w:rFonts w:ascii="Times New Roman" w:hAnsi="Times New Roman" w:cs="Times New Roman"/>
+        </w:rPr>
+        <w:t>eTRF</w:t>
+      </w:r>
+      <w:proofErr w:type="spellEnd"/>
+      <w:r>
+        <w:rPr>
+          <w:rFonts w:ascii="Times New Roman" w:hAnsi="Times New Roman" w:cs="Times New Roman"/>
+        </w:rPr>
+        <w:t xml:space="preserve"> females, 5 AL females.</w:t>
       </w:r>
       <w:r>
         <w:rPr>
@@ -19579,7 +21811,21 @@
         <w:rPr>
           <w:rFonts w:ascii="Times New Roman" w:hAnsi="Times New Roman" w:cs="Times New Roman"/>
         </w:rPr>
-        <w:t>Maternal food intake from one week before pregnancy until delivery B) Maternal body weight from one week before pregnancy until delivery. Dams in analysis n 8= eTRF, 9=AL.</w:t>
+        <w:t xml:space="preserve">Maternal food intake from one week before pregnancy until delivery B) Maternal body weight from one week before pregnancy until delivery. Dams in analysis n 8= </w:t>
+      </w:r>
+      <w:proofErr w:type="spellStart"/>
+      <w:r>
+        <w:rPr>
+          <w:rFonts w:ascii="Times New Roman" w:hAnsi="Times New Roman" w:cs="Times New Roman"/>
+        </w:rPr>
+        <w:t>eTRF</w:t>
+      </w:r>
+      <w:proofErr w:type="spellEnd"/>
+      <w:r>
+        <w:rPr>
+          <w:rFonts w:ascii="Times New Roman" w:hAnsi="Times New Roman" w:cs="Times New Roman"/>
+        </w:rPr>
+        <w:t>, 9=AL.</w:t>
       </w:r>
     </w:p>
     <w:p>
@@ -19652,7 +21898,14 @@
         <w:rPr>
           <w:rFonts w:ascii="Times New Roman" w:hAnsi="Times New Roman" w:cs="Times New Roman"/>
         </w:rPr>
-        <w:t>. (p</w:t>
+        <w:t>. (</w:t>
+      </w:r>
+      <w:proofErr w:type="spellStart"/>
+      <w:r>
+        <w:rPr>
+          <w:rFonts w:ascii="Times New Roman" w:hAnsi="Times New Roman" w:cs="Times New Roman"/>
+        </w:rPr>
+        <w:t>p</w:t>
       </w:r>
       <w:r>
         <w:rPr>
@@ -19661,11 +21914,19 @@
         </w:rPr>
         <w:t>sex</w:t>
       </w:r>
-      <w:r>
-        <w:rPr>
-          <w:rFonts w:ascii="Times New Roman" w:hAnsi="Times New Roman" w:cs="Times New Roman"/>
-        </w:rPr>
-        <w:t>&lt;0.001, p</w:t>
+      <w:proofErr w:type="spellEnd"/>
+      <w:r>
+        <w:rPr>
+          <w:rFonts w:ascii="Times New Roman" w:hAnsi="Times New Roman" w:cs="Times New Roman"/>
+        </w:rPr>
+        <w:t xml:space="preserve">&lt;0.001, </w:t>
+      </w:r>
+      <w:proofErr w:type="spellStart"/>
+      <w:r>
+        <w:rPr>
+          <w:rFonts w:ascii="Times New Roman" w:hAnsi="Times New Roman" w:cs="Times New Roman"/>
+        </w:rPr>
+        <w:t>p</w:t>
       </w:r>
       <w:r>
         <w:rPr>
@@ -19674,6 +21935,7 @@
         </w:rPr>
         <w:t>diet</w:t>
       </w:r>
+      <w:proofErr w:type="spellEnd"/>
       <w:r>
         <w:rPr>
           <w:rFonts w:ascii="Times New Roman" w:hAnsi="Times New Roman" w:cs="Times New Roman"/>
@@ -19692,7 +21954,14 @@
         <w:rPr>
           <w:rFonts w:ascii="Times New Roman" w:hAnsi="Times New Roman" w:cs="Times New Roman"/>
         </w:rPr>
-        <w:t xml:space="preserve"> Feeding efficiency in males and females during the HFHS period (after PND 70). (p</w:t>
+        <w:t xml:space="preserve"> Feeding efficiency in males and females during the HFHS period (after PND 70). (</w:t>
+      </w:r>
+      <w:proofErr w:type="spellStart"/>
+      <w:r>
+        <w:rPr>
+          <w:rFonts w:ascii="Times New Roman" w:hAnsi="Times New Roman" w:cs="Times New Roman"/>
+        </w:rPr>
+        <w:t>p</w:t>
       </w:r>
       <w:r>
         <w:rPr>
@@ -19701,11 +21970,19 @@
         </w:rPr>
         <w:t>sex</w:t>
       </w:r>
-      <w:r>
-        <w:rPr>
-          <w:rFonts w:ascii="Times New Roman" w:hAnsi="Times New Roman" w:cs="Times New Roman"/>
-        </w:rPr>
-        <w:t xml:space="preserve"> = 0.00023, p</w:t>
+      <w:proofErr w:type="spellEnd"/>
+      <w:r>
+        <w:rPr>
+          <w:rFonts w:ascii="Times New Roman" w:hAnsi="Times New Roman" w:cs="Times New Roman"/>
+        </w:rPr>
+        <w:t xml:space="preserve"> = 0.00023, </w:t>
+      </w:r>
+      <w:proofErr w:type="spellStart"/>
+      <w:r>
+        <w:rPr>
+          <w:rFonts w:ascii="Times New Roman" w:hAnsi="Times New Roman" w:cs="Times New Roman"/>
+        </w:rPr>
+        <w:t>p</w:t>
       </w:r>
       <w:r>
         <w:rPr>
@@ -19714,6 +21991,7 @@
         </w:rPr>
         <w:t>diet</w:t>
       </w:r>
+      <w:proofErr w:type="spellEnd"/>
       <w:r>
         <w:rPr>
           <w:rFonts w:ascii="Times New Roman" w:hAnsi="Times New Roman" w:cs="Times New Roman"/>
@@ -19759,7 +22037,7 @@
 </file>
 
 <file path=word/endnotes.xml><?xml version="1.0" encoding="utf-8"?>
-<w:endnotes xmlns:wpc="http://schemas.microsoft.com/office/word/2010/wordprocessingCanvas" xmlns:cx="http://schemas.microsoft.com/office/drawing/2014/chartex" xmlns:cx1="http://schemas.microsoft.com/office/drawing/2015/9/8/chartex" xmlns:cx2="http://schemas.microsoft.com/office/drawing/2015/10/21/chartex" xmlns:cx3="http://schemas.microsoft.com/office/drawing/2016/5/9/chartex" xmlns:cx4="http://schemas.microsoft.com/office/drawing/2016/5/10/chartex" xmlns:cx5="http://schemas.microsoft.com/office/drawing/2016/5/11/chartex" xmlns:cx6="http://schemas.microsoft.com/office/drawing/2016/5/12/chartex" xmlns:cx7="http://schemas.microsoft.com/office/drawing/2016/5/13/chartex" xmlns:cx8="http://schemas.microsoft.com/office/drawing/2016/5/14/chartex" xmlns:mc="http://schemas.openxmlformats.org/markup-compatibility/2006" xmlns:aink="http://schemas.microsoft.com/office/drawing/2016/ink" xmlns:am3d="http://schemas.microsoft.com/office/drawing/2017/model3d" xmlns:o="urn:schemas-microsoft-com:office:office" xmlns:oel="http://schemas.microsoft.com/office/2019/extlst" xmlns:r="http://schemas.openxmlformats.org/officeDocument/2006/relationships" xmlns:m="http://schemas.openxmlformats.org/officeDocument/2006/math" xmlns:v="urn:schemas-microsoft-com:vml" xmlns:wp14="http://schemas.microsoft.com/office/word/2010/wordprocessingDrawing" xmlns:wp="http://schemas.openxmlformats.org/drawingml/2006/wordprocessingDrawing" xmlns:w10="urn:schemas-microsoft-com:office:word" xmlns:w="http://schemas.openxmlformats.org/wordprocessingml/2006/main" xmlns:w14="http://schemas.microsoft.com/office/word/2010/wordml" xmlns:w15="http://schemas.microsoft.com/office/word/2012/wordml" xmlns:w16cex="http://schemas.microsoft.com/office/word/2018/wordml/cex" xmlns:w16cid="http://schemas.microsoft.com/office/word/2016/wordml/cid" xmlns:w16="http://schemas.microsoft.com/office/word/2018/wordml" xmlns:w16sdtdh="http://schemas.microsoft.com/office/word/2020/wordml/sdtdatahash" xmlns:w16se="http://schemas.microsoft.com/office/word/2015/wordml/symex" xmlns:wpg="http://schemas.microsoft.com/office/word/2010/wordprocessingGroup" xmlns:wpi="http://schemas.microsoft.com/office/word/2010/wordprocessingInk" xmlns:wne="http://schemas.microsoft.com/office/word/2006/wordml" xmlns:wps="http://schemas.microsoft.com/office/word/2010/wordprocessingShape" mc:Ignorable="w14 w15 w16se w16cid w16 w16cex w16sdtdh wp14">
+<w:endnotes xmlns:wpc="http://schemas.microsoft.com/office/word/2010/wordprocessingCanvas" xmlns:cx="http://schemas.microsoft.com/office/drawing/2014/chartex" xmlns:cx1="http://schemas.microsoft.com/office/drawing/2015/9/8/chartex" xmlns:cx2="http://schemas.microsoft.com/office/drawing/2015/10/21/chartex" xmlns:cx3="http://schemas.microsoft.com/office/drawing/2016/5/9/chartex" xmlns:cx4="http://schemas.microsoft.com/office/drawing/2016/5/10/chartex" xmlns:cx5="http://schemas.microsoft.com/office/drawing/2016/5/11/chartex" xmlns:cx6="http://schemas.microsoft.com/office/drawing/2016/5/12/chartex" xmlns:cx7="http://schemas.microsoft.com/office/drawing/2016/5/13/chartex" xmlns:cx8="http://schemas.microsoft.com/office/drawing/2016/5/14/chartex" xmlns:mc="http://schemas.openxmlformats.org/markup-compatibility/2006" xmlns:aink="http://schemas.microsoft.com/office/drawing/2016/ink" xmlns:am3d="http://schemas.microsoft.com/office/drawing/2017/model3d" xmlns:o="urn:schemas-microsoft-com:office:office" xmlns:r="http://schemas.openxmlformats.org/officeDocument/2006/relationships" xmlns:m="http://schemas.openxmlformats.org/officeDocument/2006/math" xmlns:v="urn:schemas-microsoft-com:vml" xmlns:wp14="http://schemas.microsoft.com/office/word/2010/wordprocessingDrawing" xmlns:wp="http://schemas.openxmlformats.org/drawingml/2006/wordprocessingDrawing" xmlns:w10="urn:schemas-microsoft-com:office:word" xmlns:w="http://schemas.openxmlformats.org/wordprocessingml/2006/main" xmlns:w14="http://schemas.microsoft.com/office/word/2010/wordml" xmlns:w15="http://schemas.microsoft.com/office/word/2012/wordml" xmlns:w16cid="http://schemas.microsoft.com/office/word/2016/wordml/cid" xmlns:w16se="http://schemas.microsoft.com/office/word/2015/wordml/symex" xmlns:wpg="http://schemas.microsoft.com/office/word/2010/wordprocessingGroup" xmlns:wpi="http://schemas.microsoft.com/office/word/2010/wordprocessingInk" xmlns:wne="http://schemas.microsoft.com/office/word/2006/wordml" xmlns:wps="http://schemas.microsoft.com/office/word/2010/wordprocessingShape" mc:Ignorable="w14 w15 w16se w16cid wp14">
   <w:endnote w:type="separator" w:id="-1">
     <w:p>
       <w:r>
@@ -19778,7 +22056,7 @@
 </file>
 
 <file path=word/footer1.xml><?xml version="1.0" encoding="utf-8"?>
-<w:ftr xmlns:wpc="http://schemas.microsoft.com/office/word/2010/wordprocessingCanvas" xmlns:cx="http://schemas.microsoft.com/office/drawing/2014/chartex" xmlns:cx1="http://schemas.microsoft.com/office/drawing/2015/9/8/chartex" xmlns:cx2="http://schemas.microsoft.com/office/drawing/2015/10/21/chartex" xmlns:cx3="http://schemas.microsoft.com/office/drawing/2016/5/9/chartex" xmlns:cx4="http://schemas.microsoft.com/office/drawing/2016/5/10/chartex" xmlns:cx5="http://schemas.microsoft.com/office/drawing/2016/5/11/chartex" xmlns:cx6="http://schemas.microsoft.com/office/drawing/2016/5/12/chartex" xmlns:cx7="http://schemas.microsoft.com/office/drawing/2016/5/13/chartex" xmlns:cx8="http://schemas.microsoft.com/office/drawing/2016/5/14/chartex" xmlns:mc="http://schemas.openxmlformats.org/markup-compatibility/2006" xmlns:aink="http://schemas.microsoft.com/office/drawing/2016/ink" xmlns:am3d="http://schemas.microsoft.com/office/drawing/2017/model3d" xmlns:o="urn:schemas-microsoft-com:office:office" xmlns:oel="http://schemas.microsoft.com/office/2019/extlst" xmlns:r="http://schemas.openxmlformats.org/officeDocument/2006/relationships" xmlns:m="http://schemas.openxmlformats.org/officeDocument/2006/math" xmlns:v="urn:schemas-microsoft-com:vml" xmlns:wp14="http://schemas.microsoft.com/office/word/2010/wordprocessingDrawing" xmlns:wp="http://schemas.openxmlformats.org/drawingml/2006/wordprocessingDrawing" xmlns:w10="urn:schemas-microsoft-com:office:word" xmlns:w="http://schemas.openxmlformats.org/wordprocessingml/2006/main" xmlns:w14="http://schemas.microsoft.com/office/word/2010/wordml" xmlns:w15="http://schemas.microsoft.com/office/word/2012/wordml" xmlns:w16cex="http://schemas.microsoft.com/office/word/2018/wordml/cex" xmlns:w16cid="http://schemas.microsoft.com/office/word/2016/wordml/cid" xmlns:w16="http://schemas.microsoft.com/office/word/2018/wordml" xmlns:w16sdtdh="http://schemas.microsoft.com/office/word/2020/wordml/sdtdatahash" xmlns:w16se="http://schemas.microsoft.com/office/word/2015/wordml/symex" xmlns:wpg="http://schemas.microsoft.com/office/word/2010/wordprocessingGroup" xmlns:wpi="http://schemas.microsoft.com/office/word/2010/wordprocessingInk" xmlns:wne="http://schemas.microsoft.com/office/word/2006/wordml" xmlns:wps="http://schemas.microsoft.com/office/word/2010/wordprocessingShape" mc:Ignorable="w14 w15 w16se w16cid w16 w16cex w16sdtdh wp14">
+<w:ftr xmlns:wpc="http://schemas.microsoft.com/office/word/2010/wordprocessingCanvas" xmlns:cx="http://schemas.microsoft.com/office/drawing/2014/chartex" xmlns:cx1="http://schemas.microsoft.com/office/drawing/2015/9/8/chartex" xmlns:cx2="http://schemas.microsoft.com/office/drawing/2015/10/21/chartex" xmlns:cx3="http://schemas.microsoft.com/office/drawing/2016/5/9/chartex" xmlns:cx4="http://schemas.microsoft.com/office/drawing/2016/5/10/chartex" xmlns:cx5="http://schemas.microsoft.com/office/drawing/2016/5/11/chartex" xmlns:cx6="http://schemas.microsoft.com/office/drawing/2016/5/12/chartex" xmlns:cx7="http://schemas.microsoft.com/office/drawing/2016/5/13/chartex" xmlns:cx8="http://schemas.microsoft.com/office/drawing/2016/5/14/chartex" xmlns:mc="http://schemas.openxmlformats.org/markup-compatibility/2006" xmlns:aink="http://schemas.microsoft.com/office/drawing/2016/ink" xmlns:am3d="http://schemas.microsoft.com/office/drawing/2017/model3d" xmlns:o="urn:schemas-microsoft-com:office:office" xmlns:r="http://schemas.openxmlformats.org/officeDocument/2006/relationships" xmlns:m="http://schemas.openxmlformats.org/officeDocument/2006/math" xmlns:v="urn:schemas-microsoft-com:vml" xmlns:wp14="http://schemas.microsoft.com/office/word/2010/wordprocessingDrawing" xmlns:wp="http://schemas.openxmlformats.org/drawingml/2006/wordprocessingDrawing" xmlns:w10="urn:schemas-microsoft-com:office:word" xmlns:w="http://schemas.openxmlformats.org/wordprocessingml/2006/main" xmlns:w14="http://schemas.microsoft.com/office/word/2010/wordml" xmlns:w15="http://schemas.microsoft.com/office/word/2012/wordml" xmlns:w16cid="http://schemas.microsoft.com/office/word/2016/wordml/cid" xmlns:w16se="http://schemas.microsoft.com/office/word/2015/wordml/symex" xmlns:wpg="http://schemas.microsoft.com/office/word/2010/wordprocessingGroup" xmlns:wpi="http://schemas.microsoft.com/office/word/2010/wordprocessingInk" xmlns:wne="http://schemas.microsoft.com/office/word/2006/wordml" xmlns:wps="http://schemas.microsoft.com/office/word/2010/wordprocessingShape" mc:Ignorable="w14 w15 w16se w16cid wp14">
   <w:p>
     <w:pPr>
       <w:pStyle w:val="Footer"/>
@@ -19788,7 +22066,7 @@
 </file>
 
 <file path=word/footer2.xml><?xml version="1.0" encoding="utf-8"?>
-<w:ftr xmlns:wpc="http://schemas.microsoft.com/office/word/2010/wordprocessingCanvas" xmlns:cx="http://schemas.microsoft.com/office/drawing/2014/chartex" xmlns:cx1="http://schemas.microsoft.com/office/drawing/2015/9/8/chartex" xmlns:cx2="http://schemas.microsoft.com/office/drawing/2015/10/21/chartex" xmlns:cx3="http://schemas.microsoft.com/office/drawing/2016/5/9/chartex" xmlns:cx4="http://schemas.microsoft.com/office/drawing/2016/5/10/chartex" xmlns:cx5="http://schemas.microsoft.com/office/drawing/2016/5/11/chartex" xmlns:cx6="http://schemas.microsoft.com/office/drawing/2016/5/12/chartex" xmlns:cx7="http://schemas.microsoft.com/office/drawing/2016/5/13/chartex" xmlns:cx8="http://schemas.microsoft.com/office/drawing/2016/5/14/chartex" xmlns:mc="http://schemas.openxmlformats.org/markup-compatibility/2006" xmlns:aink="http://schemas.microsoft.com/office/drawing/2016/ink" xmlns:am3d="http://schemas.microsoft.com/office/drawing/2017/model3d" xmlns:o="urn:schemas-microsoft-com:office:office" xmlns:oel="http://schemas.microsoft.com/office/2019/extlst" xmlns:r="http://schemas.openxmlformats.org/officeDocument/2006/relationships" xmlns:m="http://schemas.openxmlformats.org/officeDocument/2006/math" xmlns:v="urn:schemas-microsoft-com:vml" xmlns:wp14="http://schemas.microsoft.com/office/word/2010/wordprocessingDrawing" xmlns:wp="http://schemas.openxmlformats.org/drawingml/2006/wordprocessingDrawing" xmlns:w10="urn:schemas-microsoft-com:office:word" xmlns:w="http://schemas.openxmlformats.org/wordprocessingml/2006/main" xmlns:w14="http://schemas.microsoft.com/office/word/2010/wordml" xmlns:w15="http://schemas.microsoft.com/office/word/2012/wordml" xmlns:w16cex="http://schemas.microsoft.com/office/word/2018/wordml/cex" xmlns:w16cid="http://schemas.microsoft.com/office/word/2016/wordml/cid" xmlns:w16="http://schemas.microsoft.com/office/word/2018/wordml" xmlns:w16sdtdh="http://schemas.microsoft.com/office/word/2020/wordml/sdtdatahash" xmlns:w16se="http://schemas.microsoft.com/office/word/2015/wordml/symex" xmlns:wpg="http://schemas.microsoft.com/office/word/2010/wordprocessingGroup" xmlns:wpi="http://schemas.microsoft.com/office/word/2010/wordprocessingInk" xmlns:wne="http://schemas.microsoft.com/office/word/2006/wordml" xmlns:wps="http://schemas.microsoft.com/office/word/2010/wordprocessingShape" mc:Ignorable="w14 w15 w16se w16cid w16 w16cex w16sdtdh wp14">
+<w:ftr xmlns:wpc="http://schemas.microsoft.com/office/word/2010/wordprocessingCanvas" xmlns:cx="http://schemas.microsoft.com/office/drawing/2014/chartex" xmlns:cx1="http://schemas.microsoft.com/office/drawing/2015/9/8/chartex" xmlns:cx2="http://schemas.microsoft.com/office/drawing/2015/10/21/chartex" xmlns:cx3="http://schemas.microsoft.com/office/drawing/2016/5/9/chartex" xmlns:cx4="http://schemas.microsoft.com/office/drawing/2016/5/10/chartex" xmlns:cx5="http://schemas.microsoft.com/office/drawing/2016/5/11/chartex" xmlns:cx6="http://schemas.microsoft.com/office/drawing/2016/5/12/chartex" xmlns:cx7="http://schemas.microsoft.com/office/drawing/2016/5/13/chartex" xmlns:cx8="http://schemas.microsoft.com/office/drawing/2016/5/14/chartex" xmlns:mc="http://schemas.openxmlformats.org/markup-compatibility/2006" xmlns:aink="http://schemas.microsoft.com/office/drawing/2016/ink" xmlns:am3d="http://schemas.microsoft.com/office/drawing/2017/model3d" xmlns:o="urn:schemas-microsoft-com:office:office" xmlns:r="http://schemas.openxmlformats.org/officeDocument/2006/relationships" xmlns:m="http://schemas.openxmlformats.org/officeDocument/2006/math" xmlns:v="urn:schemas-microsoft-com:vml" xmlns:wp14="http://schemas.microsoft.com/office/word/2010/wordprocessingDrawing" xmlns:wp="http://schemas.openxmlformats.org/drawingml/2006/wordprocessingDrawing" xmlns:w10="urn:schemas-microsoft-com:office:word" xmlns:w="http://schemas.openxmlformats.org/wordprocessingml/2006/main" xmlns:w14="http://schemas.microsoft.com/office/word/2010/wordml" xmlns:w15="http://schemas.microsoft.com/office/word/2012/wordml" xmlns:w16cid="http://schemas.microsoft.com/office/word/2016/wordml/cid" xmlns:w16se="http://schemas.microsoft.com/office/word/2015/wordml/symex" xmlns:wpg="http://schemas.microsoft.com/office/word/2010/wordprocessingGroup" xmlns:wpi="http://schemas.microsoft.com/office/word/2010/wordprocessingInk" xmlns:wne="http://schemas.microsoft.com/office/word/2006/wordml" xmlns:wps="http://schemas.microsoft.com/office/word/2010/wordprocessingShape" mc:Ignorable="w14 w15 w16se w16cid wp14">
   <w:p>
     <w:pPr>
       <w:pStyle w:val="Footer"/>
@@ -19798,7 +22076,7 @@
 </file>
 
 <file path=word/footer3.xml><?xml version="1.0" encoding="utf-8"?>
-<w:ftr xmlns:wpc="http://schemas.microsoft.com/office/word/2010/wordprocessingCanvas" xmlns:cx="http://schemas.microsoft.com/office/drawing/2014/chartex" xmlns:cx1="http://schemas.microsoft.com/office/drawing/2015/9/8/chartex" xmlns:cx2="http://schemas.microsoft.com/office/drawing/2015/10/21/chartex" xmlns:cx3="http://schemas.microsoft.com/office/drawing/2016/5/9/chartex" xmlns:cx4="http://schemas.microsoft.com/office/drawing/2016/5/10/chartex" xmlns:cx5="http://schemas.microsoft.com/office/drawing/2016/5/11/chartex" xmlns:cx6="http://schemas.microsoft.com/office/drawing/2016/5/12/chartex" xmlns:cx7="http://schemas.microsoft.com/office/drawing/2016/5/13/chartex" xmlns:cx8="http://schemas.microsoft.com/office/drawing/2016/5/14/chartex" xmlns:mc="http://schemas.openxmlformats.org/markup-compatibility/2006" xmlns:aink="http://schemas.microsoft.com/office/drawing/2016/ink" xmlns:am3d="http://schemas.microsoft.com/office/drawing/2017/model3d" xmlns:o="urn:schemas-microsoft-com:office:office" xmlns:oel="http://schemas.microsoft.com/office/2019/extlst" xmlns:r="http://schemas.openxmlformats.org/officeDocument/2006/relationships" xmlns:m="http://schemas.openxmlformats.org/officeDocument/2006/math" xmlns:v="urn:schemas-microsoft-com:vml" xmlns:wp14="http://schemas.microsoft.com/office/word/2010/wordprocessingDrawing" xmlns:wp="http://schemas.openxmlformats.org/drawingml/2006/wordprocessingDrawing" xmlns:w10="urn:schemas-microsoft-com:office:word" xmlns:w="http://schemas.openxmlformats.org/wordprocessingml/2006/main" xmlns:w14="http://schemas.microsoft.com/office/word/2010/wordml" xmlns:w15="http://schemas.microsoft.com/office/word/2012/wordml" xmlns:w16cex="http://schemas.microsoft.com/office/word/2018/wordml/cex" xmlns:w16cid="http://schemas.microsoft.com/office/word/2016/wordml/cid" xmlns:w16="http://schemas.microsoft.com/office/word/2018/wordml" xmlns:w16sdtdh="http://schemas.microsoft.com/office/word/2020/wordml/sdtdatahash" xmlns:w16se="http://schemas.microsoft.com/office/word/2015/wordml/symex" xmlns:wpg="http://schemas.microsoft.com/office/word/2010/wordprocessingGroup" xmlns:wpi="http://schemas.microsoft.com/office/word/2010/wordprocessingInk" xmlns:wne="http://schemas.microsoft.com/office/word/2006/wordml" xmlns:wps="http://schemas.microsoft.com/office/word/2010/wordprocessingShape" mc:Ignorable="w14 w15 w16se w16cid w16 w16cex w16sdtdh wp14">
+<w:ftr xmlns:wpc="http://schemas.microsoft.com/office/word/2010/wordprocessingCanvas" xmlns:cx="http://schemas.microsoft.com/office/drawing/2014/chartex" xmlns:cx1="http://schemas.microsoft.com/office/drawing/2015/9/8/chartex" xmlns:cx2="http://schemas.microsoft.com/office/drawing/2015/10/21/chartex" xmlns:cx3="http://schemas.microsoft.com/office/drawing/2016/5/9/chartex" xmlns:cx4="http://schemas.microsoft.com/office/drawing/2016/5/10/chartex" xmlns:cx5="http://schemas.microsoft.com/office/drawing/2016/5/11/chartex" xmlns:cx6="http://schemas.microsoft.com/office/drawing/2016/5/12/chartex" xmlns:cx7="http://schemas.microsoft.com/office/drawing/2016/5/13/chartex" xmlns:cx8="http://schemas.microsoft.com/office/drawing/2016/5/14/chartex" xmlns:mc="http://schemas.openxmlformats.org/markup-compatibility/2006" xmlns:aink="http://schemas.microsoft.com/office/drawing/2016/ink" xmlns:am3d="http://schemas.microsoft.com/office/drawing/2017/model3d" xmlns:o="urn:schemas-microsoft-com:office:office" xmlns:r="http://schemas.openxmlformats.org/officeDocument/2006/relationships" xmlns:m="http://schemas.openxmlformats.org/officeDocument/2006/math" xmlns:v="urn:schemas-microsoft-com:vml" xmlns:wp14="http://schemas.microsoft.com/office/word/2010/wordprocessingDrawing" xmlns:wp="http://schemas.openxmlformats.org/drawingml/2006/wordprocessingDrawing" xmlns:w10="urn:schemas-microsoft-com:office:word" xmlns:w="http://schemas.openxmlformats.org/wordprocessingml/2006/main" xmlns:w14="http://schemas.microsoft.com/office/word/2010/wordml" xmlns:w15="http://schemas.microsoft.com/office/word/2012/wordml" xmlns:w16cid="http://schemas.microsoft.com/office/word/2016/wordml/cid" xmlns:w16se="http://schemas.microsoft.com/office/word/2015/wordml/symex" xmlns:wpg="http://schemas.microsoft.com/office/word/2010/wordprocessingGroup" xmlns:wpi="http://schemas.microsoft.com/office/word/2010/wordprocessingInk" xmlns:wne="http://schemas.microsoft.com/office/word/2006/wordml" xmlns:wps="http://schemas.microsoft.com/office/word/2010/wordprocessingShape" mc:Ignorable="w14 w15 w16se w16cid wp14">
   <w:p>
     <w:pPr>
       <w:pStyle w:val="Footer"/>
@@ -19808,7 +22086,7 @@
 </file>
 
 <file path=word/footnotes.xml><?xml version="1.0" encoding="utf-8"?>
-<w:footnotes xmlns:wpc="http://schemas.microsoft.com/office/word/2010/wordprocessingCanvas" xmlns:cx="http://schemas.microsoft.com/office/drawing/2014/chartex" xmlns:cx1="http://schemas.microsoft.com/office/drawing/2015/9/8/chartex" xmlns:cx2="http://schemas.microsoft.com/office/drawing/2015/10/21/chartex" xmlns:cx3="http://schemas.microsoft.com/office/drawing/2016/5/9/chartex" xmlns:cx4="http://schemas.microsoft.com/office/drawing/2016/5/10/chartex" xmlns:cx5="http://schemas.microsoft.com/office/drawing/2016/5/11/chartex" xmlns:cx6="http://schemas.microsoft.com/office/drawing/2016/5/12/chartex" xmlns:cx7="http://schemas.microsoft.com/office/drawing/2016/5/13/chartex" xmlns:cx8="http://schemas.microsoft.com/office/drawing/2016/5/14/chartex" xmlns:mc="http://schemas.openxmlformats.org/markup-compatibility/2006" xmlns:aink="http://schemas.microsoft.com/office/drawing/2016/ink" xmlns:am3d="http://schemas.microsoft.com/office/drawing/2017/model3d" xmlns:o="urn:schemas-microsoft-com:office:office" xmlns:oel="http://schemas.microsoft.com/office/2019/extlst" xmlns:r="http://schemas.openxmlformats.org/officeDocument/2006/relationships" xmlns:m="http://schemas.openxmlformats.org/officeDocument/2006/math" xmlns:v="urn:schemas-microsoft-com:vml" xmlns:wp14="http://schemas.microsoft.com/office/word/2010/wordprocessingDrawing" xmlns:wp="http://schemas.openxmlformats.org/drawingml/2006/wordprocessingDrawing" xmlns:w10="urn:schemas-microsoft-com:office:word" xmlns:w="http://schemas.openxmlformats.org/wordprocessingml/2006/main" xmlns:w14="http://schemas.microsoft.com/office/word/2010/wordml" xmlns:w15="http://schemas.microsoft.com/office/word/2012/wordml" xmlns:w16cex="http://schemas.microsoft.com/office/word/2018/wordml/cex" xmlns:w16cid="http://schemas.microsoft.com/office/word/2016/wordml/cid" xmlns:w16="http://schemas.microsoft.com/office/word/2018/wordml" xmlns:w16sdtdh="http://schemas.microsoft.com/office/word/2020/wordml/sdtdatahash" xmlns:w16se="http://schemas.microsoft.com/office/word/2015/wordml/symex" xmlns:wpg="http://schemas.microsoft.com/office/word/2010/wordprocessingGroup" xmlns:wpi="http://schemas.microsoft.com/office/word/2010/wordprocessingInk" xmlns:wne="http://schemas.microsoft.com/office/word/2006/wordml" xmlns:wps="http://schemas.microsoft.com/office/word/2010/wordprocessingShape" mc:Ignorable="w14 w15 w16se w16cid w16 w16cex w16sdtdh wp14">
+<w:footnotes xmlns:wpc="http://schemas.microsoft.com/office/word/2010/wordprocessingCanvas" xmlns:cx="http://schemas.microsoft.com/office/drawing/2014/chartex" xmlns:cx1="http://schemas.microsoft.com/office/drawing/2015/9/8/chartex" xmlns:cx2="http://schemas.microsoft.com/office/drawing/2015/10/21/chartex" xmlns:cx3="http://schemas.microsoft.com/office/drawing/2016/5/9/chartex" xmlns:cx4="http://schemas.microsoft.com/office/drawing/2016/5/10/chartex" xmlns:cx5="http://schemas.microsoft.com/office/drawing/2016/5/11/chartex" xmlns:cx6="http://schemas.microsoft.com/office/drawing/2016/5/12/chartex" xmlns:cx7="http://schemas.microsoft.com/office/drawing/2016/5/13/chartex" xmlns:cx8="http://schemas.microsoft.com/office/drawing/2016/5/14/chartex" xmlns:mc="http://schemas.openxmlformats.org/markup-compatibility/2006" xmlns:aink="http://schemas.microsoft.com/office/drawing/2016/ink" xmlns:am3d="http://schemas.microsoft.com/office/drawing/2017/model3d" xmlns:o="urn:schemas-microsoft-com:office:office" xmlns:r="http://schemas.openxmlformats.org/officeDocument/2006/relationships" xmlns:m="http://schemas.openxmlformats.org/officeDocument/2006/math" xmlns:v="urn:schemas-microsoft-com:vml" xmlns:wp14="http://schemas.microsoft.com/office/word/2010/wordprocessingDrawing" xmlns:wp="http://schemas.openxmlformats.org/drawingml/2006/wordprocessingDrawing" xmlns:w10="urn:schemas-microsoft-com:office:word" xmlns:w="http://schemas.openxmlformats.org/wordprocessingml/2006/main" xmlns:w14="http://schemas.microsoft.com/office/word/2010/wordml" xmlns:w15="http://schemas.microsoft.com/office/word/2012/wordml" xmlns:w16cid="http://schemas.microsoft.com/office/word/2016/wordml/cid" xmlns:w16se="http://schemas.microsoft.com/office/word/2015/wordml/symex" xmlns:wpg="http://schemas.microsoft.com/office/word/2010/wordprocessingGroup" xmlns:wpi="http://schemas.microsoft.com/office/word/2010/wordprocessingInk" xmlns:wne="http://schemas.microsoft.com/office/word/2006/wordml" xmlns:wps="http://schemas.microsoft.com/office/word/2010/wordprocessingShape" mc:Ignorable="w14 w15 w16se w16cid wp14">
   <w:footnote w:type="separator" w:id="-1">
     <w:p>
       <w:r>
@@ -19827,7 +22105,7 @@
 </file>
 
 <file path=word/header1.xml><?xml version="1.0" encoding="utf-8"?>
-<w:hdr xmlns:wpc="http://schemas.microsoft.com/office/word/2010/wordprocessingCanvas" xmlns:cx="http://schemas.microsoft.com/office/drawing/2014/chartex" xmlns:cx1="http://schemas.microsoft.com/office/drawing/2015/9/8/chartex" xmlns:cx2="http://schemas.microsoft.com/office/drawing/2015/10/21/chartex" xmlns:cx3="http://schemas.microsoft.com/office/drawing/2016/5/9/chartex" xmlns:cx4="http://schemas.microsoft.com/office/drawing/2016/5/10/chartex" xmlns:cx5="http://schemas.microsoft.com/office/drawing/2016/5/11/chartex" xmlns:cx6="http://schemas.microsoft.com/office/drawing/2016/5/12/chartex" xmlns:cx7="http://schemas.microsoft.com/office/drawing/2016/5/13/chartex" xmlns:cx8="http://schemas.microsoft.com/office/drawing/2016/5/14/chartex" xmlns:mc="http://schemas.openxmlformats.org/markup-compatibility/2006" xmlns:aink="http://schemas.microsoft.com/office/drawing/2016/ink" xmlns:am3d="http://schemas.microsoft.com/office/drawing/2017/model3d" xmlns:o="urn:schemas-microsoft-com:office:office" xmlns:oel="http://schemas.microsoft.com/office/2019/extlst" xmlns:r="http://schemas.openxmlformats.org/officeDocument/2006/relationships" xmlns:m="http://schemas.openxmlformats.org/officeDocument/2006/math" xmlns:v="urn:schemas-microsoft-com:vml" xmlns:wp14="http://schemas.microsoft.com/office/word/2010/wordprocessingDrawing" xmlns:wp="http://schemas.openxmlformats.org/drawingml/2006/wordprocessingDrawing" xmlns:w10="urn:schemas-microsoft-com:office:word" xmlns:w="http://schemas.openxmlformats.org/wordprocessingml/2006/main" xmlns:w14="http://schemas.microsoft.com/office/word/2010/wordml" xmlns:w15="http://schemas.microsoft.com/office/word/2012/wordml" xmlns:w16cex="http://schemas.microsoft.com/office/word/2018/wordml/cex" xmlns:w16cid="http://schemas.microsoft.com/office/word/2016/wordml/cid" xmlns:w16="http://schemas.microsoft.com/office/word/2018/wordml" xmlns:w16sdtdh="http://schemas.microsoft.com/office/word/2020/wordml/sdtdatahash" xmlns:w16se="http://schemas.microsoft.com/office/word/2015/wordml/symex" xmlns:wpg="http://schemas.microsoft.com/office/word/2010/wordprocessingGroup" xmlns:wpi="http://schemas.microsoft.com/office/word/2010/wordprocessingInk" xmlns:wne="http://schemas.microsoft.com/office/word/2006/wordml" xmlns:wps="http://schemas.microsoft.com/office/word/2010/wordprocessingShape" mc:Ignorable="w14 w15 w16se w16cid w16 w16cex w16sdtdh wp14">
+<w:hdr xmlns:wpc="http://schemas.microsoft.com/office/word/2010/wordprocessingCanvas" xmlns:cx="http://schemas.microsoft.com/office/drawing/2014/chartex" xmlns:cx1="http://schemas.microsoft.com/office/drawing/2015/9/8/chartex" xmlns:cx2="http://schemas.microsoft.com/office/drawing/2015/10/21/chartex" xmlns:cx3="http://schemas.microsoft.com/office/drawing/2016/5/9/chartex" xmlns:cx4="http://schemas.microsoft.com/office/drawing/2016/5/10/chartex" xmlns:cx5="http://schemas.microsoft.com/office/drawing/2016/5/11/chartex" xmlns:cx6="http://schemas.microsoft.com/office/drawing/2016/5/12/chartex" xmlns:cx7="http://schemas.microsoft.com/office/drawing/2016/5/13/chartex" xmlns:cx8="http://schemas.microsoft.com/office/drawing/2016/5/14/chartex" xmlns:mc="http://schemas.openxmlformats.org/markup-compatibility/2006" xmlns:aink="http://schemas.microsoft.com/office/drawing/2016/ink" xmlns:am3d="http://schemas.microsoft.com/office/drawing/2017/model3d" xmlns:o="urn:schemas-microsoft-com:office:office" xmlns:r="http://schemas.openxmlformats.org/officeDocument/2006/relationships" xmlns:m="http://schemas.openxmlformats.org/officeDocument/2006/math" xmlns:v="urn:schemas-microsoft-com:vml" xmlns:wp14="http://schemas.microsoft.com/office/word/2010/wordprocessingDrawing" xmlns:wp="http://schemas.openxmlformats.org/drawingml/2006/wordprocessingDrawing" xmlns:w10="urn:schemas-microsoft-com:office:word" xmlns:w="http://schemas.openxmlformats.org/wordprocessingml/2006/main" xmlns:w14="http://schemas.microsoft.com/office/word/2010/wordml" xmlns:w15="http://schemas.microsoft.com/office/word/2012/wordml" xmlns:w16cid="http://schemas.microsoft.com/office/word/2016/wordml/cid" xmlns:w16se="http://schemas.microsoft.com/office/word/2015/wordml/symex" xmlns:wpg="http://schemas.microsoft.com/office/word/2010/wordprocessingGroup" xmlns:wpi="http://schemas.microsoft.com/office/word/2010/wordprocessingInk" xmlns:wne="http://schemas.microsoft.com/office/word/2006/wordml" xmlns:wps="http://schemas.microsoft.com/office/word/2010/wordprocessingShape" mc:Ignorable="w14 w15 w16se w16cid wp14">
   <w:p>
     <w:pPr>
       <w:pStyle w:val="Header"/>
@@ -19837,7 +22115,7 @@
 </file>
 
 <file path=word/header2.xml><?xml version="1.0" encoding="utf-8"?>
-<w:hdr xmlns:wpc="http://schemas.microsoft.com/office/word/2010/wordprocessingCanvas" xmlns:cx="http://schemas.microsoft.com/office/drawing/2014/chartex" xmlns:cx1="http://schemas.microsoft.com/office/drawing/2015/9/8/chartex" xmlns:cx2="http://schemas.microsoft.com/office/drawing/2015/10/21/chartex" xmlns:cx3="http://schemas.microsoft.com/office/drawing/2016/5/9/chartex" xmlns:cx4="http://schemas.microsoft.com/office/drawing/2016/5/10/chartex" xmlns:cx5="http://schemas.microsoft.com/office/drawing/2016/5/11/chartex" xmlns:cx6="http://schemas.microsoft.com/office/drawing/2016/5/12/chartex" xmlns:cx7="http://schemas.microsoft.com/office/drawing/2016/5/13/chartex" xmlns:cx8="http://schemas.microsoft.com/office/drawing/2016/5/14/chartex" xmlns:mc="http://schemas.openxmlformats.org/markup-compatibility/2006" xmlns:aink="http://schemas.microsoft.com/office/drawing/2016/ink" xmlns:am3d="http://schemas.microsoft.com/office/drawing/2017/model3d" xmlns:o="urn:schemas-microsoft-com:office:office" xmlns:oel="http://schemas.microsoft.com/office/2019/extlst" xmlns:r="http://schemas.openxmlformats.org/officeDocument/2006/relationships" xmlns:m="http://schemas.openxmlformats.org/officeDocument/2006/math" xmlns:v="urn:schemas-microsoft-com:vml" xmlns:wp14="http://schemas.microsoft.com/office/word/2010/wordprocessingDrawing" xmlns:wp="http://schemas.openxmlformats.org/drawingml/2006/wordprocessingDrawing" xmlns:w10="urn:schemas-microsoft-com:office:word" xmlns:w="http://schemas.openxmlformats.org/wordprocessingml/2006/main" xmlns:w14="http://schemas.microsoft.com/office/word/2010/wordml" xmlns:w15="http://schemas.microsoft.com/office/word/2012/wordml" xmlns:w16cex="http://schemas.microsoft.com/office/word/2018/wordml/cex" xmlns:w16cid="http://schemas.microsoft.com/office/word/2016/wordml/cid" xmlns:w16="http://schemas.microsoft.com/office/word/2018/wordml" xmlns:w16sdtdh="http://schemas.microsoft.com/office/word/2020/wordml/sdtdatahash" xmlns:w16se="http://schemas.microsoft.com/office/word/2015/wordml/symex" xmlns:wpg="http://schemas.microsoft.com/office/word/2010/wordprocessingGroup" xmlns:wpi="http://schemas.microsoft.com/office/word/2010/wordprocessingInk" xmlns:wne="http://schemas.microsoft.com/office/word/2006/wordml" xmlns:wps="http://schemas.microsoft.com/office/word/2010/wordprocessingShape" mc:Ignorable="w14 w15 w16se w16cid w16 w16cex w16sdtdh wp14">
+<w:hdr xmlns:wpc="http://schemas.microsoft.com/office/word/2010/wordprocessingCanvas" xmlns:cx="http://schemas.microsoft.com/office/drawing/2014/chartex" xmlns:cx1="http://schemas.microsoft.com/office/drawing/2015/9/8/chartex" xmlns:cx2="http://schemas.microsoft.com/office/drawing/2015/10/21/chartex" xmlns:cx3="http://schemas.microsoft.com/office/drawing/2016/5/9/chartex" xmlns:cx4="http://schemas.microsoft.com/office/drawing/2016/5/10/chartex" xmlns:cx5="http://schemas.microsoft.com/office/drawing/2016/5/11/chartex" xmlns:cx6="http://schemas.microsoft.com/office/drawing/2016/5/12/chartex" xmlns:cx7="http://schemas.microsoft.com/office/drawing/2016/5/13/chartex" xmlns:cx8="http://schemas.microsoft.com/office/drawing/2016/5/14/chartex" xmlns:mc="http://schemas.openxmlformats.org/markup-compatibility/2006" xmlns:aink="http://schemas.microsoft.com/office/drawing/2016/ink" xmlns:am3d="http://schemas.microsoft.com/office/drawing/2017/model3d" xmlns:o="urn:schemas-microsoft-com:office:office" xmlns:r="http://schemas.openxmlformats.org/officeDocument/2006/relationships" xmlns:m="http://schemas.openxmlformats.org/officeDocument/2006/math" xmlns:v="urn:schemas-microsoft-com:vml" xmlns:wp14="http://schemas.microsoft.com/office/word/2010/wordprocessingDrawing" xmlns:wp="http://schemas.openxmlformats.org/drawingml/2006/wordprocessingDrawing" xmlns:w10="urn:schemas-microsoft-com:office:word" xmlns:w="http://schemas.openxmlformats.org/wordprocessingml/2006/main" xmlns:w14="http://schemas.microsoft.com/office/word/2010/wordml" xmlns:w15="http://schemas.microsoft.com/office/word/2012/wordml" xmlns:w16cid="http://schemas.microsoft.com/office/word/2016/wordml/cid" xmlns:w16se="http://schemas.microsoft.com/office/word/2015/wordml/symex" xmlns:wpg="http://schemas.microsoft.com/office/word/2010/wordprocessingGroup" xmlns:wpi="http://schemas.microsoft.com/office/word/2010/wordprocessingInk" xmlns:wne="http://schemas.microsoft.com/office/word/2006/wordml" xmlns:wps="http://schemas.microsoft.com/office/word/2010/wordprocessingShape" mc:Ignorable="w14 w15 w16se w16cid wp14">
   <w:p>
     <w:pPr>
       <w:pStyle w:val="Header"/>
@@ -19851,23 +22129,25 @@
       </w:rPr>
       <w:t xml:space="preserve">Gestational </w:t>
     </w:r>
+    <w:proofErr w:type="spellStart"/>
     <w:r>
       <w:rPr>
         <w:rFonts w:ascii="Times New Roman" w:hAnsi="Times New Roman" w:cs="Times New Roman"/>
       </w:rPr>
-      <w:t xml:space="preserve">eTRF </w:t>
+      <w:t>eTRF</w:t>
+    </w:r>
+    <w:proofErr w:type="spellEnd"/>
+    <w:r>
+      <w:rPr>
+        <w:rFonts w:ascii="Times New Roman" w:hAnsi="Times New Roman" w:cs="Times New Roman"/>
+      </w:rPr>
+      <w:t xml:space="preserve"> </w:t>
     </w:r>
     <w:r>
       <w:rPr>
         <w:rFonts w:ascii="Times New Roman" w:hAnsi="Times New Roman" w:cs="Times New Roman"/>
       </w:rPr>
-      <w:t>offspring</w:t>
-    </w:r>
-    <w:r>
-      <w:rPr>
-        <w:rFonts w:ascii="Times New Roman" w:hAnsi="Times New Roman" w:cs="Times New Roman"/>
-      </w:rPr>
-      <w:t xml:space="preserve"> effects</w:t>
+      <w:t>offspring effects</w:t>
     </w:r>
   </w:p>
   <w:p>
@@ -19879,7 +22159,7 @@
 </file>
 
 <file path=word/header3.xml><?xml version="1.0" encoding="utf-8"?>
-<w:hdr xmlns:wpc="http://schemas.microsoft.com/office/word/2010/wordprocessingCanvas" xmlns:cx="http://schemas.microsoft.com/office/drawing/2014/chartex" xmlns:cx1="http://schemas.microsoft.com/office/drawing/2015/9/8/chartex" xmlns:cx2="http://schemas.microsoft.com/office/drawing/2015/10/21/chartex" xmlns:cx3="http://schemas.microsoft.com/office/drawing/2016/5/9/chartex" xmlns:cx4="http://schemas.microsoft.com/office/drawing/2016/5/10/chartex" xmlns:cx5="http://schemas.microsoft.com/office/drawing/2016/5/11/chartex" xmlns:cx6="http://schemas.microsoft.com/office/drawing/2016/5/12/chartex" xmlns:cx7="http://schemas.microsoft.com/office/drawing/2016/5/13/chartex" xmlns:cx8="http://schemas.microsoft.com/office/drawing/2016/5/14/chartex" xmlns:mc="http://schemas.openxmlformats.org/markup-compatibility/2006" xmlns:aink="http://schemas.microsoft.com/office/drawing/2016/ink" xmlns:am3d="http://schemas.microsoft.com/office/drawing/2017/model3d" xmlns:o="urn:schemas-microsoft-com:office:office" xmlns:oel="http://schemas.microsoft.com/office/2019/extlst" xmlns:r="http://schemas.openxmlformats.org/officeDocument/2006/relationships" xmlns:m="http://schemas.openxmlformats.org/officeDocument/2006/math" xmlns:v="urn:schemas-microsoft-com:vml" xmlns:wp14="http://schemas.microsoft.com/office/word/2010/wordprocessingDrawing" xmlns:wp="http://schemas.openxmlformats.org/drawingml/2006/wordprocessingDrawing" xmlns:w10="urn:schemas-microsoft-com:office:word" xmlns:w="http://schemas.openxmlformats.org/wordprocessingml/2006/main" xmlns:w14="http://schemas.microsoft.com/office/word/2010/wordml" xmlns:w15="http://schemas.microsoft.com/office/word/2012/wordml" xmlns:w16cex="http://schemas.microsoft.com/office/word/2018/wordml/cex" xmlns:w16cid="http://schemas.microsoft.com/office/word/2016/wordml/cid" xmlns:w16="http://schemas.microsoft.com/office/word/2018/wordml" xmlns:w16sdtdh="http://schemas.microsoft.com/office/word/2020/wordml/sdtdatahash" xmlns:w16se="http://schemas.microsoft.com/office/word/2015/wordml/symex" xmlns:wpg="http://schemas.microsoft.com/office/word/2010/wordprocessingGroup" xmlns:wpi="http://schemas.microsoft.com/office/word/2010/wordprocessingInk" xmlns:wne="http://schemas.microsoft.com/office/word/2006/wordml" xmlns:wps="http://schemas.microsoft.com/office/word/2010/wordprocessingShape" mc:Ignorable="w14 w15 w16se w16cid w16 w16cex w16sdtdh wp14">
+<w:hdr xmlns:wpc="http://schemas.microsoft.com/office/word/2010/wordprocessingCanvas" xmlns:cx="http://schemas.microsoft.com/office/drawing/2014/chartex" xmlns:cx1="http://schemas.microsoft.com/office/drawing/2015/9/8/chartex" xmlns:cx2="http://schemas.microsoft.com/office/drawing/2015/10/21/chartex" xmlns:cx3="http://schemas.microsoft.com/office/drawing/2016/5/9/chartex" xmlns:cx4="http://schemas.microsoft.com/office/drawing/2016/5/10/chartex" xmlns:cx5="http://schemas.microsoft.com/office/drawing/2016/5/11/chartex" xmlns:cx6="http://schemas.microsoft.com/office/drawing/2016/5/12/chartex" xmlns:cx7="http://schemas.microsoft.com/office/drawing/2016/5/13/chartex" xmlns:cx8="http://schemas.microsoft.com/office/drawing/2016/5/14/chartex" xmlns:mc="http://schemas.openxmlformats.org/markup-compatibility/2006" xmlns:aink="http://schemas.microsoft.com/office/drawing/2016/ink" xmlns:am3d="http://schemas.microsoft.com/office/drawing/2017/model3d" xmlns:o="urn:schemas-microsoft-com:office:office" xmlns:r="http://schemas.openxmlformats.org/officeDocument/2006/relationships" xmlns:m="http://schemas.openxmlformats.org/officeDocument/2006/math" xmlns:v="urn:schemas-microsoft-com:vml" xmlns:wp14="http://schemas.microsoft.com/office/word/2010/wordprocessingDrawing" xmlns:wp="http://schemas.openxmlformats.org/drawingml/2006/wordprocessingDrawing" xmlns:w10="urn:schemas-microsoft-com:office:word" xmlns:w="http://schemas.openxmlformats.org/wordprocessingml/2006/main" xmlns:w14="http://schemas.microsoft.com/office/word/2010/wordml" xmlns:w15="http://schemas.microsoft.com/office/word/2012/wordml" xmlns:w16cid="http://schemas.microsoft.com/office/word/2016/wordml/cid" xmlns:w16se="http://schemas.microsoft.com/office/word/2015/wordml/symex" xmlns:wpg="http://schemas.microsoft.com/office/word/2010/wordprocessingGroup" xmlns:wpi="http://schemas.microsoft.com/office/word/2010/wordprocessingInk" xmlns:wne="http://schemas.microsoft.com/office/word/2006/wordml" xmlns:wps="http://schemas.microsoft.com/office/word/2010/wordprocessingShape" mc:Ignorable="w14 w15 w16se w16cid wp14">
   <w:p>
     <w:pPr>
       <w:pStyle w:val="Header"/>
@@ -19889,7 +22169,7 @@
 </file>
 
 <file path=word/numbering.xml><?xml version="1.0" encoding="utf-8"?>
-<w:numbering xmlns:wpc="http://schemas.microsoft.com/office/word/2010/wordprocessingCanvas" xmlns:cx="http://schemas.microsoft.com/office/drawing/2014/chartex" xmlns:cx1="http://schemas.microsoft.com/office/drawing/2015/9/8/chartex" xmlns:cx2="http://schemas.microsoft.com/office/drawing/2015/10/21/chartex" xmlns:cx3="http://schemas.microsoft.com/office/drawing/2016/5/9/chartex" xmlns:cx4="http://schemas.microsoft.com/office/drawing/2016/5/10/chartex" xmlns:cx5="http://schemas.microsoft.com/office/drawing/2016/5/11/chartex" xmlns:cx6="http://schemas.microsoft.com/office/drawing/2016/5/12/chartex" xmlns:cx7="http://schemas.microsoft.com/office/drawing/2016/5/13/chartex" xmlns:cx8="http://schemas.microsoft.com/office/drawing/2016/5/14/chartex" xmlns:mc="http://schemas.openxmlformats.org/markup-compatibility/2006" xmlns:aink="http://schemas.microsoft.com/office/drawing/2016/ink" xmlns:am3d="http://schemas.microsoft.com/office/drawing/2017/model3d" xmlns:o="urn:schemas-microsoft-com:office:office" xmlns:oel="http://schemas.microsoft.com/office/2019/extlst" xmlns:r="http://schemas.openxmlformats.org/officeDocument/2006/relationships" xmlns:m="http://schemas.openxmlformats.org/officeDocument/2006/math" xmlns:v="urn:schemas-microsoft-com:vml" xmlns:wp14="http://schemas.microsoft.com/office/word/2010/wordprocessingDrawing" xmlns:wp="http://schemas.openxmlformats.org/drawingml/2006/wordprocessingDrawing" xmlns:w10="urn:schemas-microsoft-com:office:word" xmlns:w="http://schemas.openxmlformats.org/wordprocessingml/2006/main" xmlns:w14="http://schemas.microsoft.com/office/word/2010/wordml" xmlns:w15="http://schemas.microsoft.com/office/word/2012/wordml" xmlns:w16cex="http://schemas.microsoft.com/office/word/2018/wordml/cex" xmlns:w16cid="http://schemas.microsoft.com/office/word/2016/wordml/cid" xmlns:w16="http://schemas.microsoft.com/office/word/2018/wordml" xmlns:w16sdtdh="http://schemas.microsoft.com/office/word/2020/wordml/sdtdatahash" xmlns:w16se="http://schemas.microsoft.com/office/word/2015/wordml/symex" xmlns:wpg="http://schemas.microsoft.com/office/word/2010/wordprocessingGroup" xmlns:wpi="http://schemas.microsoft.com/office/word/2010/wordprocessingInk" xmlns:wne="http://schemas.microsoft.com/office/word/2006/wordml" xmlns:wps="http://schemas.microsoft.com/office/word/2010/wordprocessingShape" mc:Ignorable="w14 w15 w16se w16cid w16 w16cex w16sdtdh wp14">
+<w:numbering xmlns:wpc="http://schemas.microsoft.com/office/word/2010/wordprocessingCanvas" xmlns:cx="http://schemas.microsoft.com/office/drawing/2014/chartex" xmlns:cx1="http://schemas.microsoft.com/office/drawing/2015/9/8/chartex" xmlns:cx2="http://schemas.microsoft.com/office/drawing/2015/10/21/chartex" xmlns:cx3="http://schemas.microsoft.com/office/drawing/2016/5/9/chartex" xmlns:cx4="http://schemas.microsoft.com/office/drawing/2016/5/10/chartex" xmlns:cx5="http://schemas.microsoft.com/office/drawing/2016/5/11/chartex" xmlns:cx6="http://schemas.microsoft.com/office/drawing/2016/5/12/chartex" xmlns:cx7="http://schemas.microsoft.com/office/drawing/2016/5/13/chartex" xmlns:cx8="http://schemas.microsoft.com/office/drawing/2016/5/14/chartex" xmlns:mc="http://schemas.openxmlformats.org/markup-compatibility/2006" xmlns:aink="http://schemas.microsoft.com/office/drawing/2016/ink" xmlns:am3d="http://schemas.microsoft.com/office/drawing/2017/model3d" xmlns:o="urn:schemas-microsoft-com:office:office" xmlns:r="http://schemas.openxmlformats.org/officeDocument/2006/relationships" xmlns:m="http://schemas.openxmlformats.org/officeDocument/2006/math" xmlns:v="urn:schemas-microsoft-com:vml" xmlns:wp14="http://schemas.microsoft.com/office/word/2010/wordprocessingDrawing" xmlns:wp="http://schemas.openxmlformats.org/drawingml/2006/wordprocessingDrawing" xmlns:w10="urn:schemas-microsoft-com:office:word" xmlns:w="http://schemas.openxmlformats.org/wordprocessingml/2006/main" xmlns:w14="http://schemas.microsoft.com/office/word/2010/wordml" xmlns:w15="http://schemas.microsoft.com/office/word/2012/wordml" xmlns:w16cid="http://schemas.microsoft.com/office/word/2016/wordml/cid" xmlns:w16se="http://schemas.microsoft.com/office/word/2015/wordml/symex" xmlns:wpg="http://schemas.microsoft.com/office/word/2010/wordprocessingGroup" xmlns:wpi="http://schemas.microsoft.com/office/word/2010/wordprocessingInk" xmlns:wne="http://schemas.microsoft.com/office/word/2006/wordml" xmlns:wps="http://schemas.microsoft.com/office/word/2010/wordprocessingShape" mc:Ignorable="w14 w15 w16se w16cid wp14">
   <w:abstractNum w:abstractNumId="0" w15:restartNumberingAfterBreak="0">
     <w:nsid w:val="074E6199"/>
     <w:multiLevelType w:val="hybridMultilevel"/>
@@ -21315,16 +23595,16 @@
       </w:pPr>
     </w:lvl>
   </w:abstractNum>
-  <w:num w:numId="1" w16cid:durableId="1509255035">
+  <w:num w:numId="1">
     <w:abstractNumId w:val="13"/>
   </w:num>
-  <w:num w:numId="2" w16cid:durableId="221453639">
+  <w:num w:numId="2">
     <w:abstractNumId w:val="13"/>
   </w:num>
-  <w:num w:numId="3" w16cid:durableId="1310524562">
+  <w:num w:numId="3">
     <w:abstractNumId w:val="8"/>
   </w:num>
-  <w:num w:numId="4" w16cid:durableId="765466565">
+  <w:num w:numId="4">
     <w:abstractNumId w:val="8"/>
     <w:lvlOverride w:ilvl="0">
       <w:lvl w:ilvl="0" w:tplc="D682E812">
@@ -21334,7 +23614,7 @@
       </w:lvl>
     </w:lvlOverride>
   </w:num>
-  <w:num w:numId="5" w16cid:durableId="989092451">
+  <w:num w:numId="5">
     <w:abstractNumId w:val="8"/>
     <w:lvlOverride w:ilvl="0">
       <w:lvl w:ilvl="0" w:tplc="D682E812">
@@ -21344,47 +23624,50 @@
       </w:lvl>
     </w:lvlOverride>
   </w:num>
-  <w:num w:numId="6" w16cid:durableId="1741638994">
+  <w:num w:numId="6">
     <w:abstractNumId w:val="5"/>
   </w:num>
-  <w:num w:numId="7" w16cid:durableId="1017078733">
+  <w:num w:numId="7">
     <w:abstractNumId w:val="0"/>
   </w:num>
-  <w:num w:numId="8" w16cid:durableId="2053311960">
+  <w:num w:numId="8">
     <w:abstractNumId w:val="10"/>
   </w:num>
-  <w:num w:numId="9" w16cid:durableId="294485724">
+  <w:num w:numId="9">
     <w:abstractNumId w:val="6"/>
   </w:num>
-  <w:num w:numId="10" w16cid:durableId="11732217">
+  <w:num w:numId="10">
     <w:abstractNumId w:val="2"/>
   </w:num>
-  <w:num w:numId="11" w16cid:durableId="588006587">
+  <w:num w:numId="11">
     <w:abstractNumId w:val="1"/>
   </w:num>
-  <w:num w:numId="12" w16cid:durableId="1729066058">
+  <w:num w:numId="12">
     <w:abstractNumId w:val="9"/>
   </w:num>
-  <w:num w:numId="13" w16cid:durableId="469979475">
+  <w:num w:numId="13">
     <w:abstractNumId w:val="3"/>
   </w:num>
-  <w:num w:numId="14" w16cid:durableId="1654215044">
+  <w:num w:numId="14">
     <w:abstractNumId w:val="12"/>
   </w:num>
-  <w:num w:numId="15" w16cid:durableId="531305517">
+  <w:num w:numId="15">
     <w:abstractNumId w:val="4"/>
   </w:num>
-  <w:num w:numId="16" w16cid:durableId="1136995804">
+  <w:num w:numId="16">
     <w:abstractNumId w:val="7"/>
   </w:num>
-  <w:num w:numId="17" w16cid:durableId="645816429">
+  <w:num w:numId="17">
     <w:abstractNumId w:val="11"/>
   </w:num>
 </w:numbering>
 </file>
 
 <file path=word/people.xml><?xml version="1.0" encoding="utf-8"?>
-<w15:people xmlns:wpc="http://schemas.microsoft.com/office/word/2010/wordprocessingCanvas" xmlns:cx="http://schemas.microsoft.com/office/drawing/2014/chartex" xmlns:cx1="http://schemas.microsoft.com/office/drawing/2015/9/8/chartex" xmlns:cx2="http://schemas.microsoft.com/office/drawing/2015/10/21/chartex" xmlns:cx3="http://schemas.microsoft.com/office/drawing/2016/5/9/chartex" xmlns:cx4="http://schemas.microsoft.com/office/drawing/2016/5/10/chartex" xmlns:cx5="http://schemas.microsoft.com/office/drawing/2016/5/11/chartex" xmlns:cx6="http://schemas.microsoft.com/office/drawing/2016/5/12/chartex" xmlns:cx7="http://schemas.microsoft.com/office/drawing/2016/5/13/chartex" xmlns:cx8="http://schemas.microsoft.com/office/drawing/2016/5/14/chartex" xmlns:mc="http://schemas.openxmlformats.org/markup-compatibility/2006" xmlns:aink="http://schemas.microsoft.com/office/drawing/2016/ink" xmlns:am3d="http://schemas.microsoft.com/office/drawing/2017/model3d" xmlns:o="urn:schemas-microsoft-com:office:office" xmlns:oel="http://schemas.microsoft.com/office/2019/extlst" xmlns:r="http://schemas.openxmlformats.org/officeDocument/2006/relationships" xmlns:m="http://schemas.openxmlformats.org/officeDocument/2006/math" xmlns:v="urn:schemas-microsoft-com:vml" xmlns:wp14="http://schemas.microsoft.com/office/word/2010/wordprocessingDrawing" xmlns:wp="http://schemas.openxmlformats.org/drawingml/2006/wordprocessingDrawing" xmlns:w10="urn:schemas-microsoft-com:office:word" xmlns:w="http://schemas.openxmlformats.org/wordprocessingml/2006/main" xmlns:w14="http://schemas.microsoft.com/office/word/2010/wordml" xmlns:w15="http://schemas.microsoft.com/office/word/2012/wordml" xmlns:w16cex="http://schemas.microsoft.com/office/word/2018/wordml/cex" xmlns:w16cid="http://schemas.microsoft.com/office/word/2016/wordml/cid" xmlns:w16="http://schemas.microsoft.com/office/word/2018/wordml" xmlns:w16sdtdh="http://schemas.microsoft.com/office/word/2020/wordml/sdtdatahash" xmlns:w16se="http://schemas.microsoft.com/office/word/2015/wordml/symex" xmlns:wpg="http://schemas.microsoft.com/office/word/2010/wordprocessingGroup" xmlns:wpi="http://schemas.microsoft.com/office/word/2010/wordprocessingInk" xmlns:wne="http://schemas.microsoft.com/office/word/2006/wordml" xmlns:wps="http://schemas.microsoft.com/office/word/2010/wordprocessingShape" mc:Ignorable="w14 w15 w16se w16cid w16 w16cex w16sdtdh wp14">
+<w15:people xmlns:wpc="http://schemas.microsoft.com/office/word/2010/wordprocessingCanvas" xmlns:cx="http://schemas.microsoft.com/office/drawing/2014/chartex" xmlns:cx1="http://schemas.microsoft.com/office/drawing/2015/9/8/chartex" xmlns:cx2="http://schemas.microsoft.com/office/drawing/2015/10/21/chartex" xmlns:cx3="http://schemas.microsoft.com/office/drawing/2016/5/9/chartex" xmlns:cx4="http://schemas.microsoft.com/office/drawing/2016/5/10/chartex" xmlns:cx5="http://schemas.microsoft.com/office/drawing/2016/5/11/chartex" xmlns:cx6="http://schemas.microsoft.com/office/drawing/2016/5/12/chartex" xmlns:cx7="http://schemas.microsoft.com/office/drawing/2016/5/13/chartex" xmlns:cx8="http://schemas.microsoft.com/office/drawing/2016/5/14/chartex" xmlns:mc="http://schemas.openxmlformats.org/markup-compatibility/2006" xmlns:aink="http://schemas.microsoft.com/office/drawing/2016/ink" xmlns:am3d="http://schemas.microsoft.com/office/drawing/2017/model3d" xmlns:o="urn:schemas-microsoft-com:office:office" xmlns:r="http://schemas.openxmlformats.org/officeDocument/2006/relationships" xmlns:m="http://schemas.openxmlformats.org/officeDocument/2006/math" xmlns:v="urn:schemas-microsoft-com:vml" xmlns:wp14="http://schemas.microsoft.com/office/word/2010/wordprocessingDrawing" xmlns:wp="http://schemas.openxmlformats.org/drawingml/2006/wordprocessingDrawing" xmlns:w10="urn:schemas-microsoft-com:office:word" xmlns:w="http://schemas.openxmlformats.org/wordprocessingml/2006/main" xmlns:w14="http://schemas.microsoft.com/office/word/2010/wordml" xmlns:w15="http://schemas.microsoft.com/office/word/2012/wordml" xmlns:w16cid="http://schemas.microsoft.com/office/word/2016/wordml/cid" xmlns:w16se="http://schemas.microsoft.com/office/word/2015/wordml/symex" xmlns:wpg="http://schemas.microsoft.com/office/word/2010/wordprocessingGroup" xmlns:wpi="http://schemas.microsoft.com/office/word/2010/wordprocessingInk" xmlns:wne="http://schemas.microsoft.com/office/word/2006/wordml" xmlns:wps="http://schemas.microsoft.com/office/word/2010/wordprocessingShape" mc:Ignorable="w14 w15 w16se w16cid wp14">
+  <w15:person w15:author="Dave Bridges">
+    <w15:presenceInfo w15:providerId="Windows Live" w15:userId="4bc1184c43c78bbd"/>
+  </w15:person>
   <w15:person w15:author="Molly C. MULCAHY">
     <w15:presenceInfo w15:providerId="AD" w15:userId="S::mmulcahy3@wisc.edu::ecfe12e5-25e2-440a-a234-22f3559cd207"/>
   </w15:person>
@@ -21392,7 +23675,7 @@
 </file>
 
 <file path=word/styles.xml><?xml version="1.0" encoding="utf-8"?>
-<w:styles xmlns:mc="http://schemas.openxmlformats.org/markup-compatibility/2006" xmlns:r="http://schemas.openxmlformats.org/officeDocument/2006/relationships" xmlns:w="http://schemas.openxmlformats.org/wordprocessingml/2006/main" xmlns:w14="http://schemas.microsoft.com/office/word/2010/wordml" xmlns:w15="http://schemas.microsoft.com/office/word/2012/wordml" xmlns:w16cex="http://schemas.microsoft.com/office/word/2018/wordml/cex" xmlns:w16cid="http://schemas.microsoft.com/office/word/2016/wordml/cid" xmlns:w16="http://schemas.microsoft.com/office/word/2018/wordml" xmlns:w16sdtdh="http://schemas.microsoft.com/office/word/2020/wordml/sdtdatahash" xmlns:w16se="http://schemas.microsoft.com/office/word/2015/wordml/symex" mc:Ignorable="w14 w15 w16se w16cid w16 w16cex w16sdtdh">
+<w:styles xmlns:mc="http://schemas.openxmlformats.org/markup-compatibility/2006" xmlns:r="http://schemas.openxmlformats.org/officeDocument/2006/relationships" xmlns:w="http://schemas.openxmlformats.org/wordprocessingml/2006/main" xmlns:w14="http://schemas.microsoft.com/office/word/2010/wordml" xmlns:w15="http://schemas.microsoft.com/office/word/2012/wordml" xmlns:w16cid="http://schemas.microsoft.com/office/word/2016/wordml/cid" xmlns:w16se="http://schemas.microsoft.com/office/word/2015/wordml/symex" mc:Ignorable="w14 w15 w16se w16cid">
   <w:docDefaults>
     <w:rPrDefault>
       <w:rPr>
@@ -21404,7 +23687,7 @@
     </w:rPrDefault>
     <w:pPrDefault/>
   </w:docDefaults>
-  <w:latentStyles w:defLockedState="0" w:defUIPriority="99" w:defSemiHidden="0" w:defUnhideWhenUsed="0" w:defQFormat="0" w:count="376">
+  <w:latentStyles w:defLockedState="0" w:defUIPriority="99" w:defSemiHidden="0" w:defUnhideWhenUsed="0" w:defQFormat="0" w:count="375">
     <w:lsdException w:name="Normal" w:uiPriority="0" w:qFormat="1"/>
     <w:lsdException w:name="heading 1" w:uiPriority="9" w:qFormat="1"/>
     <w:lsdException w:name="heading 2" w:semiHidden="1" w:uiPriority="9" w:unhideWhenUsed="1" w:qFormat="1"/>
@@ -21780,7 +24063,6 @@
     <w:lsdException w:name="Smart Hyperlink" w:semiHidden="1" w:unhideWhenUsed="1"/>
     <w:lsdException w:name="Hashtag" w:semiHidden="1" w:unhideWhenUsed="1"/>
     <w:lsdException w:name="Unresolved Mention" w:semiHidden="1" w:unhideWhenUsed="1"/>
-    <w:lsdException w:name="Smart Link" w:semiHidden="1" w:unhideWhenUsed="1"/>
   </w:latentStyles>
   <w:style w:type="paragraph" w:default="1" w:styleId="Normal">
     <w:name w:val="Normal"/>
@@ -22430,7 +24712,7 @@
 </file>
 
 <file path=customXml/itemProps1.xml><?xml version="1.0" encoding="utf-8"?>
-<ds:datastoreItem xmlns:ds="http://schemas.openxmlformats.org/officeDocument/2006/customXml" ds:itemID="{84C24F39-AF44-A74E-8061-73B2CAFFD4FB}">
+<ds:datastoreItem xmlns:ds="http://schemas.openxmlformats.org/officeDocument/2006/customXml" ds:itemID="{D5288D49-2174-0648-810B-353782D64D66}">
   <ds:schemaRefs>
     <ds:schemaRef ds:uri="http://schemas.openxmlformats.org/officeDocument/2006/bibliography"/>
   </ds:schemaRefs>

</xml_diff>

<commit_message>
Accepted changes and compiled into a pdf for resubmission
</commit_message>
<xml_diff>
--- a/Manuscripts/eTRF Offspring/Mulcahy-eTRFandoffspring-MainDocument_R2.docx
+++ b/Manuscripts/eTRF Offspring/Mulcahy-eTRFandoffspring-MainDocument_R2.docx
@@ -1,11 +1,13 @@
 
 <file path=word/document.xml><?xml version="1.0" encoding="utf-8"?>
-<w:document xmlns:wpc="http://schemas.microsoft.com/office/word/2010/wordprocessingCanvas" xmlns:cx="http://schemas.microsoft.com/office/drawing/2014/chartex" xmlns:cx1="http://schemas.microsoft.com/office/drawing/2015/9/8/chartex" xmlns:cx2="http://schemas.microsoft.com/office/drawing/2015/10/21/chartex" xmlns:cx3="http://schemas.microsoft.com/office/drawing/2016/5/9/chartex" xmlns:cx4="http://schemas.microsoft.com/office/drawing/2016/5/10/chartex" xmlns:cx5="http://schemas.microsoft.com/office/drawing/2016/5/11/chartex" xmlns:cx6="http://schemas.microsoft.com/office/drawing/2016/5/12/chartex" xmlns:cx7="http://schemas.microsoft.com/office/drawing/2016/5/13/chartex" xmlns:cx8="http://schemas.microsoft.com/office/drawing/2016/5/14/chartex" xmlns:mc="http://schemas.openxmlformats.org/markup-compatibility/2006" xmlns:aink="http://schemas.microsoft.com/office/drawing/2016/ink" xmlns:am3d="http://schemas.microsoft.com/office/drawing/2017/model3d" xmlns:o="urn:schemas-microsoft-com:office:office" xmlns:oel="http://schemas.microsoft.com/office/2019/extlst" xmlns:r="http://schemas.openxmlformats.org/officeDocument/2006/relationships" xmlns:m="http://schemas.openxmlformats.org/officeDocument/2006/math" xmlns:v="urn:schemas-microsoft-com:vml" xmlns:wp14="http://schemas.microsoft.com/office/word/2010/wordprocessingDrawing" xmlns:wp="http://schemas.openxmlformats.org/drawingml/2006/wordprocessingDrawing" xmlns:w10="urn:schemas-microsoft-com:office:word" xmlns:w="http://schemas.openxmlformats.org/wordprocessingml/2006/main" xmlns:w14="http://schemas.microsoft.com/office/word/2010/wordml" xmlns:w15="http://schemas.microsoft.com/office/word/2012/wordml" xmlns:w16cex="http://schemas.microsoft.com/office/word/2018/wordml/cex" xmlns:w16cid="http://schemas.microsoft.com/office/word/2016/wordml/cid" xmlns:w16="http://schemas.microsoft.com/office/word/2018/wordml" xmlns:w16sdtdh="http://schemas.microsoft.com/office/word/2020/wordml/sdtdatahash" xmlns:w16se="http://schemas.microsoft.com/office/word/2015/wordml/symex" xmlns:wpg="http://schemas.microsoft.com/office/word/2010/wordprocessingGroup" xmlns:wpi="http://schemas.microsoft.com/office/word/2010/wordprocessingInk" xmlns:wne="http://schemas.microsoft.com/office/word/2006/wordml" xmlns:wps="http://schemas.microsoft.com/office/word/2010/wordprocessingShape" mc:Ignorable="w14 w15 w16se w16cid w16 w16cex w16sdtdh wp14">
+<w:document xmlns:wpc="http://schemas.microsoft.com/office/word/2010/wordprocessingCanvas" xmlns:cx="http://schemas.microsoft.com/office/drawing/2014/chartex" xmlns:cx1="http://schemas.microsoft.com/office/drawing/2015/9/8/chartex" xmlns:cx2="http://schemas.microsoft.com/office/drawing/2015/10/21/chartex" xmlns:cx3="http://schemas.microsoft.com/office/drawing/2016/5/9/chartex" xmlns:cx4="http://schemas.microsoft.com/office/drawing/2016/5/10/chartex" xmlns:cx5="http://schemas.microsoft.com/office/drawing/2016/5/11/chartex" xmlns:cx6="http://schemas.microsoft.com/office/drawing/2016/5/12/chartex" xmlns:cx7="http://schemas.microsoft.com/office/drawing/2016/5/13/chartex" xmlns:cx8="http://schemas.microsoft.com/office/drawing/2016/5/14/chartex" xmlns:mc="http://schemas.openxmlformats.org/markup-compatibility/2006" xmlns:aink="http://schemas.microsoft.com/office/drawing/2016/ink" xmlns:am3d="http://schemas.microsoft.com/office/drawing/2017/model3d" xmlns:o="urn:schemas-microsoft-com:office:office" xmlns:r="http://schemas.openxmlformats.org/officeDocument/2006/relationships" xmlns:m="http://schemas.openxmlformats.org/officeDocument/2006/math" xmlns:v="urn:schemas-microsoft-com:vml" xmlns:wp14="http://schemas.microsoft.com/office/word/2010/wordprocessingDrawing" xmlns:wp="http://schemas.openxmlformats.org/drawingml/2006/wordprocessingDrawing" xmlns:w10="urn:schemas-microsoft-com:office:word" xmlns:w="http://schemas.openxmlformats.org/wordprocessingml/2006/main" xmlns:w14="http://schemas.microsoft.com/office/word/2010/wordml" xmlns:w15="http://schemas.microsoft.com/office/word/2012/wordml" xmlns:w16cid="http://schemas.microsoft.com/office/word/2016/wordml/cid" xmlns:w16se="http://schemas.microsoft.com/office/word/2015/wordml/symex" xmlns:wpg="http://schemas.microsoft.com/office/word/2010/wordprocessingGroup" xmlns:wpi="http://schemas.microsoft.com/office/word/2010/wordprocessingInk" xmlns:wne="http://schemas.microsoft.com/office/word/2006/wordml" xmlns:wps="http://schemas.microsoft.com/office/word/2010/wordprocessingShape" mc:Ignorable="w14 w15 w16se w16cid wp14">
   <w:body>
     <w:p>
       <w:pPr>
         <w:pStyle w:val="Heading1"/>
       </w:pPr>
+      <w:bookmarkStart w:id="0" w:name="_GoBack"/>
+      <w:bookmarkEnd w:id="0"/>
     </w:p>
     <w:p>
       <w:pPr>
@@ -10989,7 +10991,21 @@
         <w:rPr>
           <w:rFonts w:ascii="Times New Roman" w:hAnsi="Times New Roman" w:cs="Times New Roman"/>
         </w:rPr>
-        <w:t xml:space="preserve"> male eTRF </w:t>
+        <w:t xml:space="preserve"> male </w:t>
+      </w:r>
+      <w:proofErr w:type="spellStart"/>
+      <w:r>
+        <w:rPr>
+          <w:rFonts w:ascii="Times New Roman" w:hAnsi="Times New Roman" w:cs="Times New Roman"/>
+        </w:rPr>
+        <w:t>eTRF</w:t>
+      </w:r>
+      <w:proofErr w:type="spellEnd"/>
+      <w:r>
+        <w:rPr>
+          <w:rFonts w:ascii="Times New Roman" w:hAnsi="Times New Roman" w:cs="Times New Roman"/>
+        </w:rPr>
+        <w:t xml:space="preserve"> </w:t>
       </w:r>
       <w:r>
         <w:rPr>
@@ -11229,11 +11245,19 @@
         </w:rPr>
         <w:t xml:space="preserve">while </w:t>
       </w:r>
-      <w:r>
-        <w:rPr>
-          <w:rFonts w:ascii="Times New Roman" w:hAnsi="Times New Roman" w:cs="Times New Roman"/>
-        </w:rPr>
-        <w:t xml:space="preserve">eTRF males had 20.4% lower AUC </w:t>
+      <w:proofErr w:type="spellStart"/>
+      <w:r>
+        <w:rPr>
+          <w:rFonts w:ascii="Times New Roman" w:hAnsi="Times New Roman" w:cs="Times New Roman"/>
+        </w:rPr>
+        <w:t>eTRF</w:t>
+      </w:r>
+      <w:proofErr w:type="spellEnd"/>
+      <w:r>
+        <w:rPr>
+          <w:rFonts w:ascii="Times New Roman" w:hAnsi="Times New Roman" w:cs="Times New Roman"/>
+        </w:rPr>
+        <w:t xml:space="preserve"> males had 20.4% lower AUC </w:t>
       </w:r>
       <w:r>
         <w:rPr>
@@ -12085,11 +12109,19 @@
         </w:rPr>
         <w:t xml:space="preserve"> in </w:t>
       </w:r>
-      <w:r>
-        <w:rPr>
-          <w:rFonts w:ascii="Times New Roman" w:hAnsi="Times New Roman" w:cs="Times New Roman"/>
-        </w:rPr>
-        <w:t xml:space="preserve">eTRF </w:t>
+      <w:proofErr w:type="spellStart"/>
+      <w:r>
+        <w:rPr>
+          <w:rFonts w:ascii="Times New Roman" w:hAnsi="Times New Roman" w:cs="Times New Roman"/>
+        </w:rPr>
+        <w:t>eTRF</w:t>
+      </w:r>
+      <w:proofErr w:type="spellEnd"/>
+      <w:r>
+        <w:rPr>
+          <w:rFonts w:ascii="Times New Roman" w:hAnsi="Times New Roman" w:cs="Times New Roman"/>
+        </w:rPr>
+        <w:t xml:space="preserve"> </w:t>
       </w:r>
       <w:r>
         <w:rPr>
@@ -20435,7 +20467,7 @@
 </file>
 
 <file path=word/endnotes.xml><?xml version="1.0" encoding="utf-8"?>
-<w:endnotes xmlns:wpc="http://schemas.microsoft.com/office/word/2010/wordprocessingCanvas" xmlns:cx="http://schemas.microsoft.com/office/drawing/2014/chartex" xmlns:cx1="http://schemas.microsoft.com/office/drawing/2015/9/8/chartex" xmlns:cx2="http://schemas.microsoft.com/office/drawing/2015/10/21/chartex" xmlns:cx3="http://schemas.microsoft.com/office/drawing/2016/5/9/chartex" xmlns:cx4="http://schemas.microsoft.com/office/drawing/2016/5/10/chartex" xmlns:cx5="http://schemas.microsoft.com/office/drawing/2016/5/11/chartex" xmlns:cx6="http://schemas.microsoft.com/office/drawing/2016/5/12/chartex" xmlns:cx7="http://schemas.microsoft.com/office/drawing/2016/5/13/chartex" xmlns:cx8="http://schemas.microsoft.com/office/drawing/2016/5/14/chartex" xmlns:mc="http://schemas.openxmlformats.org/markup-compatibility/2006" xmlns:aink="http://schemas.microsoft.com/office/drawing/2016/ink" xmlns:am3d="http://schemas.microsoft.com/office/drawing/2017/model3d" xmlns:o="urn:schemas-microsoft-com:office:office" xmlns:oel="http://schemas.microsoft.com/office/2019/extlst" xmlns:r="http://schemas.openxmlformats.org/officeDocument/2006/relationships" xmlns:m="http://schemas.openxmlformats.org/officeDocument/2006/math" xmlns:v="urn:schemas-microsoft-com:vml" xmlns:wp14="http://schemas.microsoft.com/office/word/2010/wordprocessingDrawing" xmlns:wp="http://schemas.openxmlformats.org/drawingml/2006/wordprocessingDrawing" xmlns:w10="urn:schemas-microsoft-com:office:word" xmlns:w="http://schemas.openxmlformats.org/wordprocessingml/2006/main" xmlns:w14="http://schemas.microsoft.com/office/word/2010/wordml" xmlns:w15="http://schemas.microsoft.com/office/word/2012/wordml" xmlns:w16cex="http://schemas.microsoft.com/office/word/2018/wordml/cex" xmlns:w16cid="http://schemas.microsoft.com/office/word/2016/wordml/cid" xmlns:w16="http://schemas.microsoft.com/office/word/2018/wordml" xmlns:w16sdtdh="http://schemas.microsoft.com/office/word/2020/wordml/sdtdatahash" xmlns:w16se="http://schemas.microsoft.com/office/word/2015/wordml/symex" xmlns:wpg="http://schemas.microsoft.com/office/word/2010/wordprocessingGroup" xmlns:wpi="http://schemas.microsoft.com/office/word/2010/wordprocessingInk" xmlns:wne="http://schemas.microsoft.com/office/word/2006/wordml" xmlns:wps="http://schemas.microsoft.com/office/word/2010/wordprocessingShape" mc:Ignorable="w14 w15 w16se w16cid w16 w16cex w16sdtdh wp14">
+<w:endnotes xmlns:wpc="http://schemas.microsoft.com/office/word/2010/wordprocessingCanvas" xmlns:cx="http://schemas.microsoft.com/office/drawing/2014/chartex" xmlns:cx1="http://schemas.microsoft.com/office/drawing/2015/9/8/chartex" xmlns:cx2="http://schemas.microsoft.com/office/drawing/2015/10/21/chartex" xmlns:cx3="http://schemas.microsoft.com/office/drawing/2016/5/9/chartex" xmlns:cx4="http://schemas.microsoft.com/office/drawing/2016/5/10/chartex" xmlns:cx5="http://schemas.microsoft.com/office/drawing/2016/5/11/chartex" xmlns:cx6="http://schemas.microsoft.com/office/drawing/2016/5/12/chartex" xmlns:cx7="http://schemas.microsoft.com/office/drawing/2016/5/13/chartex" xmlns:cx8="http://schemas.microsoft.com/office/drawing/2016/5/14/chartex" xmlns:mc="http://schemas.openxmlformats.org/markup-compatibility/2006" xmlns:aink="http://schemas.microsoft.com/office/drawing/2016/ink" xmlns:am3d="http://schemas.microsoft.com/office/drawing/2017/model3d" xmlns:o="urn:schemas-microsoft-com:office:office" xmlns:r="http://schemas.openxmlformats.org/officeDocument/2006/relationships" xmlns:m="http://schemas.openxmlformats.org/officeDocument/2006/math" xmlns:v="urn:schemas-microsoft-com:vml" xmlns:wp14="http://schemas.microsoft.com/office/word/2010/wordprocessingDrawing" xmlns:wp="http://schemas.openxmlformats.org/drawingml/2006/wordprocessingDrawing" xmlns:w10="urn:schemas-microsoft-com:office:word" xmlns:w="http://schemas.openxmlformats.org/wordprocessingml/2006/main" xmlns:w14="http://schemas.microsoft.com/office/word/2010/wordml" xmlns:w15="http://schemas.microsoft.com/office/word/2012/wordml" xmlns:w16cid="http://schemas.microsoft.com/office/word/2016/wordml/cid" xmlns:w16se="http://schemas.microsoft.com/office/word/2015/wordml/symex" xmlns:wpg="http://schemas.microsoft.com/office/word/2010/wordprocessingGroup" xmlns:wpi="http://schemas.microsoft.com/office/word/2010/wordprocessingInk" xmlns:wne="http://schemas.microsoft.com/office/word/2006/wordml" xmlns:wps="http://schemas.microsoft.com/office/word/2010/wordprocessingShape" mc:Ignorable="w14 w15 w16se w16cid wp14">
   <w:endnote w:type="separator" w:id="-1">
     <w:p>
       <w:r>
@@ -20454,7 +20486,7 @@
 </file>
 
 <file path=word/footer1.xml><?xml version="1.0" encoding="utf-8"?>
-<w:ftr xmlns:wpc="http://schemas.microsoft.com/office/word/2010/wordprocessingCanvas" xmlns:cx="http://schemas.microsoft.com/office/drawing/2014/chartex" xmlns:cx1="http://schemas.microsoft.com/office/drawing/2015/9/8/chartex" xmlns:cx2="http://schemas.microsoft.com/office/drawing/2015/10/21/chartex" xmlns:cx3="http://schemas.microsoft.com/office/drawing/2016/5/9/chartex" xmlns:cx4="http://schemas.microsoft.com/office/drawing/2016/5/10/chartex" xmlns:cx5="http://schemas.microsoft.com/office/drawing/2016/5/11/chartex" xmlns:cx6="http://schemas.microsoft.com/office/drawing/2016/5/12/chartex" xmlns:cx7="http://schemas.microsoft.com/office/drawing/2016/5/13/chartex" xmlns:cx8="http://schemas.microsoft.com/office/drawing/2016/5/14/chartex" xmlns:mc="http://schemas.openxmlformats.org/markup-compatibility/2006" xmlns:aink="http://schemas.microsoft.com/office/drawing/2016/ink" xmlns:am3d="http://schemas.microsoft.com/office/drawing/2017/model3d" xmlns:o="urn:schemas-microsoft-com:office:office" xmlns:oel="http://schemas.microsoft.com/office/2019/extlst" xmlns:r="http://schemas.openxmlformats.org/officeDocument/2006/relationships" xmlns:m="http://schemas.openxmlformats.org/officeDocument/2006/math" xmlns:v="urn:schemas-microsoft-com:vml" xmlns:wp14="http://schemas.microsoft.com/office/word/2010/wordprocessingDrawing" xmlns:wp="http://schemas.openxmlformats.org/drawingml/2006/wordprocessingDrawing" xmlns:w10="urn:schemas-microsoft-com:office:word" xmlns:w="http://schemas.openxmlformats.org/wordprocessingml/2006/main" xmlns:w14="http://schemas.microsoft.com/office/word/2010/wordml" xmlns:w15="http://schemas.microsoft.com/office/word/2012/wordml" xmlns:w16cex="http://schemas.microsoft.com/office/word/2018/wordml/cex" xmlns:w16cid="http://schemas.microsoft.com/office/word/2016/wordml/cid" xmlns:w16="http://schemas.microsoft.com/office/word/2018/wordml" xmlns:w16sdtdh="http://schemas.microsoft.com/office/word/2020/wordml/sdtdatahash" xmlns:w16se="http://schemas.microsoft.com/office/word/2015/wordml/symex" xmlns:wpg="http://schemas.microsoft.com/office/word/2010/wordprocessingGroup" xmlns:wpi="http://schemas.microsoft.com/office/word/2010/wordprocessingInk" xmlns:wne="http://schemas.microsoft.com/office/word/2006/wordml" xmlns:wps="http://schemas.microsoft.com/office/word/2010/wordprocessingShape" mc:Ignorable="w14 w15 w16se w16cid w16 w16cex w16sdtdh wp14">
+<w:ftr xmlns:wpc="http://schemas.microsoft.com/office/word/2010/wordprocessingCanvas" xmlns:cx="http://schemas.microsoft.com/office/drawing/2014/chartex" xmlns:cx1="http://schemas.microsoft.com/office/drawing/2015/9/8/chartex" xmlns:cx2="http://schemas.microsoft.com/office/drawing/2015/10/21/chartex" xmlns:cx3="http://schemas.microsoft.com/office/drawing/2016/5/9/chartex" xmlns:cx4="http://schemas.microsoft.com/office/drawing/2016/5/10/chartex" xmlns:cx5="http://schemas.microsoft.com/office/drawing/2016/5/11/chartex" xmlns:cx6="http://schemas.microsoft.com/office/drawing/2016/5/12/chartex" xmlns:cx7="http://schemas.microsoft.com/office/drawing/2016/5/13/chartex" xmlns:cx8="http://schemas.microsoft.com/office/drawing/2016/5/14/chartex" xmlns:mc="http://schemas.openxmlformats.org/markup-compatibility/2006" xmlns:aink="http://schemas.microsoft.com/office/drawing/2016/ink" xmlns:am3d="http://schemas.microsoft.com/office/drawing/2017/model3d" xmlns:o="urn:schemas-microsoft-com:office:office" xmlns:r="http://schemas.openxmlformats.org/officeDocument/2006/relationships" xmlns:m="http://schemas.openxmlformats.org/officeDocument/2006/math" xmlns:v="urn:schemas-microsoft-com:vml" xmlns:wp14="http://schemas.microsoft.com/office/word/2010/wordprocessingDrawing" xmlns:wp="http://schemas.openxmlformats.org/drawingml/2006/wordprocessingDrawing" xmlns:w10="urn:schemas-microsoft-com:office:word" xmlns:w="http://schemas.openxmlformats.org/wordprocessingml/2006/main" xmlns:w14="http://schemas.microsoft.com/office/word/2010/wordml" xmlns:w15="http://schemas.microsoft.com/office/word/2012/wordml" xmlns:w16cid="http://schemas.microsoft.com/office/word/2016/wordml/cid" xmlns:w16se="http://schemas.microsoft.com/office/word/2015/wordml/symex" xmlns:wpg="http://schemas.microsoft.com/office/word/2010/wordprocessingGroup" xmlns:wpi="http://schemas.microsoft.com/office/word/2010/wordprocessingInk" xmlns:wne="http://schemas.microsoft.com/office/word/2006/wordml" xmlns:wps="http://schemas.microsoft.com/office/word/2010/wordprocessingShape" mc:Ignorable="w14 w15 w16se w16cid wp14">
   <w:p>
     <w:pPr>
       <w:pStyle w:val="Footer"/>
@@ -20464,7 +20496,7 @@
 </file>
 
 <file path=word/footer2.xml><?xml version="1.0" encoding="utf-8"?>
-<w:ftr xmlns:wpc="http://schemas.microsoft.com/office/word/2010/wordprocessingCanvas" xmlns:cx="http://schemas.microsoft.com/office/drawing/2014/chartex" xmlns:cx1="http://schemas.microsoft.com/office/drawing/2015/9/8/chartex" xmlns:cx2="http://schemas.microsoft.com/office/drawing/2015/10/21/chartex" xmlns:cx3="http://schemas.microsoft.com/office/drawing/2016/5/9/chartex" xmlns:cx4="http://schemas.microsoft.com/office/drawing/2016/5/10/chartex" xmlns:cx5="http://schemas.microsoft.com/office/drawing/2016/5/11/chartex" xmlns:cx6="http://schemas.microsoft.com/office/drawing/2016/5/12/chartex" xmlns:cx7="http://schemas.microsoft.com/office/drawing/2016/5/13/chartex" xmlns:cx8="http://schemas.microsoft.com/office/drawing/2016/5/14/chartex" xmlns:mc="http://schemas.openxmlformats.org/markup-compatibility/2006" xmlns:aink="http://schemas.microsoft.com/office/drawing/2016/ink" xmlns:am3d="http://schemas.microsoft.com/office/drawing/2017/model3d" xmlns:o="urn:schemas-microsoft-com:office:office" xmlns:oel="http://schemas.microsoft.com/office/2019/extlst" xmlns:r="http://schemas.openxmlformats.org/officeDocument/2006/relationships" xmlns:m="http://schemas.openxmlformats.org/officeDocument/2006/math" xmlns:v="urn:schemas-microsoft-com:vml" xmlns:wp14="http://schemas.microsoft.com/office/word/2010/wordprocessingDrawing" xmlns:wp="http://schemas.openxmlformats.org/drawingml/2006/wordprocessingDrawing" xmlns:w10="urn:schemas-microsoft-com:office:word" xmlns:w="http://schemas.openxmlformats.org/wordprocessingml/2006/main" xmlns:w14="http://schemas.microsoft.com/office/word/2010/wordml" xmlns:w15="http://schemas.microsoft.com/office/word/2012/wordml" xmlns:w16cex="http://schemas.microsoft.com/office/word/2018/wordml/cex" xmlns:w16cid="http://schemas.microsoft.com/office/word/2016/wordml/cid" xmlns:w16="http://schemas.microsoft.com/office/word/2018/wordml" xmlns:w16sdtdh="http://schemas.microsoft.com/office/word/2020/wordml/sdtdatahash" xmlns:w16se="http://schemas.microsoft.com/office/word/2015/wordml/symex" xmlns:wpg="http://schemas.microsoft.com/office/word/2010/wordprocessingGroup" xmlns:wpi="http://schemas.microsoft.com/office/word/2010/wordprocessingInk" xmlns:wne="http://schemas.microsoft.com/office/word/2006/wordml" xmlns:wps="http://schemas.microsoft.com/office/word/2010/wordprocessingShape" mc:Ignorable="w14 w15 w16se w16cid w16 w16cex w16sdtdh wp14">
+<w:ftr xmlns:wpc="http://schemas.microsoft.com/office/word/2010/wordprocessingCanvas" xmlns:cx="http://schemas.microsoft.com/office/drawing/2014/chartex" xmlns:cx1="http://schemas.microsoft.com/office/drawing/2015/9/8/chartex" xmlns:cx2="http://schemas.microsoft.com/office/drawing/2015/10/21/chartex" xmlns:cx3="http://schemas.microsoft.com/office/drawing/2016/5/9/chartex" xmlns:cx4="http://schemas.microsoft.com/office/drawing/2016/5/10/chartex" xmlns:cx5="http://schemas.microsoft.com/office/drawing/2016/5/11/chartex" xmlns:cx6="http://schemas.microsoft.com/office/drawing/2016/5/12/chartex" xmlns:cx7="http://schemas.microsoft.com/office/drawing/2016/5/13/chartex" xmlns:cx8="http://schemas.microsoft.com/office/drawing/2016/5/14/chartex" xmlns:mc="http://schemas.openxmlformats.org/markup-compatibility/2006" xmlns:aink="http://schemas.microsoft.com/office/drawing/2016/ink" xmlns:am3d="http://schemas.microsoft.com/office/drawing/2017/model3d" xmlns:o="urn:schemas-microsoft-com:office:office" xmlns:r="http://schemas.openxmlformats.org/officeDocument/2006/relationships" xmlns:m="http://schemas.openxmlformats.org/officeDocument/2006/math" xmlns:v="urn:schemas-microsoft-com:vml" xmlns:wp14="http://schemas.microsoft.com/office/word/2010/wordprocessingDrawing" xmlns:wp="http://schemas.openxmlformats.org/drawingml/2006/wordprocessingDrawing" xmlns:w10="urn:schemas-microsoft-com:office:word" xmlns:w="http://schemas.openxmlformats.org/wordprocessingml/2006/main" xmlns:w14="http://schemas.microsoft.com/office/word/2010/wordml" xmlns:w15="http://schemas.microsoft.com/office/word/2012/wordml" xmlns:w16cid="http://schemas.microsoft.com/office/word/2016/wordml/cid" xmlns:w16se="http://schemas.microsoft.com/office/word/2015/wordml/symex" xmlns:wpg="http://schemas.microsoft.com/office/word/2010/wordprocessingGroup" xmlns:wpi="http://schemas.microsoft.com/office/word/2010/wordprocessingInk" xmlns:wne="http://schemas.microsoft.com/office/word/2006/wordml" xmlns:wps="http://schemas.microsoft.com/office/word/2010/wordprocessingShape" mc:Ignorable="w14 w15 w16se w16cid wp14">
   <w:p>
     <w:pPr>
       <w:pStyle w:val="Footer"/>
@@ -20474,7 +20506,7 @@
 </file>
 
 <file path=word/footer3.xml><?xml version="1.0" encoding="utf-8"?>
-<w:ftr xmlns:wpc="http://schemas.microsoft.com/office/word/2010/wordprocessingCanvas" xmlns:cx="http://schemas.microsoft.com/office/drawing/2014/chartex" xmlns:cx1="http://schemas.microsoft.com/office/drawing/2015/9/8/chartex" xmlns:cx2="http://schemas.microsoft.com/office/drawing/2015/10/21/chartex" xmlns:cx3="http://schemas.microsoft.com/office/drawing/2016/5/9/chartex" xmlns:cx4="http://schemas.microsoft.com/office/drawing/2016/5/10/chartex" xmlns:cx5="http://schemas.microsoft.com/office/drawing/2016/5/11/chartex" xmlns:cx6="http://schemas.microsoft.com/office/drawing/2016/5/12/chartex" xmlns:cx7="http://schemas.microsoft.com/office/drawing/2016/5/13/chartex" xmlns:cx8="http://schemas.microsoft.com/office/drawing/2016/5/14/chartex" xmlns:mc="http://schemas.openxmlformats.org/markup-compatibility/2006" xmlns:aink="http://schemas.microsoft.com/office/drawing/2016/ink" xmlns:am3d="http://schemas.microsoft.com/office/drawing/2017/model3d" xmlns:o="urn:schemas-microsoft-com:office:office" xmlns:oel="http://schemas.microsoft.com/office/2019/extlst" xmlns:r="http://schemas.openxmlformats.org/officeDocument/2006/relationships" xmlns:m="http://schemas.openxmlformats.org/officeDocument/2006/math" xmlns:v="urn:schemas-microsoft-com:vml" xmlns:wp14="http://schemas.microsoft.com/office/word/2010/wordprocessingDrawing" xmlns:wp="http://schemas.openxmlformats.org/drawingml/2006/wordprocessingDrawing" xmlns:w10="urn:schemas-microsoft-com:office:word" xmlns:w="http://schemas.openxmlformats.org/wordprocessingml/2006/main" xmlns:w14="http://schemas.microsoft.com/office/word/2010/wordml" xmlns:w15="http://schemas.microsoft.com/office/word/2012/wordml" xmlns:w16cex="http://schemas.microsoft.com/office/word/2018/wordml/cex" xmlns:w16cid="http://schemas.microsoft.com/office/word/2016/wordml/cid" xmlns:w16="http://schemas.microsoft.com/office/word/2018/wordml" xmlns:w16sdtdh="http://schemas.microsoft.com/office/word/2020/wordml/sdtdatahash" xmlns:w16se="http://schemas.microsoft.com/office/word/2015/wordml/symex" xmlns:wpg="http://schemas.microsoft.com/office/word/2010/wordprocessingGroup" xmlns:wpi="http://schemas.microsoft.com/office/word/2010/wordprocessingInk" xmlns:wne="http://schemas.microsoft.com/office/word/2006/wordml" xmlns:wps="http://schemas.microsoft.com/office/word/2010/wordprocessingShape" mc:Ignorable="w14 w15 w16se w16cid w16 w16cex w16sdtdh wp14">
+<w:ftr xmlns:wpc="http://schemas.microsoft.com/office/word/2010/wordprocessingCanvas" xmlns:cx="http://schemas.microsoft.com/office/drawing/2014/chartex" xmlns:cx1="http://schemas.microsoft.com/office/drawing/2015/9/8/chartex" xmlns:cx2="http://schemas.microsoft.com/office/drawing/2015/10/21/chartex" xmlns:cx3="http://schemas.microsoft.com/office/drawing/2016/5/9/chartex" xmlns:cx4="http://schemas.microsoft.com/office/drawing/2016/5/10/chartex" xmlns:cx5="http://schemas.microsoft.com/office/drawing/2016/5/11/chartex" xmlns:cx6="http://schemas.microsoft.com/office/drawing/2016/5/12/chartex" xmlns:cx7="http://schemas.microsoft.com/office/drawing/2016/5/13/chartex" xmlns:cx8="http://schemas.microsoft.com/office/drawing/2016/5/14/chartex" xmlns:mc="http://schemas.openxmlformats.org/markup-compatibility/2006" xmlns:aink="http://schemas.microsoft.com/office/drawing/2016/ink" xmlns:am3d="http://schemas.microsoft.com/office/drawing/2017/model3d" xmlns:o="urn:schemas-microsoft-com:office:office" xmlns:r="http://schemas.openxmlformats.org/officeDocument/2006/relationships" xmlns:m="http://schemas.openxmlformats.org/officeDocument/2006/math" xmlns:v="urn:schemas-microsoft-com:vml" xmlns:wp14="http://schemas.microsoft.com/office/word/2010/wordprocessingDrawing" xmlns:wp="http://schemas.openxmlformats.org/drawingml/2006/wordprocessingDrawing" xmlns:w10="urn:schemas-microsoft-com:office:word" xmlns:w="http://schemas.openxmlformats.org/wordprocessingml/2006/main" xmlns:w14="http://schemas.microsoft.com/office/word/2010/wordml" xmlns:w15="http://schemas.microsoft.com/office/word/2012/wordml" xmlns:w16cid="http://schemas.microsoft.com/office/word/2016/wordml/cid" xmlns:w16se="http://schemas.microsoft.com/office/word/2015/wordml/symex" xmlns:wpg="http://schemas.microsoft.com/office/word/2010/wordprocessingGroup" xmlns:wpi="http://schemas.microsoft.com/office/word/2010/wordprocessingInk" xmlns:wne="http://schemas.microsoft.com/office/word/2006/wordml" xmlns:wps="http://schemas.microsoft.com/office/word/2010/wordprocessingShape" mc:Ignorable="w14 w15 w16se w16cid wp14">
   <w:p>
     <w:pPr>
       <w:pStyle w:val="Footer"/>
@@ -20484,7 +20516,7 @@
 </file>
 
 <file path=word/footnotes.xml><?xml version="1.0" encoding="utf-8"?>
-<w:footnotes xmlns:wpc="http://schemas.microsoft.com/office/word/2010/wordprocessingCanvas" xmlns:cx="http://schemas.microsoft.com/office/drawing/2014/chartex" xmlns:cx1="http://schemas.microsoft.com/office/drawing/2015/9/8/chartex" xmlns:cx2="http://schemas.microsoft.com/office/drawing/2015/10/21/chartex" xmlns:cx3="http://schemas.microsoft.com/office/drawing/2016/5/9/chartex" xmlns:cx4="http://schemas.microsoft.com/office/drawing/2016/5/10/chartex" xmlns:cx5="http://schemas.microsoft.com/office/drawing/2016/5/11/chartex" xmlns:cx6="http://schemas.microsoft.com/office/drawing/2016/5/12/chartex" xmlns:cx7="http://schemas.microsoft.com/office/drawing/2016/5/13/chartex" xmlns:cx8="http://schemas.microsoft.com/office/drawing/2016/5/14/chartex" xmlns:mc="http://schemas.openxmlformats.org/markup-compatibility/2006" xmlns:aink="http://schemas.microsoft.com/office/drawing/2016/ink" xmlns:am3d="http://schemas.microsoft.com/office/drawing/2017/model3d" xmlns:o="urn:schemas-microsoft-com:office:office" xmlns:oel="http://schemas.microsoft.com/office/2019/extlst" xmlns:r="http://schemas.openxmlformats.org/officeDocument/2006/relationships" xmlns:m="http://schemas.openxmlformats.org/officeDocument/2006/math" xmlns:v="urn:schemas-microsoft-com:vml" xmlns:wp14="http://schemas.microsoft.com/office/word/2010/wordprocessingDrawing" xmlns:wp="http://schemas.openxmlformats.org/drawingml/2006/wordprocessingDrawing" xmlns:w10="urn:schemas-microsoft-com:office:word" xmlns:w="http://schemas.openxmlformats.org/wordprocessingml/2006/main" xmlns:w14="http://schemas.microsoft.com/office/word/2010/wordml" xmlns:w15="http://schemas.microsoft.com/office/word/2012/wordml" xmlns:w16cex="http://schemas.microsoft.com/office/word/2018/wordml/cex" xmlns:w16cid="http://schemas.microsoft.com/office/word/2016/wordml/cid" xmlns:w16="http://schemas.microsoft.com/office/word/2018/wordml" xmlns:w16sdtdh="http://schemas.microsoft.com/office/word/2020/wordml/sdtdatahash" xmlns:w16se="http://schemas.microsoft.com/office/word/2015/wordml/symex" xmlns:wpg="http://schemas.microsoft.com/office/word/2010/wordprocessingGroup" xmlns:wpi="http://schemas.microsoft.com/office/word/2010/wordprocessingInk" xmlns:wne="http://schemas.microsoft.com/office/word/2006/wordml" xmlns:wps="http://schemas.microsoft.com/office/word/2010/wordprocessingShape" mc:Ignorable="w14 w15 w16se w16cid w16 w16cex w16sdtdh wp14">
+<w:footnotes xmlns:wpc="http://schemas.microsoft.com/office/word/2010/wordprocessingCanvas" xmlns:cx="http://schemas.microsoft.com/office/drawing/2014/chartex" xmlns:cx1="http://schemas.microsoft.com/office/drawing/2015/9/8/chartex" xmlns:cx2="http://schemas.microsoft.com/office/drawing/2015/10/21/chartex" xmlns:cx3="http://schemas.microsoft.com/office/drawing/2016/5/9/chartex" xmlns:cx4="http://schemas.microsoft.com/office/drawing/2016/5/10/chartex" xmlns:cx5="http://schemas.microsoft.com/office/drawing/2016/5/11/chartex" xmlns:cx6="http://schemas.microsoft.com/office/drawing/2016/5/12/chartex" xmlns:cx7="http://schemas.microsoft.com/office/drawing/2016/5/13/chartex" xmlns:cx8="http://schemas.microsoft.com/office/drawing/2016/5/14/chartex" xmlns:mc="http://schemas.openxmlformats.org/markup-compatibility/2006" xmlns:aink="http://schemas.microsoft.com/office/drawing/2016/ink" xmlns:am3d="http://schemas.microsoft.com/office/drawing/2017/model3d" xmlns:o="urn:schemas-microsoft-com:office:office" xmlns:r="http://schemas.openxmlformats.org/officeDocument/2006/relationships" xmlns:m="http://schemas.openxmlformats.org/officeDocument/2006/math" xmlns:v="urn:schemas-microsoft-com:vml" xmlns:wp14="http://schemas.microsoft.com/office/word/2010/wordprocessingDrawing" xmlns:wp="http://schemas.openxmlformats.org/drawingml/2006/wordprocessingDrawing" xmlns:w10="urn:schemas-microsoft-com:office:word" xmlns:w="http://schemas.openxmlformats.org/wordprocessingml/2006/main" xmlns:w14="http://schemas.microsoft.com/office/word/2010/wordml" xmlns:w15="http://schemas.microsoft.com/office/word/2012/wordml" xmlns:w16cid="http://schemas.microsoft.com/office/word/2016/wordml/cid" xmlns:w16se="http://schemas.microsoft.com/office/word/2015/wordml/symex" xmlns:wpg="http://schemas.microsoft.com/office/word/2010/wordprocessingGroup" xmlns:wpi="http://schemas.microsoft.com/office/word/2010/wordprocessingInk" xmlns:wne="http://schemas.microsoft.com/office/word/2006/wordml" xmlns:wps="http://schemas.microsoft.com/office/word/2010/wordprocessingShape" mc:Ignorable="w14 w15 w16se w16cid wp14">
   <w:footnote w:type="separator" w:id="-1">
     <w:p>
       <w:r>
@@ -20503,7 +20535,7 @@
 </file>
 
 <file path=word/header1.xml><?xml version="1.0" encoding="utf-8"?>
-<w:hdr xmlns:wpc="http://schemas.microsoft.com/office/word/2010/wordprocessingCanvas" xmlns:cx="http://schemas.microsoft.com/office/drawing/2014/chartex" xmlns:cx1="http://schemas.microsoft.com/office/drawing/2015/9/8/chartex" xmlns:cx2="http://schemas.microsoft.com/office/drawing/2015/10/21/chartex" xmlns:cx3="http://schemas.microsoft.com/office/drawing/2016/5/9/chartex" xmlns:cx4="http://schemas.microsoft.com/office/drawing/2016/5/10/chartex" xmlns:cx5="http://schemas.microsoft.com/office/drawing/2016/5/11/chartex" xmlns:cx6="http://schemas.microsoft.com/office/drawing/2016/5/12/chartex" xmlns:cx7="http://schemas.microsoft.com/office/drawing/2016/5/13/chartex" xmlns:cx8="http://schemas.microsoft.com/office/drawing/2016/5/14/chartex" xmlns:mc="http://schemas.openxmlformats.org/markup-compatibility/2006" xmlns:aink="http://schemas.microsoft.com/office/drawing/2016/ink" xmlns:am3d="http://schemas.microsoft.com/office/drawing/2017/model3d" xmlns:o="urn:schemas-microsoft-com:office:office" xmlns:oel="http://schemas.microsoft.com/office/2019/extlst" xmlns:r="http://schemas.openxmlformats.org/officeDocument/2006/relationships" xmlns:m="http://schemas.openxmlformats.org/officeDocument/2006/math" xmlns:v="urn:schemas-microsoft-com:vml" xmlns:wp14="http://schemas.microsoft.com/office/word/2010/wordprocessingDrawing" xmlns:wp="http://schemas.openxmlformats.org/drawingml/2006/wordprocessingDrawing" xmlns:w10="urn:schemas-microsoft-com:office:word" xmlns:w="http://schemas.openxmlformats.org/wordprocessingml/2006/main" xmlns:w14="http://schemas.microsoft.com/office/word/2010/wordml" xmlns:w15="http://schemas.microsoft.com/office/word/2012/wordml" xmlns:w16cex="http://schemas.microsoft.com/office/word/2018/wordml/cex" xmlns:w16cid="http://schemas.microsoft.com/office/word/2016/wordml/cid" xmlns:w16="http://schemas.microsoft.com/office/word/2018/wordml" xmlns:w16sdtdh="http://schemas.microsoft.com/office/word/2020/wordml/sdtdatahash" xmlns:w16se="http://schemas.microsoft.com/office/word/2015/wordml/symex" xmlns:wpg="http://schemas.microsoft.com/office/word/2010/wordprocessingGroup" xmlns:wpi="http://schemas.microsoft.com/office/word/2010/wordprocessingInk" xmlns:wne="http://schemas.microsoft.com/office/word/2006/wordml" xmlns:wps="http://schemas.microsoft.com/office/word/2010/wordprocessingShape" mc:Ignorable="w14 w15 w16se w16cid w16 w16cex w16sdtdh wp14">
+<w:hdr xmlns:wpc="http://schemas.microsoft.com/office/word/2010/wordprocessingCanvas" xmlns:cx="http://schemas.microsoft.com/office/drawing/2014/chartex" xmlns:cx1="http://schemas.microsoft.com/office/drawing/2015/9/8/chartex" xmlns:cx2="http://schemas.microsoft.com/office/drawing/2015/10/21/chartex" xmlns:cx3="http://schemas.microsoft.com/office/drawing/2016/5/9/chartex" xmlns:cx4="http://schemas.microsoft.com/office/drawing/2016/5/10/chartex" xmlns:cx5="http://schemas.microsoft.com/office/drawing/2016/5/11/chartex" xmlns:cx6="http://schemas.microsoft.com/office/drawing/2016/5/12/chartex" xmlns:cx7="http://schemas.microsoft.com/office/drawing/2016/5/13/chartex" xmlns:cx8="http://schemas.microsoft.com/office/drawing/2016/5/14/chartex" xmlns:mc="http://schemas.openxmlformats.org/markup-compatibility/2006" xmlns:aink="http://schemas.microsoft.com/office/drawing/2016/ink" xmlns:am3d="http://schemas.microsoft.com/office/drawing/2017/model3d" xmlns:o="urn:schemas-microsoft-com:office:office" xmlns:r="http://schemas.openxmlformats.org/officeDocument/2006/relationships" xmlns:m="http://schemas.openxmlformats.org/officeDocument/2006/math" xmlns:v="urn:schemas-microsoft-com:vml" xmlns:wp14="http://schemas.microsoft.com/office/word/2010/wordprocessingDrawing" xmlns:wp="http://schemas.openxmlformats.org/drawingml/2006/wordprocessingDrawing" xmlns:w10="urn:schemas-microsoft-com:office:word" xmlns:w="http://schemas.openxmlformats.org/wordprocessingml/2006/main" xmlns:w14="http://schemas.microsoft.com/office/word/2010/wordml" xmlns:w15="http://schemas.microsoft.com/office/word/2012/wordml" xmlns:w16cid="http://schemas.microsoft.com/office/word/2016/wordml/cid" xmlns:w16se="http://schemas.microsoft.com/office/word/2015/wordml/symex" xmlns:wpg="http://schemas.microsoft.com/office/word/2010/wordprocessingGroup" xmlns:wpi="http://schemas.microsoft.com/office/word/2010/wordprocessingInk" xmlns:wne="http://schemas.microsoft.com/office/word/2006/wordml" xmlns:wps="http://schemas.microsoft.com/office/word/2010/wordprocessingShape" mc:Ignorable="w14 w15 w16se w16cid wp14">
   <w:p>
     <w:pPr>
       <w:pStyle w:val="Header"/>
@@ -20513,7 +20545,7 @@
 </file>
 
 <file path=word/header2.xml><?xml version="1.0" encoding="utf-8"?>
-<w:hdr xmlns:wpc="http://schemas.microsoft.com/office/word/2010/wordprocessingCanvas" xmlns:cx="http://schemas.microsoft.com/office/drawing/2014/chartex" xmlns:cx1="http://schemas.microsoft.com/office/drawing/2015/9/8/chartex" xmlns:cx2="http://schemas.microsoft.com/office/drawing/2015/10/21/chartex" xmlns:cx3="http://schemas.microsoft.com/office/drawing/2016/5/9/chartex" xmlns:cx4="http://schemas.microsoft.com/office/drawing/2016/5/10/chartex" xmlns:cx5="http://schemas.microsoft.com/office/drawing/2016/5/11/chartex" xmlns:cx6="http://schemas.microsoft.com/office/drawing/2016/5/12/chartex" xmlns:cx7="http://schemas.microsoft.com/office/drawing/2016/5/13/chartex" xmlns:cx8="http://schemas.microsoft.com/office/drawing/2016/5/14/chartex" xmlns:mc="http://schemas.openxmlformats.org/markup-compatibility/2006" xmlns:aink="http://schemas.microsoft.com/office/drawing/2016/ink" xmlns:am3d="http://schemas.microsoft.com/office/drawing/2017/model3d" xmlns:o="urn:schemas-microsoft-com:office:office" xmlns:oel="http://schemas.microsoft.com/office/2019/extlst" xmlns:r="http://schemas.openxmlformats.org/officeDocument/2006/relationships" xmlns:m="http://schemas.openxmlformats.org/officeDocument/2006/math" xmlns:v="urn:schemas-microsoft-com:vml" xmlns:wp14="http://schemas.microsoft.com/office/word/2010/wordprocessingDrawing" xmlns:wp="http://schemas.openxmlformats.org/drawingml/2006/wordprocessingDrawing" xmlns:w10="urn:schemas-microsoft-com:office:word" xmlns:w="http://schemas.openxmlformats.org/wordprocessingml/2006/main" xmlns:w14="http://schemas.microsoft.com/office/word/2010/wordml" xmlns:w15="http://schemas.microsoft.com/office/word/2012/wordml" xmlns:w16cex="http://schemas.microsoft.com/office/word/2018/wordml/cex" xmlns:w16cid="http://schemas.microsoft.com/office/word/2016/wordml/cid" xmlns:w16="http://schemas.microsoft.com/office/word/2018/wordml" xmlns:w16sdtdh="http://schemas.microsoft.com/office/word/2020/wordml/sdtdatahash" xmlns:w16se="http://schemas.microsoft.com/office/word/2015/wordml/symex" xmlns:wpg="http://schemas.microsoft.com/office/word/2010/wordprocessingGroup" xmlns:wpi="http://schemas.microsoft.com/office/word/2010/wordprocessingInk" xmlns:wne="http://schemas.microsoft.com/office/word/2006/wordml" xmlns:wps="http://schemas.microsoft.com/office/word/2010/wordprocessingShape" mc:Ignorable="w14 w15 w16se w16cid w16 w16cex w16sdtdh wp14">
+<w:hdr xmlns:wpc="http://schemas.microsoft.com/office/word/2010/wordprocessingCanvas" xmlns:cx="http://schemas.microsoft.com/office/drawing/2014/chartex" xmlns:cx1="http://schemas.microsoft.com/office/drawing/2015/9/8/chartex" xmlns:cx2="http://schemas.microsoft.com/office/drawing/2015/10/21/chartex" xmlns:cx3="http://schemas.microsoft.com/office/drawing/2016/5/9/chartex" xmlns:cx4="http://schemas.microsoft.com/office/drawing/2016/5/10/chartex" xmlns:cx5="http://schemas.microsoft.com/office/drawing/2016/5/11/chartex" xmlns:cx6="http://schemas.microsoft.com/office/drawing/2016/5/12/chartex" xmlns:cx7="http://schemas.microsoft.com/office/drawing/2016/5/13/chartex" xmlns:cx8="http://schemas.microsoft.com/office/drawing/2016/5/14/chartex" xmlns:mc="http://schemas.openxmlformats.org/markup-compatibility/2006" xmlns:aink="http://schemas.microsoft.com/office/drawing/2016/ink" xmlns:am3d="http://schemas.microsoft.com/office/drawing/2017/model3d" xmlns:o="urn:schemas-microsoft-com:office:office" xmlns:r="http://schemas.openxmlformats.org/officeDocument/2006/relationships" xmlns:m="http://schemas.openxmlformats.org/officeDocument/2006/math" xmlns:v="urn:schemas-microsoft-com:vml" xmlns:wp14="http://schemas.microsoft.com/office/word/2010/wordprocessingDrawing" xmlns:wp="http://schemas.openxmlformats.org/drawingml/2006/wordprocessingDrawing" xmlns:w10="urn:schemas-microsoft-com:office:word" xmlns:w="http://schemas.openxmlformats.org/wordprocessingml/2006/main" xmlns:w14="http://schemas.microsoft.com/office/word/2010/wordml" xmlns:w15="http://schemas.microsoft.com/office/word/2012/wordml" xmlns:w16cid="http://schemas.microsoft.com/office/word/2016/wordml/cid" xmlns:w16se="http://schemas.microsoft.com/office/word/2015/wordml/symex" xmlns:wpg="http://schemas.microsoft.com/office/word/2010/wordprocessingGroup" xmlns:wpi="http://schemas.microsoft.com/office/word/2010/wordprocessingInk" xmlns:wne="http://schemas.microsoft.com/office/word/2006/wordml" xmlns:wps="http://schemas.microsoft.com/office/word/2010/wordprocessingShape" mc:Ignorable="w14 w15 w16se w16cid wp14">
   <w:p>
     <w:pPr>
       <w:pStyle w:val="Header"/>
@@ -20549,7 +20581,7 @@
 </file>
 
 <file path=word/header3.xml><?xml version="1.0" encoding="utf-8"?>
-<w:hdr xmlns:wpc="http://schemas.microsoft.com/office/word/2010/wordprocessingCanvas" xmlns:cx="http://schemas.microsoft.com/office/drawing/2014/chartex" xmlns:cx1="http://schemas.microsoft.com/office/drawing/2015/9/8/chartex" xmlns:cx2="http://schemas.microsoft.com/office/drawing/2015/10/21/chartex" xmlns:cx3="http://schemas.microsoft.com/office/drawing/2016/5/9/chartex" xmlns:cx4="http://schemas.microsoft.com/office/drawing/2016/5/10/chartex" xmlns:cx5="http://schemas.microsoft.com/office/drawing/2016/5/11/chartex" xmlns:cx6="http://schemas.microsoft.com/office/drawing/2016/5/12/chartex" xmlns:cx7="http://schemas.microsoft.com/office/drawing/2016/5/13/chartex" xmlns:cx8="http://schemas.microsoft.com/office/drawing/2016/5/14/chartex" xmlns:mc="http://schemas.openxmlformats.org/markup-compatibility/2006" xmlns:aink="http://schemas.microsoft.com/office/drawing/2016/ink" xmlns:am3d="http://schemas.microsoft.com/office/drawing/2017/model3d" xmlns:o="urn:schemas-microsoft-com:office:office" xmlns:oel="http://schemas.microsoft.com/office/2019/extlst" xmlns:r="http://schemas.openxmlformats.org/officeDocument/2006/relationships" xmlns:m="http://schemas.openxmlformats.org/officeDocument/2006/math" xmlns:v="urn:schemas-microsoft-com:vml" xmlns:wp14="http://schemas.microsoft.com/office/word/2010/wordprocessingDrawing" xmlns:wp="http://schemas.openxmlformats.org/drawingml/2006/wordprocessingDrawing" xmlns:w10="urn:schemas-microsoft-com:office:word" xmlns:w="http://schemas.openxmlformats.org/wordprocessingml/2006/main" xmlns:w14="http://schemas.microsoft.com/office/word/2010/wordml" xmlns:w15="http://schemas.microsoft.com/office/word/2012/wordml" xmlns:w16cex="http://schemas.microsoft.com/office/word/2018/wordml/cex" xmlns:w16cid="http://schemas.microsoft.com/office/word/2016/wordml/cid" xmlns:w16="http://schemas.microsoft.com/office/word/2018/wordml" xmlns:w16sdtdh="http://schemas.microsoft.com/office/word/2020/wordml/sdtdatahash" xmlns:w16se="http://schemas.microsoft.com/office/word/2015/wordml/symex" xmlns:wpg="http://schemas.microsoft.com/office/word/2010/wordprocessingGroup" xmlns:wpi="http://schemas.microsoft.com/office/word/2010/wordprocessingInk" xmlns:wne="http://schemas.microsoft.com/office/word/2006/wordml" xmlns:wps="http://schemas.microsoft.com/office/word/2010/wordprocessingShape" mc:Ignorable="w14 w15 w16se w16cid w16 w16cex w16sdtdh wp14">
+<w:hdr xmlns:wpc="http://schemas.microsoft.com/office/word/2010/wordprocessingCanvas" xmlns:cx="http://schemas.microsoft.com/office/drawing/2014/chartex" xmlns:cx1="http://schemas.microsoft.com/office/drawing/2015/9/8/chartex" xmlns:cx2="http://schemas.microsoft.com/office/drawing/2015/10/21/chartex" xmlns:cx3="http://schemas.microsoft.com/office/drawing/2016/5/9/chartex" xmlns:cx4="http://schemas.microsoft.com/office/drawing/2016/5/10/chartex" xmlns:cx5="http://schemas.microsoft.com/office/drawing/2016/5/11/chartex" xmlns:cx6="http://schemas.microsoft.com/office/drawing/2016/5/12/chartex" xmlns:cx7="http://schemas.microsoft.com/office/drawing/2016/5/13/chartex" xmlns:cx8="http://schemas.microsoft.com/office/drawing/2016/5/14/chartex" xmlns:mc="http://schemas.openxmlformats.org/markup-compatibility/2006" xmlns:aink="http://schemas.microsoft.com/office/drawing/2016/ink" xmlns:am3d="http://schemas.microsoft.com/office/drawing/2017/model3d" xmlns:o="urn:schemas-microsoft-com:office:office" xmlns:r="http://schemas.openxmlformats.org/officeDocument/2006/relationships" xmlns:m="http://schemas.openxmlformats.org/officeDocument/2006/math" xmlns:v="urn:schemas-microsoft-com:vml" xmlns:wp14="http://schemas.microsoft.com/office/word/2010/wordprocessingDrawing" xmlns:wp="http://schemas.openxmlformats.org/drawingml/2006/wordprocessingDrawing" xmlns:w10="urn:schemas-microsoft-com:office:word" xmlns:w="http://schemas.openxmlformats.org/wordprocessingml/2006/main" xmlns:w14="http://schemas.microsoft.com/office/word/2010/wordml" xmlns:w15="http://schemas.microsoft.com/office/word/2012/wordml" xmlns:w16cid="http://schemas.microsoft.com/office/word/2016/wordml/cid" xmlns:w16se="http://schemas.microsoft.com/office/word/2015/wordml/symex" xmlns:wpg="http://schemas.microsoft.com/office/word/2010/wordprocessingGroup" xmlns:wpi="http://schemas.microsoft.com/office/word/2010/wordprocessingInk" xmlns:wne="http://schemas.microsoft.com/office/word/2006/wordml" xmlns:wps="http://schemas.microsoft.com/office/word/2010/wordprocessingShape" mc:Ignorable="w14 w15 w16se w16cid wp14">
   <w:p>
     <w:pPr>
       <w:pStyle w:val="Header"/>
@@ -20559,7 +20591,7 @@
 </file>
 
 <file path=word/numbering.xml><?xml version="1.0" encoding="utf-8"?>
-<w:numbering xmlns:wpc="http://schemas.microsoft.com/office/word/2010/wordprocessingCanvas" xmlns:cx="http://schemas.microsoft.com/office/drawing/2014/chartex" xmlns:cx1="http://schemas.microsoft.com/office/drawing/2015/9/8/chartex" xmlns:cx2="http://schemas.microsoft.com/office/drawing/2015/10/21/chartex" xmlns:cx3="http://schemas.microsoft.com/office/drawing/2016/5/9/chartex" xmlns:cx4="http://schemas.microsoft.com/office/drawing/2016/5/10/chartex" xmlns:cx5="http://schemas.microsoft.com/office/drawing/2016/5/11/chartex" xmlns:cx6="http://schemas.microsoft.com/office/drawing/2016/5/12/chartex" xmlns:cx7="http://schemas.microsoft.com/office/drawing/2016/5/13/chartex" xmlns:cx8="http://schemas.microsoft.com/office/drawing/2016/5/14/chartex" xmlns:mc="http://schemas.openxmlformats.org/markup-compatibility/2006" xmlns:aink="http://schemas.microsoft.com/office/drawing/2016/ink" xmlns:am3d="http://schemas.microsoft.com/office/drawing/2017/model3d" xmlns:o="urn:schemas-microsoft-com:office:office" xmlns:oel="http://schemas.microsoft.com/office/2019/extlst" xmlns:r="http://schemas.openxmlformats.org/officeDocument/2006/relationships" xmlns:m="http://schemas.openxmlformats.org/officeDocument/2006/math" xmlns:v="urn:schemas-microsoft-com:vml" xmlns:wp14="http://schemas.microsoft.com/office/word/2010/wordprocessingDrawing" xmlns:wp="http://schemas.openxmlformats.org/drawingml/2006/wordprocessingDrawing" xmlns:w10="urn:schemas-microsoft-com:office:word" xmlns:w="http://schemas.openxmlformats.org/wordprocessingml/2006/main" xmlns:w14="http://schemas.microsoft.com/office/word/2010/wordml" xmlns:w15="http://schemas.microsoft.com/office/word/2012/wordml" xmlns:w16cex="http://schemas.microsoft.com/office/word/2018/wordml/cex" xmlns:w16cid="http://schemas.microsoft.com/office/word/2016/wordml/cid" xmlns:w16="http://schemas.microsoft.com/office/word/2018/wordml" xmlns:w16sdtdh="http://schemas.microsoft.com/office/word/2020/wordml/sdtdatahash" xmlns:w16se="http://schemas.microsoft.com/office/word/2015/wordml/symex" xmlns:wpg="http://schemas.microsoft.com/office/word/2010/wordprocessingGroup" xmlns:wpi="http://schemas.microsoft.com/office/word/2010/wordprocessingInk" xmlns:wne="http://schemas.microsoft.com/office/word/2006/wordml" xmlns:wps="http://schemas.microsoft.com/office/word/2010/wordprocessingShape" mc:Ignorable="w14 w15 w16se w16cid w16 w16cex w16sdtdh wp14">
+<w:numbering xmlns:wpc="http://schemas.microsoft.com/office/word/2010/wordprocessingCanvas" xmlns:cx="http://schemas.microsoft.com/office/drawing/2014/chartex" xmlns:cx1="http://schemas.microsoft.com/office/drawing/2015/9/8/chartex" xmlns:cx2="http://schemas.microsoft.com/office/drawing/2015/10/21/chartex" xmlns:cx3="http://schemas.microsoft.com/office/drawing/2016/5/9/chartex" xmlns:cx4="http://schemas.microsoft.com/office/drawing/2016/5/10/chartex" xmlns:cx5="http://schemas.microsoft.com/office/drawing/2016/5/11/chartex" xmlns:cx6="http://schemas.microsoft.com/office/drawing/2016/5/12/chartex" xmlns:cx7="http://schemas.microsoft.com/office/drawing/2016/5/13/chartex" xmlns:cx8="http://schemas.microsoft.com/office/drawing/2016/5/14/chartex" xmlns:mc="http://schemas.openxmlformats.org/markup-compatibility/2006" xmlns:aink="http://schemas.microsoft.com/office/drawing/2016/ink" xmlns:am3d="http://schemas.microsoft.com/office/drawing/2017/model3d" xmlns:o="urn:schemas-microsoft-com:office:office" xmlns:r="http://schemas.openxmlformats.org/officeDocument/2006/relationships" xmlns:m="http://schemas.openxmlformats.org/officeDocument/2006/math" xmlns:v="urn:schemas-microsoft-com:vml" xmlns:wp14="http://schemas.microsoft.com/office/word/2010/wordprocessingDrawing" xmlns:wp="http://schemas.openxmlformats.org/drawingml/2006/wordprocessingDrawing" xmlns:w10="urn:schemas-microsoft-com:office:word" xmlns:w="http://schemas.openxmlformats.org/wordprocessingml/2006/main" xmlns:w14="http://schemas.microsoft.com/office/word/2010/wordml" xmlns:w15="http://schemas.microsoft.com/office/word/2012/wordml" xmlns:w16cid="http://schemas.microsoft.com/office/word/2016/wordml/cid" xmlns:w16se="http://schemas.microsoft.com/office/word/2015/wordml/symex" xmlns:wpg="http://schemas.microsoft.com/office/word/2010/wordprocessingGroup" xmlns:wpi="http://schemas.microsoft.com/office/word/2010/wordprocessingInk" xmlns:wne="http://schemas.microsoft.com/office/word/2006/wordml" xmlns:wps="http://schemas.microsoft.com/office/word/2010/wordprocessingShape" mc:Ignorable="w14 w15 w16se w16cid wp14">
   <w:abstractNum w:abstractNumId="0" w15:restartNumberingAfterBreak="0">
     <w:nsid w:val="074E6199"/>
     <w:multiLevelType w:val="hybridMultilevel"/>
@@ -21985,16 +22017,16 @@
       </w:pPr>
     </w:lvl>
   </w:abstractNum>
-  <w:num w:numId="1" w16cid:durableId="2004970596">
+  <w:num w:numId="1">
     <w:abstractNumId w:val="13"/>
   </w:num>
-  <w:num w:numId="2" w16cid:durableId="1778402450">
+  <w:num w:numId="2">
     <w:abstractNumId w:val="13"/>
   </w:num>
-  <w:num w:numId="3" w16cid:durableId="762409414">
+  <w:num w:numId="3">
     <w:abstractNumId w:val="8"/>
   </w:num>
-  <w:num w:numId="4" w16cid:durableId="66609246">
+  <w:num w:numId="4">
     <w:abstractNumId w:val="8"/>
     <w:lvlOverride w:ilvl="0">
       <w:lvl w:ilvl="0" w:tplc="D682E812">
@@ -22004,7 +22036,7 @@
       </w:lvl>
     </w:lvlOverride>
   </w:num>
-  <w:num w:numId="5" w16cid:durableId="432868646">
+  <w:num w:numId="5">
     <w:abstractNumId w:val="8"/>
     <w:lvlOverride w:ilvl="0">
       <w:lvl w:ilvl="0" w:tplc="D682E812">
@@ -22014,47 +22046,47 @@
       </w:lvl>
     </w:lvlOverride>
   </w:num>
-  <w:num w:numId="6" w16cid:durableId="988480947">
+  <w:num w:numId="6">
     <w:abstractNumId w:val="5"/>
   </w:num>
-  <w:num w:numId="7" w16cid:durableId="2026469038">
+  <w:num w:numId="7">
     <w:abstractNumId w:val="0"/>
   </w:num>
-  <w:num w:numId="8" w16cid:durableId="2095662309">
+  <w:num w:numId="8">
     <w:abstractNumId w:val="10"/>
   </w:num>
-  <w:num w:numId="9" w16cid:durableId="242373319">
+  <w:num w:numId="9">
     <w:abstractNumId w:val="6"/>
   </w:num>
-  <w:num w:numId="10" w16cid:durableId="1355839684">
+  <w:num w:numId="10">
     <w:abstractNumId w:val="2"/>
   </w:num>
-  <w:num w:numId="11" w16cid:durableId="2062366413">
+  <w:num w:numId="11">
     <w:abstractNumId w:val="1"/>
   </w:num>
-  <w:num w:numId="12" w16cid:durableId="532692764">
+  <w:num w:numId="12">
     <w:abstractNumId w:val="9"/>
   </w:num>
-  <w:num w:numId="13" w16cid:durableId="373699984">
+  <w:num w:numId="13">
     <w:abstractNumId w:val="3"/>
   </w:num>
-  <w:num w:numId="14" w16cid:durableId="2136868549">
+  <w:num w:numId="14">
     <w:abstractNumId w:val="12"/>
   </w:num>
-  <w:num w:numId="15" w16cid:durableId="966355719">
+  <w:num w:numId="15">
     <w:abstractNumId w:val="4"/>
   </w:num>
-  <w:num w:numId="16" w16cid:durableId="1145506007">
+  <w:num w:numId="16">
     <w:abstractNumId w:val="7"/>
   </w:num>
-  <w:num w:numId="17" w16cid:durableId="605382809">
+  <w:num w:numId="17">
     <w:abstractNumId w:val="11"/>
   </w:num>
 </w:numbering>
 </file>
 
 <file path=word/styles.xml><?xml version="1.0" encoding="utf-8"?>
-<w:styles xmlns:mc="http://schemas.openxmlformats.org/markup-compatibility/2006" xmlns:r="http://schemas.openxmlformats.org/officeDocument/2006/relationships" xmlns:w="http://schemas.openxmlformats.org/wordprocessingml/2006/main" xmlns:w14="http://schemas.microsoft.com/office/word/2010/wordml" xmlns:w15="http://schemas.microsoft.com/office/word/2012/wordml" xmlns:w16cex="http://schemas.microsoft.com/office/word/2018/wordml/cex" xmlns:w16cid="http://schemas.microsoft.com/office/word/2016/wordml/cid" xmlns:w16="http://schemas.microsoft.com/office/word/2018/wordml" xmlns:w16sdtdh="http://schemas.microsoft.com/office/word/2020/wordml/sdtdatahash" xmlns:w16se="http://schemas.microsoft.com/office/word/2015/wordml/symex" mc:Ignorable="w14 w15 w16se w16cid w16 w16cex w16sdtdh">
+<w:styles xmlns:mc="http://schemas.openxmlformats.org/markup-compatibility/2006" xmlns:r="http://schemas.openxmlformats.org/officeDocument/2006/relationships" xmlns:w="http://schemas.openxmlformats.org/wordprocessingml/2006/main" xmlns:w14="http://schemas.microsoft.com/office/word/2010/wordml" xmlns:w15="http://schemas.microsoft.com/office/word/2012/wordml" xmlns:w16cid="http://schemas.microsoft.com/office/word/2016/wordml/cid" xmlns:w16se="http://schemas.microsoft.com/office/word/2015/wordml/symex" mc:Ignorable="w14 w15 w16se w16cid">
   <w:docDefaults>
     <w:rPrDefault>
       <w:rPr>
@@ -22066,7 +22098,7 @@
     </w:rPrDefault>
     <w:pPrDefault/>
   </w:docDefaults>
-  <w:latentStyles w:defLockedState="0" w:defUIPriority="99" w:defSemiHidden="0" w:defUnhideWhenUsed="0" w:defQFormat="0" w:count="376">
+  <w:latentStyles w:defLockedState="0" w:defUIPriority="99" w:defSemiHidden="0" w:defUnhideWhenUsed="0" w:defQFormat="0" w:count="375">
     <w:lsdException w:name="Normal" w:uiPriority="0" w:qFormat="1"/>
     <w:lsdException w:name="heading 1" w:uiPriority="9" w:qFormat="1"/>
     <w:lsdException w:name="heading 2" w:semiHidden="1" w:uiPriority="9" w:unhideWhenUsed="1" w:qFormat="1"/>
@@ -22172,6 +22204,7 @@
     <w:lsdException w:name="HTML Sample" w:semiHidden="1" w:unhideWhenUsed="1"/>
     <w:lsdException w:name="HTML Typewriter" w:semiHidden="1" w:unhideWhenUsed="1"/>
     <w:lsdException w:name="HTML Variable" w:semiHidden="1" w:unhideWhenUsed="1"/>
+    <w:lsdException w:name="Normal Table" w:semiHidden="1" w:unhideWhenUsed="1"/>
     <w:lsdException w:name="annotation subject" w:semiHidden="1" w:unhideWhenUsed="1"/>
     <w:lsdException w:name="No List" w:semiHidden="1" w:unhideWhenUsed="1"/>
     <w:lsdException w:name="Outline List 1" w:semiHidden="1" w:unhideWhenUsed="1"/>
@@ -22218,8 +22251,10 @@
     <w:lsdException w:name="Table Subtle 2" w:semiHidden="1" w:unhideWhenUsed="1"/>
     <w:lsdException w:name="Table Web 1" w:semiHidden="1" w:unhideWhenUsed="1"/>
     <w:lsdException w:name="Table Web 2" w:semiHidden="1" w:unhideWhenUsed="1"/>
+    <w:lsdException w:name="Table Web 3" w:semiHidden="1" w:unhideWhenUsed="1"/>
     <w:lsdException w:name="Balloon Text" w:semiHidden="1" w:unhideWhenUsed="1"/>
     <w:lsdException w:name="Table Grid" w:uiPriority="39"/>
+    <w:lsdException w:name="Table Theme" w:semiHidden="1" w:unhideWhenUsed="1"/>
     <w:lsdException w:name="Placeholder Text" w:semiHidden="1"/>
     <w:lsdException w:name="No Spacing" w:uiPriority="1" w:qFormat="1"/>
     <w:lsdException w:name="Light Shading" w:uiPriority="60"/>
@@ -22439,7 +22474,6 @@
     <w:lsdException w:name="Smart Hyperlink" w:semiHidden="1" w:unhideWhenUsed="1"/>
     <w:lsdException w:name="Hashtag" w:semiHidden="1" w:unhideWhenUsed="1"/>
     <w:lsdException w:name="Unresolved Mention" w:semiHidden="1" w:unhideWhenUsed="1"/>
-    <w:lsdException w:name="Smart Link" w:semiHidden="1" w:unhideWhenUsed="1"/>
   </w:latentStyles>
   <w:style w:type="paragraph" w:default="1" w:styleId="Normal">
     <w:name w:val="Normal"/>
@@ -23089,7 +23123,7 @@
 </file>
 
 <file path=customXml/itemProps1.xml><?xml version="1.0" encoding="utf-8"?>
-<ds:datastoreItem xmlns:ds="http://schemas.openxmlformats.org/officeDocument/2006/customXml" ds:itemID="{D5288D49-2174-0648-810B-353782D64D66}">
+<ds:datastoreItem xmlns:ds="http://schemas.openxmlformats.org/officeDocument/2006/customXml" ds:itemID="{939A69A4-49A9-374D-9482-FC4343A41334}">
   <ds:schemaRefs>
     <ds:schemaRef ds:uri="http://schemas.openxmlformats.org/officeDocument/2006/bibliography"/>
   </ds:schemaRefs>

</xml_diff>